<commit_message>
tambahan di bab 4
</commit_message>
<xml_diff>
--- a/DOKUMEN/SKRIPSI MUHAMMAD HASBI A. S (1).docx
+++ b/DOKUMEN/SKRIPSI MUHAMMAD HASBI A. S (1).docx
@@ -179,7 +179,7 @@
       <w:r>
         <w:rPr>
           <w:noProof/>
-          <w:lang w:val="en-US"/>
+          <w:lang w:eastAsia="id-ID"/>
         </w:rPr>
         <w:drawing>
           <wp:inline distT="0" distB="0" distL="0" distR="0" wp14:anchorId="22F25191" wp14:editId="452FE5A4">
@@ -1053,7 +1053,6 @@
       </w:pPr>
       <w:bookmarkStart w:id="2" w:name="_Toc36026888"/>
       <w:r>
-        <w:lastRenderedPageBreak/>
         <w:t>PERNYATAAN</w:t>
       </w:r>
       <w:r>
@@ -1168,7 +1167,7 @@
       <w:r>
         <w:rPr>
           <w:noProof/>
-          <w:lang w:val="en-US"/>
+          <w:lang w:eastAsia="id-ID"/>
         </w:rPr>
         <w:drawing>
           <wp:anchor distT="0" distB="0" distL="114300" distR="114300" simplePos="0" relativeHeight="251657216" behindDoc="0" locked="0" layoutInCell="1" allowOverlap="1" wp14:anchorId="5989A6BC" wp14:editId="10CE5231">
@@ -1293,7 +1292,6 @@
       </w:pPr>
       <w:bookmarkStart w:id="3" w:name="_Toc36026889"/>
       <w:r>
-        <w:lastRenderedPageBreak/>
         <w:t>PRAKATA</w:t>
       </w:r>
       <w:bookmarkEnd w:id="3"/>
@@ -1508,7 +1506,6 @@
       </w:pPr>
       <w:bookmarkStart w:id="4" w:name="_Toc36026890"/>
       <w:r>
-        <w:lastRenderedPageBreak/>
         <w:t>ABSTRAK</w:t>
       </w:r>
       <w:bookmarkEnd w:id="4"/>
@@ -1729,7 +1726,6 @@
       </w:pPr>
       <w:bookmarkStart w:id="5" w:name="_Toc36026891"/>
       <w:r>
-        <w:lastRenderedPageBreak/>
         <w:t>ABSTRACT</w:t>
       </w:r>
       <w:bookmarkEnd w:id="5"/>
@@ -1800,14 +1796,13 @@
       <w:bookmarkStart w:id="6" w:name="_Toc402485257"/>
       <w:bookmarkStart w:id="7" w:name="_Toc36026892"/>
       <w:r>
-        <w:lastRenderedPageBreak/>
         <w:t>DAFTAR ISI</w:t>
       </w:r>
       <w:bookmarkEnd w:id="6"/>
       <w:bookmarkEnd w:id="7"/>
     </w:p>
-    <w:bookmarkStart w:id="8" w:name="_Ref402284383" w:displacedByCustomXml="next"/>
-    <w:bookmarkStart w:id="9" w:name="_Toc402485258" w:displacedByCustomXml="next"/>
+    <w:bookmarkStart w:id="8" w:name="_Toc402485258" w:displacedByCustomXml="next"/>
+    <w:bookmarkStart w:id="9" w:name="_Ref402284383" w:displacedByCustomXml="next"/>
     <w:sdt>
       <w:sdtPr>
         <w:rPr>
@@ -5884,7 +5879,6 @@
       </w:pPr>
       <w:bookmarkStart w:id="10" w:name="_Toc36026893"/>
       <w:r>
-        <w:lastRenderedPageBreak/>
         <w:t>DAFTAR TABEL</w:t>
       </w:r>
       <w:bookmarkEnd w:id="10"/>
@@ -6367,7 +6361,6 @@
         <w:rPr>
           <w:caps w:val="0"/>
         </w:rPr>
-        <w:lastRenderedPageBreak/>
         <w:t>DAFTAR GAMBAR</w:t>
       </w:r>
       <w:bookmarkEnd w:id="11"/>
@@ -7127,7 +7120,6 @@
         <w:rPr>
           <w:caps w:val="0"/>
         </w:rPr>
-        <w:lastRenderedPageBreak/>
         <w:t>DAFTAR LAMPIRAN</w:t>
       </w:r>
       <w:bookmarkEnd w:id="9"/>
@@ -7726,7 +7718,6 @@
           <w:caps w:val="0"/>
           <w:lang w:val="en-US"/>
         </w:rPr>
-        <w:lastRenderedPageBreak/>
         <w:t>PENDAHULUAN</w:t>
       </w:r>
       <w:commentRangeEnd w:id="14"/>
@@ -8514,14 +8505,7 @@
         <w:rPr>
           <w:noProof/>
         </w:rPr>
-        <w:t xml:space="preserve">(Faragher and Harle, </w:t>
-      </w:r>
-      <w:r>
-        <w:rPr>
-          <w:noProof/>
-        </w:rPr>
-        <w:lastRenderedPageBreak/>
-        <w:t>2015)</w:t>
+        <w:t>(Faragher and Harle, 2015)</w:t>
       </w:r>
       <w:r>
         <w:fldChar w:fldCharType="end"/>
@@ -9089,11 +9073,7 @@
         <w:t>lokasi dari perangkat tersebut</w:t>
       </w:r>
       <w:r>
-        <w:t xml:space="preserve">. Konsep ini </w:t>
-      </w:r>
-      <w:r>
-        <w:lastRenderedPageBreak/>
-        <w:t xml:space="preserve">dapat </w:t>
+        <w:t xml:space="preserve">. Konsep ini dapat </w:t>
       </w:r>
       <w:r>
         <w:t xml:space="preserve">digunakan pada kondisi dimana objek yang dilacak tidak memungkinkan atau tidak dibolehkan membawa perangkat yang dapat melakukan klasifikasi sendiri sehingga objek hanya membawa perangkat berupa </w:t>
@@ -9542,11 +9522,7 @@
         <w:t xml:space="preserve">penentuan lokasi </w:t>
       </w:r>
       <w:r>
-        <w:t xml:space="preserve">yang </w:t>
-      </w:r>
-      <w:r>
-        <w:lastRenderedPageBreak/>
-        <w:t xml:space="preserve">digunakan adalah konsep </w:t>
+        <w:t xml:space="preserve">yang digunakan adalah konsep </w:t>
       </w:r>
       <w:r>
         <w:rPr>
@@ -9913,7 +9889,6 @@
         <w:rPr>
           <w:b/>
         </w:rPr>
-        <w:lastRenderedPageBreak/>
         <w:t xml:space="preserve">BAB </w:t>
       </w:r>
       <w:r>
@@ -10064,7 +10039,6 @@
         <w:rPr>
           <w:lang w:val="en-US"/>
         </w:rPr>
-        <w:lastRenderedPageBreak/>
         <w:t>LANDASAN KEPUSTAKAAN</w:t>
       </w:r>
       <w:bookmarkEnd w:id="31"/>
@@ -11033,7 +11007,6 @@
         <w:rPr>
           <w:b/>
         </w:rPr>
-        <w:lastRenderedPageBreak/>
         <w:t xml:space="preserve">Tabel </w:t>
       </w:r>
       <w:r>
@@ -11954,14 +11927,7 @@
         <w:rPr>
           <w:lang w:eastAsia="id-ID"/>
         </w:rPr>
-        <w:t xml:space="preserve"> adalah tahap pengumpulan data pola sinyal. Pada </w:t>
-      </w:r>
-      <w:r>
-        <w:rPr>
-          <w:lang w:eastAsia="id-ID"/>
-        </w:rPr>
-        <w:lastRenderedPageBreak/>
-        <w:t xml:space="preserve">tahap ini karakteristik sinyal pada masing-masing ruangan diukur dan disimpan pada database bersamaan dengan nama ruangan yang diukur. Data pola sinyal dan nama ruangan yang disimpan disebut dengan </w:t>
+        <w:t xml:space="preserve"> adalah tahap pengumpulan data pola sinyal. Pada tahap ini karakteristik sinyal pada masing-masing ruangan diukur dan disimpan pada database bersamaan dengan nama ruangan yang diukur. Data pola sinyal dan nama ruangan yang disimpan disebut dengan </w:t>
       </w:r>
       <w:r>
         <w:rPr>
@@ -12399,7 +12365,7 @@
       <w:r>
         <w:rPr>
           <w:noProof/>
-          <w:lang w:val="en-US"/>
+          <w:lang w:eastAsia="id-ID"/>
         </w:rPr>
         <w:drawing>
           <wp:inline distT="0" distB="0" distL="0" distR="0" wp14:anchorId="64FE196C" wp14:editId="2ACBF68B">
@@ -12656,7 +12622,6 @@
       <w:bookmarkStart w:id="40" w:name="_Toc20222285"/>
       <w:bookmarkStart w:id="41" w:name="_Toc36026909"/>
       <w:r>
-        <w:lastRenderedPageBreak/>
         <w:t xml:space="preserve">Algoritma </w:t>
       </w:r>
       <w:r>
@@ -12728,7 +12693,7 @@
       <w:r>
         <w:rPr>
           <w:noProof/>
-          <w:lang w:val="en-US"/>
+          <w:lang w:eastAsia="id-ID"/>
         </w:rPr>
         <w:drawing>
           <wp:inline distT="0" distB="0" distL="0" distR="0" wp14:anchorId="4B102038" wp14:editId="4734B49A">
@@ -13146,7 +13111,6 @@
         <w:rPr>
           <w:lang w:val="en-US"/>
         </w:rPr>
-        <w:lastRenderedPageBreak/>
         <w:t>METODOLOGI</w:t>
       </w:r>
       <w:r>
@@ -13182,7 +13146,7 @@
       <w:r>
         <w:rPr>
           <w:noProof/>
-          <w:lang w:val="en-US"/>
+          <w:lang w:eastAsia="id-ID"/>
         </w:rPr>
         <mc:AlternateContent>
           <mc:Choice Requires="wps">
@@ -13309,7 +13273,7 @@
       <w:r>
         <w:rPr>
           <w:noProof/>
-          <w:lang w:val="en-US"/>
+          <w:lang w:eastAsia="id-ID"/>
         </w:rPr>
         <w:drawing>
           <wp:inline distT="0" distB="0" distL="0" distR="0" wp14:anchorId="7FE8BEE5" wp14:editId="1EF05C57">
@@ -13436,7 +13400,6 @@
       <w:bookmarkStart w:id="46" w:name="_Toc20222287"/>
       <w:bookmarkStart w:id="47" w:name="_Toc36026911"/>
       <w:r>
-        <w:lastRenderedPageBreak/>
         <w:t>Identifikasi Masalah</w:t>
       </w:r>
       <w:bookmarkEnd w:id="46"/>
@@ -13712,7 +13675,6 @@
         <w:rPr>
           <w:lang w:val="id-ID"/>
         </w:rPr>
-        <w:lastRenderedPageBreak/>
         <w:t xml:space="preserve">Pada implementasi </w:t>
       </w:r>
       <w:r>
@@ -14214,7 +14176,6 @@
       <w:bookmarkStart w:id="53" w:name="_Toc20222291"/>
       <w:bookmarkStart w:id="54" w:name="_Toc36026914"/>
       <w:r>
-        <w:lastRenderedPageBreak/>
         <w:t>Perancangan Sistem</w:t>
       </w:r>
       <w:bookmarkEnd w:id="53"/>
@@ -14428,7 +14389,7 @@
       <w:r>
         <w:rPr>
           <w:noProof/>
-          <w:lang w:val="en-US"/>
+          <w:lang w:eastAsia="id-ID"/>
         </w:rPr>
         <w:drawing>
           <wp:inline distT="0" distB="0" distL="0" distR="0" wp14:anchorId="59E13A2C" wp14:editId="30819881">
@@ -14671,7 +14632,6 @@
           <w:i/>
           <w:lang w:val="en-US"/>
         </w:rPr>
-        <w:lastRenderedPageBreak/>
         <w:t>offline</w:t>
       </w:r>
       <w:r>
@@ -14971,7 +14931,7 @@
       <w:r>
         <w:rPr>
           <w:noProof/>
-          <w:lang w:val="en-US"/>
+          <w:lang w:eastAsia="id-ID"/>
         </w:rPr>
         <w:drawing>
           <wp:inline distT="0" distB="0" distL="0" distR="0" wp14:anchorId="2DBD2540" wp14:editId="08E19AA3">
@@ -15109,9 +15069,8 @@
       <w:r>
         <w:rPr>
           <w:noProof/>
-          <w:lang w:val="en-US"/>
-        </w:rPr>
-        <w:lastRenderedPageBreak/>
+          <w:lang w:eastAsia="id-ID"/>
+        </w:rPr>
         <w:drawing>
           <wp:inline distT="0" distB="0" distL="0" distR="0" wp14:anchorId="6D3E1BA4" wp14:editId="6F753E55">
             <wp:extent cx="3744095" cy="3619500"/>
@@ -15637,7 +15596,6 @@
       </w:pPr>
       <w:bookmarkStart w:id="59" w:name="_Toc35779062"/>
       <w:r>
-        <w:lastRenderedPageBreak/>
         <w:t xml:space="preserve">Tabel </w:t>
       </w:r>
       <w:r>
@@ -16565,9 +16523,8 @@
       <w:r>
         <w:rPr>
           <w:noProof/>
-          <w:lang w:val="en-US"/>
-        </w:rPr>
-        <w:lastRenderedPageBreak/>
+          <w:lang w:eastAsia="id-ID"/>
+        </w:rPr>
         <w:drawing>
           <wp:inline distT="0" distB="0" distL="0" distR="0" wp14:anchorId="3BE065BA" wp14:editId="2AAB616B">
             <wp:extent cx="5039995" cy="2878574"/>
@@ -16708,7 +16665,7 @@
       <w:r>
         <w:rPr>
           <w:noProof/>
-          <w:lang w:val="en-US"/>
+          <w:lang w:eastAsia="id-ID"/>
         </w:rPr>
         <w:drawing>
           <wp:inline distT="0" distB="0" distL="0" distR="0" wp14:anchorId="6454BA33" wp14:editId="651081E8">
@@ -17035,7 +16992,6 @@
         <w:ind w:left="567"/>
       </w:pPr>
       <w:r>
-        <w:lastRenderedPageBreak/>
         <w:t>Nama lokasi hasil klasifikasi</w:t>
       </w:r>
     </w:p>
@@ -17418,14 +17374,13 @@
       <w:r>
         <w:rPr>
           <w:noProof/>
-          <w:lang w:val="en-US"/>
-        </w:rPr>
-        <w:lastRenderedPageBreak/>
+          <w:lang w:eastAsia="id-ID"/>
+        </w:rPr>
         <w:drawing>
-          <wp:inline distT="0" distB="0" distL="0" distR="0" wp14:anchorId="333D59F8" wp14:editId="53B14AEC">
-            <wp:extent cx="3990975" cy="4820700"/>
-            <wp:effectExtent l="0" t="0" r="0" b="0"/>
-            <wp:docPr id="22" name="Picture 22" descr="D:\DATA KULIAH\SEMESTER VIII\skripsi-indoorLocalization\GAMBAR\Alur pengujian 1 (akurasi umum).png"/>
+          <wp:inline distT="0" distB="0" distL="0" distR="0" wp14:anchorId="5FB43BD3" wp14:editId="7EE0D844">
+            <wp:extent cx="5039995" cy="4761361"/>
+            <wp:effectExtent l="0" t="0" r="8255" b="1270"/>
+            <wp:docPr id="3" name="Picture 3" descr="D:\Data Hasbi\SKRIPSI\GAMBAR\Alur pengujian 1 (akurasi umum).png"/>
             <wp:cNvGraphicFramePr>
               <a:graphicFrameLocks xmlns:a="http://schemas.openxmlformats.org/drawingml/2006/main" noChangeAspect="1"/>
             </wp:cNvGraphicFramePr>
@@ -17433,7 +17388,7 @@
               <a:graphicData uri="http://schemas.openxmlformats.org/drawingml/2006/picture">
                 <pic:pic xmlns:pic="http://schemas.openxmlformats.org/drawingml/2006/picture">
                   <pic:nvPicPr>
-                    <pic:cNvPr id="0" name="Picture 3" descr="D:\DATA KULIAH\SEMESTER VIII\skripsi-indoorLocalization\GAMBAR\Alur pengujian 1 (akurasi umum).png"/>
+                    <pic:cNvPr id="0" name="Picture 1" descr="D:\Data Hasbi\SKRIPSI\GAMBAR\Alur pengujian 1 (akurasi umum).png"/>
                     <pic:cNvPicPr>
                       <a:picLocks noChangeAspect="1" noChangeArrowheads="1"/>
                     </pic:cNvPicPr>
@@ -17454,7 +17409,7 @@
                   <pic:spPr bwMode="auto">
                     <a:xfrm>
                       <a:off x="0" y="0"/>
-                      <a:ext cx="3994996" cy="4825557"/>
+                      <a:ext cx="5039995" cy="4761361"/>
                     </a:xfrm>
                     <a:prstGeom prst="rect">
                       <a:avLst/>
@@ -17738,7 +17693,6 @@
         <w:pStyle w:val="Heading4"/>
       </w:pPr>
       <w:r>
-        <w:lastRenderedPageBreak/>
         <w:t>Format File Log Pengujian Akurasi Kesalahan Umum</w:t>
       </w:r>
     </w:p>
@@ -18228,9 +18182,8 @@
       <w:r>
         <w:rPr>
           <w:noProof/>
-          <w:lang w:val="en-US"/>
-        </w:rPr>
-        <w:lastRenderedPageBreak/>
+          <w:lang w:eastAsia="id-ID"/>
+        </w:rPr>
         <w:drawing>
           <wp:inline distT="0" distB="0" distL="0" distR="0" wp14:anchorId="539412AE" wp14:editId="729D79F8">
             <wp:extent cx="4400550" cy="2305050"/>
@@ -18374,9 +18327,8 @@
       <w:r>
         <w:rPr>
           <w:noProof/>
-          <w:lang w:val="en-US"/>
-        </w:rPr>
-        <w:lastRenderedPageBreak/>
+          <w:lang w:eastAsia="id-ID"/>
+        </w:rPr>
         <w:drawing>
           <wp:inline distT="0" distB="0" distL="0" distR="0" wp14:anchorId="1E5D1A5A" wp14:editId="74C8C0E4">
             <wp:extent cx="3457575" cy="5321026"/>
@@ -18711,7 +18663,6 @@
         <w:rPr>
           <w:rFonts w:cs="Calibri"/>
         </w:rPr>
-        <w:lastRenderedPageBreak/>
         <w:t xml:space="preserve">Proses pada nomor 2-9 diulang sampai semua sub lokasi pada masing-masing ruangan tercatat hasil klasifikasinya pada </w:t>
       </w:r>
       <w:r>
@@ -19982,7 +19933,6 @@
                 <w:sz w:val="20"/>
                 <w:szCs w:val="20"/>
               </w:rPr>
-              <w:lastRenderedPageBreak/>
               <w:t>2</w:t>
             </w:r>
           </w:p>
@@ -20949,11 +20899,7 @@
         <w:t xml:space="preserve">Pada  tahap  ini,  sistem  telah  berhasil  dirancang  lalu  penulis  akan  melakukan pengujian  pada  sistem  yang  dibangun.  Pengujian  dilakukan  untuk  mengetahui bahwa  sistem  telah  dapat  berjalan  sesuai  dengan  spesifikasi,  kebutuhan,  dan tujuannya. </w:t>
       </w:r>
       <w:r>
-        <w:t xml:space="preserve">Pengujian ini dibagi menjadi 2 tahap, tahap pertama </w:t>
-      </w:r>
-      <w:r>
-        <w:lastRenderedPageBreak/>
-        <w:t>adalah pengujian untuk memperoleh akurasi kesalahan penentuan lokasi secara umum. Kedua, adalah pengujian untuk memperoleh akurasi kesalahan pada tiap sub-lokasi pada masing-masing lokasi implementasi.</w:t>
+        <w:t>Pengujian ini dibagi menjadi 2 tahap, tahap pertama adalah pengujian untuk memperoleh akurasi kesalahan penentuan lokasi secara umum. Kedua, adalah pengujian untuk memperoleh akurasi kesalahan pada tiap sub-lokasi pada masing-masing lokasi implementasi.</w:t>
       </w:r>
       <w:r>
         <w:t xml:space="preserve"> Implementasi pengujian dilakukan pada kondisi lingkungan yang sebenarnya untuk mengetahui kinerja dari sistem apabila diimplementasikan pada kondisi sebenarnya. </w:t>
@@ -21009,10 +20955,15 @@
         <w:rPr>
           <w:caps w:val="0"/>
         </w:rPr>
-        <w:lastRenderedPageBreak/>
         <w:t>IMPLEMENTASI</w:t>
       </w:r>
       <w:bookmarkEnd w:id="73"/>
+      <w:r>
+        <w:rPr>
+          <w:caps w:val="0"/>
+        </w:rPr>
+        <w:t xml:space="preserve"> DAN PENGUJIAN</w:t>
+      </w:r>
     </w:p>
     <w:p>
       <w:pPr>
@@ -21466,11 +21417,7 @@
         <w:t xml:space="preserve"> tidak terdeteksi atau nilai RSSI kurang dari -120dBm, maka nilai RSSI yang dikirim ke server akan default bernilai -120dBm.</w:t>
       </w:r>
       <w:r>
-        <w:t xml:space="preserve"> Hal ini dilakukan </w:t>
-      </w:r>
-      <w:r>
-        <w:lastRenderedPageBreak/>
-        <w:t xml:space="preserve">agar nilai RSSI yang terekam dalam </w:t>
+        <w:t xml:space="preserve"> Hal ini dilakukan agar nilai RSSI yang terekam dalam </w:t>
       </w:r>
       <w:r>
         <w:rPr>
@@ -21957,7 +21904,6 @@
                       <w:sz w:val="22"/>
                       <w:lang w:val="en-US"/>
                     </w:rPr>
-                    <w:lastRenderedPageBreak/>
                     <w:t>Ruang 1,13:26:58,-90,-89,-120,-120,-120</w:t>
                   </w:r>
                 </w:p>
@@ -23759,7 +23705,6 @@
                       <w:sz w:val="22"/>
                       <w:lang w:val="en-US"/>
                     </w:rPr>
-                    <w:lastRenderedPageBreak/>
                     <w:t>Lorong,13:36:02,-120,-94,-91,-90,-93</w:t>
                   </w:r>
                 </w:p>
@@ -25561,7 +25506,6 @@
                       <w:sz w:val="22"/>
                       <w:lang w:val="en-US"/>
                     </w:rPr>
-                    <w:lastRenderedPageBreak/>
                     <w:t>Ruang 2,13:40:11,-95,-90,-90,-88,-120</w:t>
                   </w:r>
                 </w:p>
@@ -27022,7 +26966,6 @@
         </w:rPr>
       </w:pPr>
       <w:r>
-        <w:lastRenderedPageBreak/>
         <w:t xml:space="preserve">Implementasi </w:t>
       </w:r>
       <w:r>
@@ -27102,13 +27045,25 @@
         <w:rPr>
           <w:lang w:val="id-ID"/>
         </w:rPr>
-        <w:t xml:space="preserve"> sesuai dengan rancangan pada bab 3.Tahap </w:t>
-      </w:r>
-      <w:r>
-        <w:rPr>
-          <w:i/>
+        <w:t xml:space="preserve"> sesuai dengan rancangan pada bab 3.</w:t>
+      </w:r>
+      <w:r>
+        <w:rPr>
           <w:lang w:val="id-ID"/>
         </w:rPr>
+        <w:t xml:space="preserve"> </w:t>
+      </w:r>
+      <w:r>
+        <w:rPr>
+          <w:lang w:val="id-ID"/>
+        </w:rPr>
+        <w:t xml:space="preserve">Tahap </w:t>
+      </w:r>
+      <w:r>
+        <w:rPr>
+          <w:i/>
+          <w:lang w:val="id-ID"/>
+        </w:rPr>
         <w:t>online</w:t>
       </w:r>
       <w:r>
@@ -27128,13 +27083,19 @@
         <w:rPr>
           <w:lang w:val="id-ID"/>
         </w:rPr>
-        <w:t xml:space="preserve">pada sembarang lokasi. Kemudian, </w:t>
-      </w:r>
-      <w:r>
-        <w:rPr>
-          <w:i/>
+        <w:t>pada sembarang lokasi. Kemudian</w:t>
+      </w:r>
+      <w:r>
+        <w:rPr>
           <w:lang w:val="id-ID"/>
         </w:rPr>
+        <w:t xml:space="preserve"> </w:t>
+      </w:r>
+      <w:r>
+        <w:rPr>
+          <w:i/>
+          <w:lang w:val="id-ID"/>
+        </w:rPr>
         <w:t>reference</w:t>
       </w:r>
       <w:r>
@@ -27200,7 +27161,13 @@
         <w:rPr>
           <w:lang w:val="id-ID"/>
         </w:rPr>
-        <w:t xml:space="preserve">menuju server sama pada tahap </w:t>
+        <w:t xml:space="preserve">menuju server </w:t>
+      </w:r>
+      <w:r>
+        <w:rPr>
+          <w:lang w:val="id-ID"/>
+        </w:rPr>
+        <w:t xml:space="preserve">pada tahap </w:t>
       </w:r>
       <w:r>
         <w:rPr>
@@ -27794,20 +27761,2903 @@
         </w:rPr>
         <w:t xml:space="preserve">. </w:t>
       </w:r>
+      <w:r>
+        <w:rPr>
+          <w:lang w:val="id-ID"/>
+        </w:rPr>
+        <w:t>Setelah semua anggota variabel array ‘rssi’ terisi dengan data RSSI, selanjutnya server melakukan klasifikasi</w:t>
+      </w:r>
+      <w:r>
+        <w:rPr>
+          <w:lang w:val="id-ID"/>
+        </w:rPr>
+        <w:t xml:space="preserve"> menggunakan algoritma KNN</w:t>
+      </w:r>
+      <w:r>
+        <w:rPr>
+          <w:lang w:val="id-ID"/>
+        </w:rPr>
+        <w:t xml:space="preserve"> untuk menentukan lokasi dari </w:t>
+      </w:r>
+      <w:r>
+        <w:rPr>
+          <w:i/>
+          <w:lang w:val="id-ID"/>
+        </w:rPr>
+        <w:t>passive tag</w:t>
+      </w:r>
+      <w:r>
+        <w:rPr>
+          <w:lang w:val="id-ID"/>
+        </w:rPr>
+        <w:t xml:space="preserve">. </w:t>
+      </w:r>
+      <w:r>
+        <w:rPr>
+          <w:lang w:val="id-ID"/>
+        </w:rPr>
+        <w:t xml:space="preserve">Proses klasifikasi dengan algoritma KNN berdasarkan pada </w:t>
+      </w:r>
+      <w:r>
+        <w:rPr>
+          <w:i/>
+          <w:lang w:val="id-ID"/>
+        </w:rPr>
+        <w:t xml:space="preserve">data training </w:t>
+      </w:r>
+      <w:r>
+        <w:rPr>
+          <w:lang w:val="id-ID"/>
+        </w:rPr>
+        <w:t xml:space="preserve">yang telah diperoleh sebelumnya. </w:t>
+      </w:r>
+      <w:r>
+        <w:rPr>
+          <w:lang w:val="id-ID"/>
+        </w:rPr>
+        <w:t xml:space="preserve">Hasil klasifikasi ditampilkan pada </w:t>
+      </w:r>
+      <w:r>
+        <w:rPr>
+          <w:lang w:val="id-ID"/>
+        </w:rPr>
+        <w:t>layar beserta waktu klasifikasi.</w:t>
+      </w:r>
+      <w:r>
+        <w:rPr>
+          <w:lang w:val="id-ID"/>
+        </w:rPr>
+        <w:t xml:space="preserve"> Setelah proses klasifikasi selesai, server mencatat hasil klasifikasi pada </w:t>
+      </w:r>
+      <w:r>
+        <w:rPr>
+          <w:i/>
+          <w:lang w:val="id-ID"/>
+        </w:rPr>
+        <w:t>file log</w:t>
+      </w:r>
+      <w:r>
+        <w:rPr>
+          <w:lang w:val="id-ID"/>
+        </w:rPr>
+        <w:t xml:space="preserve"> beserta waktu klasifikasi. </w:t>
+      </w:r>
+      <w:r>
+        <w:rPr>
+          <w:lang w:val="id-ID"/>
+        </w:rPr>
+        <w:t xml:space="preserve">Proses kerja server dalam melakukan klasifikasi berlangsung tiap detik atau </w:t>
+      </w:r>
+      <w:r>
+        <w:rPr>
+          <w:i/>
+          <w:lang w:val="id-ID"/>
+        </w:rPr>
+        <w:t>real-time</w:t>
+      </w:r>
+      <w:r>
+        <w:rPr>
+          <w:lang w:val="id-ID"/>
+        </w:rPr>
+        <w:t xml:space="preserve">. </w:t>
+      </w:r>
+    </w:p>
+    <w:p>
+      <w:pPr>
+        <w:pStyle w:val="Heading3"/>
+        <w:rPr>
+          <w:i/>
+        </w:rPr>
+      </w:pPr>
+      <w:r>
+        <w:t xml:space="preserve">Hasil Implementasi Tahap </w:t>
+      </w:r>
+      <w:r>
+        <w:rPr>
+          <w:i/>
+        </w:rPr>
+        <w:t>Online</w:t>
+      </w:r>
+    </w:p>
+    <w:p>
+      <w:pPr>
+        <w:pStyle w:val="PTIIKBodyTextFirstIndent"/>
+        <w:ind w:firstLine="426"/>
+        <w:rPr>
+          <w:i/>
+          <w:lang w:val="id-ID"/>
+        </w:rPr>
+      </w:pPr>
+      <w:r>
+        <w:rPr>
+          <w:lang w:val="id-ID"/>
+        </w:rPr>
+        <w:t xml:space="preserve">Pada saat proses penentuan lokasi telah selesai dilakukan, hasil dari penentuan lokasi dicatat oleh server pada sebuah </w:t>
+      </w:r>
+      <w:r>
+        <w:rPr>
+          <w:i/>
+          <w:lang w:val="id-ID"/>
+        </w:rPr>
+        <w:t>file log</w:t>
+      </w:r>
+      <w:r>
+        <w:rPr>
+          <w:lang w:val="id-ID"/>
+        </w:rPr>
+        <w:t xml:space="preserve">. Format </w:t>
+      </w:r>
+      <w:r>
+        <w:rPr>
+          <w:i/>
+          <w:lang w:val="id-ID"/>
+        </w:rPr>
+        <w:t xml:space="preserve">file log </w:t>
+      </w:r>
+      <w:r>
+        <w:rPr>
+          <w:lang w:val="id-ID"/>
+        </w:rPr>
+        <w:t xml:space="preserve">yang dibuat oleh server sesuai dengan perancangan pada bab 3. Pada tabel dibawah ini merupakan isi dari </w:t>
+      </w:r>
+      <w:r>
+        <w:rPr>
+          <w:i/>
+          <w:lang w:val="id-ID"/>
+        </w:rPr>
+        <w:t>file log</w:t>
+      </w:r>
+      <w:r>
+        <w:rPr>
+          <w:lang w:val="id-ID"/>
+        </w:rPr>
+        <w:t xml:space="preserve"> hasil implementasi tahap </w:t>
+      </w:r>
+      <w:r>
+        <w:rPr>
+          <w:i/>
+          <w:lang w:val="id-ID"/>
+        </w:rPr>
+        <w:t>online.</w:t>
+      </w:r>
+    </w:p>
+    <w:tbl>
+      <w:tblPr>
+        <w:tblStyle w:val="TableGrid"/>
+        <w:tblW w:w="0" w:type="auto"/>
+        <w:tblLook w:val="04A0" w:firstRow="1" w:lastRow="0" w:firstColumn="1" w:lastColumn="0" w:noHBand="0" w:noVBand="1"/>
+      </w:tblPr>
+      <w:tblGrid>
+        <w:gridCol w:w="7927"/>
+      </w:tblGrid>
+      <w:tr>
+        <w:tc>
+          <w:tcPr>
+            <w:tcW w:w="7927" w:type="dxa"/>
+          </w:tcPr>
+          <w:p>
+            <w:pPr>
+              <w:pStyle w:val="PTIIKBodyTextFirstIndent"/>
+              <w:spacing w:after="0"/>
+              <w:ind w:firstLine="0"/>
+              <w:rPr>
+                <w:lang w:val="id-ID"/>
+              </w:rPr>
+            </w:pPr>
+            <w:r>
+              <w:rPr>
+                <w:lang w:val="id-ID"/>
+              </w:rPr>
+              <w:t>Ruang 1,14:58:09</w:t>
+            </w:r>
+          </w:p>
+          <w:p>
+            <w:pPr>
+              <w:pStyle w:val="PTIIKBodyTextFirstIndent"/>
+              <w:spacing w:after="0"/>
+              <w:ind w:firstLine="0"/>
+              <w:rPr>
+                <w:lang w:val="id-ID"/>
+              </w:rPr>
+            </w:pPr>
+            <w:r>
+              <w:rPr>
+                <w:lang w:val="id-ID"/>
+              </w:rPr>
+              <w:t>Ruang 1,14:58:09</w:t>
+            </w:r>
+          </w:p>
+          <w:p>
+            <w:pPr>
+              <w:pStyle w:val="PTIIKBodyTextFirstIndent"/>
+              <w:spacing w:after="0"/>
+              <w:ind w:firstLine="0"/>
+              <w:rPr>
+                <w:lang w:val="id-ID"/>
+              </w:rPr>
+            </w:pPr>
+            <w:r>
+              <w:rPr>
+                <w:lang w:val="id-ID"/>
+              </w:rPr>
+              <w:t>Ruang 1,14:58:09</w:t>
+            </w:r>
+          </w:p>
+          <w:p>
+            <w:pPr>
+              <w:pStyle w:val="PTIIKBodyTextFirstIndent"/>
+              <w:spacing w:after="0"/>
+              <w:ind w:firstLine="0"/>
+              <w:rPr>
+                <w:lang w:val="id-ID"/>
+              </w:rPr>
+            </w:pPr>
+            <w:r>
+              <w:rPr>
+                <w:lang w:val="id-ID"/>
+              </w:rPr>
+              <w:t>Ruang 1,14:58:10</w:t>
+            </w:r>
+          </w:p>
+          <w:p>
+            <w:pPr>
+              <w:pStyle w:val="PTIIKBodyTextFirstIndent"/>
+              <w:spacing w:after="0"/>
+              <w:ind w:firstLine="0"/>
+              <w:rPr>
+                <w:lang w:val="id-ID"/>
+              </w:rPr>
+            </w:pPr>
+            <w:r>
+              <w:rPr>
+                <w:lang w:val="id-ID"/>
+              </w:rPr>
+              <w:t>Ruang 1,14:58:10</w:t>
+            </w:r>
+          </w:p>
+          <w:p>
+            <w:pPr>
+              <w:pStyle w:val="PTIIKBodyTextFirstIndent"/>
+              <w:spacing w:after="0"/>
+              <w:ind w:firstLine="0"/>
+              <w:rPr>
+                <w:lang w:val="id-ID"/>
+              </w:rPr>
+            </w:pPr>
+            <w:r>
+              <w:rPr>
+                <w:lang w:val="id-ID"/>
+              </w:rPr>
+              <w:t>Ruang 1,14:58:10</w:t>
+            </w:r>
+          </w:p>
+          <w:p>
+            <w:pPr>
+              <w:pStyle w:val="PTIIKBodyTextFirstIndent"/>
+              <w:spacing w:after="0"/>
+              <w:ind w:firstLine="0"/>
+              <w:rPr>
+                <w:lang w:val="id-ID"/>
+              </w:rPr>
+            </w:pPr>
+            <w:r>
+              <w:rPr>
+                <w:lang w:val="id-ID"/>
+              </w:rPr>
+              <w:t>Ruang 1,14:58:10</w:t>
+            </w:r>
+          </w:p>
+          <w:p>
+            <w:pPr>
+              <w:pStyle w:val="PTIIKBodyTextFirstIndent"/>
+              <w:spacing w:after="0"/>
+              <w:ind w:firstLine="0"/>
+              <w:rPr>
+                <w:lang w:val="id-ID"/>
+              </w:rPr>
+            </w:pPr>
+            <w:r>
+              <w:rPr>
+                <w:lang w:val="id-ID"/>
+              </w:rPr>
+              <w:t>Ruang 1,14:58:10</w:t>
+            </w:r>
+          </w:p>
+          <w:p>
+            <w:pPr>
+              <w:pStyle w:val="PTIIKBodyTextFirstIndent"/>
+              <w:spacing w:after="0"/>
+              <w:ind w:firstLine="0"/>
+              <w:rPr>
+                <w:lang w:val="id-ID"/>
+              </w:rPr>
+            </w:pPr>
+            <w:r>
+              <w:rPr>
+                <w:lang w:val="id-ID"/>
+              </w:rPr>
+              <w:t>Ruang 1,14:58:10</w:t>
+            </w:r>
+          </w:p>
+          <w:p>
+            <w:pPr>
+              <w:pStyle w:val="PTIIKBodyTextFirstIndent"/>
+              <w:spacing w:after="0"/>
+              <w:ind w:firstLine="0"/>
+              <w:rPr>
+                <w:lang w:val="id-ID"/>
+              </w:rPr>
+            </w:pPr>
+            <w:r>
+              <w:rPr>
+                <w:lang w:val="id-ID"/>
+              </w:rPr>
+              <w:t>Ruang 1,14:58:10</w:t>
+            </w:r>
+          </w:p>
+          <w:p>
+            <w:pPr>
+              <w:pStyle w:val="PTIIKBodyTextFirstIndent"/>
+              <w:spacing w:after="0"/>
+              <w:ind w:firstLine="0"/>
+              <w:rPr>
+                <w:lang w:val="id-ID"/>
+              </w:rPr>
+            </w:pPr>
+            <w:r>
+              <w:rPr>
+                <w:lang w:val="id-ID"/>
+              </w:rPr>
+              <w:t>Ruang 1,14:58:10</w:t>
+            </w:r>
+          </w:p>
+          <w:p>
+            <w:pPr>
+              <w:pStyle w:val="PTIIKBodyTextFirstIndent"/>
+              <w:spacing w:after="0"/>
+              <w:ind w:firstLine="0"/>
+              <w:rPr>
+                <w:lang w:val="id-ID"/>
+              </w:rPr>
+            </w:pPr>
+            <w:r>
+              <w:rPr>
+                <w:lang w:val="id-ID"/>
+              </w:rPr>
+              <w:t>Ruang 1,14:58:10</w:t>
+            </w:r>
+          </w:p>
+          <w:p>
+            <w:pPr>
+              <w:pStyle w:val="PTIIKBodyTextFirstIndent"/>
+              <w:spacing w:after="0"/>
+              <w:ind w:firstLine="0"/>
+              <w:rPr>
+                <w:lang w:val="id-ID"/>
+              </w:rPr>
+            </w:pPr>
+            <w:r>
+              <w:rPr>
+                <w:lang w:val="id-ID"/>
+              </w:rPr>
+              <w:t>Ruang 1,14:58:10</w:t>
+            </w:r>
+          </w:p>
+          <w:p>
+            <w:pPr>
+              <w:pStyle w:val="PTIIKBodyTextFirstIndent"/>
+              <w:spacing w:after="0"/>
+              <w:ind w:firstLine="0"/>
+              <w:rPr>
+                <w:lang w:val="id-ID"/>
+              </w:rPr>
+            </w:pPr>
+            <w:r>
+              <w:rPr>
+                <w:lang w:val="id-ID"/>
+              </w:rPr>
+              <w:t>Ruang 1,14:58:10</w:t>
+            </w:r>
+          </w:p>
+          <w:p>
+            <w:pPr>
+              <w:pStyle w:val="PTIIKBodyTextFirstIndent"/>
+              <w:spacing w:after="0"/>
+              <w:ind w:firstLine="0"/>
+              <w:rPr>
+                <w:lang w:val="id-ID"/>
+              </w:rPr>
+            </w:pPr>
+            <w:r>
+              <w:rPr>
+                <w:lang w:val="id-ID"/>
+              </w:rPr>
+              <w:t>Ruang 1,14:58:10</w:t>
+            </w:r>
+          </w:p>
+          <w:p>
+            <w:pPr>
+              <w:pStyle w:val="PTIIKBodyTextFirstIndent"/>
+              <w:spacing w:after="0"/>
+              <w:ind w:firstLine="0"/>
+              <w:rPr>
+                <w:lang w:val="id-ID"/>
+              </w:rPr>
+            </w:pPr>
+            <w:r>
+              <w:rPr>
+                <w:lang w:val="id-ID"/>
+              </w:rPr>
+              <w:t>.......</w:t>
+            </w:r>
+          </w:p>
+          <w:p>
+            <w:pPr>
+              <w:pStyle w:val="PTIIKBodyTextFirstIndent"/>
+              <w:spacing w:after="0"/>
+              <w:ind w:firstLine="0"/>
+              <w:rPr>
+                <w:lang w:val="id-ID"/>
+              </w:rPr>
+            </w:pPr>
+            <w:r>
+              <w:rPr>
+                <w:lang w:val="id-ID"/>
+              </w:rPr>
+              <w:t>.......</w:t>
+            </w:r>
+          </w:p>
+          <w:p>
+            <w:pPr>
+              <w:pStyle w:val="PTIIKBodyTextFirstIndent"/>
+              <w:spacing w:after="0"/>
+              <w:ind w:firstLine="0"/>
+              <w:rPr>
+                <w:lang w:val="id-ID"/>
+              </w:rPr>
+            </w:pPr>
+            <w:r>
+              <w:rPr>
+                <w:lang w:val="id-ID"/>
+              </w:rPr>
+              <w:t>Ruang 1,14:58:22</w:t>
+            </w:r>
+          </w:p>
+          <w:p>
+            <w:pPr>
+              <w:pStyle w:val="PTIIKBodyTextFirstIndent"/>
+              <w:spacing w:after="0"/>
+              <w:ind w:firstLine="0"/>
+              <w:rPr>
+                <w:lang w:val="id-ID"/>
+              </w:rPr>
+            </w:pPr>
+            <w:r>
+              <w:rPr>
+                <w:lang w:val="id-ID"/>
+              </w:rPr>
+              <w:t>Ruang 1,14:58:22</w:t>
+            </w:r>
+          </w:p>
+          <w:p>
+            <w:pPr>
+              <w:pStyle w:val="PTIIKBodyTextFirstIndent"/>
+              <w:spacing w:after="0"/>
+              <w:ind w:firstLine="0"/>
+              <w:rPr>
+                <w:lang w:val="id-ID"/>
+              </w:rPr>
+            </w:pPr>
+            <w:r>
+              <w:rPr>
+                <w:lang w:val="id-ID"/>
+              </w:rPr>
+              <w:t>Ruang 1,14:58:22</w:t>
+            </w:r>
+          </w:p>
+          <w:p>
+            <w:pPr>
+              <w:pStyle w:val="PTIIKBodyTextFirstIndent"/>
+              <w:spacing w:after="0"/>
+              <w:ind w:firstLine="0"/>
+              <w:rPr>
+                <w:lang w:val="id-ID"/>
+              </w:rPr>
+            </w:pPr>
+            <w:r>
+              <w:rPr>
+                <w:lang w:val="id-ID"/>
+              </w:rPr>
+              <w:t>Ruang 1,14:58:22</w:t>
+            </w:r>
+          </w:p>
+          <w:p>
+            <w:pPr>
+              <w:pStyle w:val="PTIIKBodyTextFirstIndent"/>
+              <w:spacing w:after="0"/>
+              <w:ind w:firstLine="0"/>
+              <w:rPr>
+                <w:lang w:val="id-ID"/>
+              </w:rPr>
+            </w:pPr>
+            <w:r>
+              <w:rPr>
+                <w:lang w:val="id-ID"/>
+              </w:rPr>
+              <w:t>Ruang 1,14:58:23</w:t>
+            </w:r>
+          </w:p>
+          <w:p>
+            <w:pPr>
+              <w:pStyle w:val="PTIIKBodyTextFirstIndent"/>
+              <w:spacing w:after="0"/>
+              <w:ind w:firstLine="0"/>
+              <w:rPr>
+                <w:lang w:val="id-ID"/>
+              </w:rPr>
+            </w:pPr>
+            <w:r>
+              <w:rPr>
+                <w:lang w:val="id-ID"/>
+              </w:rPr>
+              <w:t>Ruang 1,14:58:23</w:t>
+            </w:r>
+          </w:p>
+          <w:p>
+            <w:pPr>
+              <w:pStyle w:val="PTIIKBodyTextFirstIndent"/>
+              <w:spacing w:after="0"/>
+              <w:ind w:firstLine="0"/>
+              <w:rPr>
+                <w:lang w:val="id-ID"/>
+              </w:rPr>
+            </w:pPr>
+            <w:r>
+              <w:rPr>
+                <w:lang w:val="id-ID"/>
+              </w:rPr>
+              <w:t>Ruang 1,14:58:23</w:t>
+            </w:r>
+          </w:p>
+          <w:p>
+            <w:pPr>
+              <w:pStyle w:val="PTIIKBodyTextFirstIndent"/>
+              <w:spacing w:after="0"/>
+              <w:ind w:firstLine="0"/>
+              <w:rPr>
+                <w:lang w:val="id-ID"/>
+              </w:rPr>
+            </w:pPr>
+            <w:r>
+              <w:rPr>
+                <w:lang w:val="id-ID"/>
+              </w:rPr>
+              <w:t>Ruang 1,14:58:23</w:t>
+            </w:r>
+          </w:p>
+          <w:p>
+            <w:pPr>
+              <w:pStyle w:val="PTIIKBodyTextFirstIndent"/>
+              <w:spacing w:after="0"/>
+              <w:ind w:firstLine="0"/>
+              <w:rPr>
+                <w:lang w:val="id-ID"/>
+              </w:rPr>
+            </w:pPr>
+            <w:r>
+              <w:rPr>
+                <w:lang w:val="id-ID"/>
+              </w:rPr>
+              <w:t>Ruang 1,14:58:23</w:t>
+            </w:r>
+          </w:p>
+          <w:p>
+            <w:pPr>
+              <w:pStyle w:val="PTIIKBodyTextFirstIndent"/>
+              <w:spacing w:after="0"/>
+              <w:ind w:firstLine="0"/>
+              <w:rPr>
+                <w:lang w:val="id-ID"/>
+              </w:rPr>
+            </w:pPr>
+            <w:r>
+              <w:rPr>
+                <w:lang w:val="id-ID"/>
+              </w:rPr>
+              <w:t>Ruang 1,14:58:23</w:t>
+            </w:r>
+          </w:p>
+          <w:p>
+            <w:pPr>
+              <w:pStyle w:val="PTIIKBodyTextFirstIndent"/>
+              <w:spacing w:after="0"/>
+              <w:ind w:firstLine="0"/>
+              <w:rPr>
+                <w:lang w:val="id-ID"/>
+              </w:rPr>
+            </w:pPr>
+            <w:r>
+              <w:rPr>
+                <w:lang w:val="id-ID"/>
+              </w:rPr>
+              <w:t>Ruang 1,14:58:24</w:t>
+            </w:r>
+          </w:p>
+          <w:p>
+            <w:pPr>
+              <w:pStyle w:val="PTIIKBodyTextFirstIndent"/>
+              <w:spacing w:after="0"/>
+              <w:ind w:firstLine="0"/>
+              <w:rPr>
+                <w:lang w:val="id-ID"/>
+              </w:rPr>
+            </w:pPr>
+            <w:r>
+              <w:rPr>
+                <w:lang w:val="id-ID"/>
+              </w:rPr>
+              <w:t>Ruang 1,14:58:24</w:t>
+            </w:r>
+          </w:p>
+          <w:p>
+            <w:pPr>
+              <w:pStyle w:val="PTIIKBodyTextFirstIndent"/>
+              <w:spacing w:after="0"/>
+              <w:ind w:firstLine="0"/>
+              <w:rPr>
+                <w:lang w:val="id-ID"/>
+              </w:rPr>
+            </w:pPr>
+            <w:r>
+              <w:rPr>
+                <w:lang w:val="id-ID"/>
+              </w:rPr>
+              <w:t>Ruang 1,14:58:24</w:t>
+            </w:r>
+          </w:p>
+          <w:p>
+            <w:pPr>
+              <w:pStyle w:val="PTIIKBodyTextFirstIndent"/>
+              <w:spacing w:after="0"/>
+              <w:ind w:firstLine="0"/>
+              <w:rPr>
+                <w:lang w:val="id-ID"/>
+              </w:rPr>
+            </w:pPr>
+            <w:r>
+              <w:rPr>
+                <w:lang w:val="id-ID"/>
+              </w:rPr>
+              <w:t>Ruang 1,14:58:24</w:t>
+            </w:r>
+          </w:p>
+          <w:p>
+            <w:pPr>
+              <w:pStyle w:val="PTIIKBodyTextFirstIndent"/>
+              <w:spacing w:after="0"/>
+              <w:ind w:firstLine="0"/>
+              <w:rPr>
+                <w:lang w:val="id-ID"/>
+              </w:rPr>
+            </w:pPr>
+            <w:r>
+              <w:rPr>
+                <w:lang w:val="id-ID"/>
+              </w:rPr>
+              <w:t>Ruang 1,14:58:24</w:t>
+            </w:r>
+          </w:p>
+          <w:p>
+            <w:pPr>
+              <w:pStyle w:val="PTIIKBodyTextFirstIndent"/>
+              <w:spacing w:after="0"/>
+              <w:ind w:firstLine="0"/>
+              <w:rPr>
+                <w:lang w:val="id-ID"/>
+              </w:rPr>
+            </w:pPr>
+            <w:r>
+              <w:rPr>
+                <w:lang w:val="id-ID"/>
+              </w:rPr>
+              <w:t>Ruang 1,14:58:24</w:t>
+            </w:r>
+          </w:p>
+          <w:p>
+            <w:pPr>
+              <w:pStyle w:val="PTIIKBodyTextFirstIndent"/>
+              <w:spacing w:after="0"/>
+              <w:ind w:firstLine="0"/>
+              <w:rPr>
+                <w:lang w:val="id-ID"/>
+              </w:rPr>
+            </w:pPr>
+            <w:r>
+              <w:rPr>
+                <w:lang w:val="id-ID"/>
+              </w:rPr>
+              <w:t>Ruang 1,14:58:25</w:t>
+            </w:r>
+          </w:p>
+          <w:p>
+            <w:pPr>
+              <w:pStyle w:val="PTIIKBodyTextFirstIndent"/>
+              <w:spacing w:after="0"/>
+              <w:ind w:firstLine="0"/>
+              <w:rPr>
+                <w:lang w:val="id-ID"/>
+              </w:rPr>
+            </w:pPr>
+            <w:r>
+              <w:rPr>
+                <w:lang w:val="id-ID"/>
+              </w:rPr>
+              <w:t>Ruang 1,14:58:25</w:t>
+            </w:r>
+          </w:p>
+          <w:p>
+            <w:pPr>
+              <w:pStyle w:val="PTIIKBodyTextFirstIndent"/>
+              <w:spacing w:after="0"/>
+              <w:ind w:firstLine="0"/>
+              <w:rPr>
+                <w:lang w:val="id-ID"/>
+              </w:rPr>
+            </w:pPr>
+            <w:r>
+              <w:rPr>
+                <w:lang w:val="id-ID"/>
+              </w:rPr>
+              <w:t>Ruang 1,14:58:25</w:t>
+            </w:r>
+          </w:p>
+          <w:p>
+            <w:pPr>
+              <w:pStyle w:val="PTIIKBodyTextFirstIndent"/>
+              <w:spacing w:after="0"/>
+              <w:ind w:firstLine="0"/>
+              <w:rPr>
+                <w:lang w:val="id-ID"/>
+              </w:rPr>
+            </w:pPr>
+            <w:r>
+              <w:rPr>
+                <w:lang w:val="id-ID"/>
+              </w:rPr>
+              <w:t>Ruang 1,14:58:25</w:t>
+            </w:r>
+          </w:p>
+          <w:p>
+            <w:pPr>
+              <w:pStyle w:val="PTIIKBodyTextFirstIndent"/>
+              <w:spacing w:after="0"/>
+              <w:ind w:firstLine="0"/>
+              <w:rPr>
+                <w:lang w:val="id-ID"/>
+              </w:rPr>
+            </w:pPr>
+            <w:r>
+              <w:rPr>
+                <w:lang w:val="id-ID"/>
+              </w:rPr>
+              <w:t>Ruang 1,14:58:25</w:t>
+            </w:r>
+          </w:p>
+          <w:p>
+            <w:pPr>
+              <w:pStyle w:val="PTIIKBodyTextFirstIndent"/>
+              <w:spacing w:after="0"/>
+              <w:ind w:firstLine="0"/>
+              <w:rPr>
+                <w:lang w:val="id-ID"/>
+              </w:rPr>
+            </w:pPr>
+            <w:r>
+              <w:rPr>
+                <w:lang w:val="id-ID"/>
+              </w:rPr>
+              <w:t>Ruang 1,14:58:26</w:t>
+            </w:r>
+          </w:p>
+          <w:p>
+            <w:pPr>
+              <w:pStyle w:val="PTIIKBodyTextFirstIndent"/>
+              <w:spacing w:after="0"/>
+              <w:ind w:firstLine="0"/>
+              <w:rPr>
+                <w:lang w:val="id-ID"/>
+              </w:rPr>
+            </w:pPr>
+            <w:r>
+              <w:rPr>
+                <w:lang w:val="id-ID"/>
+              </w:rPr>
+              <w:t>Ruang 1,14:58:26</w:t>
+            </w:r>
+          </w:p>
+          <w:p>
+            <w:pPr>
+              <w:pStyle w:val="PTIIKBodyTextFirstIndent"/>
+              <w:spacing w:after="0"/>
+              <w:ind w:firstLine="0"/>
+              <w:rPr>
+                <w:lang w:val="id-ID"/>
+              </w:rPr>
+            </w:pPr>
+            <w:r>
+              <w:rPr>
+                <w:lang w:val="id-ID"/>
+              </w:rPr>
+              <w:t>Ruang 1,14:58:26</w:t>
+            </w:r>
+          </w:p>
+          <w:p>
+            <w:pPr>
+              <w:pStyle w:val="PTIIKBodyTextFirstIndent"/>
+              <w:spacing w:after="0"/>
+              <w:ind w:firstLine="0"/>
+              <w:rPr>
+                <w:lang w:val="id-ID"/>
+              </w:rPr>
+            </w:pPr>
+            <w:r>
+              <w:rPr>
+                <w:lang w:val="id-ID"/>
+              </w:rPr>
+              <w:t>Ruang 1,14:58:26</w:t>
+            </w:r>
+          </w:p>
+          <w:p>
+            <w:pPr>
+              <w:pStyle w:val="PTIIKBodyTextFirstIndent"/>
+              <w:spacing w:after="0"/>
+              <w:ind w:firstLine="0"/>
+              <w:rPr>
+                <w:lang w:val="id-ID"/>
+              </w:rPr>
+            </w:pPr>
+            <w:r>
+              <w:rPr>
+                <w:lang w:val="id-ID"/>
+              </w:rPr>
+              <w:t>Ruang 1,14:58:26</w:t>
+            </w:r>
+          </w:p>
+          <w:p>
+            <w:pPr>
+              <w:pStyle w:val="PTIIKBodyTextFirstIndent"/>
+              <w:spacing w:after="0"/>
+              <w:ind w:firstLine="0"/>
+              <w:rPr>
+                <w:lang w:val="id-ID"/>
+              </w:rPr>
+            </w:pPr>
+            <w:r>
+              <w:rPr>
+                <w:lang w:val="id-ID"/>
+              </w:rPr>
+              <w:t>Lorong,14:58:27</w:t>
+            </w:r>
+          </w:p>
+          <w:p>
+            <w:pPr>
+              <w:pStyle w:val="PTIIKBodyTextFirstIndent"/>
+              <w:spacing w:after="0"/>
+              <w:ind w:firstLine="0"/>
+              <w:rPr>
+                <w:lang w:val="id-ID"/>
+              </w:rPr>
+            </w:pPr>
+            <w:r>
+              <w:rPr>
+                <w:lang w:val="id-ID"/>
+              </w:rPr>
+              <w:t>Lorong,14:58:27</w:t>
+            </w:r>
+          </w:p>
+          <w:p>
+            <w:pPr>
+              <w:pStyle w:val="PTIIKBodyTextFirstIndent"/>
+              <w:spacing w:after="0"/>
+              <w:ind w:firstLine="0"/>
+              <w:rPr>
+                <w:lang w:val="id-ID"/>
+              </w:rPr>
+            </w:pPr>
+            <w:r>
+              <w:rPr>
+                <w:lang w:val="id-ID"/>
+              </w:rPr>
+              <w:t>Lorong,14:58:27</w:t>
+            </w:r>
+          </w:p>
+          <w:p>
+            <w:pPr>
+              <w:pStyle w:val="PTIIKBodyTextFirstIndent"/>
+              <w:spacing w:after="0"/>
+              <w:ind w:firstLine="0"/>
+              <w:rPr>
+                <w:lang w:val="id-ID"/>
+              </w:rPr>
+            </w:pPr>
+            <w:r>
+              <w:rPr>
+                <w:lang w:val="id-ID"/>
+              </w:rPr>
+              <w:t>Lorong,14:58:28</w:t>
+            </w:r>
+          </w:p>
+          <w:p>
+            <w:pPr>
+              <w:pStyle w:val="PTIIKBodyTextFirstIndent"/>
+              <w:spacing w:after="0"/>
+              <w:ind w:firstLine="0"/>
+              <w:rPr>
+                <w:lang w:val="id-ID"/>
+              </w:rPr>
+            </w:pPr>
+            <w:r>
+              <w:rPr>
+                <w:lang w:val="id-ID"/>
+              </w:rPr>
+              <w:t>Lorong,14:58:28</w:t>
+            </w:r>
+          </w:p>
+          <w:p>
+            <w:pPr>
+              <w:pStyle w:val="PTIIKBodyTextFirstIndent"/>
+              <w:spacing w:after="0"/>
+              <w:ind w:firstLine="0"/>
+              <w:rPr>
+                <w:lang w:val="id-ID"/>
+              </w:rPr>
+            </w:pPr>
+            <w:r>
+              <w:rPr>
+                <w:lang w:val="id-ID"/>
+              </w:rPr>
+              <w:t>Lorong,14:58:28</w:t>
+            </w:r>
+          </w:p>
+          <w:p>
+            <w:pPr>
+              <w:pStyle w:val="PTIIKBodyTextFirstIndent"/>
+              <w:spacing w:after="0"/>
+              <w:ind w:firstLine="0"/>
+              <w:rPr>
+                <w:lang w:val="id-ID"/>
+              </w:rPr>
+            </w:pPr>
+            <w:r>
+              <w:rPr>
+                <w:lang w:val="id-ID"/>
+              </w:rPr>
+              <w:t>Lorong,14:58:28</w:t>
+            </w:r>
+          </w:p>
+          <w:p>
+            <w:pPr>
+              <w:pStyle w:val="PTIIKBodyTextFirstIndent"/>
+              <w:spacing w:after="0"/>
+              <w:ind w:firstLine="0"/>
+              <w:rPr>
+                <w:lang w:val="id-ID"/>
+              </w:rPr>
+            </w:pPr>
+            <w:r>
+              <w:rPr>
+                <w:lang w:val="id-ID"/>
+              </w:rPr>
+              <w:t>Lorong,14:58:28</w:t>
+            </w:r>
+          </w:p>
+          <w:p>
+            <w:pPr>
+              <w:pStyle w:val="PTIIKBodyTextFirstIndent"/>
+              <w:spacing w:after="0"/>
+              <w:ind w:firstLine="0"/>
+              <w:rPr>
+                <w:lang w:val="id-ID"/>
+              </w:rPr>
+            </w:pPr>
+            <w:r>
+              <w:rPr>
+                <w:lang w:val="id-ID"/>
+              </w:rPr>
+              <w:t>Lorong,14:58:28</w:t>
+            </w:r>
+          </w:p>
+          <w:p>
+            <w:pPr>
+              <w:pStyle w:val="PTIIKBodyTextFirstIndent"/>
+              <w:spacing w:after="0"/>
+              <w:ind w:firstLine="0"/>
+              <w:rPr>
+                <w:lang w:val="id-ID"/>
+              </w:rPr>
+            </w:pPr>
+            <w:r>
+              <w:rPr>
+                <w:lang w:val="id-ID"/>
+              </w:rPr>
+              <w:t>Lorong,14:58:28</w:t>
+            </w:r>
+          </w:p>
+          <w:p>
+            <w:pPr>
+              <w:pStyle w:val="PTIIKBodyTextFirstIndent"/>
+              <w:spacing w:after="0"/>
+              <w:ind w:firstLine="0"/>
+              <w:rPr>
+                <w:lang w:val="id-ID"/>
+              </w:rPr>
+            </w:pPr>
+            <w:r>
+              <w:rPr>
+                <w:lang w:val="id-ID"/>
+              </w:rPr>
+              <w:t>Lorong,14:58:29</w:t>
+            </w:r>
+          </w:p>
+          <w:p>
+            <w:pPr>
+              <w:pStyle w:val="PTIIKBodyTextFirstIndent"/>
+              <w:spacing w:after="0"/>
+              <w:ind w:firstLine="0"/>
+              <w:rPr>
+                <w:lang w:val="id-ID"/>
+              </w:rPr>
+            </w:pPr>
+            <w:r>
+              <w:rPr>
+                <w:lang w:val="id-ID"/>
+              </w:rPr>
+              <w:t>Lorong,14:58:29</w:t>
+            </w:r>
+          </w:p>
+          <w:p>
+            <w:pPr>
+              <w:pStyle w:val="PTIIKBodyTextFirstIndent"/>
+              <w:spacing w:after="0"/>
+              <w:ind w:firstLine="0"/>
+              <w:rPr>
+                <w:lang w:val="id-ID"/>
+              </w:rPr>
+            </w:pPr>
+            <w:r>
+              <w:rPr>
+                <w:lang w:val="id-ID"/>
+              </w:rPr>
+              <w:t>Lorong,14:58:29</w:t>
+            </w:r>
+          </w:p>
+          <w:p>
+            <w:pPr>
+              <w:pStyle w:val="PTIIKBodyTextFirstIndent"/>
+              <w:spacing w:after="0"/>
+              <w:ind w:firstLine="0"/>
+              <w:rPr>
+                <w:lang w:val="id-ID"/>
+              </w:rPr>
+            </w:pPr>
+            <w:r>
+              <w:rPr>
+                <w:lang w:val="id-ID"/>
+              </w:rPr>
+              <w:t>Lorong,14:58:29</w:t>
+            </w:r>
+          </w:p>
+          <w:p>
+            <w:pPr>
+              <w:pStyle w:val="PTIIKBodyTextFirstIndent"/>
+              <w:spacing w:after="0"/>
+              <w:ind w:firstLine="0"/>
+              <w:rPr>
+                <w:lang w:val="id-ID"/>
+              </w:rPr>
+            </w:pPr>
+            <w:r>
+              <w:rPr>
+                <w:lang w:val="id-ID"/>
+              </w:rPr>
+              <w:t>Lorong,14:58:29</w:t>
+            </w:r>
+          </w:p>
+          <w:p>
+            <w:pPr>
+              <w:pStyle w:val="PTIIKBodyTextFirstIndent"/>
+              <w:spacing w:after="0"/>
+              <w:ind w:firstLine="0"/>
+              <w:rPr>
+                <w:lang w:val="id-ID"/>
+              </w:rPr>
+            </w:pPr>
+            <w:r>
+              <w:rPr>
+                <w:lang w:val="id-ID"/>
+              </w:rPr>
+              <w:t>Lorong,14:58:29</w:t>
+            </w:r>
+          </w:p>
+          <w:p>
+            <w:pPr>
+              <w:pStyle w:val="PTIIKBodyTextFirstIndent"/>
+              <w:spacing w:after="0"/>
+              <w:ind w:firstLine="0"/>
+              <w:rPr>
+                <w:lang w:val="id-ID"/>
+              </w:rPr>
+            </w:pPr>
+            <w:r>
+              <w:rPr>
+                <w:lang w:val="id-ID"/>
+              </w:rPr>
+              <w:t>Lorong,14:58:30</w:t>
+            </w:r>
+          </w:p>
+          <w:p>
+            <w:pPr>
+              <w:pStyle w:val="PTIIKBodyTextFirstIndent"/>
+              <w:spacing w:after="0"/>
+              <w:ind w:firstLine="0"/>
+              <w:rPr>
+                <w:lang w:val="id-ID"/>
+              </w:rPr>
+            </w:pPr>
+            <w:r>
+              <w:rPr>
+                <w:lang w:val="id-ID"/>
+              </w:rPr>
+              <w:t>Lorong,14:58:30</w:t>
+            </w:r>
+          </w:p>
+          <w:p>
+            <w:pPr>
+              <w:pStyle w:val="PTIIKBodyTextFirstIndent"/>
+              <w:spacing w:after="0"/>
+              <w:ind w:firstLine="0"/>
+              <w:rPr>
+                <w:lang w:val="id-ID"/>
+              </w:rPr>
+            </w:pPr>
+            <w:r>
+              <w:rPr>
+                <w:lang w:val="id-ID"/>
+              </w:rPr>
+              <w:t>Lorong,14:58:30</w:t>
+            </w:r>
+          </w:p>
+          <w:p>
+            <w:pPr>
+              <w:pStyle w:val="PTIIKBodyTextFirstIndent"/>
+              <w:spacing w:after="0"/>
+              <w:ind w:firstLine="0"/>
+              <w:rPr>
+                <w:lang w:val="id-ID"/>
+              </w:rPr>
+            </w:pPr>
+            <w:r>
+              <w:rPr>
+                <w:lang w:val="id-ID"/>
+              </w:rPr>
+              <w:t>Lorong,14:58:30</w:t>
+            </w:r>
+          </w:p>
+          <w:p>
+            <w:pPr>
+              <w:pStyle w:val="PTIIKBodyTextFirstIndent"/>
+              <w:spacing w:after="0"/>
+              <w:ind w:firstLine="0"/>
+              <w:rPr>
+                <w:lang w:val="id-ID"/>
+              </w:rPr>
+            </w:pPr>
+            <w:r>
+              <w:rPr>
+                <w:lang w:val="id-ID"/>
+              </w:rPr>
+              <w:t>Lorong,14:58:30</w:t>
+            </w:r>
+          </w:p>
+          <w:p>
+            <w:pPr>
+              <w:pStyle w:val="PTIIKBodyTextFirstIndent"/>
+              <w:spacing w:after="0"/>
+              <w:ind w:firstLine="0"/>
+              <w:rPr>
+                <w:lang w:val="id-ID"/>
+              </w:rPr>
+            </w:pPr>
+            <w:r>
+              <w:rPr>
+                <w:lang w:val="id-ID"/>
+              </w:rPr>
+              <w:t>Lorong,14:58:30</w:t>
+            </w:r>
+          </w:p>
+          <w:p>
+            <w:pPr>
+              <w:pStyle w:val="PTIIKBodyTextFirstIndent"/>
+              <w:spacing w:after="0"/>
+              <w:ind w:firstLine="0"/>
+              <w:rPr>
+                <w:lang w:val="id-ID"/>
+              </w:rPr>
+            </w:pPr>
+            <w:r>
+              <w:rPr>
+                <w:lang w:val="id-ID"/>
+              </w:rPr>
+              <w:t>Lorong,14:58:30</w:t>
+            </w:r>
+          </w:p>
+          <w:p>
+            <w:pPr>
+              <w:pStyle w:val="PTIIKBodyTextFirstIndent"/>
+              <w:spacing w:after="0"/>
+              <w:ind w:firstLine="0"/>
+              <w:rPr>
+                <w:lang w:val="id-ID"/>
+              </w:rPr>
+            </w:pPr>
+            <w:r>
+              <w:rPr>
+                <w:lang w:val="id-ID"/>
+              </w:rPr>
+              <w:t>Lorong,14:58:30</w:t>
+            </w:r>
+          </w:p>
+          <w:p>
+            <w:pPr>
+              <w:pStyle w:val="PTIIKBodyTextFirstIndent"/>
+              <w:spacing w:after="0"/>
+              <w:ind w:firstLine="0"/>
+              <w:rPr>
+                <w:lang w:val="id-ID"/>
+              </w:rPr>
+            </w:pPr>
+            <w:r>
+              <w:rPr>
+                <w:lang w:val="id-ID"/>
+              </w:rPr>
+              <w:t>Lorong,14:58:31</w:t>
+            </w:r>
+          </w:p>
+          <w:p>
+            <w:pPr>
+              <w:pStyle w:val="PTIIKBodyTextFirstIndent"/>
+              <w:spacing w:after="0"/>
+              <w:ind w:firstLine="0"/>
+              <w:rPr>
+                <w:lang w:val="id-ID"/>
+              </w:rPr>
+            </w:pPr>
+            <w:r>
+              <w:rPr>
+                <w:lang w:val="id-ID"/>
+              </w:rPr>
+              <w:t>Lorong,14:58:31</w:t>
+            </w:r>
+          </w:p>
+          <w:p>
+            <w:pPr>
+              <w:pStyle w:val="PTIIKBodyTextFirstIndent"/>
+              <w:spacing w:after="0"/>
+              <w:ind w:firstLine="0"/>
+              <w:rPr>
+                <w:lang w:val="id-ID"/>
+              </w:rPr>
+            </w:pPr>
+            <w:r>
+              <w:rPr>
+                <w:lang w:val="id-ID"/>
+              </w:rPr>
+              <w:t>Lorong,14:58:31</w:t>
+            </w:r>
+          </w:p>
+          <w:p>
+            <w:pPr>
+              <w:pStyle w:val="PTIIKBodyTextFirstIndent"/>
+              <w:spacing w:after="0"/>
+              <w:ind w:firstLine="0"/>
+              <w:rPr>
+                <w:lang w:val="id-ID"/>
+              </w:rPr>
+            </w:pPr>
+            <w:r>
+              <w:rPr>
+                <w:lang w:val="id-ID"/>
+              </w:rPr>
+              <w:t>Lorong,14:58:31</w:t>
+            </w:r>
+          </w:p>
+          <w:p>
+            <w:pPr>
+              <w:pStyle w:val="PTIIKBodyTextFirstIndent"/>
+              <w:spacing w:after="0"/>
+              <w:ind w:firstLine="0"/>
+              <w:rPr>
+                <w:lang w:val="id-ID"/>
+              </w:rPr>
+            </w:pPr>
+            <w:r>
+              <w:rPr>
+                <w:lang w:val="id-ID"/>
+              </w:rPr>
+              <w:t>Lorong,14:58:31</w:t>
+            </w:r>
+          </w:p>
+          <w:p>
+            <w:pPr>
+              <w:pStyle w:val="PTIIKBodyTextFirstIndent"/>
+              <w:spacing w:after="0"/>
+              <w:ind w:firstLine="0"/>
+              <w:rPr>
+                <w:lang w:val="id-ID"/>
+              </w:rPr>
+            </w:pPr>
+            <w:r>
+              <w:rPr>
+                <w:lang w:val="id-ID"/>
+              </w:rPr>
+              <w:t>Lorong,14:58:31</w:t>
+            </w:r>
+          </w:p>
+          <w:p>
+            <w:pPr>
+              <w:pStyle w:val="PTIIKBodyTextFirstIndent"/>
+              <w:spacing w:after="0"/>
+              <w:ind w:firstLine="0"/>
+              <w:rPr>
+                <w:lang w:val="id-ID"/>
+              </w:rPr>
+            </w:pPr>
+            <w:r>
+              <w:rPr>
+                <w:lang w:val="id-ID"/>
+              </w:rPr>
+              <w:t>Lorong,14:58:31</w:t>
+            </w:r>
+          </w:p>
+          <w:p>
+            <w:pPr>
+              <w:pStyle w:val="PTIIKBodyTextFirstIndent"/>
+              <w:spacing w:after="0"/>
+              <w:ind w:firstLine="0"/>
+              <w:rPr>
+                <w:lang w:val="id-ID"/>
+              </w:rPr>
+            </w:pPr>
+            <w:r>
+              <w:rPr>
+                <w:lang w:val="id-ID"/>
+              </w:rPr>
+              <w:t>Lorong,14:58:31</w:t>
+            </w:r>
+          </w:p>
+          <w:p>
+            <w:pPr>
+              <w:pStyle w:val="PTIIKBodyTextFirstIndent"/>
+              <w:spacing w:after="0"/>
+              <w:ind w:firstLine="0"/>
+              <w:rPr>
+                <w:lang w:val="id-ID"/>
+              </w:rPr>
+            </w:pPr>
+            <w:r>
+              <w:rPr>
+                <w:lang w:val="id-ID"/>
+              </w:rPr>
+              <w:t>Lorong,14:58:31</w:t>
+            </w:r>
+          </w:p>
+          <w:p>
+            <w:pPr>
+              <w:pStyle w:val="PTIIKBodyTextFirstIndent"/>
+              <w:spacing w:after="0"/>
+              <w:ind w:firstLine="0"/>
+              <w:rPr>
+                <w:lang w:val="id-ID"/>
+              </w:rPr>
+            </w:pPr>
+            <w:r>
+              <w:rPr>
+                <w:lang w:val="id-ID"/>
+              </w:rPr>
+              <w:t>Lorong,14:58:31</w:t>
+            </w:r>
+          </w:p>
+          <w:p>
+            <w:pPr>
+              <w:pStyle w:val="PTIIKBodyTextFirstIndent"/>
+              <w:spacing w:after="0"/>
+              <w:ind w:firstLine="0"/>
+              <w:rPr>
+                <w:lang w:val="id-ID"/>
+              </w:rPr>
+            </w:pPr>
+            <w:r>
+              <w:rPr>
+                <w:lang w:val="id-ID"/>
+              </w:rPr>
+              <w:t>Lorong,14:58:31</w:t>
+            </w:r>
+          </w:p>
+          <w:p>
+            <w:pPr>
+              <w:pStyle w:val="PTIIKBodyTextFirstIndent"/>
+              <w:spacing w:after="0"/>
+              <w:ind w:firstLine="0"/>
+              <w:rPr>
+                <w:lang w:val="id-ID"/>
+              </w:rPr>
+            </w:pPr>
+            <w:r>
+              <w:rPr>
+                <w:lang w:val="id-ID"/>
+              </w:rPr>
+              <w:t>Lorong,14:58:32</w:t>
+            </w:r>
+          </w:p>
+          <w:p>
+            <w:pPr>
+              <w:pStyle w:val="PTIIKBodyTextFirstIndent"/>
+              <w:spacing w:after="0"/>
+              <w:ind w:firstLine="0"/>
+              <w:rPr>
+                <w:lang w:val="id-ID"/>
+              </w:rPr>
+            </w:pPr>
+            <w:r>
+              <w:rPr>
+                <w:lang w:val="id-ID"/>
+              </w:rPr>
+              <w:t>Lorong,14:58:32</w:t>
+            </w:r>
+          </w:p>
+          <w:p>
+            <w:pPr>
+              <w:pStyle w:val="PTIIKBodyTextFirstIndent"/>
+              <w:spacing w:after="0"/>
+              <w:ind w:firstLine="0"/>
+              <w:rPr>
+                <w:lang w:val="id-ID"/>
+              </w:rPr>
+            </w:pPr>
+            <w:r>
+              <w:rPr>
+                <w:lang w:val="id-ID"/>
+              </w:rPr>
+              <w:t>Lorong,14:58:32</w:t>
+            </w:r>
+          </w:p>
+          <w:p>
+            <w:pPr>
+              <w:pStyle w:val="PTIIKBodyTextFirstIndent"/>
+              <w:spacing w:after="0"/>
+              <w:ind w:firstLine="0"/>
+              <w:rPr>
+                <w:lang w:val="id-ID"/>
+              </w:rPr>
+            </w:pPr>
+            <w:r>
+              <w:rPr>
+                <w:lang w:val="id-ID"/>
+              </w:rPr>
+              <w:t>Lorong,14:58:32</w:t>
+            </w:r>
+          </w:p>
+          <w:p>
+            <w:pPr>
+              <w:pStyle w:val="PTIIKBodyTextFirstIndent"/>
+              <w:spacing w:after="0"/>
+              <w:ind w:firstLine="0"/>
+              <w:rPr>
+                <w:lang w:val="id-ID"/>
+              </w:rPr>
+            </w:pPr>
+            <w:r>
+              <w:rPr>
+                <w:lang w:val="id-ID"/>
+              </w:rPr>
+              <w:t>Lorong,14:58:32</w:t>
+            </w:r>
+          </w:p>
+          <w:p>
+            <w:pPr>
+              <w:pStyle w:val="PTIIKBodyTextFirstIndent"/>
+              <w:spacing w:after="0"/>
+              <w:ind w:firstLine="0"/>
+              <w:rPr>
+                <w:lang w:val="id-ID"/>
+              </w:rPr>
+            </w:pPr>
+            <w:r>
+              <w:rPr>
+                <w:lang w:val="id-ID"/>
+              </w:rPr>
+              <w:t>Lorong,14:58:32</w:t>
+            </w:r>
+          </w:p>
+          <w:p>
+            <w:pPr>
+              <w:pStyle w:val="PTIIKBodyTextFirstIndent"/>
+              <w:spacing w:after="0"/>
+              <w:ind w:firstLine="0"/>
+              <w:rPr>
+                <w:lang w:val="id-ID"/>
+              </w:rPr>
+            </w:pPr>
+            <w:r>
+              <w:rPr>
+                <w:lang w:val="id-ID"/>
+              </w:rPr>
+              <w:t>Lorong,14:58:32</w:t>
+            </w:r>
+          </w:p>
+          <w:p>
+            <w:pPr>
+              <w:pStyle w:val="PTIIKBodyTextFirstIndent"/>
+              <w:spacing w:after="0"/>
+              <w:ind w:firstLine="0"/>
+              <w:rPr>
+                <w:lang w:val="id-ID"/>
+              </w:rPr>
+            </w:pPr>
+            <w:r>
+              <w:rPr>
+                <w:lang w:val="id-ID"/>
+              </w:rPr>
+              <w:t>Lorong,14:58:32</w:t>
+            </w:r>
+          </w:p>
+          <w:p>
+            <w:pPr>
+              <w:pStyle w:val="PTIIKBodyTextFirstIndent"/>
+              <w:spacing w:after="0"/>
+              <w:ind w:firstLine="0"/>
+              <w:rPr>
+                <w:lang w:val="id-ID"/>
+              </w:rPr>
+            </w:pPr>
+            <w:r>
+              <w:rPr>
+                <w:lang w:val="id-ID"/>
+              </w:rPr>
+              <w:t>Lorong,14:58:33</w:t>
+            </w:r>
+          </w:p>
+          <w:p>
+            <w:pPr>
+              <w:pStyle w:val="PTIIKBodyTextFirstIndent"/>
+              <w:spacing w:after="0"/>
+              <w:ind w:firstLine="0"/>
+              <w:rPr>
+                <w:lang w:val="id-ID"/>
+              </w:rPr>
+            </w:pPr>
+            <w:r>
+              <w:rPr>
+                <w:lang w:val="id-ID"/>
+              </w:rPr>
+              <w:t>Lorong,14:58:33</w:t>
+            </w:r>
+          </w:p>
+          <w:p>
+            <w:pPr>
+              <w:pStyle w:val="PTIIKBodyTextFirstIndent"/>
+              <w:spacing w:after="0"/>
+              <w:ind w:firstLine="0"/>
+              <w:rPr>
+                <w:lang w:val="id-ID"/>
+              </w:rPr>
+            </w:pPr>
+            <w:r>
+              <w:rPr>
+                <w:lang w:val="id-ID"/>
+              </w:rPr>
+              <w:t>Lorong,14:58:33</w:t>
+            </w:r>
+          </w:p>
+          <w:p>
+            <w:pPr>
+              <w:pStyle w:val="PTIIKBodyTextFirstIndent"/>
+              <w:spacing w:after="0"/>
+              <w:ind w:firstLine="0"/>
+              <w:rPr>
+                <w:lang w:val="id-ID"/>
+              </w:rPr>
+            </w:pPr>
+            <w:r>
+              <w:rPr>
+                <w:lang w:val="id-ID"/>
+              </w:rPr>
+              <w:t>Lorong,14:58:33</w:t>
+            </w:r>
+          </w:p>
+          <w:p>
+            <w:pPr>
+              <w:pStyle w:val="PTIIKBodyTextFirstIndent"/>
+              <w:spacing w:after="0"/>
+              <w:ind w:firstLine="0"/>
+              <w:rPr>
+                <w:lang w:val="id-ID"/>
+              </w:rPr>
+            </w:pPr>
+            <w:r>
+              <w:rPr>
+                <w:lang w:val="id-ID"/>
+              </w:rPr>
+              <w:t>Lorong,14:58:33</w:t>
+            </w:r>
+          </w:p>
+          <w:p>
+            <w:pPr>
+              <w:pStyle w:val="PTIIKBodyTextFirstIndent"/>
+              <w:spacing w:after="0"/>
+              <w:ind w:firstLine="0"/>
+              <w:rPr>
+                <w:lang w:val="id-ID"/>
+              </w:rPr>
+            </w:pPr>
+            <w:r>
+              <w:rPr>
+                <w:lang w:val="id-ID"/>
+              </w:rPr>
+              <w:t>Lorong,14:58:33</w:t>
+            </w:r>
+          </w:p>
+          <w:p>
+            <w:pPr>
+              <w:pStyle w:val="PTIIKBodyTextFirstIndent"/>
+              <w:spacing w:after="0"/>
+              <w:ind w:firstLine="0"/>
+              <w:rPr>
+                <w:lang w:val="id-ID"/>
+              </w:rPr>
+            </w:pPr>
+            <w:r>
+              <w:rPr>
+                <w:lang w:val="id-ID"/>
+              </w:rPr>
+              <w:t>Lorong,14:58:33</w:t>
+            </w:r>
+          </w:p>
+          <w:p>
+            <w:pPr>
+              <w:pStyle w:val="PTIIKBodyTextFirstIndent"/>
+              <w:spacing w:after="0"/>
+              <w:ind w:firstLine="0"/>
+              <w:rPr>
+                <w:lang w:val="id-ID"/>
+              </w:rPr>
+            </w:pPr>
+            <w:r>
+              <w:rPr>
+                <w:lang w:val="id-ID"/>
+              </w:rPr>
+              <w:t>Lorong,14:58:33</w:t>
+            </w:r>
+          </w:p>
+          <w:p>
+            <w:pPr>
+              <w:pStyle w:val="PTIIKBodyTextFirstIndent"/>
+              <w:spacing w:after="0"/>
+              <w:ind w:firstLine="0"/>
+              <w:rPr>
+                <w:lang w:val="id-ID"/>
+              </w:rPr>
+            </w:pPr>
+            <w:r>
+              <w:rPr>
+                <w:lang w:val="id-ID"/>
+              </w:rPr>
+              <w:t>Lorong,14:58:33</w:t>
+            </w:r>
+          </w:p>
+          <w:p>
+            <w:pPr>
+              <w:pStyle w:val="PTIIKBodyTextFirstIndent"/>
+              <w:spacing w:after="0"/>
+              <w:ind w:firstLine="0"/>
+              <w:rPr>
+                <w:lang w:val="id-ID"/>
+              </w:rPr>
+            </w:pPr>
+            <w:r>
+              <w:rPr>
+                <w:lang w:val="id-ID"/>
+              </w:rPr>
+              <w:t>Lorong,14:58:34</w:t>
+            </w:r>
+          </w:p>
+          <w:p>
+            <w:pPr>
+              <w:pStyle w:val="PTIIKBodyTextFirstIndent"/>
+              <w:spacing w:after="0"/>
+              <w:ind w:firstLine="0"/>
+              <w:rPr>
+                <w:lang w:val="id-ID"/>
+              </w:rPr>
+            </w:pPr>
+            <w:r>
+              <w:rPr>
+                <w:lang w:val="id-ID"/>
+              </w:rPr>
+              <w:t>Lorong,14:58:34</w:t>
+            </w:r>
+          </w:p>
+          <w:p>
+            <w:pPr>
+              <w:pStyle w:val="PTIIKBodyTextFirstIndent"/>
+              <w:spacing w:after="0"/>
+              <w:ind w:firstLine="0"/>
+              <w:rPr>
+                <w:lang w:val="id-ID"/>
+              </w:rPr>
+            </w:pPr>
+            <w:r>
+              <w:rPr>
+                <w:lang w:val="id-ID"/>
+              </w:rPr>
+              <w:t>Lorong,14:58:34</w:t>
+            </w:r>
+          </w:p>
+          <w:p>
+            <w:pPr>
+              <w:pStyle w:val="PTIIKBodyTextFirstIndent"/>
+              <w:spacing w:after="0"/>
+              <w:ind w:firstLine="0"/>
+              <w:rPr>
+                <w:lang w:val="id-ID"/>
+              </w:rPr>
+            </w:pPr>
+            <w:r>
+              <w:rPr>
+                <w:lang w:val="id-ID"/>
+              </w:rPr>
+              <w:t>Lorong,14:58:34</w:t>
+            </w:r>
+          </w:p>
+          <w:p>
+            <w:pPr>
+              <w:pStyle w:val="PTIIKBodyTextFirstIndent"/>
+              <w:spacing w:after="0"/>
+              <w:ind w:firstLine="0"/>
+              <w:rPr>
+                <w:lang w:val="id-ID"/>
+              </w:rPr>
+            </w:pPr>
+            <w:r>
+              <w:rPr>
+                <w:lang w:val="id-ID"/>
+              </w:rPr>
+              <w:t>Lorong,14:58:34</w:t>
+            </w:r>
+          </w:p>
+          <w:p>
+            <w:pPr>
+              <w:pStyle w:val="PTIIKBodyTextFirstIndent"/>
+              <w:spacing w:after="0"/>
+              <w:ind w:firstLine="0"/>
+              <w:rPr>
+                <w:lang w:val="id-ID"/>
+              </w:rPr>
+            </w:pPr>
+            <w:r>
+              <w:rPr>
+                <w:lang w:val="id-ID"/>
+              </w:rPr>
+              <w:t>Lorong,14:58:34</w:t>
+            </w:r>
+          </w:p>
+          <w:p>
+            <w:pPr>
+              <w:pStyle w:val="PTIIKBodyTextFirstIndent"/>
+              <w:spacing w:after="0"/>
+              <w:ind w:firstLine="0"/>
+              <w:rPr>
+                <w:lang w:val="id-ID"/>
+              </w:rPr>
+            </w:pPr>
+            <w:r>
+              <w:rPr>
+                <w:lang w:val="id-ID"/>
+              </w:rPr>
+              <w:t>Lorong,14:58:34</w:t>
+            </w:r>
+          </w:p>
+          <w:p>
+            <w:pPr>
+              <w:pStyle w:val="PTIIKBodyTextFirstIndent"/>
+              <w:spacing w:after="0"/>
+              <w:ind w:firstLine="0"/>
+              <w:rPr>
+                <w:lang w:val="id-ID"/>
+              </w:rPr>
+            </w:pPr>
+            <w:r>
+              <w:rPr>
+                <w:lang w:val="id-ID"/>
+              </w:rPr>
+              <w:t>Lorong,14:58:34</w:t>
+            </w:r>
+          </w:p>
+          <w:p>
+            <w:pPr>
+              <w:pStyle w:val="PTIIKBodyTextFirstIndent"/>
+              <w:spacing w:after="0"/>
+              <w:ind w:firstLine="0"/>
+              <w:rPr>
+                <w:lang w:val="id-ID"/>
+              </w:rPr>
+            </w:pPr>
+            <w:r>
+              <w:rPr>
+                <w:lang w:val="id-ID"/>
+              </w:rPr>
+              <w:t>Lorong,14:58:34</w:t>
+            </w:r>
+          </w:p>
+          <w:p>
+            <w:pPr>
+              <w:pStyle w:val="PTIIKBodyTextFirstIndent"/>
+              <w:spacing w:after="0"/>
+              <w:ind w:firstLine="0"/>
+              <w:rPr>
+                <w:lang w:val="id-ID"/>
+              </w:rPr>
+            </w:pPr>
+            <w:r>
+              <w:rPr>
+                <w:lang w:val="id-ID"/>
+              </w:rPr>
+              <w:t>Lorong,14:58:35</w:t>
+            </w:r>
+          </w:p>
+          <w:p>
+            <w:pPr>
+              <w:pStyle w:val="PTIIKBodyTextFirstIndent"/>
+              <w:spacing w:after="0"/>
+              <w:ind w:firstLine="0"/>
+              <w:rPr>
+                <w:lang w:val="id-ID"/>
+              </w:rPr>
+            </w:pPr>
+            <w:r>
+              <w:rPr>
+                <w:lang w:val="id-ID"/>
+              </w:rPr>
+              <w:t>Lorong,14:58:35</w:t>
+            </w:r>
+          </w:p>
+          <w:p>
+            <w:pPr>
+              <w:pStyle w:val="PTIIKBodyTextFirstIndent"/>
+              <w:spacing w:after="0"/>
+              <w:ind w:firstLine="0"/>
+              <w:rPr>
+                <w:lang w:val="id-ID"/>
+              </w:rPr>
+            </w:pPr>
+            <w:r>
+              <w:rPr>
+                <w:lang w:val="id-ID"/>
+              </w:rPr>
+              <w:t>Lorong,14:58:35</w:t>
+            </w:r>
+          </w:p>
+          <w:p>
+            <w:pPr>
+              <w:pStyle w:val="PTIIKBodyTextFirstIndent"/>
+              <w:spacing w:after="0"/>
+              <w:ind w:firstLine="0"/>
+              <w:rPr>
+                <w:lang w:val="id-ID"/>
+              </w:rPr>
+            </w:pPr>
+            <w:r>
+              <w:rPr>
+                <w:lang w:val="id-ID"/>
+              </w:rPr>
+              <w:t>Lorong,14:58:35</w:t>
+            </w:r>
+          </w:p>
+          <w:p>
+            <w:pPr>
+              <w:pStyle w:val="PTIIKBodyTextFirstIndent"/>
+              <w:spacing w:after="0"/>
+              <w:ind w:firstLine="0"/>
+              <w:rPr>
+                <w:lang w:val="id-ID"/>
+              </w:rPr>
+            </w:pPr>
+            <w:r>
+              <w:rPr>
+                <w:lang w:val="id-ID"/>
+              </w:rPr>
+              <w:t>Lorong,14:58:35</w:t>
+            </w:r>
+          </w:p>
+          <w:p>
+            <w:pPr>
+              <w:pStyle w:val="PTIIKBodyTextFirstIndent"/>
+              <w:spacing w:after="0"/>
+              <w:ind w:firstLine="0"/>
+              <w:rPr>
+                <w:lang w:val="id-ID"/>
+              </w:rPr>
+            </w:pPr>
+            <w:r>
+              <w:rPr>
+                <w:lang w:val="id-ID"/>
+              </w:rPr>
+              <w:t>Lorong,14:58:35</w:t>
+            </w:r>
+          </w:p>
+          <w:p>
+            <w:pPr>
+              <w:pStyle w:val="PTIIKBodyTextFirstIndent"/>
+              <w:spacing w:after="0"/>
+              <w:ind w:firstLine="0"/>
+              <w:rPr>
+                <w:lang w:val="id-ID"/>
+              </w:rPr>
+            </w:pPr>
+            <w:r>
+              <w:rPr>
+                <w:lang w:val="id-ID"/>
+              </w:rPr>
+              <w:t>Lorong,14:58:35</w:t>
+            </w:r>
+          </w:p>
+          <w:p>
+            <w:pPr>
+              <w:pStyle w:val="PTIIKBodyTextFirstIndent"/>
+              <w:spacing w:after="0"/>
+              <w:ind w:firstLine="0"/>
+              <w:rPr>
+                <w:lang w:val="id-ID"/>
+              </w:rPr>
+            </w:pPr>
+            <w:r>
+              <w:rPr>
+                <w:lang w:val="id-ID"/>
+              </w:rPr>
+              <w:t>Lorong,14:58:35</w:t>
+            </w:r>
+          </w:p>
+          <w:p>
+            <w:pPr>
+              <w:pStyle w:val="PTIIKBodyTextFirstIndent"/>
+              <w:spacing w:after="0"/>
+              <w:ind w:firstLine="0"/>
+              <w:rPr>
+                <w:lang w:val="id-ID"/>
+              </w:rPr>
+            </w:pPr>
+            <w:r>
+              <w:rPr>
+                <w:lang w:val="id-ID"/>
+              </w:rPr>
+              <w:t>Lorong,14:58:35</w:t>
+            </w:r>
+          </w:p>
+          <w:p>
+            <w:pPr>
+              <w:pStyle w:val="PTIIKBodyTextFirstIndent"/>
+              <w:spacing w:after="0"/>
+              <w:ind w:firstLine="0"/>
+              <w:rPr>
+                <w:lang w:val="id-ID"/>
+              </w:rPr>
+            </w:pPr>
+            <w:r>
+              <w:rPr>
+                <w:lang w:val="id-ID"/>
+              </w:rPr>
+              <w:t>Lorong,14:58:35</w:t>
+            </w:r>
+          </w:p>
+          <w:p>
+            <w:pPr>
+              <w:pStyle w:val="PTIIKBodyTextFirstIndent"/>
+              <w:spacing w:after="0"/>
+              <w:ind w:firstLine="0"/>
+              <w:rPr>
+                <w:lang w:val="id-ID"/>
+              </w:rPr>
+            </w:pPr>
+            <w:r>
+              <w:rPr>
+                <w:lang w:val="id-ID"/>
+              </w:rPr>
+              <w:t>Lorong,14:58:36</w:t>
+            </w:r>
+          </w:p>
+          <w:p>
+            <w:pPr>
+              <w:pStyle w:val="PTIIKBodyTextFirstIndent"/>
+              <w:spacing w:after="0"/>
+              <w:ind w:firstLine="0"/>
+              <w:rPr>
+                <w:lang w:val="id-ID"/>
+              </w:rPr>
+            </w:pPr>
+            <w:r>
+              <w:rPr>
+                <w:lang w:val="id-ID"/>
+              </w:rPr>
+              <w:t>Lorong,14:58:36</w:t>
+            </w:r>
+          </w:p>
+          <w:p>
+            <w:pPr>
+              <w:pStyle w:val="PTIIKBodyTextFirstIndent"/>
+              <w:spacing w:after="0"/>
+              <w:ind w:firstLine="0"/>
+              <w:rPr>
+                <w:lang w:val="id-ID"/>
+              </w:rPr>
+            </w:pPr>
+            <w:r>
+              <w:rPr>
+                <w:lang w:val="id-ID"/>
+              </w:rPr>
+              <w:t>Lorong,14:58:36</w:t>
+            </w:r>
+          </w:p>
+          <w:p>
+            <w:pPr>
+              <w:pStyle w:val="PTIIKBodyTextFirstIndent"/>
+              <w:spacing w:after="0"/>
+              <w:ind w:firstLine="0"/>
+              <w:rPr>
+                <w:lang w:val="id-ID"/>
+              </w:rPr>
+            </w:pPr>
+            <w:r>
+              <w:rPr>
+                <w:lang w:val="id-ID"/>
+              </w:rPr>
+              <w:t>Lorong,14:58:36</w:t>
+            </w:r>
+          </w:p>
+          <w:p>
+            <w:pPr>
+              <w:pStyle w:val="PTIIKBodyTextFirstIndent"/>
+              <w:spacing w:after="0"/>
+              <w:ind w:firstLine="0"/>
+              <w:rPr>
+                <w:lang w:val="id-ID"/>
+              </w:rPr>
+            </w:pPr>
+            <w:r>
+              <w:rPr>
+                <w:lang w:val="id-ID"/>
+              </w:rPr>
+              <w:t>Lorong,14:58:36</w:t>
+            </w:r>
+          </w:p>
+          <w:p>
+            <w:pPr>
+              <w:pStyle w:val="PTIIKBodyTextFirstIndent"/>
+              <w:spacing w:after="0"/>
+              <w:ind w:firstLine="0"/>
+              <w:rPr>
+                <w:lang w:val="id-ID"/>
+              </w:rPr>
+            </w:pPr>
+            <w:r>
+              <w:rPr>
+                <w:lang w:val="id-ID"/>
+              </w:rPr>
+              <w:t>Lorong,14:58:36</w:t>
+            </w:r>
+          </w:p>
+          <w:p>
+            <w:pPr>
+              <w:pStyle w:val="PTIIKBodyTextFirstIndent"/>
+              <w:spacing w:after="0"/>
+              <w:ind w:firstLine="0"/>
+              <w:rPr>
+                <w:lang w:val="id-ID"/>
+              </w:rPr>
+            </w:pPr>
+            <w:r>
+              <w:rPr>
+                <w:lang w:val="id-ID"/>
+              </w:rPr>
+              <w:t>Lorong,14:58:37</w:t>
+            </w:r>
+          </w:p>
+          <w:p>
+            <w:pPr>
+              <w:pStyle w:val="PTIIKBodyTextFirstIndent"/>
+              <w:spacing w:after="0"/>
+              <w:ind w:firstLine="0"/>
+              <w:rPr>
+                <w:lang w:val="id-ID"/>
+              </w:rPr>
+            </w:pPr>
+            <w:r>
+              <w:rPr>
+                <w:lang w:val="id-ID"/>
+              </w:rPr>
+              <w:t>Lorong,14:58:37</w:t>
+            </w:r>
+          </w:p>
+          <w:p>
+            <w:pPr>
+              <w:pStyle w:val="PTIIKBodyTextFirstIndent"/>
+              <w:spacing w:after="0"/>
+              <w:ind w:firstLine="0"/>
+              <w:rPr>
+                <w:lang w:val="id-ID"/>
+              </w:rPr>
+            </w:pPr>
+            <w:r>
+              <w:rPr>
+                <w:lang w:val="id-ID"/>
+              </w:rPr>
+              <w:t>Lorong,14:58:37</w:t>
+            </w:r>
+          </w:p>
+          <w:p>
+            <w:pPr>
+              <w:pStyle w:val="PTIIKBodyTextFirstIndent"/>
+              <w:spacing w:after="0"/>
+              <w:ind w:firstLine="0"/>
+              <w:rPr>
+                <w:lang w:val="id-ID"/>
+              </w:rPr>
+            </w:pPr>
+            <w:r>
+              <w:rPr>
+                <w:lang w:val="id-ID"/>
+              </w:rPr>
+              <w:t>Lorong,14:58:37</w:t>
+            </w:r>
+          </w:p>
+          <w:p>
+            <w:pPr>
+              <w:pStyle w:val="PTIIKBodyTextFirstIndent"/>
+              <w:spacing w:after="0"/>
+              <w:ind w:firstLine="0"/>
+              <w:rPr>
+                <w:lang w:val="id-ID"/>
+              </w:rPr>
+            </w:pPr>
+            <w:r>
+              <w:rPr>
+                <w:lang w:val="id-ID"/>
+              </w:rPr>
+              <w:t>Lorong,14:58:37</w:t>
+            </w:r>
+          </w:p>
+          <w:p>
+            <w:pPr>
+              <w:pStyle w:val="PTIIKBodyTextFirstIndent"/>
+              <w:spacing w:after="0"/>
+              <w:ind w:firstLine="0"/>
+              <w:rPr>
+                <w:lang w:val="id-ID"/>
+              </w:rPr>
+            </w:pPr>
+            <w:r>
+              <w:rPr>
+                <w:lang w:val="id-ID"/>
+              </w:rPr>
+              <w:t>Ruang 2,14:58:37</w:t>
+            </w:r>
+          </w:p>
+          <w:p>
+            <w:pPr>
+              <w:pStyle w:val="PTIIKBodyTextFirstIndent"/>
+              <w:spacing w:after="0"/>
+              <w:ind w:firstLine="0"/>
+              <w:rPr>
+                <w:lang w:val="id-ID"/>
+              </w:rPr>
+            </w:pPr>
+            <w:r>
+              <w:rPr>
+                <w:lang w:val="id-ID"/>
+              </w:rPr>
+              <w:t>Ruang 2,14:58:38</w:t>
+            </w:r>
+          </w:p>
+          <w:p>
+            <w:pPr>
+              <w:pStyle w:val="PTIIKBodyTextFirstIndent"/>
+              <w:spacing w:after="0"/>
+              <w:ind w:firstLine="0"/>
+              <w:rPr>
+                <w:lang w:val="id-ID"/>
+              </w:rPr>
+            </w:pPr>
+            <w:r>
+              <w:rPr>
+                <w:lang w:val="id-ID"/>
+              </w:rPr>
+              <w:t>Ruang 2,14:58:38</w:t>
+            </w:r>
+          </w:p>
+          <w:p>
+            <w:pPr>
+              <w:pStyle w:val="PTIIKBodyTextFirstIndent"/>
+              <w:spacing w:after="0"/>
+              <w:ind w:firstLine="0"/>
+              <w:rPr>
+                <w:lang w:val="id-ID"/>
+              </w:rPr>
+            </w:pPr>
+            <w:r>
+              <w:rPr>
+                <w:lang w:val="id-ID"/>
+              </w:rPr>
+              <w:t>Ruang 2,14:58:38</w:t>
+            </w:r>
+          </w:p>
+          <w:p>
+            <w:pPr>
+              <w:pStyle w:val="PTIIKBodyTextFirstIndent"/>
+              <w:spacing w:after="0"/>
+              <w:ind w:firstLine="0"/>
+              <w:rPr>
+                <w:lang w:val="id-ID"/>
+              </w:rPr>
+            </w:pPr>
+            <w:r>
+              <w:rPr>
+                <w:lang w:val="id-ID"/>
+              </w:rPr>
+              <w:t>Ruang 2,14:58:38</w:t>
+            </w:r>
+          </w:p>
+          <w:p>
+            <w:pPr>
+              <w:pStyle w:val="PTIIKBodyTextFirstIndent"/>
+              <w:spacing w:after="0"/>
+              <w:ind w:firstLine="0"/>
+              <w:rPr>
+                <w:lang w:val="id-ID"/>
+              </w:rPr>
+            </w:pPr>
+            <w:r>
+              <w:rPr>
+                <w:lang w:val="id-ID"/>
+              </w:rPr>
+              <w:t>Ruang 2,14:58:39</w:t>
+            </w:r>
+          </w:p>
+          <w:p>
+            <w:pPr>
+              <w:pStyle w:val="PTIIKBodyTextFirstIndent"/>
+              <w:spacing w:after="0"/>
+              <w:ind w:firstLine="0"/>
+              <w:rPr>
+                <w:lang w:val="id-ID"/>
+              </w:rPr>
+            </w:pPr>
+            <w:r>
+              <w:rPr>
+                <w:lang w:val="id-ID"/>
+              </w:rPr>
+              <w:t>Ruang 2,14:58:39</w:t>
+            </w:r>
+          </w:p>
+          <w:p>
+            <w:pPr>
+              <w:pStyle w:val="PTIIKBodyTextFirstIndent"/>
+              <w:spacing w:after="0"/>
+              <w:ind w:firstLine="0"/>
+              <w:rPr>
+                <w:lang w:val="id-ID"/>
+              </w:rPr>
+            </w:pPr>
+            <w:r>
+              <w:rPr>
+                <w:lang w:val="id-ID"/>
+              </w:rPr>
+              <w:t>Ruang 2,14:58:39</w:t>
+            </w:r>
+          </w:p>
+          <w:p>
+            <w:pPr>
+              <w:pStyle w:val="PTIIKBodyTextFirstIndent"/>
+              <w:spacing w:after="0"/>
+              <w:ind w:firstLine="0"/>
+              <w:rPr>
+                <w:lang w:val="id-ID"/>
+              </w:rPr>
+            </w:pPr>
+            <w:r>
+              <w:rPr>
+                <w:lang w:val="id-ID"/>
+              </w:rPr>
+              <w:t>Lorong,14:58:39</w:t>
+            </w:r>
+          </w:p>
+          <w:p>
+            <w:pPr>
+              <w:pStyle w:val="PTIIKBodyTextFirstIndent"/>
+              <w:spacing w:after="0"/>
+              <w:ind w:firstLine="0"/>
+              <w:rPr>
+                <w:lang w:val="id-ID"/>
+              </w:rPr>
+            </w:pPr>
+            <w:r>
+              <w:rPr>
+                <w:lang w:val="id-ID"/>
+              </w:rPr>
+              <w:t>Ruang 2,14:58:39</w:t>
+            </w:r>
+          </w:p>
+          <w:p>
+            <w:pPr>
+              <w:pStyle w:val="PTIIKBodyTextFirstIndent"/>
+              <w:spacing w:after="0"/>
+              <w:ind w:firstLine="0"/>
+              <w:rPr>
+                <w:lang w:val="id-ID"/>
+              </w:rPr>
+            </w:pPr>
+            <w:r>
+              <w:rPr>
+                <w:lang w:val="id-ID"/>
+              </w:rPr>
+              <w:t>Lorong,14:58:39</w:t>
+            </w:r>
+          </w:p>
+          <w:p>
+            <w:pPr>
+              <w:pStyle w:val="PTIIKBodyTextFirstIndent"/>
+              <w:spacing w:after="0"/>
+              <w:ind w:firstLine="0"/>
+              <w:rPr>
+                <w:lang w:val="id-ID"/>
+              </w:rPr>
+            </w:pPr>
+            <w:r>
+              <w:rPr>
+                <w:lang w:val="id-ID"/>
+              </w:rPr>
+              <w:t>Lorong,14:58:39</w:t>
+            </w:r>
+          </w:p>
+          <w:p>
+            <w:pPr>
+              <w:pStyle w:val="PTIIKBodyTextFirstIndent"/>
+              <w:spacing w:after="0"/>
+              <w:ind w:firstLine="0"/>
+              <w:rPr>
+                <w:lang w:val="id-ID"/>
+              </w:rPr>
+            </w:pPr>
+            <w:r>
+              <w:rPr>
+                <w:lang w:val="id-ID"/>
+              </w:rPr>
+              <w:t>Ruang 2,14:58:39</w:t>
+            </w:r>
+          </w:p>
+          <w:p>
+            <w:pPr>
+              <w:pStyle w:val="PTIIKBodyTextFirstIndent"/>
+              <w:spacing w:after="0"/>
+              <w:ind w:firstLine="0"/>
+              <w:rPr>
+                <w:lang w:val="id-ID"/>
+              </w:rPr>
+            </w:pPr>
+            <w:r>
+              <w:rPr>
+                <w:lang w:val="id-ID"/>
+              </w:rPr>
+              <w:t>Ruang 2,14:58:40</w:t>
+            </w:r>
+          </w:p>
+          <w:p>
+            <w:pPr>
+              <w:pStyle w:val="PTIIKBodyTextFirstIndent"/>
+              <w:spacing w:after="0"/>
+              <w:ind w:firstLine="0"/>
+              <w:rPr>
+                <w:lang w:val="id-ID"/>
+              </w:rPr>
+            </w:pPr>
+            <w:r>
+              <w:rPr>
+                <w:lang w:val="id-ID"/>
+              </w:rPr>
+              <w:t>Ruang 2,14:58:40</w:t>
+            </w:r>
+          </w:p>
+          <w:p>
+            <w:pPr>
+              <w:pStyle w:val="PTIIKBodyTextFirstIndent"/>
+              <w:spacing w:after="0"/>
+              <w:ind w:firstLine="0"/>
+              <w:rPr>
+                <w:lang w:val="id-ID"/>
+              </w:rPr>
+            </w:pPr>
+            <w:r>
+              <w:rPr>
+                <w:lang w:val="id-ID"/>
+              </w:rPr>
+              <w:t>Ruang 2,14:58:40</w:t>
+            </w:r>
+          </w:p>
+          <w:p>
+            <w:pPr>
+              <w:pStyle w:val="PTIIKBodyTextFirstIndent"/>
+              <w:spacing w:after="0"/>
+              <w:ind w:firstLine="0"/>
+              <w:rPr>
+                <w:lang w:val="id-ID"/>
+              </w:rPr>
+            </w:pPr>
+            <w:r>
+              <w:rPr>
+                <w:lang w:val="id-ID"/>
+              </w:rPr>
+              <w:t>Lorong,14:58:40</w:t>
+            </w:r>
+          </w:p>
+          <w:p>
+            <w:pPr>
+              <w:pStyle w:val="PTIIKBodyTextFirstIndent"/>
+              <w:spacing w:after="0"/>
+              <w:ind w:firstLine="0"/>
+              <w:rPr>
+                <w:lang w:val="id-ID"/>
+              </w:rPr>
+            </w:pPr>
+            <w:r>
+              <w:rPr>
+                <w:lang w:val="id-ID"/>
+              </w:rPr>
+              <w:t>Lorong,14:58:41</w:t>
+            </w:r>
+          </w:p>
+          <w:p>
+            <w:pPr>
+              <w:pStyle w:val="PTIIKBodyTextFirstIndent"/>
+              <w:spacing w:after="0"/>
+              <w:ind w:firstLine="0"/>
+              <w:rPr>
+                <w:lang w:val="id-ID"/>
+              </w:rPr>
+            </w:pPr>
+            <w:r>
+              <w:rPr>
+                <w:lang w:val="id-ID"/>
+              </w:rPr>
+              <w:t>Ruang 2,14:58:41</w:t>
+            </w:r>
+          </w:p>
+          <w:p>
+            <w:pPr>
+              <w:pStyle w:val="PTIIKBodyTextFirstIndent"/>
+              <w:spacing w:after="0"/>
+              <w:ind w:firstLine="0"/>
+              <w:rPr>
+                <w:lang w:val="id-ID"/>
+              </w:rPr>
+            </w:pPr>
+            <w:r>
+              <w:rPr>
+                <w:lang w:val="id-ID"/>
+              </w:rPr>
+              <w:t>Ruang 2,14:58:41</w:t>
+            </w:r>
+          </w:p>
+          <w:p>
+            <w:pPr>
+              <w:pStyle w:val="PTIIKBodyTextFirstIndent"/>
+              <w:spacing w:after="0"/>
+              <w:ind w:firstLine="0"/>
+              <w:rPr>
+                <w:lang w:val="id-ID"/>
+              </w:rPr>
+            </w:pPr>
+            <w:r>
+              <w:rPr>
+                <w:lang w:val="id-ID"/>
+              </w:rPr>
+              <w:t>Ruang 2,14:58:41</w:t>
+            </w:r>
+          </w:p>
+          <w:p>
+            <w:pPr>
+              <w:pStyle w:val="PTIIKBodyTextFirstIndent"/>
+              <w:spacing w:after="0"/>
+              <w:ind w:firstLine="0"/>
+              <w:rPr>
+                <w:lang w:val="id-ID"/>
+              </w:rPr>
+            </w:pPr>
+            <w:r>
+              <w:rPr>
+                <w:lang w:val="id-ID"/>
+              </w:rPr>
+              <w:t>Ruang 2,14:58:41</w:t>
+            </w:r>
+          </w:p>
+          <w:p>
+            <w:pPr>
+              <w:pStyle w:val="PTIIKBodyTextFirstIndent"/>
+              <w:spacing w:after="0"/>
+              <w:ind w:firstLine="0"/>
+              <w:rPr>
+                <w:lang w:val="id-ID"/>
+              </w:rPr>
+            </w:pPr>
+            <w:r>
+              <w:rPr>
+                <w:lang w:val="id-ID"/>
+              </w:rPr>
+              <w:t>Ruang 2,14:58:41</w:t>
+            </w:r>
+          </w:p>
+          <w:p>
+            <w:pPr>
+              <w:pStyle w:val="PTIIKBodyTextFirstIndent"/>
+              <w:spacing w:after="0"/>
+              <w:ind w:firstLine="0"/>
+              <w:rPr>
+                <w:lang w:val="id-ID"/>
+              </w:rPr>
+            </w:pPr>
+            <w:r>
+              <w:rPr>
+                <w:lang w:val="id-ID"/>
+              </w:rPr>
+              <w:t>.......</w:t>
+            </w:r>
+          </w:p>
+          <w:p>
+            <w:pPr>
+              <w:pStyle w:val="PTIIKBodyTextFirstIndent"/>
+              <w:spacing w:after="0"/>
+              <w:ind w:firstLine="0"/>
+              <w:rPr>
+                <w:lang w:val="id-ID"/>
+              </w:rPr>
+            </w:pPr>
+            <w:r>
+              <w:rPr>
+                <w:lang w:val="id-ID"/>
+              </w:rPr>
+              <w:t>.......</w:t>
+            </w:r>
+          </w:p>
+        </w:tc>
+      </w:tr>
+    </w:tbl>
+    <w:p>
+      <w:pPr>
+        <w:pStyle w:val="PTIIKBodyTextFirstIndent"/>
+        <w:ind w:firstLine="426"/>
+        <w:rPr>
+          <w:lang w:val="id-ID"/>
+        </w:rPr>
+      </w:pPr>
+      <w:r>
+        <w:rPr>
+          <w:lang w:val="id-ID"/>
+        </w:rPr>
+        <w:t xml:space="preserve">Pada gambar berikut ini merupakan tangkapan layar dari implementasi tahap </w:t>
+      </w:r>
+      <w:r>
+        <w:rPr>
+          <w:i/>
+          <w:lang w:val="id-ID"/>
+        </w:rPr>
+        <w:t>online</w:t>
+      </w:r>
+      <w:r>
+        <w:rPr>
+          <w:lang w:val="id-ID"/>
+        </w:rPr>
+        <w:t>.</w:t>
+      </w:r>
+    </w:p>
+    <w:tbl>
+      <w:tblPr>
+        <w:tblStyle w:val="TableGrid"/>
+        <w:tblW w:w="0" w:type="auto"/>
+        <w:tblLook w:val="04A0" w:firstRow="1" w:lastRow="0" w:firstColumn="1" w:lastColumn="0" w:noHBand="0" w:noVBand="1"/>
+      </w:tblPr>
+      <w:tblGrid>
+        <w:gridCol w:w="7927"/>
+      </w:tblGrid>
+      <w:tr>
+        <w:tc>
+          <w:tcPr>
+            <w:tcW w:w="7927" w:type="dxa"/>
+          </w:tcPr>
+          <w:p>
+            <w:pPr>
+              <w:pStyle w:val="PTIIKBodyTextFirstIndent"/>
+              <w:ind w:firstLine="0"/>
+              <w:rPr>
+                <w:lang w:val="id-ID"/>
+              </w:rPr>
+            </w:pPr>
+          </w:p>
+        </w:tc>
+      </w:tr>
+    </w:tbl>
+    <w:p>
+      <w:pPr>
+        <w:pStyle w:val="PTIIKBodyTextFirstIndent"/>
+        <w:ind w:firstLine="426"/>
+        <w:rPr>
+          <w:lang w:val="id-ID"/>
+        </w:rPr>
+      </w:pPr>
+    </w:p>
+    <w:p>
+      <w:pPr>
+        <w:pStyle w:val="PTIIKBodyTextFirstIndent"/>
+        <w:ind w:firstLine="426"/>
+        <w:rPr>
+          <w:lang w:val="id-ID"/>
+        </w:rPr>
+      </w:pPr>
+      <w:r>
+        <w:rPr>
+          <w:lang w:val="id-ID"/>
+        </w:rPr>
+        <w:t xml:space="preserve">Pada Tabel ... penulis tidak menampilkan seluruh hasil </w:t>
+      </w:r>
+      <w:r>
+        <w:rPr>
+          <w:lang w:val="id-ID"/>
+        </w:rPr>
+        <w:t>dari implementasi karena banyaknya baris data yang terekam. Pada tabel diatas dapat dilihat bahwa format penulisan file sudah sesuai dengan perancangan, yakni hasil klasifikasi dan waktu klasifikasi.</w:t>
+      </w:r>
+    </w:p>
+    <w:p>
+      <w:pPr>
+        <w:pStyle w:val="Heading2"/>
+      </w:pPr>
+      <w:r>
+        <w:t>Implementasi Pengujian Akurasi Kesalahan Umum</w:t>
+      </w:r>
+    </w:p>
+    <w:p>
+      <w:pPr>
+        <w:pStyle w:val="BodyText"/>
+        <w:ind w:firstLine="426"/>
+        <w:rPr>
+          <w:i/>
+        </w:rPr>
+      </w:pPr>
+      <w:r>
+        <w:t xml:space="preserve">Tahap selanjutnya adalah menguji akurasi sistem yang telah diimplementasikan. Pada tahap ini pengujian dilakukan untuk menghitung akurasi kesalahan dari sistem penentuan lokasi ini. Pengujian ini berfokus pada akurasi kesalahan secara </w:t>
+      </w:r>
+      <w:r>
+        <w:rPr>
+          <w:i/>
+        </w:rPr>
+        <w:t>general</w:t>
+      </w:r>
+      <w:r>
+        <w:t xml:space="preserve"> atau secara umum. </w:t>
+      </w:r>
+      <w:r>
+        <w:t xml:space="preserve">Tahap pengujian ini dimulai dengan mengumpulkan data hasil klasifikasi pada tiap lokasi. Pada </w:t>
+      </w:r>
+      <w:r>
+        <w:rPr>
+          <w:i/>
+        </w:rPr>
+        <w:t xml:space="preserve">pseudocode </w:t>
+      </w:r>
+      <w:r>
+        <w:t>dibawah ini akan menjelaskan tentang implementasi dalam mengumpulkan data tiap ruangan.</w:t>
+      </w:r>
+      <w:r>
+        <w:t xml:space="preserve"> Proses pengumpulan data hasil klasifikasi sama seperti pada thap </w:t>
+      </w:r>
+      <w:r>
+        <w:rPr>
+          <w:i/>
+        </w:rPr>
+        <w:t>online</w:t>
+      </w:r>
+      <w:r>
+        <w:t xml:space="preserve">. Perbedaan terletak pada data alur pengambilan dan format </w:t>
+      </w:r>
+      <w:r>
+        <w:rPr>
+          <w:i/>
+        </w:rPr>
+        <w:t>file log</w:t>
+      </w:r>
+      <w:r>
+        <w:t xml:space="preserve"> yang ditulis oleh server. Proses pengambilan data dilakukan sesuai alur pada bab 3, kemudian proses penentuan lokasi dan penulisan </w:t>
+      </w:r>
+      <w:r>
+        <w:rPr>
+          <w:i/>
+        </w:rPr>
+        <w:t xml:space="preserve">file log </w:t>
+      </w:r>
+      <w:r>
+        <w:t>oleh</w:t>
+      </w:r>
+      <w:r>
+        <w:t xml:space="preserve"> server dijelaskan pada </w:t>
+      </w:r>
+      <w:r>
+        <w:rPr>
+          <w:i/>
+        </w:rPr>
+        <w:t xml:space="preserve">pseudocode </w:t>
+      </w:r>
+      <w:r>
+        <w:t>dibawah ini</w:t>
+      </w:r>
+      <w:r>
+        <w:t>.</w:t>
+      </w:r>
+      <w:r>
+        <w:rPr>
+          <w:i/>
+        </w:rPr>
+        <w:t xml:space="preserve"> </w:t>
+      </w:r>
+    </w:p>
+    <w:tbl>
+      <w:tblPr>
+        <w:tblStyle w:val="TableGrid"/>
+        <w:tblW w:w="0" w:type="auto"/>
+        <w:jc w:val="center"/>
+        <w:tblLook w:val="04A0" w:firstRow="1" w:lastRow="0" w:firstColumn="1" w:lastColumn="0" w:noHBand="0" w:noVBand="1"/>
+      </w:tblPr>
+      <w:tblGrid>
+        <w:gridCol w:w="704"/>
+        <w:gridCol w:w="7223"/>
+      </w:tblGrid>
+      <w:tr>
+        <w:trPr>
+          <w:trHeight w:val="227"/>
+          <w:jc w:val="center"/>
+        </w:trPr>
+        <w:tc>
+          <w:tcPr>
+            <w:tcW w:w="7927" w:type="dxa"/>
+            <w:gridSpan w:val="2"/>
+          </w:tcPr>
+          <w:p>
+            <w:pPr>
+              <w:pStyle w:val="BodyText"/>
+              <w:spacing w:after="0"/>
+            </w:pPr>
+            <w:r>
+              <w:t xml:space="preserve"> </w:t>
+            </w:r>
+          </w:p>
+        </w:tc>
+      </w:tr>
+      <w:tr>
+        <w:trPr>
+          <w:jc w:val="center"/>
+        </w:trPr>
+        <w:tc>
+          <w:tcPr>
+            <w:tcW w:w="704" w:type="dxa"/>
+          </w:tcPr>
+          <w:p>
+            <w:pPr>
+              <w:pStyle w:val="BodyText"/>
+              <w:spacing w:after="0"/>
+            </w:pPr>
+          </w:p>
+        </w:tc>
+        <w:tc>
+          <w:tcPr>
+            <w:tcW w:w="7223" w:type="dxa"/>
+          </w:tcPr>
+          <w:p>
+            <w:pPr>
+              <w:pStyle w:val="BodyText"/>
+              <w:spacing w:after="0"/>
+            </w:pPr>
+          </w:p>
+          <w:p>
+            <w:pPr>
+              <w:pStyle w:val="BodyText"/>
+              <w:spacing w:after="0"/>
+            </w:pPr>
+          </w:p>
+          <w:p>
+            <w:pPr>
+              <w:pStyle w:val="BodyText"/>
+              <w:spacing w:after="0"/>
+            </w:pPr>
+          </w:p>
+          <w:p>
+            <w:pPr>
+              <w:pStyle w:val="BodyText"/>
+              <w:spacing w:after="0"/>
+            </w:pPr>
+          </w:p>
+          <w:p>
+            <w:pPr>
+              <w:pStyle w:val="BodyText"/>
+              <w:spacing w:after="0"/>
+            </w:pPr>
+          </w:p>
+          <w:p>
+            <w:pPr>
+              <w:pStyle w:val="BodyText"/>
+              <w:spacing w:after="0"/>
+            </w:pPr>
+          </w:p>
+          <w:p>
+            <w:pPr>
+              <w:pStyle w:val="BodyText"/>
+              <w:spacing w:after="0"/>
+            </w:pPr>
+          </w:p>
+        </w:tc>
+      </w:tr>
+    </w:tbl>
+    <w:p>
+      <w:pPr>
+        <w:pStyle w:val="BodyText"/>
+        <w:ind w:firstLine="426"/>
+      </w:pPr>
+    </w:p>
+    <w:p>
+      <w:pPr>
+        <w:pStyle w:val="BodyText"/>
+        <w:ind w:firstLine="426"/>
+      </w:pPr>
+      <w:r>
+        <w:t xml:space="preserve">Pada </w:t>
+      </w:r>
+      <w:r>
+        <w:rPr>
+          <w:i/>
+        </w:rPr>
+        <w:t>pseudocode</w:t>
+      </w:r>
+      <w:r>
+        <w:t xml:space="preserve"> di atas dijelaskan bahwa </w:t>
+      </w:r>
       <w:bookmarkStart w:id="74" w:name="_GoBack"/>
       <w:bookmarkEnd w:id="74"/>
     </w:p>
     <w:p>
       <w:pPr>
-        <w:pStyle w:val="PTIIKBodyTextFirstIndent"/>
-        <w:ind w:firstLine="426"/>
-        <w:rPr>
-          <w:lang w:val="id-ID"/>
-        </w:rPr>
-      </w:pPr>
-    </w:p>
-    <w:p>
-      <w:pPr>
         <w:pStyle w:val="Heading1"/>
         <w:rPr>
           <w:lang w:val="en-US"/>
@@ -27818,7 +30668,6 @@
         <w:rPr>
           <w:lang w:val="en-US"/>
         </w:rPr>
-        <w:lastRenderedPageBreak/>
         <w:t>PEMBAHASAN</w:t>
       </w:r>
       <w:bookmarkEnd w:id="75"/>
@@ -28016,11 +30865,7 @@
         </w:rPr>
       </w:pPr>
       <w:r>
-        <w:t xml:space="preserve">Penulis dapat merefleksikan apa yang telah dipelajari selama melakukan penelitian, tetapi harus tetap terfokus dengan masalah penelitian ini dan tidak melebar ke masalah lainnya. Hal-hal yang berada di luar fokus peneltian tetapi </w:t>
-      </w:r>
-      <w:r>
-        <w:lastRenderedPageBreak/>
-        <w:t xml:space="preserve">penting dan menarik untuk diteliti dapat disarankan sebagai bahan penelitian berikutnya. Hal ini dapat dipertegas di bab Kesimpulan/ Penutup. </w:t>
+        <w:t xml:space="preserve">Penulis dapat merefleksikan apa yang telah dipelajari selama melakukan penelitian, tetapi harus tetap terfokus dengan masalah penelitian ini dan tidak melebar ke masalah lainnya. Hal-hal yang berada di luar fokus peneltian tetapi penting dan menarik untuk diteliti dapat disarankan sebagai bahan penelitian berikutnya. Hal ini dapat dipertegas di bab Kesimpulan/ Penutup. </w:t>
       </w:r>
     </w:p>
     <w:p>
@@ -28422,7 +31267,6 @@
         <w:rPr>
           <w:lang w:val="en-US"/>
         </w:rPr>
-        <w:lastRenderedPageBreak/>
         <w:t>Bab 5 Perancangan dan I</w:t>
       </w:r>
       <w:r>
@@ -28713,7 +31557,6 @@
         <w:rPr>
           <w:lang w:val="en-US"/>
         </w:rPr>
-        <w:lastRenderedPageBreak/>
         <w:t>Bab 1 Pendahuluan</w:t>
       </w:r>
     </w:p>
@@ -28846,7 +31689,6 @@
         <w:rPr>
           <w:lang w:val="en-US"/>
         </w:rPr>
-        <w:lastRenderedPageBreak/>
         <w:t>Penutup</w:t>
       </w:r>
       <w:bookmarkEnd w:id="85"/>
@@ -28954,7 +31796,6 @@
         <w:rPr>
           <w:caps w:val="0"/>
         </w:rPr>
-        <w:lastRenderedPageBreak/>
         <w:t>DAFTAR REFERENSI</w:t>
       </w:r>
       <w:bookmarkEnd w:id="89"/>
@@ -29550,7 +32391,6 @@
         <w:rPr>
           <w:lang w:val="en-US"/>
         </w:rPr>
-        <w:lastRenderedPageBreak/>
         <w:t xml:space="preserve">Cookson, J. dan Church, S. eds., 2007. </w:t>
       </w:r>
       <w:r>
@@ -30123,7 +32963,6 @@
         <w:rPr>
           <w:lang w:val="en-US"/>
         </w:rPr>
-        <w:lastRenderedPageBreak/>
         <w:t xml:space="preserve">Silverman, D.F. dan Propp, K.K. eds., 1990. </w:t>
       </w:r>
       <w:r>
@@ -30383,7 +33222,6 @@
           <w:caps w:val="0"/>
           <w:lang w:val="en-US"/>
         </w:rPr>
-        <w:lastRenderedPageBreak/>
         <w:t>PERSYARATAN FISIK DAN TATA LETAK</w:t>
       </w:r>
       <w:bookmarkEnd w:id="91"/>
@@ -30899,11 +33737,7 @@
         <w:t xml:space="preserve">Penomoran subbab disarankan tidak lebih dari </w:t>
       </w:r>
       <w:r>
-        <w:t xml:space="preserve">4 level </w:t>
-      </w:r>
-      <w:r>
-        <w:lastRenderedPageBreak/>
-        <w:t>(maksimal sub</w:t>
+        <w:t>4 level (maksimal sub</w:t>
       </w:r>
       <w:r>
         <w:t xml:space="preserve">bab X.X.X.X). </w:t>
@@ -31104,7 +33938,6 @@
         <w:rPr>
           <w:lang w:val="en-US"/>
         </w:rPr>
-        <w:lastRenderedPageBreak/>
         <w:t>PENGGUNAAN BAHASA</w:t>
       </w:r>
       <w:bookmarkEnd w:id="111"/>
@@ -31776,7 +34609,7 @@
       <w:rPr>
         <w:noProof/>
       </w:rPr>
-      <w:t>40</w:t>
+      <w:t>46</w:t>
     </w:r>
     <w:r>
       <w:rPr>
@@ -31837,7 +34670,7 @@
 
 <file path=word/numbering.xml><?xml version="1.0" encoding="utf-8"?>
 <w:numbering xmlns:wpc="http://schemas.microsoft.com/office/word/2010/wordprocessingCanvas" xmlns:mc="http://schemas.openxmlformats.org/markup-compatibility/2006" xmlns:o="urn:schemas-microsoft-com:office:office" xmlns:r="http://schemas.openxmlformats.org/officeDocument/2006/relationships" xmlns:m="http://schemas.openxmlformats.org/officeDocument/2006/math" xmlns:v="urn:schemas-microsoft-com:vml" xmlns:wp14="http://schemas.microsoft.com/office/word/2010/wordprocessingDrawing" xmlns:wp="http://schemas.openxmlformats.org/drawingml/2006/wordprocessingDrawing" xmlns:w10="urn:schemas-microsoft-com:office:word" xmlns:w="http://schemas.openxmlformats.org/wordprocessingml/2006/main" xmlns:w14="http://schemas.microsoft.com/office/word/2010/wordml" xmlns:w15="http://schemas.microsoft.com/office/word/2012/wordml" xmlns:wpg="http://schemas.microsoft.com/office/word/2010/wordprocessingGroup" xmlns:wpi="http://schemas.microsoft.com/office/word/2010/wordprocessingInk" xmlns:wne="http://schemas.microsoft.com/office/word/2006/wordml" xmlns:wps="http://schemas.microsoft.com/office/word/2010/wordprocessingShape" mc:Ignorable="w14 w15 wp14">
-  <w:abstractNum w:abstractNumId="0" w15:restartNumberingAfterBreak="0">
+  <w:abstractNum w:abstractNumId="0">
     <w:nsid w:val="FFFFFF7C"/>
     <w:multiLevelType w:val="singleLevel"/>
     <w:tmpl w:val="01346564"/>
@@ -31855,7 +34688,7 @@
       </w:pPr>
     </w:lvl>
   </w:abstractNum>
-  <w:abstractNum w:abstractNumId="1" w15:restartNumberingAfterBreak="0">
+  <w:abstractNum w:abstractNumId="1">
     <w:nsid w:val="FFFFFF7D"/>
     <w:multiLevelType w:val="singleLevel"/>
     <w:tmpl w:val="703AD14E"/>
@@ -31873,7 +34706,7 @@
       </w:pPr>
     </w:lvl>
   </w:abstractNum>
-  <w:abstractNum w:abstractNumId="2" w15:restartNumberingAfterBreak="0">
+  <w:abstractNum w:abstractNumId="2">
     <w:nsid w:val="FFFFFF7F"/>
     <w:multiLevelType w:val="singleLevel"/>
     <w:tmpl w:val="3452B87E"/>
@@ -31894,7 +34727,7 @@
       </w:rPr>
     </w:lvl>
   </w:abstractNum>
-  <w:abstractNum w:abstractNumId="3" w15:restartNumberingAfterBreak="0">
+  <w:abstractNum w:abstractNumId="3">
     <w:nsid w:val="FFFFFF80"/>
     <w:multiLevelType w:val="singleLevel"/>
     <w:tmpl w:val="7A020C2C"/>
@@ -31915,7 +34748,7 @@
       </w:rPr>
     </w:lvl>
   </w:abstractNum>
-  <w:abstractNum w:abstractNumId="4" w15:restartNumberingAfterBreak="0">
+  <w:abstractNum w:abstractNumId="4">
     <w:nsid w:val="FFFFFF81"/>
     <w:multiLevelType w:val="singleLevel"/>
     <w:tmpl w:val="1E6EC984"/>
@@ -31936,7 +34769,7 @@
       </w:rPr>
     </w:lvl>
   </w:abstractNum>
-  <w:abstractNum w:abstractNumId="5" w15:restartNumberingAfterBreak="0">
+  <w:abstractNum w:abstractNumId="5">
     <w:nsid w:val="FFFFFF82"/>
     <w:multiLevelType w:val="singleLevel"/>
     <w:tmpl w:val="FE2EF852"/>
@@ -31957,7 +34790,7 @@
       </w:rPr>
     </w:lvl>
   </w:abstractNum>
-  <w:abstractNum w:abstractNumId="6" w15:restartNumberingAfterBreak="0">
+  <w:abstractNum w:abstractNumId="6">
     <w:nsid w:val="FFFFFF88"/>
     <w:multiLevelType w:val="singleLevel"/>
     <w:tmpl w:val="6A28F0C0"/>
@@ -31978,7 +34811,7 @@
       </w:rPr>
     </w:lvl>
   </w:abstractNum>
-  <w:abstractNum w:abstractNumId="7" w15:restartNumberingAfterBreak="0">
+  <w:abstractNum w:abstractNumId="7">
     <w:nsid w:val="01B63EC0"/>
     <w:multiLevelType w:val="hybridMultilevel"/>
     <w:tmpl w:val="23582AC4"/>
@@ -32095,7 +34928,7 @@
       </w:rPr>
     </w:lvl>
   </w:abstractNum>
-  <w:abstractNum w:abstractNumId="8" w15:restartNumberingAfterBreak="0">
+  <w:abstractNum w:abstractNumId="8">
     <w:nsid w:val="04C35C13"/>
     <w:multiLevelType w:val="multilevel"/>
     <w:tmpl w:val="7FCAF4E0"/>
@@ -32215,7 +35048,7 @@
       </w:rPr>
     </w:lvl>
   </w:abstractNum>
-  <w:abstractNum w:abstractNumId="9" w15:restartNumberingAfterBreak="0">
+  <w:abstractNum w:abstractNumId="9">
     <w:nsid w:val="054423D9"/>
     <w:multiLevelType w:val="hybridMultilevel"/>
     <w:tmpl w:val="CCF672DE"/>
@@ -32302,14 +35135,14 @@
       </w:pPr>
     </w:lvl>
   </w:abstractNum>
-  <w:abstractNum w:abstractNumId="10" w15:restartNumberingAfterBreak="0">
+  <w:abstractNum w:abstractNumId="10">
     <w:nsid w:val="06CF58F6"/>
     <w:multiLevelType w:val="multilevel"/>
     <w:tmpl w:val="62E8B9FA"/>
     <w:name w:val="AppHeads32"/>
     <w:numStyleLink w:val="AppendixHeadings"/>
   </w:abstractNum>
-  <w:abstractNum w:abstractNumId="11" w15:restartNumberingAfterBreak="0">
+  <w:abstractNum w:abstractNumId="11">
     <w:nsid w:val="09454FFD"/>
     <w:multiLevelType w:val="hybridMultilevel"/>
     <w:tmpl w:val="AA0ABC42"/>
@@ -32398,14 +35231,14 @@
       </w:pPr>
     </w:lvl>
   </w:abstractNum>
-  <w:abstractNum w:abstractNumId="12" w15:restartNumberingAfterBreak="0">
+  <w:abstractNum w:abstractNumId="12">
     <w:nsid w:val="142C1CED"/>
     <w:multiLevelType w:val="multilevel"/>
     <w:tmpl w:val="A01A89D2"/>
     <w:name w:val="BodyHeadings"/>
     <w:numStyleLink w:val="BodyHeadings"/>
   </w:abstractNum>
-  <w:abstractNum w:abstractNumId="13" w15:restartNumberingAfterBreak="0">
+  <w:abstractNum w:abstractNumId="13">
     <w:nsid w:val="14A64C38"/>
     <w:multiLevelType w:val="multilevel"/>
     <w:tmpl w:val="62E8B9FA"/>
@@ -32530,7 +35363,7 @@
       </w:rPr>
     </w:lvl>
   </w:abstractNum>
-  <w:abstractNum w:abstractNumId="14" w15:restartNumberingAfterBreak="0">
+  <w:abstractNum w:abstractNumId="14">
     <w:nsid w:val="170300F2"/>
     <w:multiLevelType w:val="multilevel"/>
     <w:tmpl w:val="0421001D"/>
@@ -32617,7 +35450,7 @@
       </w:pPr>
     </w:lvl>
   </w:abstractNum>
-  <w:abstractNum w:abstractNumId="15" w15:restartNumberingAfterBreak="0">
+  <w:abstractNum w:abstractNumId="15">
     <w:nsid w:val="1AC539BF"/>
     <w:multiLevelType w:val="hybridMultilevel"/>
     <w:tmpl w:val="D688A4A2"/>
@@ -32734,7 +35567,7 @@
       </w:rPr>
     </w:lvl>
   </w:abstractNum>
-  <w:abstractNum w:abstractNumId="16" w15:restartNumberingAfterBreak="0">
+  <w:abstractNum w:abstractNumId="16">
     <w:nsid w:val="21ED2DBC"/>
     <w:multiLevelType w:val="hybridMultilevel"/>
     <w:tmpl w:val="A0F4482E"/>
@@ -32821,7 +35654,7 @@
       </w:pPr>
     </w:lvl>
   </w:abstractNum>
-  <w:abstractNum w:abstractNumId="17" w15:restartNumberingAfterBreak="0">
+  <w:abstractNum w:abstractNumId="17">
     <w:nsid w:val="222B0DDA"/>
     <w:multiLevelType w:val="multilevel"/>
     <w:tmpl w:val="4C4C5A04"/>
@@ -32939,7 +35772,7 @@
       </w:rPr>
     </w:lvl>
   </w:abstractNum>
-  <w:abstractNum w:abstractNumId="18" w15:restartNumberingAfterBreak="0">
+  <w:abstractNum w:abstractNumId="18">
     <w:nsid w:val="27CD1339"/>
     <w:multiLevelType w:val="multilevel"/>
     <w:tmpl w:val="2DB4B156"/>
@@ -33056,7 +35889,7 @@
       </w:rPr>
     </w:lvl>
   </w:abstractNum>
-  <w:abstractNum w:abstractNumId="19" w15:restartNumberingAfterBreak="0">
+  <w:abstractNum w:abstractNumId="19">
     <w:nsid w:val="2E3A138C"/>
     <w:multiLevelType w:val="multilevel"/>
     <w:tmpl w:val="4C4C5A04"/>
@@ -33174,21 +36007,21 @@
       </w:rPr>
     </w:lvl>
   </w:abstractNum>
-  <w:abstractNum w:abstractNumId="20" w15:restartNumberingAfterBreak="0">
+  <w:abstractNum w:abstractNumId="20">
     <w:nsid w:val="327B644E"/>
     <w:multiLevelType w:val="multilevel"/>
     <w:tmpl w:val="62E8B9FA"/>
     <w:name w:val="AppHeads2"/>
     <w:numStyleLink w:val="AppendixHeadings"/>
   </w:abstractNum>
-  <w:abstractNum w:abstractNumId="21" w15:restartNumberingAfterBreak="0">
+  <w:abstractNum w:abstractNumId="21">
     <w:nsid w:val="33811249"/>
     <w:multiLevelType w:val="multilevel"/>
     <w:tmpl w:val="62E8B9FA"/>
     <w:name w:val="AppHeads"/>
     <w:numStyleLink w:val="AppendixHeadings"/>
   </w:abstractNum>
-  <w:abstractNum w:abstractNumId="22" w15:restartNumberingAfterBreak="0">
+  <w:abstractNum w:abstractNumId="22">
     <w:nsid w:val="39E671BA"/>
     <w:multiLevelType w:val="hybridMultilevel"/>
     <w:tmpl w:val="092EA394"/>
@@ -33301,7 +36134,7 @@
       </w:rPr>
     </w:lvl>
   </w:abstractNum>
-  <w:abstractNum w:abstractNumId="23" w15:restartNumberingAfterBreak="0">
+  <w:abstractNum w:abstractNumId="23">
     <w:nsid w:val="3F5D1795"/>
     <w:multiLevelType w:val="hybridMultilevel"/>
     <w:tmpl w:val="CFC42DB6"/>
@@ -33388,7 +36221,7 @@
       </w:pPr>
     </w:lvl>
   </w:abstractNum>
-  <w:abstractNum w:abstractNumId="24" w15:restartNumberingAfterBreak="0">
+  <w:abstractNum w:abstractNumId="24">
     <w:nsid w:val="42132298"/>
     <w:multiLevelType w:val="hybridMultilevel"/>
     <w:tmpl w:val="D494D31A"/>
@@ -33481,7 +36314,7 @@
       </w:pPr>
     </w:lvl>
   </w:abstractNum>
-  <w:abstractNum w:abstractNumId="25" w15:restartNumberingAfterBreak="0">
+  <w:abstractNum w:abstractNumId="25">
     <w:nsid w:val="47DE450F"/>
     <w:multiLevelType w:val="hybridMultilevel"/>
     <w:tmpl w:val="D7022A74"/>
@@ -33574,21 +36407,21 @@
       </w:pPr>
     </w:lvl>
   </w:abstractNum>
-  <w:abstractNum w:abstractNumId="26" w15:restartNumberingAfterBreak="0">
+  <w:abstractNum w:abstractNumId="26">
     <w:nsid w:val="49D41C76"/>
     <w:multiLevelType w:val="multilevel"/>
     <w:tmpl w:val="A01A89D2"/>
     <w:name w:val="BodyHeads"/>
     <w:numStyleLink w:val="BodyHeadings"/>
   </w:abstractNum>
-  <w:abstractNum w:abstractNumId="27" w15:restartNumberingAfterBreak="0">
+  <w:abstractNum w:abstractNumId="27">
     <w:nsid w:val="509107F9"/>
     <w:multiLevelType w:val="multilevel"/>
     <w:tmpl w:val="A01A89D2"/>
     <w:name w:val="BodyHeadings2"/>
     <w:numStyleLink w:val="BodyHeadings"/>
   </w:abstractNum>
-  <w:abstractNum w:abstractNumId="28" w15:restartNumberingAfterBreak="0">
+  <w:abstractNum w:abstractNumId="28">
     <w:nsid w:val="56DE3ADD"/>
     <w:multiLevelType w:val="multilevel"/>
     <w:tmpl w:val="A01A89D2"/>
@@ -33711,14 +36544,14 @@
       </w:rPr>
     </w:lvl>
   </w:abstractNum>
-  <w:abstractNum w:abstractNumId="29" w15:restartNumberingAfterBreak="0">
+  <w:abstractNum w:abstractNumId="29">
     <w:nsid w:val="57517C54"/>
     <w:multiLevelType w:val="multilevel"/>
     <w:tmpl w:val="62E8B9FA"/>
     <w:name w:val="AppHeads"/>
     <w:numStyleLink w:val="AppendixHeadings"/>
   </w:abstractNum>
-  <w:abstractNum w:abstractNumId="30" w15:restartNumberingAfterBreak="0">
+  <w:abstractNum w:abstractNumId="30">
     <w:nsid w:val="59D75C58"/>
     <w:multiLevelType w:val="hybridMultilevel"/>
     <w:tmpl w:val="E2F0C89A"/>
@@ -33805,14 +36638,14 @@
       </w:pPr>
     </w:lvl>
   </w:abstractNum>
-  <w:abstractNum w:abstractNumId="31" w15:restartNumberingAfterBreak="0">
+  <w:abstractNum w:abstractNumId="31">
     <w:nsid w:val="5C7F389E"/>
     <w:multiLevelType w:val="multilevel"/>
     <w:tmpl w:val="62E8B9FA"/>
     <w:name w:val="AppHeads4"/>
     <w:numStyleLink w:val="AppendixHeadings"/>
   </w:abstractNum>
-  <w:abstractNum w:abstractNumId="32" w15:restartNumberingAfterBreak="0">
+  <w:abstractNum w:abstractNumId="32">
     <w:nsid w:val="5E344E65"/>
     <w:multiLevelType w:val="hybridMultilevel"/>
     <w:tmpl w:val="A5CE6A30"/>
@@ -33899,21 +36732,21 @@
       </w:pPr>
     </w:lvl>
   </w:abstractNum>
-  <w:abstractNum w:abstractNumId="33" w15:restartNumberingAfterBreak="0">
+  <w:abstractNum w:abstractNumId="33">
     <w:nsid w:val="6E365AD2"/>
     <w:multiLevelType w:val="multilevel"/>
     <w:tmpl w:val="A01A89D2"/>
     <w:name w:val="BodyHeadings3"/>
     <w:numStyleLink w:val="BodyHeadings"/>
   </w:abstractNum>
-  <w:abstractNum w:abstractNumId="34" w15:restartNumberingAfterBreak="0">
+  <w:abstractNum w:abstractNumId="34">
     <w:nsid w:val="742E6936"/>
     <w:multiLevelType w:val="multilevel"/>
     <w:tmpl w:val="62E8B9FA"/>
     <w:name w:val="AppHeads3"/>
     <w:numStyleLink w:val="AppendixHeadings"/>
   </w:abstractNum>
-  <w:abstractNum w:abstractNumId="35" w15:restartNumberingAfterBreak="0">
+  <w:abstractNum w:abstractNumId="35">
     <w:nsid w:val="74D14619"/>
     <w:multiLevelType w:val="multilevel"/>
     <w:tmpl w:val="4C4C5A04"/>
@@ -34031,7 +36864,7 @@
       </w:rPr>
     </w:lvl>
   </w:abstractNum>
-  <w:abstractNum w:abstractNumId="36" w15:restartNumberingAfterBreak="0">
+  <w:abstractNum w:abstractNumId="36">
     <w:nsid w:val="79EE763E"/>
     <w:multiLevelType w:val="hybridMultilevel"/>
     <w:tmpl w:val="762E3CD4"/>
@@ -34124,7 +36957,7 @@
       </w:pPr>
     </w:lvl>
   </w:abstractNum>
-  <w:abstractNum w:abstractNumId="37" w15:restartNumberingAfterBreak="0">
+  <w:abstractNum w:abstractNumId="37">
     <w:nsid w:val="7E7350CA"/>
     <w:multiLevelType w:val="hybridMultilevel"/>
     <w:tmpl w:val="28D01D0A"/>
@@ -36222,6 +39055,7 @@
     <w:uiPriority w:val="59"/>
     <w:rsid w:val="00B9002A"/>
     <w:tblPr>
+      <w:tblInd w:w="0" w:type="dxa"/>
       <w:tblBorders>
         <w:top w:val="single" w:sz="4" w:space="0" w:color="000000"/>
         <w:left w:val="single" w:sz="4" w:space="0" w:color="000000"/>
@@ -36230,6 +39064,12 @@
         <w:insideH w:val="single" w:sz="4" w:space="0" w:color="000000"/>
         <w:insideV w:val="single" w:sz="4" w:space="0" w:color="000000"/>
       </w:tblBorders>
+      <w:tblCellMar>
+        <w:top w:w="0" w:type="dxa"/>
+        <w:left w:w="108" w:type="dxa"/>
+        <w:bottom w:w="0" w:type="dxa"/>
+        <w:right w:w="108" w:type="dxa"/>
+      </w:tblCellMar>
     </w:tblPr>
   </w:style>
   <w:style w:type="paragraph" w:styleId="ListContinue2">
@@ -37208,7 +40048,7 @@
 </file>
 
 <file path=customXml/itemProps1.xml><?xml version="1.0" encoding="utf-8"?>
-<ds:datastoreItem xmlns:ds="http://schemas.openxmlformats.org/officeDocument/2006/customXml" ds:itemID="{E09D21D0-EE72-4546-8D55-FF120E7A36CD}">
+<ds:datastoreItem xmlns:ds="http://schemas.openxmlformats.org/officeDocument/2006/customXml" ds:itemID="{677236FC-BFBB-4DD8-9ACA-29ACDF5E6460}">
   <ds:schemaRefs>
     <ds:schemaRef ds:uri="http://schemas.openxmlformats.org/officeDocument/2006/bibliography"/>
   </ds:schemaRefs>

</xml_diff>

<commit_message>
Tambahan Bab 4, pengujian 1 dan 2
</commit_message>
<xml_diff>
--- a/DOKUMEN/SKRIPSI MUHAMMAD HASBI A. S (1).docx
+++ b/DOKUMEN/SKRIPSI MUHAMMAD HASBI A. S (1).docx
@@ -179,7 +179,7 @@
       <w:r>
         <w:rPr>
           <w:noProof/>
-          <w:lang w:eastAsia="id-ID"/>
+          <w:lang w:val="en-US"/>
         </w:rPr>
         <w:drawing>
           <wp:inline distT="0" distB="0" distL="0" distR="0" wp14:anchorId="22F25191" wp14:editId="452FE5A4">
@@ -1053,6 +1053,7 @@
       </w:pPr>
       <w:bookmarkStart w:id="2" w:name="_Toc36026888"/>
       <w:r>
+        <w:lastRenderedPageBreak/>
         <w:t>PERNYATAAN</w:t>
       </w:r>
       <w:r>
@@ -1167,7 +1168,7 @@
       <w:r>
         <w:rPr>
           <w:noProof/>
-          <w:lang w:eastAsia="id-ID"/>
+          <w:lang w:val="en-US"/>
         </w:rPr>
         <w:drawing>
           <wp:anchor distT="0" distB="0" distL="114300" distR="114300" simplePos="0" relativeHeight="251657216" behindDoc="0" locked="0" layoutInCell="1" allowOverlap="1" wp14:anchorId="5989A6BC" wp14:editId="10CE5231">
@@ -1292,6 +1293,7 @@
       </w:pPr>
       <w:bookmarkStart w:id="3" w:name="_Toc36026889"/>
       <w:r>
+        <w:lastRenderedPageBreak/>
         <w:t>PRAKATA</w:t>
       </w:r>
       <w:bookmarkEnd w:id="3"/>
@@ -1506,6 +1508,7 @@
       </w:pPr>
       <w:bookmarkStart w:id="4" w:name="_Toc36026890"/>
       <w:r>
+        <w:lastRenderedPageBreak/>
         <w:t>ABSTRAK</w:t>
       </w:r>
       <w:bookmarkEnd w:id="4"/>
@@ -1726,6 +1729,7 @@
       </w:pPr>
       <w:bookmarkStart w:id="5" w:name="_Toc36026891"/>
       <w:r>
+        <w:lastRenderedPageBreak/>
         <w:t>ABSTRACT</w:t>
       </w:r>
       <w:bookmarkEnd w:id="5"/>
@@ -1796,13 +1800,14 @@
       <w:bookmarkStart w:id="6" w:name="_Toc402485257"/>
       <w:bookmarkStart w:id="7" w:name="_Toc36026892"/>
       <w:r>
+        <w:lastRenderedPageBreak/>
         <w:t>DAFTAR ISI</w:t>
       </w:r>
       <w:bookmarkEnd w:id="6"/>
       <w:bookmarkEnd w:id="7"/>
     </w:p>
-    <w:bookmarkStart w:id="8" w:name="_Toc402485258" w:displacedByCustomXml="next"/>
-    <w:bookmarkStart w:id="9" w:name="_Ref402284383" w:displacedByCustomXml="next"/>
+    <w:bookmarkStart w:id="8" w:name="_Ref402284383" w:displacedByCustomXml="next"/>
+    <w:bookmarkStart w:id="9" w:name="_Toc402485258" w:displacedByCustomXml="next"/>
     <w:sdt>
       <w:sdtPr>
         <w:rPr>
@@ -5879,6 +5884,7 @@
       </w:pPr>
       <w:bookmarkStart w:id="10" w:name="_Toc36026893"/>
       <w:r>
+        <w:lastRenderedPageBreak/>
         <w:t>DAFTAR TABEL</w:t>
       </w:r>
       <w:bookmarkEnd w:id="10"/>
@@ -6361,6 +6367,7 @@
         <w:rPr>
           <w:caps w:val="0"/>
         </w:rPr>
+        <w:lastRenderedPageBreak/>
         <w:t>DAFTAR GAMBAR</w:t>
       </w:r>
       <w:bookmarkEnd w:id="11"/>
@@ -7120,6 +7127,7 @@
         <w:rPr>
           <w:caps w:val="0"/>
         </w:rPr>
+        <w:lastRenderedPageBreak/>
         <w:t>DAFTAR LAMPIRAN</w:t>
       </w:r>
       <w:bookmarkEnd w:id="9"/>
@@ -7718,6 +7726,7 @@
           <w:caps w:val="0"/>
           <w:lang w:val="en-US"/>
         </w:rPr>
+        <w:lastRenderedPageBreak/>
         <w:t>PENDAHULUAN</w:t>
       </w:r>
       <w:commentRangeEnd w:id="14"/>
@@ -8505,7 +8514,14 @@
         <w:rPr>
           <w:noProof/>
         </w:rPr>
-        <w:t>(Faragher and Harle, 2015)</w:t>
+        <w:t xml:space="preserve">(Faragher and Harle, </w:t>
+      </w:r>
+      <w:r>
+        <w:rPr>
+          <w:noProof/>
+        </w:rPr>
+        <w:lastRenderedPageBreak/>
+        <w:t>2015)</w:t>
       </w:r>
       <w:r>
         <w:fldChar w:fldCharType="end"/>
@@ -9073,7 +9089,11 @@
         <w:t>lokasi dari perangkat tersebut</w:t>
       </w:r>
       <w:r>
-        <w:t xml:space="preserve">. Konsep ini dapat </w:t>
+        <w:t xml:space="preserve">. Konsep ini </w:t>
+      </w:r>
+      <w:r>
+        <w:lastRenderedPageBreak/>
+        <w:t xml:space="preserve">dapat </w:t>
       </w:r>
       <w:r>
         <w:t xml:space="preserve">digunakan pada kondisi dimana objek yang dilacak tidak memungkinkan atau tidak dibolehkan membawa perangkat yang dapat melakukan klasifikasi sendiri sehingga objek hanya membawa perangkat berupa </w:t>
@@ -9522,7 +9542,11 @@
         <w:t xml:space="preserve">penentuan lokasi </w:t>
       </w:r>
       <w:r>
-        <w:t xml:space="preserve">yang digunakan adalah konsep </w:t>
+        <w:t xml:space="preserve">yang </w:t>
+      </w:r>
+      <w:r>
+        <w:lastRenderedPageBreak/>
+        <w:t xml:space="preserve">digunakan adalah konsep </w:t>
       </w:r>
       <w:r>
         <w:rPr>
@@ -9889,6 +9913,7 @@
         <w:rPr>
           <w:b/>
         </w:rPr>
+        <w:lastRenderedPageBreak/>
         <w:t xml:space="preserve">BAB </w:t>
       </w:r>
       <w:r>
@@ -10039,6 +10064,7 @@
         <w:rPr>
           <w:lang w:val="en-US"/>
         </w:rPr>
+        <w:lastRenderedPageBreak/>
         <w:t>LANDASAN KEPUSTAKAAN</w:t>
       </w:r>
       <w:bookmarkEnd w:id="31"/>
@@ -11007,6 +11033,7 @@
         <w:rPr>
           <w:b/>
         </w:rPr>
+        <w:lastRenderedPageBreak/>
         <w:t xml:space="preserve">Tabel </w:t>
       </w:r>
       <w:r>
@@ -11927,7 +11954,14 @@
         <w:rPr>
           <w:lang w:eastAsia="id-ID"/>
         </w:rPr>
-        <w:t xml:space="preserve"> adalah tahap pengumpulan data pola sinyal. Pada tahap ini karakteristik sinyal pada masing-masing ruangan diukur dan disimpan pada database bersamaan dengan nama ruangan yang diukur. Data pola sinyal dan nama ruangan yang disimpan disebut dengan </w:t>
+        <w:t xml:space="preserve"> adalah tahap pengumpulan data pola sinyal. Pada </w:t>
+      </w:r>
+      <w:r>
+        <w:rPr>
+          <w:lang w:eastAsia="id-ID"/>
+        </w:rPr>
+        <w:lastRenderedPageBreak/>
+        <w:t xml:space="preserve">tahap ini karakteristik sinyal pada masing-masing ruangan diukur dan disimpan pada database bersamaan dengan nama ruangan yang diukur. Data pola sinyal dan nama ruangan yang disimpan disebut dengan </w:t>
       </w:r>
       <w:r>
         <w:rPr>
@@ -12365,7 +12399,7 @@
       <w:r>
         <w:rPr>
           <w:noProof/>
-          <w:lang w:eastAsia="id-ID"/>
+          <w:lang w:val="en-US"/>
         </w:rPr>
         <w:drawing>
           <wp:inline distT="0" distB="0" distL="0" distR="0" wp14:anchorId="64FE196C" wp14:editId="2ACBF68B">
@@ -12622,6 +12656,7 @@
       <w:bookmarkStart w:id="40" w:name="_Toc20222285"/>
       <w:bookmarkStart w:id="41" w:name="_Toc36026909"/>
       <w:r>
+        <w:lastRenderedPageBreak/>
         <w:t xml:space="preserve">Algoritma </w:t>
       </w:r>
       <w:r>
@@ -12693,7 +12728,7 @@
       <w:r>
         <w:rPr>
           <w:noProof/>
-          <w:lang w:eastAsia="id-ID"/>
+          <w:lang w:val="en-US"/>
         </w:rPr>
         <w:drawing>
           <wp:inline distT="0" distB="0" distL="0" distR="0" wp14:anchorId="4B102038" wp14:editId="4734B49A">
@@ -13111,6 +13146,7 @@
         <w:rPr>
           <w:lang w:val="en-US"/>
         </w:rPr>
+        <w:lastRenderedPageBreak/>
         <w:t>METODOLOGI</w:t>
       </w:r>
       <w:r>
@@ -13146,7 +13182,7 @@
       <w:r>
         <w:rPr>
           <w:noProof/>
-          <w:lang w:eastAsia="id-ID"/>
+          <w:lang w:val="en-US"/>
         </w:rPr>
         <mc:AlternateContent>
           <mc:Choice Requires="wps">
@@ -13273,7 +13309,7 @@
       <w:r>
         <w:rPr>
           <w:noProof/>
-          <w:lang w:eastAsia="id-ID"/>
+          <w:lang w:val="en-US"/>
         </w:rPr>
         <w:drawing>
           <wp:inline distT="0" distB="0" distL="0" distR="0" wp14:anchorId="7FE8BEE5" wp14:editId="1EF05C57">
@@ -13400,6 +13436,7 @@
       <w:bookmarkStart w:id="46" w:name="_Toc20222287"/>
       <w:bookmarkStart w:id="47" w:name="_Toc36026911"/>
       <w:r>
+        <w:lastRenderedPageBreak/>
         <w:t>Identifikasi Masalah</w:t>
       </w:r>
       <w:bookmarkEnd w:id="46"/>
@@ -13675,6 +13712,7 @@
         <w:rPr>
           <w:lang w:val="id-ID"/>
         </w:rPr>
+        <w:lastRenderedPageBreak/>
         <w:t xml:space="preserve">Pada implementasi </w:t>
       </w:r>
       <w:r>
@@ -14176,6 +14214,7 @@
       <w:bookmarkStart w:id="53" w:name="_Toc20222291"/>
       <w:bookmarkStart w:id="54" w:name="_Toc36026914"/>
       <w:r>
+        <w:lastRenderedPageBreak/>
         <w:t>Perancangan Sistem</w:t>
       </w:r>
       <w:bookmarkEnd w:id="53"/>
@@ -14389,7 +14428,7 @@
       <w:r>
         <w:rPr>
           <w:noProof/>
-          <w:lang w:eastAsia="id-ID"/>
+          <w:lang w:val="en-US"/>
         </w:rPr>
         <w:drawing>
           <wp:inline distT="0" distB="0" distL="0" distR="0" wp14:anchorId="59E13A2C" wp14:editId="30819881">
@@ -14632,6 +14671,7 @@
           <w:i/>
           <w:lang w:val="en-US"/>
         </w:rPr>
+        <w:lastRenderedPageBreak/>
         <w:t>offline</w:t>
       </w:r>
       <w:r>
@@ -14931,7 +14971,7 @@
       <w:r>
         <w:rPr>
           <w:noProof/>
-          <w:lang w:eastAsia="id-ID"/>
+          <w:lang w:val="en-US"/>
         </w:rPr>
         <w:drawing>
           <wp:inline distT="0" distB="0" distL="0" distR="0" wp14:anchorId="2DBD2540" wp14:editId="08E19AA3">
@@ -15069,8 +15109,9 @@
       <w:r>
         <w:rPr>
           <w:noProof/>
-          <w:lang w:eastAsia="id-ID"/>
-        </w:rPr>
+          <w:lang w:val="en-US"/>
+        </w:rPr>
+        <w:lastRenderedPageBreak/>
         <w:drawing>
           <wp:inline distT="0" distB="0" distL="0" distR="0" wp14:anchorId="6D3E1BA4" wp14:editId="6F753E55">
             <wp:extent cx="3744095" cy="3619500"/>
@@ -15596,6 +15637,7 @@
       </w:pPr>
       <w:bookmarkStart w:id="59" w:name="_Toc35779062"/>
       <w:r>
+        <w:lastRenderedPageBreak/>
         <w:t xml:space="preserve">Tabel </w:t>
       </w:r>
       <w:r>
@@ -16523,8 +16565,9 @@
       <w:r>
         <w:rPr>
           <w:noProof/>
-          <w:lang w:eastAsia="id-ID"/>
-        </w:rPr>
+          <w:lang w:val="en-US"/>
+        </w:rPr>
+        <w:lastRenderedPageBreak/>
         <w:drawing>
           <wp:inline distT="0" distB="0" distL="0" distR="0" wp14:anchorId="3BE065BA" wp14:editId="2AAB616B">
             <wp:extent cx="5039995" cy="2878574"/>
@@ -16665,7 +16708,7 @@
       <w:r>
         <w:rPr>
           <w:noProof/>
-          <w:lang w:eastAsia="id-ID"/>
+          <w:lang w:val="en-US"/>
         </w:rPr>
         <w:drawing>
           <wp:inline distT="0" distB="0" distL="0" distR="0" wp14:anchorId="6454BA33" wp14:editId="651081E8">
@@ -16992,6 +17035,7 @@
         <w:ind w:left="567"/>
       </w:pPr>
       <w:r>
+        <w:lastRenderedPageBreak/>
         <w:t>Nama lokasi hasil klasifikasi</w:t>
       </w:r>
     </w:p>
@@ -17374,8 +17418,9 @@
       <w:r>
         <w:rPr>
           <w:noProof/>
-          <w:lang w:eastAsia="id-ID"/>
-        </w:rPr>
+          <w:lang w:val="en-US"/>
+        </w:rPr>
+        <w:lastRenderedPageBreak/>
         <w:drawing>
           <wp:inline distT="0" distB="0" distL="0" distR="0" wp14:anchorId="5FB43BD3" wp14:editId="7EE0D844">
             <wp:extent cx="5039995" cy="4761361"/>
@@ -17693,6 +17738,7 @@
         <w:pStyle w:val="Heading4"/>
       </w:pPr>
       <w:r>
+        <w:lastRenderedPageBreak/>
         <w:t>Format File Log Pengujian Akurasi Kesalahan Umum</w:t>
       </w:r>
     </w:p>
@@ -18182,8 +18228,9 @@
       <w:r>
         <w:rPr>
           <w:noProof/>
-          <w:lang w:eastAsia="id-ID"/>
-        </w:rPr>
+          <w:lang w:val="en-US"/>
+        </w:rPr>
+        <w:lastRenderedPageBreak/>
         <w:drawing>
           <wp:inline distT="0" distB="0" distL="0" distR="0" wp14:anchorId="539412AE" wp14:editId="729D79F8">
             <wp:extent cx="4400550" cy="2305050"/>
@@ -18327,8 +18374,9 @@
       <w:r>
         <w:rPr>
           <w:noProof/>
-          <w:lang w:eastAsia="id-ID"/>
-        </w:rPr>
+          <w:lang w:val="en-US"/>
+        </w:rPr>
+        <w:lastRenderedPageBreak/>
         <w:drawing>
           <wp:inline distT="0" distB="0" distL="0" distR="0" wp14:anchorId="1E5D1A5A" wp14:editId="74C8C0E4">
             <wp:extent cx="3457575" cy="5321026"/>
@@ -18663,6 +18711,7 @@
         <w:rPr>
           <w:rFonts w:cs="Calibri"/>
         </w:rPr>
+        <w:lastRenderedPageBreak/>
         <w:t xml:space="preserve">Proses pada nomor 2-9 diulang sampai semua sub lokasi pada masing-masing ruangan tercatat hasil klasifikasinya pada </w:t>
       </w:r>
       <w:r>
@@ -19933,6 +19982,7 @@
                 <w:sz w:val="20"/>
                 <w:szCs w:val="20"/>
               </w:rPr>
+              <w:lastRenderedPageBreak/>
               <w:t>2</w:t>
             </w:r>
           </w:p>
@@ -20899,7 +20949,11 @@
         <w:t xml:space="preserve">Pada  tahap  ini,  sistem  telah  berhasil  dirancang  lalu  penulis  akan  melakukan pengujian  pada  sistem  yang  dibangun.  Pengujian  dilakukan  untuk  mengetahui bahwa  sistem  telah  dapat  berjalan  sesuai  dengan  spesifikasi,  kebutuhan,  dan tujuannya. </w:t>
       </w:r>
       <w:r>
-        <w:t>Pengujian ini dibagi menjadi 2 tahap, tahap pertama adalah pengujian untuk memperoleh akurasi kesalahan penentuan lokasi secara umum. Kedua, adalah pengujian untuk memperoleh akurasi kesalahan pada tiap sub-lokasi pada masing-masing lokasi implementasi.</w:t>
+        <w:t xml:space="preserve">Pengujian ini dibagi menjadi 2 tahap, tahap pertama </w:t>
+      </w:r>
+      <w:r>
+        <w:lastRenderedPageBreak/>
+        <w:t>adalah pengujian untuk memperoleh akurasi kesalahan penentuan lokasi secara umum. Kedua, adalah pengujian untuk memperoleh akurasi kesalahan pada tiap sub-lokasi pada masing-masing lokasi implementasi.</w:t>
       </w:r>
       <w:r>
         <w:t xml:space="preserve"> Implementasi pengujian dilakukan pada kondisi lingkungan yang sebenarnya untuk mengetahui kinerja dari sistem apabila diimplementasikan pada kondisi sebenarnya. </w:t>
@@ -20955,6 +21009,7 @@
         <w:rPr>
           <w:caps w:val="0"/>
         </w:rPr>
+        <w:lastRenderedPageBreak/>
         <w:t>IMPLEMENTASI</w:t>
       </w:r>
       <w:bookmarkEnd w:id="73"/>
@@ -21417,7 +21472,11 @@
         <w:t xml:space="preserve"> tidak terdeteksi atau nilai RSSI kurang dari -120dBm, maka nilai RSSI yang dikirim ke server akan default bernilai -120dBm.</w:t>
       </w:r>
       <w:r>
-        <w:t xml:space="preserve"> Hal ini dilakukan agar nilai RSSI yang terekam dalam </w:t>
+        <w:t xml:space="preserve"> Hal ini dilakukan </w:t>
+      </w:r>
+      <w:r>
+        <w:lastRenderedPageBreak/>
+        <w:t xml:space="preserve">agar nilai RSSI yang terekam dalam </w:t>
       </w:r>
       <w:r>
         <w:rPr>
@@ -21904,6 +21963,7 @@
                       <w:sz w:val="22"/>
                       <w:lang w:val="en-US"/>
                     </w:rPr>
+                    <w:lastRenderedPageBreak/>
                     <w:t>Ruang 1,13:26:58,-90,-89,-120,-120,-120</w:t>
                   </w:r>
                 </w:p>
@@ -23705,6 +23765,7 @@
                       <w:sz w:val="22"/>
                       <w:lang w:val="en-US"/>
                     </w:rPr>
+                    <w:lastRenderedPageBreak/>
                     <w:t>Lorong,13:36:02,-120,-94,-91,-90,-93</w:t>
                   </w:r>
                 </w:p>
@@ -25506,6 +25567,7 @@
                       <w:sz w:val="22"/>
                       <w:lang w:val="en-US"/>
                     </w:rPr>
+                    <w:lastRenderedPageBreak/>
                     <w:t>Ruang 2,13:40:11,-95,-90,-90,-88,-120</w:t>
                   </w:r>
                 </w:p>
@@ -26966,6 +27028,7 @@
         </w:rPr>
       </w:pPr>
       <w:r>
+        <w:lastRenderedPageBreak/>
         <w:t xml:space="preserve">Implementasi </w:t>
       </w:r>
       <w:r>
@@ -27733,7 +27796,31 @@
         <w:rPr>
           <w:lang w:val="id-ID"/>
         </w:rPr>
-        <w:t xml:space="preserve">. Data JSON yang diterima akan diinisialisasi pada variabel ‘data’. Selanjunya adalah server mengecek pada variael ‘data.mac’ memiliki nilai yang sama pada salah satu nilai pada variabel array ‘mac’. Apabila ada yang sama, maka variabel array ‘rssi’ akan diberi nilai dengan data RSSI pada variabel ‘data.rssi’. Anggota variabel array ‘rssi’ diberi nilai sesuai dengan urutan MAC </w:t>
+        <w:t>. Data JSON yang diterima akan diinisialisasi pada variabel ‘data’. Selanjunya adalah server mengecek pada variael ‘</w:t>
+      </w:r>
+      <w:r>
+        <w:rPr>
+          <w:lang w:val="id-ID"/>
+        </w:rPr>
+        <w:t>data[‘mac’]</w:t>
+      </w:r>
+      <w:r>
+        <w:rPr>
+          <w:lang w:val="id-ID"/>
+        </w:rPr>
+        <w:t>’ memiliki nilai yang sama pada salah satu nilai pada variabel array ‘mac’. Apabila ada yang sama, maka variabel array ‘rssi’ akan diberi nilai dengan data RSSI pada variabel ‘</w:t>
+      </w:r>
+      <w:r>
+        <w:rPr>
+          <w:lang w:val="id-ID"/>
+        </w:rPr>
+        <w:t>data[‘rssi’]</w:t>
+      </w:r>
+      <w:r>
+        <w:rPr>
+          <w:lang w:val="id-ID"/>
+        </w:rPr>
+        <w:t xml:space="preserve">’. Anggota variabel array ‘rssi’ diberi nilai sesuai dengan urutan MAC </w:t>
       </w:r>
       <w:r>
         <w:rPr>
@@ -28208,6 +28295,7 @@
               <w:rPr>
                 <w:lang w:val="id-ID"/>
               </w:rPr>
+              <w:lastRenderedPageBreak/>
               <w:t>.......</w:t>
             </w:r>
           </w:p>
@@ -28928,6 +29016,7 @@
               <w:rPr>
                 <w:lang w:val="id-ID"/>
               </w:rPr>
+              <w:lastRenderedPageBreak/>
               <w:t>Lorong,14:58:30</w:t>
             </w:r>
           </w:p>
@@ -29648,6 +29737,7 @@
               <w:rPr>
                 <w:lang w:val="id-ID"/>
               </w:rPr>
+              <w:lastRenderedPageBreak/>
               <w:t>Lorong,14:58:35</w:t>
             </w:r>
           </w:p>
@@ -30370,6 +30460,7 @@
         <w:rPr>
           <w:lang w:val="id-ID"/>
         </w:rPr>
+        <w:lastRenderedPageBreak/>
         <w:t xml:space="preserve">Pada gambar berikut ini merupakan tangkapan layar dari implementasi tahap </w:t>
       </w:r>
       <w:r>
@@ -30642,7 +30733,986 @@
         <w:ind w:firstLine="426"/>
       </w:pPr>
       <w:r>
-        <w:t xml:space="preserve">Pada </w:t>
+        <w:t xml:space="preserve">Penjelasan pada </w:t>
+      </w:r>
+      <w:r>
+        <w:rPr>
+          <w:i/>
+        </w:rPr>
+        <w:t xml:space="preserve">pseudocode </w:t>
+      </w:r>
+      <w:r>
+        <w:t>di atas adalah p</w:t>
+      </w:r>
+      <w:r>
+        <w:t xml:space="preserve">ertama, inisialisasi variabel array </w:t>
+      </w:r>
+      <w:r>
+        <w:t>‘mac’,</w:t>
+      </w:r>
+      <w:r>
+        <w:t>‘rssi’, dan variabel dengan nama ‘</w:t>
+      </w:r>
+      <w:r>
+        <w:t>true_loc</w:t>
+      </w:r>
+      <w:r>
+        <w:t xml:space="preserve">’. Variabel </w:t>
+      </w:r>
+      <w:r>
+        <w:t>‘true_loc’</w:t>
+      </w:r>
+      <w:r>
+        <w:t xml:space="preserve"> digunakan untuk menyimpan nama lokasi sebenarnya. Variabel ‘</w:t>
+      </w:r>
+      <w:r>
+        <w:t>true_loc</w:t>
+      </w:r>
+      <w:r>
+        <w:t xml:space="preserve">’ ini nantinya akan diberi nilai oleh entitas lain selain </w:t>
+      </w:r>
+      <w:r>
+        <w:rPr>
+          <w:i/>
+        </w:rPr>
+        <w:t>reference point</w:t>
+      </w:r>
+      <w:r>
+        <w:t>. Penulis menggunakan perangkat lunak Postman untuk mengirim data lokasi sebenarnya</w:t>
+      </w:r>
+      <w:r>
+        <w:t xml:space="preserve"> yang nantinya akan disimpan pada variabel ‘true_loc’</w:t>
+      </w:r>
+      <w:r>
+        <w:t xml:space="preserve">. Selanjutnya, server menerima data JSON </w:t>
+      </w:r>
+      <w:r>
+        <w:t>dan disimpan pada variabel ‘data’. Apabila nilai dari ‘</w:t>
+      </w:r>
+      <w:r>
+        <w:t>data[‘mac’]</w:t>
+      </w:r>
+      <w:r>
+        <w:t>’ adalah “locator” maka nilai dari</w:t>
+      </w:r>
+      <w:r>
+        <w:t xml:space="preserve"> </w:t>
+      </w:r>
+      <w:r>
+        <w:t>‘data</w:t>
+      </w:r>
+      <w:r>
+        <w:t>[‘true_loc’]</w:t>
+      </w:r>
+      <w:r>
+        <w:t>’ akan disimpan pada variabel ‘true_loc’ sebagai data dari lokasi sebenarnya. Apabila nilai dari ‘</w:t>
+      </w:r>
+      <w:r>
+        <w:t>data[‘mac’]</w:t>
+      </w:r>
+      <w:r>
+        <w:t xml:space="preserve">’ adalah data MAC </w:t>
+      </w:r>
+      <w:r>
+        <w:rPr>
+          <w:i/>
+        </w:rPr>
+        <w:t>address</w:t>
+      </w:r>
+      <w:r>
+        <w:t xml:space="preserve"> dari </w:t>
+      </w:r>
+      <w:r>
+        <w:rPr>
+          <w:i/>
+        </w:rPr>
+        <w:t>reference point</w:t>
+      </w:r>
+      <w:r>
+        <w:t xml:space="preserve"> maka nilai pada ‘</w:t>
+      </w:r>
+      <w:r>
+        <w:t>data[‘rssi’]</w:t>
+      </w:r>
+      <w:r>
+        <w:t>’ akan disimpan pada variabel array ‘</w:t>
+      </w:r>
+      <w:r>
+        <w:t>rssi</w:t>
+      </w:r>
+      <w:r>
+        <w:t>’. Urutan penulisan pada anggota variabel array ‘rssi’ sesuai dengan urutan anggota pada variabel array ‘mac’.</w:t>
+      </w:r>
+      <w:r>
+        <w:t xml:space="preserve"> </w:t>
+      </w:r>
+    </w:p>
+    <w:p>
+      <w:pPr>
+        <w:pStyle w:val="BodyText"/>
+        <w:ind w:firstLine="426"/>
+      </w:pPr>
+      <w:r>
+        <w:lastRenderedPageBreak/>
+        <w:t xml:space="preserve">Setelah variabel ‘rssi’ tidak ada yang bernilai ‘None’, maka server akan melakukan klasifikasi nama lokasi berdasarkan pola sinyal yang tersimpan pada variabel array ‘rssi’. Apabila hasil klasifikasi tidak sama dengan nama lokasi sebenarnya, maka inisialisasi variabel ‘compatibility’ dengan nilai “Mismatch”. Sebaliknya, jika hasil klasifikasi sama dengan nama lokasi sebenarnya, maka inisialisasi variabel ‘compatibility’ dengan nilai “Match” . Selanjutnya, server menulis hasil klasifikasi pada </w:t>
+      </w:r>
+      <w:r>
+        <w:rPr>
+          <w:i/>
+        </w:rPr>
+        <w:t>file log</w:t>
+      </w:r>
+      <w:r>
+        <w:t xml:space="preserve"> sesuai dengan format pada perancangan untuk dihitung akurasi kesalahan pada langkah selanjutnya.</w:t>
+      </w:r>
+    </w:p>
+    <w:p>
+      <w:pPr>
+        <w:pStyle w:val="Heading3"/>
+      </w:pPr>
+      <w:r>
+        <w:t>Hasil Pengambilan Data Pengujian Akurasi Kesalahan Umum</w:t>
+      </w:r>
+    </w:p>
+    <w:p>
+      <w:pPr>
+        <w:pStyle w:val="BodyText"/>
+        <w:ind w:firstLine="426"/>
+      </w:pPr>
+      <w:r>
+        <w:t xml:space="preserve">Implementasi pengambilan data hasil klasifikasi pada tahap ini menghasilkan sebuah </w:t>
+      </w:r>
+      <w:r>
+        <w:rPr>
+          <w:i/>
+        </w:rPr>
+        <w:t>file log</w:t>
+      </w:r>
+      <w:r>
+        <w:t xml:space="preserve"> yang berisi data hasil klasifikasi beserta nama lokasi sebenarnya. Data ini kemudian akan di hitung menggunakan persamaan 3.1 seperti pada bab 3. Berikut merupakan </w:t>
+      </w:r>
+      <w:r>
+        <w:rPr>
+          <w:i/>
+        </w:rPr>
+        <w:t>file log</w:t>
+      </w:r>
+      <w:r>
+        <w:t xml:space="preserve"> dari implementasi pengambilan data hasil klasifikasi yang telah dilakukan.</w:t>
+      </w:r>
+    </w:p>
+    <w:tbl>
+      <w:tblPr>
+        <w:tblStyle w:val="TableGrid"/>
+        <w:tblW w:w="0" w:type="auto"/>
+        <w:tblLook w:val="04A0" w:firstRow="1" w:lastRow="0" w:firstColumn="1" w:lastColumn="0" w:noHBand="0" w:noVBand="1"/>
+      </w:tblPr>
+      <w:tblGrid>
+        <w:gridCol w:w="7927"/>
+      </w:tblGrid>
+      <w:tr>
+        <w:tc>
+          <w:tcPr>
+            <w:tcW w:w="7927" w:type="dxa"/>
+          </w:tcPr>
+          <w:p>
+            <w:pPr>
+              <w:pStyle w:val="PTIIKBodyTextFirstIndent"/>
+              <w:spacing w:after="0"/>
+              <w:ind w:firstLine="29"/>
+              <w:rPr>
+                <w:lang w:val="id-ID"/>
+              </w:rPr>
+            </w:pPr>
+            <w:r>
+              <w:rPr>
+                <w:lang w:val="id-ID"/>
+              </w:rPr>
+              <w:t>Ruang 1,15:31:46,Ruang 1,Match</w:t>
+            </w:r>
+          </w:p>
+          <w:p>
+            <w:pPr>
+              <w:pStyle w:val="PTIIKBodyTextFirstIndent"/>
+              <w:spacing w:after="0"/>
+              <w:ind w:firstLine="29"/>
+              <w:rPr>
+                <w:lang w:val="id-ID"/>
+              </w:rPr>
+            </w:pPr>
+            <w:r>
+              <w:rPr>
+                <w:lang w:val="id-ID"/>
+              </w:rPr>
+              <w:t>Ruang 1,15:31:46,Ruang 1,Match</w:t>
+            </w:r>
+          </w:p>
+          <w:p>
+            <w:pPr>
+              <w:pStyle w:val="PTIIKBodyTextFirstIndent"/>
+              <w:spacing w:after="0"/>
+              <w:ind w:firstLine="29"/>
+              <w:rPr>
+                <w:lang w:val="id-ID"/>
+              </w:rPr>
+            </w:pPr>
+            <w:r>
+              <w:rPr>
+                <w:lang w:val="id-ID"/>
+              </w:rPr>
+              <w:t>Ruang 1,15:31:46,Ruang 1,Match</w:t>
+            </w:r>
+          </w:p>
+          <w:p>
+            <w:pPr>
+              <w:pStyle w:val="PTIIKBodyTextFirstIndent"/>
+              <w:spacing w:after="0"/>
+              <w:ind w:firstLine="29"/>
+              <w:rPr>
+                <w:lang w:val="id-ID"/>
+              </w:rPr>
+            </w:pPr>
+            <w:r>
+              <w:rPr>
+                <w:lang w:val="id-ID"/>
+              </w:rPr>
+              <w:t>Ruang 1,15:31:47,Ruang 1,Match</w:t>
+            </w:r>
+          </w:p>
+          <w:p>
+            <w:pPr>
+              <w:pStyle w:val="PTIIKBodyTextFirstIndent"/>
+              <w:spacing w:after="0"/>
+              <w:ind w:firstLine="29"/>
+              <w:rPr>
+                <w:lang w:val="id-ID"/>
+              </w:rPr>
+            </w:pPr>
+            <w:r>
+              <w:rPr>
+                <w:lang w:val="id-ID"/>
+              </w:rPr>
+              <w:t>Ruang 1,15:31:47,Ruang 1,Match</w:t>
+            </w:r>
+          </w:p>
+          <w:p>
+            <w:pPr>
+              <w:pStyle w:val="PTIIKBodyTextFirstIndent"/>
+              <w:spacing w:after="0"/>
+              <w:ind w:firstLine="29"/>
+              <w:rPr>
+                <w:lang w:val="id-ID"/>
+              </w:rPr>
+            </w:pPr>
+            <w:r>
+              <w:rPr>
+                <w:lang w:val="id-ID"/>
+              </w:rPr>
+              <w:t>Ruang 1,15:31:47,Ruang 1,Match</w:t>
+            </w:r>
+          </w:p>
+          <w:p>
+            <w:pPr>
+              <w:pStyle w:val="PTIIKBodyTextFirstIndent"/>
+              <w:spacing w:after="0"/>
+              <w:ind w:firstLine="29"/>
+              <w:rPr>
+                <w:lang w:val="id-ID"/>
+              </w:rPr>
+            </w:pPr>
+            <w:r>
+              <w:rPr>
+                <w:lang w:val="id-ID"/>
+              </w:rPr>
+              <w:t>Ruang 1,15:31:47,Ruang 1,Match</w:t>
+            </w:r>
+          </w:p>
+          <w:p>
+            <w:pPr>
+              <w:pStyle w:val="PTIIKBodyTextFirstIndent"/>
+              <w:spacing w:after="0"/>
+              <w:ind w:firstLine="29"/>
+              <w:rPr>
+                <w:lang w:val="id-ID"/>
+              </w:rPr>
+            </w:pPr>
+            <w:r>
+              <w:rPr>
+                <w:lang w:val="id-ID"/>
+              </w:rPr>
+              <w:t>Ruang 1,15:31:47,Ruang 1,Match</w:t>
+            </w:r>
+          </w:p>
+          <w:p>
+            <w:pPr>
+              <w:pStyle w:val="PTIIKBodyTextFirstIndent"/>
+              <w:spacing w:after="0"/>
+              <w:ind w:firstLine="29"/>
+              <w:rPr>
+                <w:lang w:val="id-ID"/>
+              </w:rPr>
+            </w:pPr>
+            <w:r>
+              <w:rPr>
+                <w:lang w:val="id-ID"/>
+              </w:rPr>
+              <w:t>Ruang 1,15:31:48,Ruang 1,Match</w:t>
+            </w:r>
+          </w:p>
+          <w:p>
+            <w:pPr>
+              <w:pStyle w:val="PTIIKBodyTextFirstIndent"/>
+              <w:spacing w:after="0"/>
+              <w:ind w:firstLine="29"/>
+              <w:rPr>
+                <w:lang w:val="id-ID"/>
+              </w:rPr>
+            </w:pPr>
+            <w:r>
+              <w:rPr>
+                <w:lang w:val="id-ID"/>
+              </w:rPr>
+              <w:t>Ruang 1,15:31:48,Ruang 1,Match</w:t>
+            </w:r>
+          </w:p>
+          <w:p>
+            <w:pPr>
+              <w:pStyle w:val="PTIIKBodyTextFirstIndent"/>
+              <w:spacing w:after="0"/>
+              <w:ind w:firstLine="29"/>
+              <w:rPr>
+                <w:lang w:val="id-ID"/>
+              </w:rPr>
+            </w:pPr>
+            <w:r>
+              <w:rPr>
+                <w:lang w:val="id-ID"/>
+              </w:rPr>
+              <w:t>Ruang 1,15:31:48,Ruang 1,Match</w:t>
+            </w:r>
+          </w:p>
+          <w:p>
+            <w:pPr>
+              <w:pStyle w:val="PTIIKBodyTextFirstIndent"/>
+              <w:spacing w:after="0"/>
+              <w:ind w:firstLine="29"/>
+              <w:rPr>
+                <w:lang w:val="id-ID"/>
+              </w:rPr>
+            </w:pPr>
+            <w:r>
+              <w:rPr>
+                <w:lang w:val="id-ID"/>
+              </w:rPr>
+              <w:t>Ruang 1,15:31:48,Ruang 1,Match</w:t>
+            </w:r>
+          </w:p>
+          <w:p>
+            <w:pPr>
+              <w:pStyle w:val="PTIIKBodyTextFirstIndent"/>
+              <w:spacing w:after="0"/>
+              <w:ind w:firstLine="29"/>
+              <w:rPr>
+                <w:lang w:val="id-ID"/>
+              </w:rPr>
+            </w:pPr>
+            <w:r>
+              <w:rPr>
+                <w:lang w:val="id-ID"/>
+              </w:rPr>
+              <w:t>Ruang 1,15:31:48,Ruang 1,Match</w:t>
+            </w:r>
+          </w:p>
+          <w:p>
+            <w:pPr>
+              <w:pStyle w:val="PTIIKBodyTextFirstIndent"/>
+              <w:spacing w:after="0"/>
+              <w:ind w:firstLine="29"/>
+              <w:rPr>
+                <w:lang w:val="id-ID"/>
+              </w:rPr>
+            </w:pPr>
+            <w:r>
+              <w:rPr>
+                <w:lang w:val="id-ID"/>
+              </w:rPr>
+              <w:t>Ruang 1,15:31:48,Ruang 1,Match</w:t>
+            </w:r>
+          </w:p>
+          <w:p>
+            <w:pPr>
+              <w:pStyle w:val="PTIIKBodyTextFirstIndent"/>
+              <w:spacing w:after="0"/>
+              <w:ind w:firstLine="29"/>
+              <w:rPr>
+                <w:lang w:val="id-ID"/>
+              </w:rPr>
+            </w:pPr>
+            <w:r>
+              <w:rPr>
+                <w:lang w:val="id-ID"/>
+              </w:rPr>
+              <w:t>Ruang 1,15:31:48,Ruang 1,Match</w:t>
+            </w:r>
+          </w:p>
+          <w:p>
+            <w:pPr>
+              <w:pStyle w:val="PTIIKBodyTextFirstIndent"/>
+              <w:spacing w:after="0"/>
+              <w:ind w:firstLine="29"/>
+              <w:rPr>
+                <w:lang w:val="id-ID"/>
+              </w:rPr>
+            </w:pPr>
+            <w:r>
+              <w:rPr>
+                <w:lang w:val="id-ID"/>
+              </w:rPr>
+              <w:t>Ruang 1,15:31:48,Ruang 1,Match</w:t>
+            </w:r>
+          </w:p>
+          <w:p>
+            <w:pPr>
+              <w:pStyle w:val="PTIIKBodyTextFirstIndent"/>
+              <w:spacing w:after="0"/>
+              <w:ind w:firstLine="29"/>
+              <w:rPr>
+                <w:lang w:val="id-ID"/>
+              </w:rPr>
+            </w:pPr>
+            <w:r>
+              <w:rPr>
+                <w:lang w:val="id-ID"/>
+              </w:rPr>
+              <w:t>Ruang 1,15:31:48,Ruang 1,Match</w:t>
+            </w:r>
+          </w:p>
+          <w:p>
+            <w:pPr>
+              <w:pStyle w:val="PTIIKBodyTextFirstIndent"/>
+              <w:spacing w:after="0"/>
+              <w:ind w:firstLine="29"/>
+              <w:rPr>
+                <w:lang w:val="id-ID"/>
+              </w:rPr>
+            </w:pPr>
+            <w:r>
+              <w:rPr>
+                <w:lang w:val="id-ID"/>
+              </w:rPr>
+              <w:t>Ruang 1,15:31:48,Ruang 1,Match</w:t>
+            </w:r>
+          </w:p>
+          <w:p>
+            <w:pPr>
+              <w:pStyle w:val="PTIIKBodyTextFirstIndent"/>
+              <w:spacing w:after="0"/>
+              <w:ind w:firstLine="29"/>
+              <w:rPr>
+                <w:lang w:val="id-ID"/>
+              </w:rPr>
+            </w:pPr>
+            <w:r>
+              <w:rPr>
+                <w:lang w:val="id-ID"/>
+              </w:rPr>
+              <w:t>Ruang 1,15:31:49,Ruang 1,Match</w:t>
+            </w:r>
+          </w:p>
+          <w:p>
+            <w:pPr>
+              <w:pStyle w:val="PTIIKBodyTextFirstIndent"/>
+              <w:spacing w:after="0"/>
+              <w:ind w:firstLine="29"/>
+              <w:rPr>
+                <w:lang w:val="id-ID"/>
+              </w:rPr>
+            </w:pPr>
+            <w:r>
+              <w:rPr>
+                <w:lang w:val="id-ID"/>
+              </w:rPr>
+              <w:t>Ruang 1,15:31:49,Ruang 1,Match</w:t>
+            </w:r>
+          </w:p>
+          <w:p>
+            <w:pPr>
+              <w:pStyle w:val="PTIIKBodyTextFirstIndent"/>
+              <w:spacing w:after="0"/>
+              <w:ind w:firstLine="29"/>
+              <w:rPr>
+                <w:lang w:val="id-ID"/>
+              </w:rPr>
+            </w:pPr>
+            <w:r>
+              <w:rPr>
+                <w:lang w:val="id-ID"/>
+              </w:rPr>
+              <w:t>Ruang 1,15:31:49,Ruang 1,Match</w:t>
+            </w:r>
+          </w:p>
+          <w:p>
+            <w:pPr>
+              <w:pStyle w:val="PTIIKBodyTextFirstIndent"/>
+              <w:spacing w:after="0"/>
+              <w:ind w:firstLine="29"/>
+              <w:rPr>
+                <w:lang w:val="id-ID"/>
+              </w:rPr>
+            </w:pPr>
+            <w:r>
+              <w:rPr>
+                <w:lang w:val="id-ID"/>
+              </w:rPr>
+              <w:t>Ruang 1,15:31:49,Ruang 1,Match</w:t>
+            </w:r>
+          </w:p>
+          <w:p>
+            <w:pPr>
+              <w:pStyle w:val="PTIIKBodyTextFirstIndent"/>
+              <w:spacing w:after="0"/>
+              <w:ind w:firstLine="29"/>
+              <w:rPr>
+                <w:lang w:val="id-ID"/>
+              </w:rPr>
+            </w:pPr>
+            <w:r>
+              <w:rPr>
+                <w:lang w:val="id-ID"/>
+              </w:rPr>
+              <w:t>Ruang 1,15:31:49,Ruang 1,Match</w:t>
+            </w:r>
+          </w:p>
+          <w:p>
+            <w:pPr>
+              <w:pStyle w:val="PTIIKBodyTextFirstIndent"/>
+              <w:spacing w:after="0"/>
+              <w:ind w:firstLine="29"/>
+              <w:rPr>
+                <w:lang w:val="id-ID"/>
+              </w:rPr>
+            </w:pPr>
+            <w:r>
+              <w:rPr>
+                <w:lang w:val="id-ID"/>
+              </w:rPr>
+              <w:t>Ruang 1,15:31:49,Ruang 1,Match</w:t>
+            </w:r>
+          </w:p>
+          <w:p>
+            <w:pPr>
+              <w:pStyle w:val="PTIIKBodyTextFirstIndent"/>
+              <w:spacing w:after="0"/>
+              <w:ind w:firstLine="29"/>
+              <w:rPr>
+                <w:lang w:val="id-ID"/>
+              </w:rPr>
+            </w:pPr>
+            <w:r>
+              <w:rPr>
+                <w:lang w:val="id-ID"/>
+              </w:rPr>
+              <w:t>Ruang 1,15:31:49,Ruang 1,Match</w:t>
+            </w:r>
+          </w:p>
+          <w:p>
+            <w:pPr>
+              <w:pStyle w:val="PTIIKBodyTextFirstIndent"/>
+              <w:spacing w:after="0"/>
+              <w:ind w:firstLine="29"/>
+              <w:rPr>
+                <w:lang w:val="id-ID"/>
+              </w:rPr>
+            </w:pPr>
+            <w:r>
+              <w:rPr>
+                <w:lang w:val="id-ID"/>
+              </w:rPr>
+              <w:t>Ruang 1,15:31:49,Ruang 1,Match</w:t>
+            </w:r>
+          </w:p>
+          <w:p>
+            <w:pPr>
+              <w:pStyle w:val="PTIIKBodyTextFirstIndent"/>
+              <w:spacing w:after="0"/>
+              <w:ind w:firstLine="29"/>
+              <w:rPr>
+                <w:lang w:val="id-ID"/>
+              </w:rPr>
+            </w:pPr>
+            <w:r>
+              <w:rPr>
+                <w:lang w:val="id-ID"/>
+              </w:rPr>
+              <w:t>Ruang 1,15:31:49,Ruang 1,Match</w:t>
+            </w:r>
+          </w:p>
+          <w:p>
+            <w:pPr>
+              <w:pStyle w:val="PTIIKBodyTextFirstIndent"/>
+              <w:spacing w:after="0"/>
+              <w:ind w:firstLine="0"/>
+              <w:rPr>
+                <w:lang w:val="id-ID"/>
+              </w:rPr>
+            </w:pPr>
+            <w:r>
+              <w:rPr>
+                <w:lang w:val="id-ID"/>
+              </w:rPr>
+              <w:t>Ruang 1,15:31:49,Ruang 1,Match</w:t>
+            </w:r>
+          </w:p>
+          <w:p>
+            <w:pPr>
+              <w:pStyle w:val="PTIIKBodyTextFirstIndent"/>
+              <w:spacing w:after="0"/>
+              <w:ind w:firstLine="0"/>
+              <w:rPr>
+                <w:lang w:val="id-ID"/>
+              </w:rPr>
+            </w:pPr>
+            <w:r>
+              <w:rPr>
+                <w:lang w:val="id-ID"/>
+              </w:rPr>
+              <w:t>.......</w:t>
+            </w:r>
+          </w:p>
+          <w:p>
+            <w:pPr>
+              <w:pStyle w:val="PTIIKBodyTextFirstIndent"/>
+              <w:spacing w:after="0"/>
+              <w:ind w:firstLine="0"/>
+              <w:rPr>
+                <w:lang w:val="id-ID"/>
+              </w:rPr>
+            </w:pPr>
+            <w:r>
+              <w:rPr>
+                <w:lang w:val="id-ID"/>
+              </w:rPr>
+              <w:t>.......</w:t>
+            </w:r>
+          </w:p>
+          <w:p>
+            <w:pPr>
+              <w:pStyle w:val="PTIIKBodyTextFirstIndent"/>
+              <w:spacing w:after="0"/>
+              <w:ind w:firstLine="0"/>
+              <w:rPr>
+                <w:lang w:val="id-ID"/>
+              </w:rPr>
+            </w:pPr>
+            <w:r>
+              <w:rPr>
+                <w:lang w:val="id-ID"/>
+              </w:rPr>
+              <w:lastRenderedPageBreak/>
+              <w:t>Ruang 2,15:32:00,Ruang 1,Mismatch</w:t>
+            </w:r>
+          </w:p>
+          <w:p>
+            <w:pPr>
+              <w:pStyle w:val="PTIIKBodyTextFirstIndent"/>
+              <w:spacing w:after="0"/>
+              <w:ind w:firstLine="0"/>
+              <w:rPr>
+                <w:lang w:val="id-ID"/>
+              </w:rPr>
+            </w:pPr>
+            <w:r>
+              <w:rPr>
+                <w:lang w:val="id-ID"/>
+              </w:rPr>
+              <w:t>Ruang 2,15:32:00,Ruang 1,Mismatch</w:t>
+            </w:r>
+          </w:p>
+          <w:p>
+            <w:pPr>
+              <w:pStyle w:val="PTIIKBodyTextFirstIndent"/>
+              <w:spacing w:after="0"/>
+              <w:ind w:firstLine="0"/>
+              <w:rPr>
+                <w:lang w:val="id-ID"/>
+              </w:rPr>
+            </w:pPr>
+            <w:r>
+              <w:rPr>
+                <w:lang w:val="id-ID"/>
+              </w:rPr>
+              <w:t>Ruang 2,15:32:00,Ruang 1,Mismatch</w:t>
+            </w:r>
+          </w:p>
+          <w:p>
+            <w:pPr>
+              <w:pStyle w:val="PTIIKBodyTextFirstIndent"/>
+              <w:spacing w:after="0"/>
+              <w:ind w:firstLine="0"/>
+              <w:rPr>
+                <w:lang w:val="id-ID"/>
+              </w:rPr>
+            </w:pPr>
+            <w:r>
+              <w:rPr>
+                <w:lang w:val="id-ID"/>
+              </w:rPr>
+              <w:t>Ruang 1,15:32:00,Ruang 1,Match</w:t>
+            </w:r>
+          </w:p>
+          <w:p>
+            <w:pPr>
+              <w:pStyle w:val="PTIIKBodyTextFirstIndent"/>
+              <w:spacing w:after="0"/>
+              <w:ind w:firstLine="0"/>
+              <w:rPr>
+                <w:lang w:val="id-ID"/>
+              </w:rPr>
+            </w:pPr>
+            <w:r>
+              <w:rPr>
+                <w:lang w:val="id-ID"/>
+              </w:rPr>
+              <w:t>Ruang 1,15:32:00,Ruang 1,Match</w:t>
+            </w:r>
+          </w:p>
+          <w:p>
+            <w:pPr>
+              <w:pStyle w:val="PTIIKBodyTextFirstIndent"/>
+              <w:spacing w:after="0"/>
+              <w:ind w:firstLine="0"/>
+              <w:rPr>
+                <w:lang w:val="id-ID"/>
+              </w:rPr>
+            </w:pPr>
+            <w:r>
+              <w:rPr>
+                <w:lang w:val="id-ID"/>
+              </w:rPr>
+              <w:t>Ruang 1,15:32:00,Ruang 1,Match</w:t>
+            </w:r>
+          </w:p>
+          <w:p>
+            <w:pPr>
+              <w:pStyle w:val="PTIIKBodyTextFirstIndent"/>
+              <w:spacing w:after="0"/>
+              <w:ind w:firstLine="0"/>
+              <w:rPr>
+                <w:lang w:val="id-ID"/>
+              </w:rPr>
+            </w:pPr>
+            <w:r>
+              <w:rPr>
+                <w:lang w:val="id-ID"/>
+              </w:rPr>
+              <w:t>Ruang 1,15:32:00,Ruang 1,Match</w:t>
+            </w:r>
+          </w:p>
+          <w:p>
+            <w:pPr>
+              <w:pStyle w:val="PTIIKBodyTextFirstIndent"/>
+              <w:spacing w:after="0"/>
+              <w:ind w:firstLine="0"/>
+              <w:rPr>
+                <w:lang w:val="id-ID"/>
+              </w:rPr>
+            </w:pPr>
+            <w:r>
+              <w:rPr>
+                <w:lang w:val="id-ID"/>
+              </w:rPr>
+              <w:t>Ruang 1,15:32:00,Ruang 1,Match</w:t>
+            </w:r>
+          </w:p>
+          <w:p>
+            <w:pPr>
+              <w:pStyle w:val="PTIIKBodyTextFirstIndent"/>
+              <w:spacing w:after="0"/>
+              <w:ind w:firstLine="0"/>
+              <w:rPr>
+                <w:lang w:val="id-ID"/>
+              </w:rPr>
+            </w:pPr>
+            <w:r>
+              <w:rPr>
+                <w:lang w:val="id-ID"/>
+              </w:rPr>
+              <w:t>Ruang 1,15:32:00,Ruang 1,Match</w:t>
+            </w:r>
+          </w:p>
+          <w:p>
+            <w:pPr>
+              <w:pStyle w:val="PTIIKBodyTextFirstIndent"/>
+              <w:spacing w:after="0"/>
+              <w:ind w:firstLine="0"/>
+              <w:rPr>
+                <w:lang w:val="id-ID"/>
+              </w:rPr>
+            </w:pPr>
+            <w:r>
+              <w:rPr>
+                <w:lang w:val="id-ID"/>
+              </w:rPr>
+              <w:t>Ruang 1,15:32:00,Ruang 1,Match</w:t>
+            </w:r>
+          </w:p>
+          <w:p>
+            <w:pPr>
+              <w:pStyle w:val="PTIIKBodyTextFirstIndent"/>
+              <w:spacing w:after="0"/>
+              <w:ind w:firstLine="0"/>
+              <w:rPr>
+                <w:lang w:val="id-ID"/>
+              </w:rPr>
+            </w:pPr>
+            <w:r>
+              <w:rPr>
+                <w:lang w:val="id-ID"/>
+              </w:rPr>
+              <w:t>Ruang 1,15:32:00,Ruang 1,Match</w:t>
+            </w:r>
+          </w:p>
+          <w:p>
+            <w:pPr>
+              <w:pStyle w:val="PTIIKBodyTextFirstIndent"/>
+              <w:spacing w:after="0"/>
+              <w:ind w:firstLine="0"/>
+              <w:rPr>
+                <w:lang w:val="id-ID"/>
+              </w:rPr>
+            </w:pPr>
+            <w:r>
+              <w:rPr>
+                <w:lang w:val="id-ID"/>
+              </w:rPr>
+              <w:t>Ruang 2,15:32:01,Ruang 1,Mismatch</w:t>
+            </w:r>
+          </w:p>
+          <w:p>
+            <w:pPr>
+              <w:pStyle w:val="PTIIKBodyTextFirstIndent"/>
+              <w:spacing w:after="0"/>
+              <w:ind w:firstLine="0"/>
+              <w:rPr>
+                <w:lang w:val="id-ID"/>
+              </w:rPr>
+            </w:pPr>
+            <w:r>
+              <w:rPr>
+                <w:lang w:val="id-ID"/>
+              </w:rPr>
+              <w:t>Ruang 1,15:32:01,Ruang 1,Match</w:t>
+            </w:r>
+          </w:p>
+          <w:p>
+            <w:pPr>
+              <w:pStyle w:val="PTIIKBodyTextFirstIndent"/>
+              <w:spacing w:after="0"/>
+              <w:ind w:firstLine="0"/>
+              <w:rPr>
+                <w:lang w:val="id-ID"/>
+              </w:rPr>
+            </w:pPr>
+            <w:r>
+              <w:rPr>
+                <w:lang w:val="id-ID"/>
+              </w:rPr>
+              <w:t>Ruang 1,15:32:01,Ruang 1,Match</w:t>
+            </w:r>
+          </w:p>
+          <w:p>
+            <w:pPr>
+              <w:pStyle w:val="PTIIKBodyTextFirstIndent"/>
+              <w:spacing w:after="0"/>
+              <w:ind w:firstLine="0"/>
+              <w:rPr>
+                <w:lang w:val="id-ID"/>
+              </w:rPr>
+            </w:pPr>
+            <w:r>
+              <w:rPr>
+                <w:lang w:val="id-ID"/>
+              </w:rPr>
+              <w:t>Ruang 2,15:32:01,Ruang 1,Mismatch</w:t>
+            </w:r>
+          </w:p>
+          <w:p>
+            <w:pPr>
+              <w:pStyle w:val="PTIIKBodyTextFirstIndent"/>
+              <w:spacing w:after="0"/>
+              <w:ind w:firstLine="0"/>
+              <w:rPr>
+                <w:lang w:val="id-ID"/>
+              </w:rPr>
+            </w:pPr>
+            <w:r>
+              <w:rPr>
+                <w:lang w:val="id-ID"/>
+              </w:rPr>
+              <w:t>Ruang 1,15:32:01,Ruang 1,Match</w:t>
+            </w:r>
+          </w:p>
+          <w:p>
+            <w:pPr>
+              <w:pStyle w:val="PTIIKBodyTextFirstIndent"/>
+              <w:spacing w:after="0"/>
+              <w:ind w:firstLine="0"/>
+              <w:rPr>
+                <w:lang w:val="id-ID"/>
+              </w:rPr>
+            </w:pPr>
+            <w:r>
+              <w:rPr>
+                <w:lang w:val="id-ID"/>
+              </w:rPr>
+              <w:t>Ruang 1,15:32:01,Ruang 1,Match</w:t>
+            </w:r>
+          </w:p>
+        </w:tc>
+      </w:tr>
+    </w:tbl>
+    <w:p>
+      <w:pPr>
+        <w:pStyle w:val="BodyText"/>
+        <w:ind w:firstLine="426"/>
+      </w:pPr>
+    </w:p>
+    <w:p>
+      <w:pPr>
+        <w:pStyle w:val="BodyText"/>
+        <w:ind w:firstLine="426"/>
+      </w:pPr>
+      <w:r>
+        <w:t>Pada tabel di atas disajikan hasil dari pengambilan data klasifikasi pada pengujian ini. Penulis hanya menampilkan beberapa baris saja, karena banyaknya jumlah data yang terekam. Hasil ini nantinya akan digunakan untuk mengetahui akurasi kesalahan dari sistem yang diimplementasikan.</w:t>
+      </w:r>
+    </w:p>
+    <w:p>
+      <w:pPr>
+        <w:pStyle w:val="Heading2"/>
+      </w:pPr>
+      <w:r>
+        <w:t>Implementasi Pengujian Akurasi Kesalahan Tiap Sub Lokasi</w:t>
+      </w:r>
+    </w:p>
+    <w:p>
+      <w:pPr>
+        <w:pStyle w:val="BodyText"/>
+        <w:ind w:firstLine="426"/>
+      </w:pPr>
+      <w:r>
+        <w:t>Tahap terakhir adalah melakukan pengujian untuk mengukur akurasi kesalahan pada tiap sub-lokasi. Pengujian ini bertujuan untuk memetakan sub-lokasi mana yang memiliki tingkat akurasi kesalahan yang paling tinggi.</w:t>
+      </w:r>
+      <w:r>
+        <w:t xml:space="preserve"> Langkah pertama adalah mengambil data hasil klasifikasi pada tiap sub lokasi masing-masing ruangan. Data hasil klasifikasi akan ditulis pada </w:t>
+      </w:r>
+      <w:r>
+        <w:rPr>
+          <w:i/>
+        </w:rPr>
+        <w:t>file log</w:t>
+      </w:r>
+      <w:r>
+        <w:t xml:space="preserve"> untuk selanjutnya akan dilakukan perhitungan akurasi kesalahannya. Pada </w:t>
       </w:r>
       <w:r>
         <w:rPr>
@@ -30651,7 +31721,1763 @@
         <w:t>pseudocode</w:t>
       </w:r>
       <w:r>
-        <w:t xml:space="preserve"> di atas dijelaskan bahwa </w:t>
+        <w:t xml:space="preserve"> di bawah ini akan menjelaskan mekanisme server dalam melakukan klasifikasi dan menyimpan datanya dalam </w:t>
+      </w:r>
+      <w:r>
+        <w:rPr>
+          <w:i/>
+        </w:rPr>
+        <w:t>file log</w:t>
+      </w:r>
+      <w:r>
+        <w:t>.</w:t>
+      </w:r>
+    </w:p>
+    <w:tbl>
+      <w:tblPr>
+        <w:tblStyle w:val="TableGrid"/>
+        <w:tblW w:w="0" w:type="auto"/>
+        <w:jc w:val="center"/>
+        <w:tblLook w:val="04A0" w:firstRow="1" w:lastRow="0" w:firstColumn="1" w:lastColumn="0" w:noHBand="0" w:noVBand="1"/>
+      </w:tblPr>
+      <w:tblGrid>
+        <w:gridCol w:w="704"/>
+        <w:gridCol w:w="7223"/>
+      </w:tblGrid>
+      <w:tr>
+        <w:trPr>
+          <w:trHeight w:val="227"/>
+          <w:jc w:val="center"/>
+        </w:trPr>
+        <w:tc>
+          <w:tcPr>
+            <w:tcW w:w="7927" w:type="dxa"/>
+            <w:gridSpan w:val="2"/>
+          </w:tcPr>
+          <w:p>
+            <w:pPr>
+              <w:pStyle w:val="BodyText"/>
+              <w:spacing w:after="0"/>
+            </w:pPr>
+          </w:p>
+        </w:tc>
+      </w:tr>
+      <w:tr>
+        <w:trPr>
+          <w:jc w:val="center"/>
+        </w:trPr>
+        <w:tc>
+          <w:tcPr>
+            <w:tcW w:w="704" w:type="dxa"/>
+          </w:tcPr>
+          <w:p>
+            <w:pPr>
+              <w:pStyle w:val="BodyText"/>
+              <w:spacing w:after="0"/>
+            </w:pPr>
+          </w:p>
+        </w:tc>
+        <w:tc>
+          <w:tcPr>
+            <w:tcW w:w="7223" w:type="dxa"/>
+          </w:tcPr>
+          <w:p>
+            <w:pPr>
+              <w:pStyle w:val="BodyText"/>
+              <w:spacing w:after="0"/>
+            </w:pPr>
+          </w:p>
+          <w:p>
+            <w:pPr>
+              <w:pStyle w:val="BodyText"/>
+              <w:spacing w:after="0"/>
+            </w:pPr>
+          </w:p>
+          <w:p>
+            <w:pPr>
+              <w:pStyle w:val="BodyText"/>
+              <w:spacing w:after="0"/>
+            </w:pPr>
+          </w:p>
+          <w:p>
+            <w:pPr>
+              <w:pStyle w:val="BodyText"/>
+              <w:spacing w:after="0"/>
+            </w:pPr>
+          </w:p>
+          <w:p>
+            <w:pPr>
+              <w:pStyle w:val="BodyText"/>
+              <w:spacing w:after="0"/>
+            </w:pPr>
+          </w:p>
+          <w:p>
+            <w:pPr>
+              <w:pStyle w:val="BodyText"/>
+              <w:spacing w:after="0"/>
+            </w:pPr>
+          </w:p>
+          <w:p>
+            <w:pPr>
+              <w:pStyle w:val="BodyText"/>
+              <w:spacing w:after="0"/>
+            </w:pPr>
+          </w:p>
+        </w:tc>
+      </w:tr>
+    </w:tbl>
+    <w:p>
+      <w:pPr>
+        <w:pStyle w:val="BodyText"/>
+        <w:ind w:firstLine="426"/>
+      </w:pPr>
+    </w:p>
+    <w:p>
+      <w:pPr>
+        <w:pStyle w:val="BodyText"/>
+        <w:ind w:firstLine="426"/>
+      </w:pPr>
+      <w:r>
+        <w:t xml:space="preserve">Penjelasan pada </w:t>
+      </w:r>
+      <w:r>
+        <w:rPr>
+          <w:i/>
+        </w:rPr>
+        <w:t xml:space="preserve">pseudocode </w:t>
+      </w:r>
+      <w:r>
+        <w:t>di atas adalah pertama, inisialisasi variabel array ‘mac’,</w:t>
+      </w:r>
+      <w:r>
+        <w:t xml:space="preserve"> </w:t>
+      </w:r>
+      <w:r>
+        <w:t xml:space="preserve">‘rssi’, </w:t>
+      </w:r>
+      <w:r>
+        <w:t>variabel dengan nama ‘true_loc’</w:t>
+      </w:r>
+      <w:r>
+        <w:t xml:space="preserve"> dan ‘sub_loc’</w:t>
+      </w:r>
+      <w:r>
+        <w:t>. Variabel ‘true_loc’ digunakan untuk menyimpan nama lokasi sebenarnya</w:t>
+      </w:r>
+      <w:r>
+        <w:t xml:space="preserve">, </w:t>
+      </w:r>
+      <w:r>
+        <w:t>dan</w:t>
+      </w:r>
+      <w:r>
+        <w:t xml:space="preserve"> variabel ‘sub_loc’ </w:t>
+      </w:r>
+      <w:r>
+        <w:lastRenderedPageBreak/>
+        <w:t xml:space="preserve">digunakan untuk </w:t>
+      </w:r>
+      <w:r>
+        <w:t>menyimpan data sub lokasi</w:t>
+      </w:r>
+      <w:r>
+        <w:t>. Variabel ‘true_loc’</w:t>
+      </w:r>
+      <w:r>
+        <w:t xml:space="preserve"> dan ‘sub_loc’</w:t>
+      </w:r>
+      <w:r>
+        <w:t xml:space="preserve"> ini nantinya akan diberi nilai oleh entitas lain selain </w:t>
+      </w:r>
+      <w:r>
+        <w:rPr>
+          <w:i/>
+        </w:rPr>
+        <w:t>reference point</w:t>
+      </w:r>
+      <w:r>
+        <w:t>. Penulis menggunakan perangkat lunak Postman untuk mengirim data lokasi sebenarnya</w:t>
+      </w:r>
+      <w:r>
+        <w:t xml:space="preserve"> dan data sub lokasi</w:t>
+      </w:r>
+      <w:r>
+        <w:t xml:space="preserve"> yang nantinya akan disimpan pada variabel ‘true_loc’</w:t>
+      </w:r>
+      <w:r>
+        <w:t xml:space="preserve"> dan ‘sub_loc’</w:t>
+      </w:r>
+      <w:r>
+        <w:t>. Selanjutnya, server menerima data JSON dan disimpan pada variabel ‘data’. Apabila nilai dari ‘</w:t>
+      </w:r>
+      <w:r>
+        <w:t>data[‘mac’]</w:t>
+      </w:r>
+      <w:r>
+        <w:t>’ adalah “locator” maka nilai dari ‘data</w:t>
+      </w:r>
+      <w:r>
+        <w:t>[‘true_loc’]</w:t>
+      </w:r>
+      <w:r>
+        <w:t>’ akan disimpan pada variabel ‘true_loc’ sebagai data dari lokasi sebenarnya</w:t>
+      </w:r>
+      <w:r>
+        <w:t xml:space="preserve"> dan nilai dari ‘data[‘sub_loc’]’ akan disimpan pada variabel ‘sub_loc’</w:t>
+      </w:r>
+      <w:r>
+        <w:t>. Apabila nilai dari ‘</w:t>
+      </w:r>
+      <w:r>
+        <w:t>data[‘mac’]</w:t>
+      </w:r>
+      <w:r>
+        <w:t xml:space="preserve">’ adalah data MAC </w:t>
+      </w:r>
+      <w:r>
+        <w:rPr>
+          <w:i/>
+        </w:rPr>
+        <w:t>address</w:t>
+      </w:r>
+      <w:r>
+        <w:t xml:space="preserve"> dari </w:t>
+      </w:r>
+      <w:r>
+        <w:rPr>
+          <w:i/>
+        </w:rPr>
+        <w:t>reference point</w:t>
+      </w:r>
+      <w:r>
+        <w:t xml:space="preserve"> maka nilai pada ‘</w:t>
+      </w:r>
+      <w:r>
+        <w:t>data[‘rssi’]</w:t>
+      </w:r>
+      <w:r>
+        <w:t>’ akan disimpan pada variabel array ‘</w:t>
+      </w:r>
+      <w:r>
+        <w:t>rssi</w:t>
+      </w:r>
+      <w:r>
+        <w:t xml:space="preserve">’. Urutan penulisan pada anggota variabel array ‘rssi’ sesuai dengan urutan anggota pada variabel array ‘mac’. </w:t>
+      </w:r>
+    </w:p>
+    <w:p>
+      <w:pPr>
+        <w:pStyle w:val="BodyText"/>
+        <w:ind w:firstLine="426"/>
+      </w:pPr>
+      <w:r>
+        <w:t xml:space="preserve">Setelah variabel ‘rssi’ tidak ada yang bernilai ‘None’, maka server akan melakukan klasifikasi nama lokasi berdasarkan pola sinyal yang tersimpan pada variabel array ‘rssi’. Apabila hasil klasifikasi tidak sama dengan nama lokasi sebenarnya, maka inisialisasi variabel ‘compatibility’ dengan nilai “Mismatch”. Sebaliknya, jika hasil klasifikasi sama dengan nama lokasi sebenarnya, maka inisialisasi variabel ‘compatibility’ dengan nilai “Match” . Selanjutnya, server menulis hasil klasifikasi pada </w:t>
+      </w:r>
+      <w:r>
+        <w:rPr>
+          <w:i/>
+        </w:rPr>
+        <w:t>file log</w:t>
+      </w:r>
+      <w:r>
+        <w:t xml:space="preserve"> sesuai dengan format pada perancangan untuk dihitung akurasi kesalahan</w:t>
+      </w:r>
+      <w:r>
+        <w:t xml:space="preserve"> tiap sub lokasi</w:t>
+      </w:r>
+      <w:r>
+        <w:t xml:space="preserve"> pada langkah selanjutnya.</w:t>
+      </w:r>
+      <w:r>
+        <w:t xml:space="preserve">  </w:t>
+      </w:r>
+    </w:p>
+    <w:p>
+      <w:pPr>
+        <w:pStyle w:val="Heading3"/>
+      </w:pPr>
+      <w:r>
+        <w:t xml:space="preserve">Hasil Pengambilan Data Pengujian </w:t>
+      </w:r>
+      <w:r>
+        <w:t>Pada Tiap Lokasi</w:t>
+      </w:r>
+    </w:p>
+    <w:p>
+      <w:pPr>
+        <w:pStyle w:val="BodyText"/>
+        <w:ind w:firstLine="426"/>
+      </w:pPr>
+      <w:r>
+        <w:t xml:space="preserve">Implementasi pengambilan data hasil klasifikasi pada tahap ini menghasilkan sebuah </w:t>
+      </w:r>
+      <w:r>
+        <w:rPr>
+          <w:i/>
+        </w:rPr>
+        <w:t>file log</w:t>
+      </w:r>
+      <w:r>
+        <w:t xml:space="preserve"> yang berisi data hasil klasifikasi</w:t>
+      </w:r>
+      <w:r>
+        <w:t xml:space="preserve"> pada masing-masing sub lokasi</w:t>
+      </w:r>
+      <w:r>
+        <w:t xml:space="preserve">. Data ini kemudian akan di hitung menggunakan </w:t>
+      </w:r>
+      <w:r>
+        <w:rPr>
+          <w:i/>
+        </w:rPr>
+        <w:t>script</w:t>
+      </w:r>
+      <w:r>
+        <w:t xml:space="preserve"> khusus yang akan menghitung akurasi kesalahan pada tiap sub lokasi</w:t>
+      </w:r>
+      <w:r>
+        <w:t xml:space="preserve">. Berikut merupakan </w:t>
+      </w:r>
+      <w:r>
+        <w:rPr>
+          <w:i/>
+        </w:rPr>
+        <w:t>file log</w:t>
+      </w:r>
+      <w:r>
+        <w:t xml:space="preserve"> dari implementasi pengambilan data hasil klasifikasi yang telah dilakukan.</w:t>
+      </w:r>
+    </w:p>
+    <w:tbl>
+      <w:tblPr>
+        <w:tblStyle w:val="TableGrid"/>
+        <w:tblW w:w="0" w:type="auto"/>
+        <w:tblLook w:val="04A0" w:firstRow="1" w:lastRow="0" w:firstColumn="1" w:lastColumn="0" w:noHBand="0" w:noVBand="1"/>
+      </w:tblPr>
+      <w:tblGrid>
+        <w:gridCol w:w="7927"/>
+      </w:tblGrid>
+      <w:tr>
+        <w:tc>
+          <w:tcPr>
+            <w:tcW w:w="7927" w:type="dxa"/>
+          </w:tcPr>
+          <w:p>
+            <w:pPr>
+              <w:pStyle w:val="PTIIKBodyTextFirstIndent"/>
+              <w:spacing w:after="0"/>
+              <w:ind w:firstLine="0"/>
+              <w:rPr>
+                <w:lang w:val="id-ID"/>
+              </w:rPr>
+            </w:pPr>
+            <w:r>
+              <w:rPr>
+                <w:lang w:val="id-ID"/>
+              </w:rPr>
+              <w:t>Ruang 2,14:02:21,Ruang 1,A,Mismatch</w:t>
+            </w:r>
+          </w:p>
+          <w:p>
+            <w:pPr>
+              <w:pStyle w:val="PTIIKBodyTextFirstIndent"/>
+              <w:spacing w:after="0"/>
+              <w:ind w:firstLine="0"/>
+              <w:rPr>
+                <w:lang w:val="id-ID"/>
+              </w:rPr>
+            </w:pPr>
+            <w:r>
+              <w:rPr>
+                <w:lang w:val="id-ID"/>
+              </w:rPr>
+              <w:t>Ruang 1,14:02:21,Ruang 1,A,Match</w:t>
+            </w:r>
+          </w:p>
+          <w:p>
+            <w:pPr>
+              <w:pStyle w:val="PTIIKBodyTextFirstIndent"/>
+              <w:spacing w:after="0"/>
+              <w:ind w:firstLine="0"/>
+              <w:rPr>
+                <w:lang w:val="id-ID"/>
+              </w:rPr>
+            </w:pPr>
+            <w:r>
+              <w:rPr>
+                <w:lang w:val="id-ID"/>
+              </w:rPr>
+              <w:t>Ruang 1,14:02:21,Ruang 1,A,Match</w:t>
+            </w:r>
+          </w:p>
+          <w:p>
+            <w:pPr>
+              <w:pStyle w:val="PTIIKBodyTextFirstIndent"/>
+              <w:spacing w:after="0"/>
+              <w:ind w:firstLine="0"/>
+              <w:rPr>
+                <w:lang w:val="id-ID"/>
+              </w:rPr>
+            </w:pPr>
+            <w:r>
+              <w:rPr>
+                <w:lang w:val="id-ID"/>
+              </w:rPr>
+              <w:t>Ruang 1,14:02:21,Ruang 1,A,Match</w:t>
+            </w:r>
+          </w:p>
+          <w:p>
+            <w:pPr>
+              <w:pStyle w:val="PTIIKBodyTextFirstIndent"/>
+              <w:spacing w:after="0"/>
+              <w:ind w:firstLine="0"/>
+              <w:rPr>
+                <w:lang w:val="id-ID"/>
+              </w:rPr>
+            </w:pPr>
+            <w:r>
+              <w:rPr>
+                <w:lang w:val="id-ID"/>
+              </w:rPr>
+              <w:t>Ruang 1,14:02:21,Ruang 1,A,Match</w:t>
+            </w:r>
+          </w:p>
+          <w:p>
+            <w:pPr>
+              <w:pStyle w:val="PTIIKBodyTextFirstIndent"/>
+              <w:spacing w:after="0"/>
+              <w:ind w:firstLine="0"/>
+              <w:rPr>
+                <w:lang w:val="id-ID"/>
+              </w:rPr>
+            </w:pPr>
+            <w:r>
+              <w:rPr>
+                <w:lang w:val="id-ID"/>
+              </w:rPr>
+              <w:t>Ruang 1,14:02:21,Ruang 1,A,Match</w:t>
+            </w:r>
+          </w:p>
+          <w:p>
+            <w:pPr>
+              <w:pStyle w:val="PTIIKBodyTextFirstIndent"/>
+              <w:spacing w:after="0"/>
+              <w:ind w:firstLine="0"/>
+              <w:rPr>
+                <w:lang w:val="id-ID"/>
+              </w:rPr>
+            </w:pPr>
+            <w:r>
+              <w:rPr>
+                <w:lang w:val="id-ID"/>
+              </w:rPr>
+              <w:t>Ruang 1,14:02:22,Ruang 1,A,Match</w:t>
+            </w:r>
+          </w:p>
+          <w:p>
+            <w:pPr>
+              <w:pStyle w:val="PTIIKBodyTextFirstIndent"/>
+              <w:spacing w:after="0"/>
+              <w:ind w:firstLine="0"/>
+              <w:rPr>
+                <w:lang w:val="id-ID"/>
+              </w:rPr>
+            </w:pPr>
+            <w:r>
+              <w:rPr>
+                <w:lang w:val="id-ID"/>
+              </w:rPr>
+              <w:t>Ruang 1,14:02:22,Ruang 1,A,Match</w:t>
+            </w:r>
+          </w:p>
+          <w:p>
+            <w:pPr>
+              <w:pStyle w:val="PTIIKBodyTextFirstIndent"/>
+              <w:spacing w:after="0"/>
+              <w:ind w:firstLine="0"/>
+              <w:rPr>
+                <w:lang w:val="id-ID"/>
+              </w:rPr>
+            </w:pPr>
+            <w:r>
+              <w:rPr>
+                <w:lang w:val="id-ID"/>
+              </w:rPr>
+              <w:t>Ruang 1,14:02:22,Ruang 1,A,Match</w:t>
+            </w:r>
+          </w:p>
+          <w:p>
+            <w:pPr>
+              <w:pStyle w:val="PTIIKBodyTextFirstIndent"/>
+              <w:spacing w:after="0"/>
+              <w:ind w:firstLine="0"/>
+              <w:rPr>
+                <w:lang w:val="id-ID"/>
+              </w:rPr>
+            </w:pPr>
+            <w:r>
+              <w:rPr>
+                <w:lang w:val="id-ID"/>
+              </w:rPr>
+              <w:t>Ruang 1,14:02:22,Ruang 1,A,Match</w:t>
+            </w:r>
+          </w:p>
+          <w:p>
+            <w:pPr>
+              <w:pStyle w:val="PTIIKBodyTextFirstIndent"/>
+              <w:spacing w:after="0"/>
+              <w:ind w:firstLine="0"/>
+              <w:rPr>
+                <w:lang w:val="id-ID"/>
+              </w:rPr>
+            </w:pPr>
+            <w:r>
+              <w:rPr>
+                <w:lang w:val="id-ID"/>
+              </w:rPr>
+              <w:t>Ruang 1,14:02:22,Ruang 1,A,Match</w:t>
+            </w:r>
+          </w:p>
+          <w:p>
+            <w:pPr>
+              <w:pStyle w:val="PTIIKBodyTextFirstIndent"/>
+              <w:spacing w:after="0"/>
+              <w:ind w:firstLine="0"/>
+              <w:rPr>
+                <w:lang w:val="id-ID"/>
+              </w:rPr>
+            </w:pPr>
+            <w:r>
+              <w:rPr>
+                <w:lang w:val="id-ID"/>
+              </w:rPr>
+              <w:t>Ruang 1,14:02:22,Ruang 1,A,Match</w:t>
+            </w:r>
+          </w:p>
+          <w:p>
+            <w:pPr>
+              <w:pStyle w:val="PTIIKBodyTextFirstIndent"/>
+              <w:spacing w:after="0"/>
+              <w:ind w:firstLine="0"/>
+              <w:rPr>
+                <w:lang w:val="id-ID"/>
+              </w:rPr>
+            </w:pPr>
+            <w:r>
+              <w:rPr>
+                <w:lang w:val="id-ID"/>
+              </w:rPr>
+              <w:t>Ruang 1,14:02:22,Ruang 1,A,Match</w:t>
+            </w:r>
+          </w:p>
+          <w:p>
+            <w:pPr>
+              <w:pStyle w:val="PTIIKBodyTextFirstIndent"/>
+              <w:spacing w:after="0"/>
+              <w:ind w:firstLine="0"/>
+              <w:rPr>
+                <w:lang w:val="id-ID"/>
+              </w:rPr>
+            </w:pPr>
+            <w:r>
+              <w:rPr>
+                <w:lang w:val="id-ID"/>
+              </w:rPr>
+              <w:t>Ruang 1,14:02:22,Ruang 1,A,Match</w:t>
+            </w:r>
+          </w:p>
+          <w:p>
+            <w:pPr>
+              <w:pStyle w:val="PTIIKBodyTextFirstIndent"/>
+              <w:spacing w:after="0"/>
+              <w:ind w:firstLine="0"/>
+              <w:rPr>
+                <w:lang w:val="id-ID"/>
+              </w:rPr>
+            </w:pPr>
+            <w:r>
+              <w:rPr>
+                <w:lang w:val="id-ID"/>
+              </w:rPr>
+              <w:t>Ruang 1,14:02:22,Ruang 1,A,Match</w:t>
+            </w:r>
+          </w:p>
+          <w:p>
+            <w:pPr>
+              <w:pStyle w:val="PTIIKBodyTextFirstIndent"/>
+              <w:spacing w:after="0"/>
+              <w:ind w:firstLine="0"/>
+              <w:rPr>
+                <w:lang w:val="id-ID"/>
+              </w:rPr>
+            </w:pPr>
+            <w:r>
+              <w:rPr>
+                <w:lang w:val="id-ID"/>
+              </w:rPr>
+              <w:t>Ruang 1,14:02:22,Ruang 1,A,Match</w:t>
+            </w:r>
+          </w:p>
+          <w:p>
+            <w:pPr>
+              <w:pStyle w:val="PTIIKBodyTextFirstIndent"/>
+              <w:spacing w:after="0"/>
+              <w:ind w:firstLine="0"/>
+              <w:rPr>
+                <w:lang w:val="id-ID"/>
+              </w:rPr>
+            </w:pPr>
+            <w:r>
+              <w:rPr>
+                <w:lang w:val="id-ID"/>
+              </w:rPr>
+              <w:t>Ruang 1,14:02:22,Ruang 1,A,Match</w:t>
+            </w:r>
+          </w:p>
+          <w:p>
+            <w:pPr>
+              <w:pStyle w:val="PTIIKBodyTextFirstIndent"/>
+              <w:spacing w:after="0"/>
+              <w:ind w:firstLine="0"/>
+              <w:rPr>
+                <w:lang w:val="id-ID"/>
+              </w:rPr>
+            </w:pPr>
+            <w:r>
+              <w:rPr>
+                <w:lang w:val="id-ID"/>
+              </w:rPr>
+              <w:lastRenderedPageBreak/>
+              <w:t>Ruang 1,14:02:22,Ruang 1,A,Match</w:t>
+            </w:r>
+          </w:p>
+          <w:p>
+            <w:pPr>
+              <w:pStyle w:val="PTIIKBodyTextFirstIndent"/>
+              <w:spacing w:after="0"/>
+              <w:ind w:firstLine="0"/>
+              <w:rPr>
+                <w:lang w:val="id-ID"/>
+              </w:rPr>
+            </w:pPr>
+            <w:r>
+              <w:rPr>
+                <w:lang w:val="id-ID"/>
+              </w:rPr>
+              <w:t>Ruang 1,14:02:22,Ruang 1,A,Match</w:t>
+            </w:r>
+          </w:p>
+          <w:p>
+            <w:pPr>
+              <w:pStyle w:val="PTIIKBodyTextFirstIndent"/>
+              <w:spacing w:after="0"/>
+              <w:ind w:firstLine="0"/>
+              <w:rPr>
+                <w:lang w:val="id-ID"/>
+              </w:rPr>
+            </w:pPr>
+            <w:r>
+              <w:rPr>
+                <w:lang w:val="id-ID"/>
+              </w:rPr>
+              <w:t>Ruang 1,14:02:22,Ruang 1,A,Match</w:t>
+            </w:r>
+          </w:p>
+          <w:p>
+            <w:pPr>
+              <w:pStyle w:val="PTIIKBodyTextFirstIndent"/>
+              <w:spacing w:after="0"/>
+              <w:ind w:firstLine="0"/>
+              <w:rPr>
+                <w:lang w:val="id-ID"/>
+              </w:rPr>
+            </w:pPr>
+            <w:r>
+              <w:rPr>
+                <w:lang w:val="id-ID"/>
+              </w:rPr>
+              <w:t>Ruang 1,14:02:22,Ruang 1,A,Match</w:t>
+            </w:r>
+          </w:p>
+          <w:p>
+            <w:pPr>
+              <w:pStyle w:val="PTIIKBodyTextFirstIndent"/>
+              <w:spacing w:after="0"/>
+              <w:ind w:firstLine="0"/>
+              <w:rPr>
+                <w:lang w:val="id-ID"/>
+              </w:rPr>
+            </w:pPr>
+            <w:r>
+              <w:rPr>
+                <w:lang w:val="id-ID"/>
+              </w:rPr>
+              <w:t>Ruang 1,14:02:22,Ruang 1,A,Match</w:t>
+            </w:r>
+          </w:p>
+          <w:p>
+            <w:pPr>
+              <w:pStyle w:val="PTIIKBodyTextFirstIndent"/>
+              <w:spacing w:after="0"/>
+              <w:ind w:firstLine="0"/>
+              <w:rPr>
+                <w:lang w:val="id-ID"/>
+              </w:rPr>
+            </w:pPr>
+            <w:r>
+              <w:rPr>
+                <w:lang w:val="id-ID"/>
+              </w:rPr>
+              <w:t>Ruang 1,14:02:22,Ruang 1,A,Match</w:t>
+            </w:r>
+          </w:p>
+          <w:p>
+            <w:pPr>
+              <w:pStyle w:val="PTIIKBodyTextFirstIndent"/>
+              <w:spacing w:after="0"/>
+              <w:ind w:firstLine="0"/>
+              <w:rPr>
+                <w:lang w:val="id-ID"/>
+              </w:rPr>
+            </w:pPr>
+            <w:r>
+              <w:rPr>
+                <w:lang w:val="id-ID"/>
+              </w:rPr>
+              <w:t>Ruang 1,14:02:22,Ruang 1,A,Match</w:t>
+            </w:r>
+          </w:p>
+          <w:p>
+            <w:pPr>
+              <w:pStyle w:val="PTIIKBodyTextFirstIndent"/>
+              <w:spacing w:after="0"/>
+              <w:ind w:firstLine="0"/>
+              <w:rPr>
+                <w:lang w:val="id-ID"/>
+              </w:rPr>
+            </w:pPr>
+            <w:r>
+              <w:rPr>
+                <w:lang w:val="id-ID"/>
+              </w:rPr>
+              <w:t>Ruang 1,14:02:22,Ruang 1,A,Match</w:t>
+            </w:r>
+          </w:p>
+          <w:p>
+            <w:pPr>
+              <w:pStyle w:val="PTIIKBodyTextFirstIndent"/>
+              <w:spacing w:after="0"/>
+              <w:ind w:firstLine="0"/>
+              <w:rPr>
+                <w:lang w:val="id-ID"/>
+              </w:rPr>
+            </w:pPr>
+            <w:r>
+              <w:rPr>
+                <w:lang w:val="id-ID"/>
+              </w:rPr>
+              <w:t>Ruang 1,14:02:22,Ruang 1,A,Match</w:t>
+            </w:r>
+          </w:p>
+          <w:p>
+            <w:pPr>
+              <w:pStyle w:val="PTIIKBodyTextFirstIndent"/>
+              <w:spacing w:after="0"/>
+              <w:ind w:firstLine="0"/>
+              <w:rPr>
+                <w:lang w:val="id-ID"/>
+              </w:rPr>
+            </w:pPr>
+            <w:r>
+              <w:rPr>
+                <w:lang w:val="id-ID"/>
+              </w:rPr>
+              <w:t>Ruang 1,14:02:22,Ruang 1,A,Match</w:t>
+            </w:r>
+          </w:p>
+          <w:p>
+            <w:pPr>
+              <w:pStyle w:val="PTIIKBodyTextFirstIndent"/>
+              <w:spacing w:after="0"/>
+              <w:ind w:firstLine="0"/>
+              <w:rPr>
+                <w:lang w:val="id-ID"/>
+              </w:rPr>
+            </w:pPr>
+            <w:r>
+              <w:rPr>
+                <w:lang w:val="id-ID"/>
+              </w:rPr>
+              <w:t>Ruang 1,14:02:23,Ruang 1,A,Match</w:t>
+            </w:r>
+          </w:p>
+          <w:p>
+            <w:pPr>
+              <w:pStyle w:val="PTIIKBodyTextFirstIndent"/>
+              <w:spacing w:after="0"/>
+              <w:ind w:firstLine="0"/>
+              <w:rPr>
+                <w:lang w:val="id-ID"/>
+              </w:rPr>
+            </w:pPr>
+            <w:r>
+              <w:rPr>
+                <w:lang w:val="id-ID"/>
+              </w:rPr>
+              <w:t>Ruang 1,14:02:23,Ruang 1,A,Match</w:t>
+            </w:r>
+          </w:p>
+          <w:p>
+            <w:pPr>
+              <w:pStyle w:val="PTIIKBodyTextFirstIndent"/>
+              <w:spacing w:after="0"/>
+              <w:ind w:firstLine="0"/>
+              <w:rPr>
+                <w:lang w:val="id-ID"/>
+              </w:rPr>
+            </w:pPr>
+            <w:r>
+              <w:rPr>
+                <w:lang w:val="id-ID"/>
+              </w:rPr>
+              <w:t>Ruang 1,14:02:23,Ruang 1,A,Match</w:t>
+            </w:r>
+          </w:p>
+          <w:p>
+            <w:pPr>
+              <w:pStyle w:val="PTIIKBodyTextFirstIndent"/>
+              <w:spacing w:after="0"/>
+              <w:ind w:firstLine="0"/>
+              <w:rPr>
+                <w:lang w:val="id-ID"/>
+              </w:rPr>
+            </w:pPr>
+            <w:r>
+              <w:rPr>
+                <w:lang w:val="id-ID"/>
+              </w:rPr>
+              <w:t>Ruang 1,14:02:23,Ruang 1,A,Match</w:t>
+            </w:r>
+          </w:p>
+          <w:p>
+            <w:pPr>
+              <w:pStyle w:val="PTIIKBodyTextFirstIndent"/>
+              <w:spacing w:after="0"/>
+              <w:ind w:firstLine="0"/>
+              <w:rPr>
+                <w:lang w:val="id-ID"/>
+              </w:rPr>
+            </w:pPr>
+            <w:r>
+              <w:rPr>
+                <w:lang w:val="id-ID"/>
+              </w:rPr>
+              <w:t>Ruang 1,14:02:23,Ruang 1,A,Match</w:t>
+            </w:r>
+          </w:p>
+          <w:p>
+            <w:pPr>
+              <w:pStyle w:val="PTIIKBodyTextFirstIndent"/>
+              <w:spacing w:after="0"/>
+              <w:ind w:firstLine="0"/>
+              <w:rPr>
+                <w:lang w:val="id-ID"/>
+              </w:rPr>
+            </w:pPr>
+            <w:r>
+              <w:rPr>
+                <w:lang w:val="id-ID"/>
+              </w:rPr>
+              <w:t>Ruang 1,14:02:23,Ruang 1,A,Match</w:t>
+            </w:r>
+          </w:p>
+          <w:p>
+            <w:pPr>
+              <w:pStyle w:val="PTIIKBodyTextFirstIndent"/>
+              <w:spacing w:after="0"/>
+              <w:ind w:firstLine="0"/>
+              <w:rPr>
+                <w:lang w:val="id-ID"/>
+              </w:rPr>
+            </w:pPr>
+            <w:r>
+              <w:rPr>
+                <w:lang w:val="id-ID"/>
+              </w:rPr>
+              <w:t>Ruang 1,14:02:23,Ruang 1,A,Match</w:t>
+            </w:r>
+          </w:p>
+          <w:p>
+            <w:pPr>
+              <w:pStyle w:val="PTIIKBodyTextFirstIndent"/>
+              <w:spacing w:after="0"/>
+              <w:ind w:firstLine="0"/>
+              <w:rPr>
+                <w:lang w:val="id-ID"/>
+              </w:rPr>
+            </w:pPr>
+            <w:r>
+              <w:rPr>
+                <w:lang w:val="id-ID"/>
+              </w:rPr>
+              <w:t>Ruang 1,14:02:23,Ruang 1,A,Match</w:t>
+            </w:r>
+          </w:p>
+          <w:p>
+            <w:pPr>
+              <w:pStyle w:val="PTIIKBodyTextFirstIndent"/>
+              <w:spacing w:after="0"/>
+              <w:ind w:firstLine="0"/>
+              <w:rPr>
+                <w:lang w:val="id-ID"/>
+              </w:rPr>
+            </w:pPr>
+            <w:r>
+              <w:rPr>
+                <w:lang w:val="id-ID"/>
+              </w:rPr>
+              <w:t>Ruang 1,14:02:23,Ruang 1,A,Match</w:t>
+            </w:r>
+          </w:p>
+          <w:p>
+            <w:pPr>
+              <w:pStyle w:val="PTIIKBodyTextFirstIndent"/>
+              <w:spacing w:after="0"/>
+              <w:ind w:firstLine="0"/>
+              <w:rPr>
+                <w:lang w:val="id-ID"/>
+              </w:rPr>
+            </w:pPr>
+            <w:r>
+              <w:rPr>
+                <w:lang w:val="id-ID"/>
+              </w:rPr>
+              <w:t>Ruang 1,14:02:23,Ruang 1,A,Match</w:t>
+            </w:r>
+          </w:p>
+          <w:p>
+            <w:pPr>
+              <w:pStyle w:val="PTIIKBodyTextFirstIndent"/>
+              <w:spacing w:after="0"/>
+              <w:ind w:firstLine="0"/>
+              <w:rPr>
+                <w:lang w:val="id-ID"/>
+              </w:rPr>
+            </w:pPr>
+            <w:r>
+              <w:rPr>
+                <w:lang w:val="id-ID"/>
+              </w:rPr>
+              <w:t>Ruang 1,14:02:23,Ruang 1,A,Match</w:t>
+            </w:r>
+          </w:p>
+          <w:p>
+            <w:pPr>
+              <w:pStyle w:val="PTIIKBodyTextFirstIndent"/>
+              <w:spacing w:after="0"/>
+              <w:ind w:firstLine="0"/>
+              <w:rPr>
+                <w:lang w:val="id-ID"/>
+              </w:rPr>
+            </w:pPr>
+            <w:r>
+              <w:rPr>
+                <w:lang w:val="id-ID"/>
+              </w:rPr>
+              <w:t>Ruang 1,14:02:23,Ruang 1,A,Match</w:t>
+            </w:r>
+          </w:p>
+          <w:p>
+            <w:pPr>
+              <w:pStyle w:val="PTIIKBodyTextFirstIndent"/>
+              <w:spacing w:after="0"/>
+              <w:ind w:firstLine="0"/>
+              <w:rPr>
+                <w:lang w:val="id-ID"/>
+              </w:rPr>
+            </w:pPr>
+            <w:r>
+              <w:rPr>
+                <w:lang w:val="id-ID"/>
+              </w:rPr>
+              <w:t>Ruang 1,14:02:23,Ruang 1,A,Match</w:t>
+            </w:r>
+          </w:p>
+          <w:p>
+            <w:pPr>
+              <w:pStyle w:val="PTIIKBodyTextFirstIndent"/>
+              <w:spacing w:after="0"/>
+              <w:ind w:firstLine="0"/>
+              <w:rPr>
+                <w:lang w:val="id-ID"/>
+              </w:rPr>
+            </w:pPr>
+            <w:r>
+              <w:rPr>
+                <w:lang w:val="id-ID"/>
+              </w:rPr>
+              <w:t>Ruang 1,14:02:23,Ruang 1,A,Match</w:t>
+            </w:r>
+          </w:p>
+          <w:p>
+            <w:pPr>
+              <w:pStyle w:val="PTIIKBodyTextFirstIndent"/>
+              <w:spacing w:after="0"/>
+              <w:ind w:firstLine="0"/>
+              <w:rPr>
+                <w:lang w:val="id-ID"/>
+              </w:rPr>
+            </w:pPr>
+            <w:r>
+              <w:rPr>
+                <w:lang w:val="id-ID"/>
+              </w:rPr>
+              <w:t>Ruang 1,14:02:23,Ruang 1,A,Match</w:t>
+            </w:r>
+          </w:p>
+          <w:p>
+            <w:pPr>
+              <w:pStyle w:val="PTIIKBodyTextFirstIndent"/>
+              <w:spacing w:after="0"/>
+              <w:ind w:firstLine="0"/>
+              <w:rPr>
+                <w:lang w:val="id-ID"/>
+              </w:rPr>
+            </w:pPr>
+            <w:r>
+              <w:rPr>
+                <w:lang w:val="id-ID"/>
+              </w:rPr>
+              <w:t>Ruang 1,14:02:23,Ruang 1,A,Match</w:t>
+            </w:r>
+          </w:p>
+          <w:p>
+            <w:pPr>
+              <w:pStyle w:val="PTIIKBodyTextFirstIndent"/>
+              <w:spacing w:after="0"/>
+              <w:ind w:firstLine="0"/>
+              <w:rPr>
+                <w:lang w:val="id-ID"/>
+              </w:rPr>
+            </w:pPr>
+            <w:r>
+              <w:rPr>
+                <w:lang w:val="id-ID"/>
+              </w:rPr>
+              <w:t>Ruang 1,14:02:23,Ruang 1,A,Match</w:t>
+            </w:r>
+          </w:p>
+          <w:p>
+            <w:pPr>
+              <w:pStyle w:val="PTIIKBodyTextFirstIndent"/>
+              <w:spacing w:after="0"/>
+              <w:ind w:firstLine="0"/>
+              <w:rPr>
+                <w:lang w:val="id-ID"/>
+              </w:rPr>
+            </w:pPr>
+            <w:r>
+              <w:rPr>
+                <w:lang w:val="id-ID"/>
+              </w:rPr>
+              <w:t>Ruang 1,14:02:23,Ruang 1,A,Match</w:t>
+            </w:r>
+          </w:p>
+          <w:p>
+            <w:pPr>
+              <w:pStyle w:val="PTIIKBodyTextFirstIndent"/>
+              <w:spacing w:after="0"/>
+              <w:ind w:firstLine="0"/>
+              <w:rPr>
+                <w:lang w:val="id-ID"/>
+              </w:rPr>
+            </w:pPr>
+            <w:r>
+              <w:rPr>
+                <w:lang w:val="id-ID"/>
+              </w:rPr>
+              <w:t>Ruang 1,14:02:23,Ruang 1,A,Match</w:t>
+            </w:r>
+          </w:p>
+          <w:p>
+            <w:pPr>
+              <w:pStyle w:val="PTIIKBodyTextFirstIndent"/>
+              <w:spacing w:after="0"/>
+              <w:ind w:firstLine="0"/>
+              <w:rPr>
+                <w:lang w:val="id-ID"/>
+              </w:rPr>
+            </w:pPr>
+            <w:r>
+              <w:rPr>
+                <w:lang w:val="id-ID"/>
+              </w:rPr>
+              <w:t>Ruang 1,14:02:23,Ruang 1,A,Match</w:t>
+            </w:r>
+          </w:p>
+          <w:p>
+            <w:pPr>
+              <w:pStyle w:val="PTIIKBodyTextFirstIndent"/>
+              <w:spacing w:after="0"/>
+              <w:ind w:firstLine="0"/>
+              <w:rPr>
+                <w:lang w:val="id-ID"/>
+              </w:rPr>
+            </w:pPr>
+            <w:r>
+              <w:rPr>
+                <w:lang w:val="id-ID"/>
+              </w:rPr>
+              <w:t>Ruang 1,14:02:24,Ruang 1,A,Match</w:t>
+            </w:r>
+          </w:p>
+          <w:p>
+            <w:pPr>
+              <w:pStyle w:val="PTIIKBodyTextFirstIndent"/>
+              <w:spacing w:after="0"/>
+              <w:ind w:firstLine="0"/>
+              <w:rPr>
+                <w:lang w:val="id-ID"/>
+              </w:rPr>
+            </w:pPr>
+            <w:r>
+              <w:rPr>
+                <w:lang w:val="id-ID"/>
+              </w:rPr>
+              <w:t>Ruang 1,14:02:24,Ruang 1,A,Match</w:t>
+            </w:r>
+          </w:p>
+          <w:p>
+            <w:pPr>
+              <w:pStyle w:val="PTIIKBodyTextFirstIndent"/>
+              <w:spacing w:after="0"/>
+              <w:ind w:firstLine="0"/>
+              <w:rPr>
+                <w:lang w:val="id-ID"/>
+              </w:rPr>
+            </w:pPr>
+            <w:r>
+              <w:rPr>
+                <w:lang w:val="id-ID"/>
+              </w:rPr>
+              <w:t>Ruang 1,14:02:24,Ruang 1,A,Match</w:t>
+            </w:r>
+          </w:p>
+          <w:p>
+            <w:pPr>
+              <w:pStyle w:val="PTIIKBodyTextFirstIndent"/>
+              <w:spacing w:after="0"/>
+              <w:ind w:firstLine="0"/>
+              <w:rPr>
+                <w:lang w:val="id-ID"/>
+              </w:rPr>
+            </w:pPr>
+            <w:r>
+              <w:rPr>
+                <w:lang w:val="id-ID"/>
+              </w:rPr>
+              <w:t>Ruang 1,14:02:24,Ruang 1,A,Match</w:t>
+            </w:r>
+          </w:p>
+          <w:p>
+            <w:pPr>
+              <w:pStyle w:val="PTIIKBodyTextFirstIndent"/>
+              <w:spacing w:after="0"/>
+              <w:ind w:firstLine="0"/>
+              <w:rPr>
+                <w:lang w:val="id-ID"/>
+              </w:rPr>
+            </w:pPr>
+            <w:r>
+              <w:rPr>
+                <w:lang w:val="id-ID"/>
+              </w:rPr>
+              <w:t>Ruang 1,14:02:24,Ruang 1,A,Match</w:t>
+            </w:r>
+          </w:p>
+          <w:p>
+            <w:pPr>
+              <w:pStyle w:val="PTIIKBodyTextFirstIndent"/>
+              <w:spacing w:after="0"/>
+              <w:ind w:firstLine="0"/>
+              <w:rPr>
+                <w:lang w:val="id-ID"/>
+              </w:rPr>
+            </w:pPr>
+            <w:r>
+              <w:rPr>
+                <w:lang w:val="id-ID"/>
+              </w:rPr>
+              <w:t>Ruang 1,14:02:24,Ruang 1,A,Match</w:t>
+            </w:r>
+          </w:p>
+          <w:p>
+            <w:pPr>
+              <w:pStyle w:val="PTIIKBodyTextFirstIndent"/>
+              <w:spacing w:after="0"/>
+              <w:ind w:firstLine="0"/>
+              <w:rPr>
+                <w:lang w:val="id-ID"/>
+              </w:rPr>
+            </w:pPr>
+            <w:r>
+              <w:rPr>
+                <w:lang w:val="id-ID"/>
+              </w:rPr>
+              <w:t>Ruang 1,14:02:24,Ruang 1,A,Match</w:t>
+            </w:r>
+          </w:p>
+          <w:p>
+            <w:pPr>
+              <w:pStyle w:val="PTIIKBodyTextFirstIndent"/>
+              <w:spacing w:after="0"/>
+              <w:ind w:firstLine="0"/>
+              <w:rPr>
+                <w:lang w:val="id-ID"/>
+              </w:rPr>
+            </w:pPr>
+            <w:r>
+              <w:rPr>
+                <w:lang w:val="id-ID"/>
+              </w:rPr>
+              <w:t>Ruang 1,14:02:24,Ruang 1,A,Match</w:t>
+            </w:r>
+          </w:p>
+          <w:p>
+            <w:pPr>
+              <w:pStyle w:val="PTIIKBodyTextFirstIndent"/>
+              <w:spacing w:after="0"/>
+              <w:ind w:firstLine="0"/>
+              <w:rPr>
+                <w:lang w:val="id-ID"/>
+              </w:rPr>
+            </w:pPr>
+            <w:r>
+              <w:rPr>
+                <w:lang w:val="id-ID"/>
+              </w:rPr>
+              <w:t>Ruang 1,14:02:24,Ruang 1,A,Match</w:t>
+            </w:r>
+          </w:p>
+          <w:p>
+            <w:pPr>
+              <w:pStyle w:val="PTIIKBodyTextFirstIndent"/>
+              <w:spacing w:after="0"/>
+              <w:ind w:firstLine="0"/>
+              <w:rPr>
+                <w:lang w:val="id-ID"/>
+              </w:rPr>
+            </w:pPr>
+            <w:r>
+              <w:rPr>
+                <w:lang w:val="id-ID"/>
+              </w:rPr>
+              <w:t>Ruang 1,14:02:24,Ruang 1,A,Match</w:t>
+            </w:r>
+          </w:p>
+          <w:p>
+            <w:pPr>
+              <w:pStyle w:val="PTIIKBodyTextFirstIndent"/>
+              <w:spacing w:after="0"/>
+              <w:ind w:firstLine="0"/>
+              <w:rPr>
+                <w:lang w:val="id-ID"/>
+              </w:rPr>
+            </w:pPr>
+            <w:r>
+              <w:rPr>
+                <w:lang w:val="id-ID"/>
+              </w:rPr>
+              <w:t>R</w:t>
+            </w:r>
+            <w:r>
+              <w:rPr>
+                <w:lang w:val="id-ID"/>
+              </w:rPr>
+              <w:t>uang 1,14:02:24,Ruang 1,A,Match</w:t>
+            </w:r>
+          </w:p>
+          <w:p>
+            <w:pPr>
+              <w:pStyle w:val="PTIIKBodyTextFirstIndent"/>
+              <w:spacing w:after="0"/>
+              <w:ind w:firstLine="0"/>
+              <w:rPr>
+                <w:lang w:val="id-ID"/>
+              </w:rPr>
+            </w:pPr>
+            <w:r>
+              <w:rPr>
+                <w:lang w:val="id-ID"/>
+              </w:rPr>
+              <w:t>Ruang 1,14:02:24,Ruang 1,A,Match</w:t>
+            </w:r>
+          </w:p>
+          <w:p>
+            <w:pPr>
+              <w:pStyle w:val="PTIIKBodyTextFirstIndent"/>
+              <w:spacing w:after="0"/>
+              <w:ind w:firstLine="0"/>
+              <w:rPr>
+                <w:lang w:val="id-ID"/>
+              </w:rPr>
+            </w:pPr>
+            <w:r>
+              <w:rPr>
+                <w:lang w:val="id-ID"/>
+              </w:rPr>
+              <w:t>Ruang 1,14:02:24,Ruang 1,A,Match</w:t>
+            </w:r>
+          </w:p>
+          <w:p>
+            <w:pPr>
+              <w:pStyle w:val="PTIIKBodyTextFirstIndent"/>
+              <w:spacing w:after="0"/>
+              <w:ind w:firstLine="0"/>
+              <w:rPr>
+                <w:lang w:val="id-ID"/>
+              </w:rPr>
+            </w:pPr>
+            <w:r>
+              <w:rPr>
+                <w:lang w:val="id-ID"/>
+              </w:rPr>
+              <w:t>....</w:t>
+            </w:r>
+          </w:p>
+          <w:p>
+            <w:pPr>
+              <w:pStyle w:val="PTIIKBodyTextFirstIndent"/>
+              <w:spacing w:after="0"/>
+              <w:ind w:firstLine="0"/>
+              <w:rPr>
+                <w:lang w:val="id-ID"/>
+              </w:rPr>
+            </w:pPr>
+            <w:r>
+              <w:rPr>
+                <w:lang w:val="id-ID"/>
+              </w:rPr>
+              <w:t>....</w:t>
+            </w:r>
+          </w:p>
+          <w:p>
+            <w:pPr>
+              <w:pStyle w:val="PTIIKBodyTextFirstIndent"/>
+              <w:spacing w:after="0"/>
+              <w:ind w:firstLine="0"/>
+              <w:rPr>
+                <w:lang w:val="id-ID"/>
+              </w:rPr>
+            </w:pPr>
+            <w:r>
+              <w:rPr>
+                <w:lang w:val="id-ID"/>
+              </w:rPr>
+              <w:lastRenderedPageBreak/>
+              <w:t>Ruang 2,14:04:04,Ruang 1,B,Mismatch</w:t>
+            </w:r>
+          </w:p>
+          <w:p>
+            <w:pPr>
+              <w:pStyle w:val="PTIIKBodyTextFirstIndent"/>
+              <w:spacing w:after="0"/>
+              <w:ind w:firstLine="0"/>
+              <w:rPr>
+                <w:lang w:val="id-ID"/>
+              </w:rPr>
+            </w:pPr>
+            <w:r>
+              <w:rPr>
+                <w:lang w:val="id-ID"/>
+              </w:rPr>
+              <w:t>Lorong,14:04:04,Ruang 1,B,Mismatch</w:t>
+            </w:r>
+          </w:p>
+          <w:p>
+            <w:pPr>
+              <w:pStyle w:val="PTIIKBodyTextFirstIndent"/>
+              <w:spacing w:after="0"/>
+              <w:ind w:firstLine="0"/>
+              <w:rPr>
+                <w:lang w:val="id-ID"/>
+              </w:rPr>
+            </w:pPr>
+            <w:r>
+              <w:rPr>
+                <w:lang w:val="id-ID"/>
+              </w:rPr>
+              <w:t>Ruang 1,14:04:04,Ruang 1,B,Match</w:t>
+            </w:r>
+          </w:p>
+          <w:p>
+            <w:pPr>
+              <w:pStyle w:val="PTIIKBodyTextFirstIndent"/>
+              <w:spacing w:after="0"/>
+              <w:ind w:firstLine="0"/>
+              <w:rPr>
+                <w:lang w:val="id-ID"/>
+              </w:rPr>
+            </w:pPr>
+            <w:r>
+              <w:rPr>
+                <w:lang w:val="id-ID"/>
+              </w:rPr>
+              <w:t>Ruang 1,14:04:04,Ruang 1,B,Match</w:t>
+            </w:r>
+          </w:p>
+          <w:p>
+            <w:pPr>
+              <w:pStyle w:val="PTIIKBodyTextFirstIndent"/>
+              <w:spacing w:after="0"/>
+              <w:ind w:firstLine="0"/>
+              <w:rPr>
+                <w:lang w:val="id-ID"/>
+              </w:rPr>
+            </w:pPr>
+            <w:r>
+              <w:rPr>
+                <w:lang w:val="id-ID"/>
+              </w:rPr>
+              <w:t>Ruang 1,14:04:04,Ruang 1,B,Match</w:t>
+            </w:r>
+          </w:p>
+          <w:p>
+            <w:pPr>
+              <w:pStyle w:val="PTIIKBodyTextFirstIndent"/>
+              <w:spacing w:after="0"/>
+              <w:ind w:firstLine="0"/>
+              <w:rPr>
+                <w:lang w:val="id-ID"/>
+              </w:rPr>
+            </w:pPr>
+            <w:r>
+              <w:rPr>
+                <w:lang w:val="id-ID"/>
+              </w:rPr>
+              <w:t>Ruang 1,14:04:04,Ruang 1,B,Match</w:t>
+            </w:r>
+          </w:p>
+          <w:p>
+            <w:pPr>
+              <w:pStyle w:val="PTIIKBodyTextFirstIndent"/>
+              <w:spacing w:after="0"/>
+              <w:ind w:firstLine="0"/>
+              <w:rPr>
+                <w:lang w:val="id-ID"/>
+              </w:rPr>
+            </w:pPr>
+            <w:r>
+              <w:rPr>
+                <w:lang w:val="id-ID"/>
+              </w:rPr>
+              <w:t>Ruang 1,14:04:04,Ruang 1,B,Match</w:t>
+            </w:r>
+          </w:p>
+          <w:p>
+            <w:pPr>
+              <w:pStyle w:val="PTIIKBodyTextFirstIndent"/>
+              <w:spacing w:after="0"/>
+              <w:ind w:firstLine="0"/>
+              <w:rPr>
+                <w:lang w:val="id-ID"/>
+              </w:rPr>
+            </w:pPr>
+            <w:r>
+              <w:rPr>
+                <w:lang w:val="id-ID"/>
+              </w:rPr>
+              <w:t>Ruang 1,14:04:04,Ruang 1,B,Match</w:t>
+            </w:r>
+          </w:p>
+          <w:p>
+            <w:pPr>
+              <w:pStyle w:val="PTIIKBodyTextFirstIndent"/>
+              <w:spacing w:after="0"/>
+              <w:ind w:firstLine="0"/>
+              <w:rPr>
+                <w:lang w:val="id-ID"/>
+              </w:rPr>
+            </w:pPr>
+            <w:r>
+              <w:rPr>
+                <w:lang w:val="id-ID"/>
+              </w:rPr>
+              <w:t>Ruang 1,14:04:04,Ruang 1,B,Match</w:t>
+            </w:r>
+          </w:p>
+          <w:p>
+            <w:pPr>
+              <w:pStyle w:val="PTIIKBodyTextFirstIndent"/>
+              <w:spacing w:after="0"/>
+              <w:ind w:firstLine="0"/>
+              <w:rPr>
+                <w:lang w:val="id-ID"/>
+              </w:rPr>
+            </w:pPr>
+            <w:r>
+              <w:rPr>
+                <w:lang w:val="id-ID"/>
+              </w:rPr>
+              <w:t>Ruang 2,14:04:04,Ruang 1,B,Mismatch</w:t>
+            </w:r>
+          </w:p>
+          <w:p>
+            <w:pPr>
+              <w:pStyle w:val="PTIIKBodyTextFirstIndent"/>
+              <w:spacing w:after="0"/>
+              <w:ind w:firstLine="0"/>
+              <w:rPr>
+                <w:lang w:val="id-ID"/>
+              </w:rPr>
+            </w:pPr>
+            <w:r>
+              <w:rPr>
+                <w:lang w:val="id-ID"/>
+              </w:rPr>
+              <w:t>Ruang 1,14:04:04,Ruang 1,B,Match</w:t>
+            </w:r>
+          </w:p>
+          <w:p>
+            <w:pPr>
+              <w:pStyle w:val="PTIIKBodyTextFirstIndent"/>
+              <w:spacing w:after="0"/>
+              <w:ind w:firstLine="0"/>
+              <w:rPr>
+                <w:lang w:val="id-ID"/>
+              </w:rPr>
+            </w:pPr>
+            <w:r>
+              <w:rPr>
+                <w:lang w:val="id-ID"/>
+              </w:rPr>
+              <w:t>Ruang 2,14:04:04,Ruang 1,B,Mismatch</w:t>
+            </w:r>
+          </w:p>
+          <w:p>
+            <w:pPr>
+              <w:pStyle w:val="PTIIKBodyTextFirstIndent"/>
+              <w:spacing w:after="0"/>
+              <w:ind w:firstLine="0"/>
+              <w:rPr>
+                <w:lang w:val="id-ID"/>
+              </w:rPr>
+            </w:pPr>
+            <w:r>
+              <w:rPr>
+                <w:lang w:val="id-ID"/>
+              </w:rPr>
+              <w:t>Ruang 2,14:04:04,Ruang 1,B,Mismatch</w:t>
+            </w:r>
+          </w:p>
+          <w:p>
+            <w:pPr>
+              <w:pStyle w:val="PTIIKBodyTextFirstIndent"/>
+              <w:spacing w:after="0"/>
+              <w:ind w:firstLine="0"/>
+              <w:rPr>
+                <w:lang w:val="id-ID"/>
+              </w:rPr>
+            </w:pPr>
+            <w:r>
+              <w:rPr>
+                <w:lang w:val="id-ID"/>
+              </w:rPr>
+              <w:t>Ruang 2,14:04:04,Ruang 1,B,Mismatch</w:t>
+            </w:r>
+          </w:p>
+          <w:p>
+            <w:pPr>
+              <w:pStyle w:val="PTIIKBodyTextFirstIndent"/>
+              <w:spacing w:after="0"/>
+              <w:ind w:firstLine="0"/>
+              <w:rPr>
+                <w:lang w:val="id-ID"/>
+              </w:rPr>
+            </w:pPr>
+            <w:r>
+              <w:rPr>
+                <w:lang w:val="id-ID"/>
+              </w:rPr>
+              <w:t>Ruang 2,14:04:04,Ruang 1,B,Mismatch</w:t>
+            </w:r>
+          </w:p>
+          <w:p>
+            <w:pPr>
+              <w:pStyle w:val="PTIIKBodyTextFirstIndent"/>
+              <w:spacing w:after="0"/>
+              <w:ind w:firstLine="0"/>
+              <w:rPr>
+                <w:lang w:val="id-ID"/>
+              </w:rPr>
+            </w:pPr>
+            <w:r>
+              <w:rPr>
+                <w:lang w:val="id-ID"/>
+              </w:rPr>
+              <w:t>Ruang 1,14:04:04,Ruang 1,B,Match</w:t>
+            </w:r>
+          </w:p>
+          <w:p>
+            <w:pPr>
+              <w:pStyle w:val="PTIIKBodyTextFirstIndent"/>
+              <w:spacing w:after="0"/>
+              <w:ind w:firstLine="0"/>
+              <w:rPr>
+                <w:lang w:val="id-ID"/>
+              </w:rPr>
+            </w:pPr>
+            <w:r>
+              <w:rPr>
+                <w:lang w:val="id-ID"/>
+              </w:rPr>
+              <w:t>Ruang 1,14:04:04,Ruang 1,B,Match</w:t>
+            </w:r>
+          </w:p>
+          <w:p>
+            <w:pPr>
+              <w:pStyle w:val="PTIIKBodyTextFirstIndent"/>
+              <w:spacing w:after="0"/>
+              <w:ind w:firstLine="0"/>
+              <w:rPr>
+                <w:lang w:val="id-ID"/>
+              </w:rPr>
+            </w:pPr>
+            <w:r>
+              <w:rPr>
+                <w:lang w:val="id-ID"/>
+              </w:rPr>
+              <w:t>Ruang 2,14:04:04,Ruang 1,B,Mismatch</w:t>
+            </w:r>
+          </w:p>
+          <w:p>
+            <w:pPr>
+              <w:pStyle w:val="PTIIKBodyTextFirstIndent"/>
+              <w:spacing w:after="0"/>
+              <w:ind w:firstLine="0"/>
+              <w:rPr>
+                <w:lang w:val="id-ID"/>
+              </w:rPr>
+            </w:pPr>
+            <w:r>
+              <w:rPr>
+                <w:lang w:val="id-ID"/>
+              </w:rPr>
+              <w:t>Ruang 2,14:04:04,Ruang 1,B,Mismatch</w:t>
+            </w:r>
+          </w:p>
+          <w:p>
+            <w:pPr>
+              <w:pStyle w:val="PTIIKBodyTextFirstIndent"/>
+              <w:spacing w:after="0"/>
+              <w:ind w:firstLine="0"/>
+              <w:rPr>
+                <w:lang w:val="id-ID"/>
+              </w:rPr>
+            </w:pPr>
+            <w:r>
+              <w:rPr>
+                <w:lang w:val="id-ID"/>
+              </w:rPr>
+              <w:t>Ruang 1,14:04:04,Ruang 1,B,Match</w:t>
+            </w:r>
+          </w:p>
+          <w:p>
+            <w:pPr>
+              <w:pStyle w:val="PTIIKBodyTextFirstIndent"/>
+              <w:spacing w:after="0"/>
+              <w:ind w:firstLine="0"/>
+              <w:rPr>
+                <w:lang w:val="id-ID"/>
+              </w:rPr>
+            </w:pPr>
+            <w:r>
+              <w:rPr>
+                <w:lang w:val="id-ID"/>
+              </w:rPr>
+              <w:t>Ruang 1,14:04:04,Ruang 1,B,Match</w:t>
+            </w:r>
+          </w:p>
+          <w:p>
+            <w:pPr>
+              <w:pStyle w:val="PTIIKBodyTextFirstIndent"/>
+              <w:spacing w:after="0"/>
+              <w:ind w:firstLine="0"/>
+              <w:rPr>
+                <w:lang w:val="id-ID"/>
+              </w:rPr>
+            </w:pPr>
+            <w:r>
+              <w:rPr>
+                <w:lang w:val="id-ID"/>
+              </w:rPr>
+              <w:t>Ruang 1,14:04:05,Ruang 1,B,Match</w:t>
+            </w:r>
+          </w:p>
+          <w:p>
+            <w:pPr>
+              <w:pStyle w:val="PTIIKBodyTextFirstIndent"/>
+              <w:spacing w:after="0"/>
+              <w:ind w:firstLine="0"/>
+              <w:rPr>
+                <w:lang w:val="id-ID"/>
+              </w:rPr>
+            </w:pPr>
+            <w:r>
+              <w:rPr>
+                <w:lang w:val="id-ID"/>
+              </w:rPr>
+              <w:t>Ruang 2,14:04:05,Ruang 1,B,Mismatch</w:t>
+            </w:r>
+          </w:p>
+          <w:p>
+            <w:pPr>
+              <w:pStyle w:val="PTIIKBodyTextFirstIndent"/>
+              <w:spacing w:after="0"/>
+              <w:ind w:firstLine="0"/>
+              <w:rPr>
+                <w:lang w:val="id-ID"/>
+              </w:rPr>
+            </w:pPr>
+            <w:r>
+              <w:rPr>
+                <w:lang w:val="id-ID"/>
+              </w:rPr>
+              <w:t>Ruang 2,14:04:05,Ruang 1,B,Mismatch</w:t>
+            </w:r>
+          </w:p>
+          <w:p>
+            <w:pPr>
+              <w:pStyle w:val="PTIIKBodyTextFirstIndent"/>
+              <w:spacing w:after="0"/>
+              <w:ind w:firstLine="0"/>
+              <w:rPr>
+                <w:lang w:val="id-ID"/>
+              </w:rPr>
+            </w:pPr>
+            <w:r>
+              <w:rPr>
+                <w:lang w:val="id-ID"/>
+              </w:rPr>
+              <w:t>Ruang 2,14:04:05,Ruang 1,B,Mismatch</w:t>
+            </w:r>
+          </w:p>
+        </w:tc>
+      </w:tr>
+    </w:tbl>
+    <w:p>
+      <w:pPr>
+        <w:pStyle w:val="BodyText"/>
+        <w:ind w:firstLine="426"/>
+      </w:pPr>
+    </w:p>
+    <w:p>
+      <w:pPr>
+        <w:pStyle w:val="BodyText"/>
+        <w:ind w:firstLine="426"/>
+      </w:pPr>
+      <w:r>
+        <w:t>Pada tabel di atas disajikan hasil dari pengambilan data klasifikasi pada pengujian ini. Penulis hanya menampilkan beberapa baris saja, karena banyaknya jumlah data yang terekam. Hasil ini nantinya akan digunakan untuk mengetahui akurasi kesalahan dari sistem yang diimplementasikan.</w:t>
       </w:r>
       <w:bookmarkStart w:id="74" w:name="_GoBack"/>
       <w:bookmarkEnd w:id="74"/>
@@ -30668,6 +33494,7 @@
         <w:rPr>
           <w:lang w:val="en-US"/>
         </w:rPr>
+        <w:lastRenderedPageBreak/>
         <w:t>PEMBAHASAN</w:t>
       </w:r>
       <w:bookmarkEnd w:id="75"/>
@@ -30865,7 +33692,11 @@
         </w:rPr>
       </w:pPr>
       <w:r>
-        <w:t xml:space="preserve">Penulis dapat merefleksikan apa yang telah dipelajari selama melakukan penelitian, tetapi harus tetap terfokus dengan masalah penelitian ini dan tidak melebar ke masalah lainnya. Hal-hal yang berada di luar fokus peneltian tetapi penting dan menarik untuk diteliti dapat disarankan sebagai bahan penelitian berikutnya. Hal ini dapat dipertegas di bab Kesimpulan/ Penutup. </w:t>
+        <w:t xml:space="preserve">Penulis dapat merefleksikan apa yang telah dipelajari selama melakukan penelitian, tetapi harus tetap terfokus dengan masalah penelitian ini dan tidak melebar ke masalah lainnya. Hal-hal yang berada di luar fokus peneltian tetapi </w:t>
+      </w:r>
+      <w:r>
+        <w:lastRenderedPageBreak/>
+        <w:t xml:space="preserve">penting dan menarik untuk diteliti dapat disarankan sebagai bahan penelitian berikutnya. Hal ini dapat dipertegas di bab Kesimpulan/ Penutup. </w:t>
       </w:r>
     </w:p>
     <w:p>
@@ -31267,6 +34098,7 @@
         <w:rPr>
           <w:lang w:val="en-US"/>
         </w:rPr>
+        <w:lastRenderedPageBreak/>
         <w:t>Bab 5 Perancangan dan I</w:t>
       </w:r>
       <w:r>
@@ -31557,6 +34389,7 @@
         <w:rPr>
           <w:lang w:val="en-US"/>
         </w:rPr>
+        <w:lastRenderedPageBreak/>
         <w:t>Bab 1 Pendahuluan</w:t>
       </w:r>
     </w:p>
@@ -31689,6 +34522,7 @@
         <w:rPr>
           <w:lang w:val="en-US"/>
         </w:rPr>
+        <w:lastRenderedPageBreak/>
         <w:t>Penutup</w:t>
       </w:r>
       <w:bookmarkEnd w:id="85"/>
@@ -31796,6 +34630,7 @@
         <w:rPr>
           <w:caps w:val="0"/>
         </w:rPr>
+        <w:lastRenderedPageBreak/>
         <w:t>DAFTAR REFERENSI</w:t>
       </w:r>
       <w:bookmarkEnd w:id="89"/>
@@ -32391,6 +35226,7 @@
         <w:rPr>
           <w:lang w:val="en-US"/>
         </w:rPr>
+        <w:lastRenderedPageBreak/>
         <w:t xml:space="preserve">Cookson, J. dan Church, S. eds., 2007. </w:t>
       </w:r>
       <w:r>
@@ -32963,6 +35799,7 @@
         <w:rPr>
           <w:lang w:val="en-US"/>
         </w:rPr>
+        <w:lastRenderedPageBreak/>
         <w:t xml:space="preserve">Silverman, D.F. dan Propp, K.K. eds., 1990. </w:t>
       </w:r>
       <w:r>
@@ -33222,6 +36059,7 @@
           <w:caps w:val="0"/>
           <w:lang w:val="en-US"/>
         </w:rPr>
+        <w:lastRenderedPageBreak/>
         <w:t>PERSYARATAN FISIK DAN TATA LETAK</w:t>
       </w:r>
       <w:bookmarkEnd w:id="91"/>
@@ -33737,7 +36575,11 @@
         <w:t xml:space="preserve">Penomoran subbab disarankan tidak lebih dari </w:t>
       </w:r>
       <w:r>
-        <w:t>4 level (maksimal sub</w:t>
+        <w:t xml:space="preserve">4 level </w:t>
+      </w:r>
+      <w:r>
+        <w:lastRenderedPageBreak/>
+        <w:t>(maksimal sub</w:t>
       </w:r>
       <w:r>
         <w:t xml:space="preserve">bab X.X.X.X). </w:t>
@@ -33938,6 +36780,7 @@
         <w:rPr>
           <w:lang w:val="en-US"/>
         </w:rPr>
+        <w:lastRenderedPageBreak/>
         <w:t>PENGGUNAAN BAHASA</w:t>
       </w:r>
       <w:bookmarkEnd w:id="111"/>
@@ -34609,7 +37452,7 @@
       <w:rPr>
         <w:noProof/>
       </w:rPr>
-      <w:t>46</w:t>
+      <w:t>51</w:t>
     </w:r>
     <w:r>
       <w:rPr>
@@ -34670,7 +37513,7 @@
 
 <file path=word/numbering.xml><?xml version="1.0" encoding="utf-8"?>
 <w:numbering xmlns:wpc="http://schemas.microsoft.com/office/word/2010/wordprocessingCanvas" xmlns:mc="http://schemas.openxmlformats.org/markup-compatibility/2006" xmlns:o="urn:schemas-microsoft-com:office:office" xmlns:r="http://schemas.openxmlformats.org/officeDocument/2006/relationships" xmlns:m="http://schemas.openxmlformats.org/officeDocument/2006/math" xmlns:v="urn:schemas-microsoft-com:vml" xmlns:wp14="http://schemas.microsoft.com/office/word/2010/wordprocessingDrawing" xmlns:wp="http://schemas.openxmlformats.org/drawingml/2006/wordprocessingDrawing" xmlns:w10="urn:schemas-microsoft-com:office:word" xmlns:w="http://schemas.openxmlformats.org/wordprocessingml/2006/main" xmlns:w14="http://schemas.microsoft.com/office/word/2010/wordml" xmlns:w15="http://schemas.microsoft.com/office/word/2012/wordml" xmlns:wpg="http://schemas.microsoft.com/office/word/2010/wordprocessingGroup" xmlns:wpi="http://schemas.microsoft.com/office/word/2010/wordprocessingInk" xmlns:wne="http://schemas.microsoft.com/office/word/2006/wordml" xmlns:wps="http://schemas.microsoft.com/office/word/2010/wordprocessingShape" mc:Ignorable="w14 w15 wp14">
-  <w:abstractNum w:abstractNumId="0">
+  <w:abstractNum w:abstractNumId="0" w15:restartNumberingAfterBreak="0">
     <w:nsid w:val="FFFFFF7C"/>
     <w:multiLevelType w:val="singleLevel"/>
     <w:tmpl w:val="01346564"/>
@@ -34688,7 +37531,7 @@
       </w:pPr>
     </w:lvl>
   </w:abstractNum>
-  <w:abstractNum w:abstractNumId="1">
+  <w:abstractNum w:abstractNumId="1" w15:restartNumberingAfterBreak="0">
     <w:nsid w:val="FFFFFF7D"/>
     <w:multiLevelType w:val="singleLevel"/>
     <w:tmpl w:val="703AD14E"/>
@@ -34706,7 +37549,7 @@
       </w:pPr>
     </w:lvl>
   </w:abstractNum>
-  <w:abstractNum w:abstractNumId="2">
+  <w:abstractNum w:abstractNumId="2" w15:restartNumberingAfterBreak="0">
     <w:nsid w:val="FFFFFF7F"/>
     <w:multiLevelType w:val="singleLevel"/>
     <w:tmpl w:val="3452B87E"/>
@@ -34727,7 +37570,7 @@
       </w:rPr>
     </w:lvl>
   </w:abstractNum>
-  <w:abstractNum w:abstractNumId="3">
+  <w:abstractNum w:abstractNumId="3" w15:restartNumberingAfterBreak="0">
     <w:nsid w:val="FFFFFF80"/>
     <w:multiLevelType w:val="singleLevel"/>
     <w:tmpl w:val="7A020C2C"/>
@@ -34748,7 +37591,7 @@
       </w:rPr>
     </w:lvl>
   </w:abstractNum>
-  <w:abstractNum w:abstractNumId="4">
+  <w:abstractNum w:abstractNumId="4" w15:restartNumberingAfterBreak="0">
     <w:nsid w:val="FFFFFF81"/>
     <w:multiLevelType w:val="singleLevel"/>
     <w:tmpl w:val="1E6EC984"/>
@@ -34769,7 +37612,7 @@
       </w:rPr>
     </w:lvl>
   </w:abstractNum>
-  <w:abstractNum w:abstractNumId="5">
+  <w:abstractNum w:abstractNumId="5" w15:restartNumberingAfterBreak="0">
     <w:nsid w:val="FFFFFF82"/>
     <w:multiLevelType w:val="singleLevel"/>
     <w:tmpl w:val="FE2EF852"/>
@@ -34790,7 +37633,7 @@
       </w:rPr>
     </w:lvl>
   </w:abstractNum>
-  <w:abstractNum w:abstractNumId="6">
+  <w:abstractNum w:abstractNumId="6" w15:restartNumberingAfterBreak="0">
     <w:nsid w:val="FFFFFF88"/>
     <w:multiLevelType w:val="singleLevel"/>
     <w:tmpl w:val="6A28F0C0"/>
@@ -34811,7 +37654,7 @@
       </w:rPr>
     </w:lvl>
   </w:abstractNum>
-  <w:abstractNum w:abstractNumId="7">
+  <w:abstractNum w:abstractNumId="7" w15:restartNumberingAfterBreak="0">
     <w:nsid w:val="01B63EC0"/>
     <w:multiLevelType w:val="hybridMultilevel"/>
     <w:tmpl w:val="23582AC4"/>
@@ -34928,7 +37771,7 @@
       </w:rPr>
     </w:lvl>
   </w:abstractNum>
-  <w:abstractNum w:abstractNumId="8">
+  <w:abstractNum w:abstractNumId="8" w15:restartNumberingAfterBreak="0">
     <w:nsid w:val="04C35C13"/>
     <w:multiLevelType w:val="multilevel"/>
     <w:tmpl w:val="7FCAF4E0"/>
@@ -35048,7 +37891,7 @@
       </w:rPr>
     </w:lvl>
   </w:abstractNum>
-  <w:abstractNum w:abstractNumId="9">
+  <w:abstractNum w:abstractNumId="9" w15:restartNumberingAfterBreak="0">
     <w:nsid w:val="054423D9"/>
     <w:multiLevelType w:val="hybridMultilevel"/>
     <w:tmpl w:val="CCF672DE"/>
@@ -35135,14 +37978,14 @@
       </w:pPr>
     </w:lvl>
   </w:abstractNum>
-  <w:abstractNum w:abstractNumId="10">
+  <w:abstractNum w:abstractNumId="10" w15:restartNumberingAfterBreak="0">
     <w:nsid w:val="06CF58F6"/>
     <w:multiLevelType w:val="multilevel"/>
     <w:tmpl w:val="62E8B9FA"/>
     <w:name w:val="AppHeads32"/>
     <w:numStyleLink w:val="AppendixHeadings"/>
   </w:abstractNum>
-  <w:abstractNum w:abstractNumId="11">
+  <w:abstractNum w:abstractNumId="11" w15:restartNumberingAfterBreak="0">
     <w:nsid w:val="09454FFD"/>
     <w:multiLevelType w:val="hybridMultilevel"/>
     <w:tmpl w:val="AA0ABC42"/>
@@ -35231,14 +38074,14 @@
       </w:pPr>
     </w:lvl>
   </w:abstractNum>
-  <w:abstractNum w:abstractNumId="12">
+  <w:abstractNum w:abstractNumId="12" w15:restartNumberingAfterBreak="0">
     <w:nsid w:val="142C1CED"/>
     <w:multiLevelType w:val="multilevel"/>
     <w:tmpl w:val="A01A89D2"/>
     <w:name w:val="BodyHeadings"/>
     <w:numStyleLink w:val="BodyHeadings"/>
   </w:abstractNum>
-  <w:abstractNum w:abstractNumId="13">
+  <w:abstractNum w:abstractNumId="13" w15:restartNumberingAfterBreak="0">
     <w:nsid w:val="14A64C38"/>
     <w:multiLevelType w:val="multilevel"/>
     <w:tmpl w:val="62E8B9FA"/>
@@ -35363,7 +38206,7 @@
       </w:rPr>
     </w:lvl>
   </w:abstractNum>
-  <w:abstractNum w:abstractNumId="14">
+  <w:abstractNum w:abstractNumId="14" w15:restartNumberingAfterBreak="0">
     <w:nsid w:val="170300F2"/>
     <w:multiLevelType w:val="multilevel"/>
     <w:tmpl w:val="0421001D"/>
@@ -35450,7 +38293,7 @@
       </w:pPr>
     </w:lvl>
   </w:abstractNum>
-  <w:abstractNum w:abstractNumId="15">
+  <w:abstractNum w:abstractNumId="15" w15:restartNumberingAfterBreak="0">
     <w:nsid w:val="1AC539BF"/>
     <w:multiLevelType w:val="hybridMultilevel"/>
     <w:tmpl w:val="D688A4A2"/>
@@ -35567,7 +38410,7 @@
       </w:rPr>
     </w:lvl>
   </w:abstractNum>
-  <w:abstractNum w:abstractNumId="16">
+  <w:abstractNum w:abstractNumId="16" w15:restartNumberingAfterBreak="0">
     <w:nsid w:val="21ED2DBC"/>
     <w:multiLevelType w:val="hybridMultilevel"/>
     <w:tmpl w:val="A0F4482E"/>
@@ -35654,7 +38497,7 @@
       </w:pPr>
     </w:lvl>
   </w:abstractNum>
-  <w:abstractNum w:abstractNumId="17">
+  <w:abstractNum w:abstractNumId="17" w15:restartNumberingAfterBreak="0">
     <w:nsid w:val="222B0DDA"/>
     <w:multiLevelType w:val="multilevel"/>
     <w:tmpl w:val="4C4C5A04"/>
@@ -35772,7 +38615,7 @@
       </w:rPr>
     </w:lvl>
   </w:abstractNum>
-  <w:abstractNum w:abstractNumId="18">
+  <w:abstractNum w:abstractNumId="18" w15:restartNumberingAfterBreak="0">
     <w:nsid w:val="27CD1339"/>
     <w:multiLevelType w:val="multilevel"/>
     <w:tmpl w:val="2DB4B156"/>
@@ -35889,7 +38732,7 @@
       </w:rPr>
     </w:lvl>
   </w:abstractNum>
-  <w:abstractNum w:abstractNumId="19">
+  <w:abstractNum w:abstractNumId="19" w15:restartNumberingAfterBreak="0">
     <w:nsid w:val="2E3A138C"/>
     <w:multiLevelType w:val="multilevel"/>
     <w:tmpl w:val="4C4C5A04"/>
@@ -36007,21 +38850,21 @@
       </w:rPr>
     </w:lvl>
   </w:abstractNum>
-  <w:abstractNum w:abstractNumId="20">
+  <w:abstractNum w:abstractNumId="20" w15:restartNumberingAfterBreak="0">
     <w:nsid w:val="327B644E"/>
     <w:multiLevelType w:val="multilevel"/>
     <w:tmpl w:val="62E8B9FA"/>
     <w:name w:val="AppHeads2"/>
     <w:numStyleLink w:val="AppendixHeadings"/>
   </w:abstractNum>
-  <w:abstractNum w:abstractNumId="21">
+  <w:abstractNum w:abstractNumId="21" w15:restartNumberingAfterBreak="0">
     <w:nsid w:val="33811249"/>
     <w:multiLevelType w:val="multilevel"/>
     <w:tmpl w:val="62E8B9FA"/>
     <w:name w:val="AppHeads"/>
     <w:numStyleLink w:val="AppendixHeadings"/>
   </w:abstractNum>
-  <w:abstractNum w:abstractNumId="22">
+  <w:abstractNum w:abstractNumId="22" w15:restartNumberingAfterBreak="0">
     <w:nsid w:val="39E671BA"/>
     <w:multiLevelType w:val="hybridMultilevel"/>
     <w:tmpl w:val="092EA394"/>
@@ -36134,7 +38977,7 @@
       </w:rPr>
     </w:lvl>
   </w:abstractNum>
-  <w:abstractNum w:abstractNumId="23">
+  <w:abstractNum w:abstractNumId="23" w15:restartNumberingAfterBreak="0">
     <w:nsid w:val="3F5D1795"/>
     <w:multiLevelType w:val="hybridMultilevel"/>
     <w:tmpl w:val="CFC42DB6"/>
@@ -36221,7 +39064,7 @@
       </w:pPr>
     </w:lvl>
   </w:abstractNum>
-  <w:abstractNum w:abstractNumId="24">
+  <w:abstractNum w:abstractNumId="24" w15:restartNumberingAfterBreak="0">
     <w:nsid w:val="42132298"/>
     <w:multiLevelType w:val="hybridMultilevel"/>
     <w:tmpl w:val="D494D31A"/>
@@ -36314,7 +39157,7 @@
       </w:pPr>
     </w:lvl>
   </w:abstractNum>
-  <w:abstractNum w:abstractNumId="25">
+  <w:abstractNum w:abstractNumId="25" w15:restartNumberingAfterBreak="0">
     <w:nsid w:val="47DE450F"/>
     <w:multiLevelType w:val="hybridMultilevel"/>
     <w:tmpl w:val="D7022A74"/>
@@ -36407,21 +39250,21 @@
       </w:pPr>
     </w:lvl>
   </w:abstractNum>
-  <w:abstractNum w:abstractNumId="26">
+  <w:abstractNum w:abstractNumId="26" w15:restartNumberingAfterBreak="0">
     <w:nsid w:val="49D41C76"/>
     <w:multiLevelType w:val="multilevel"/>
     <w:tmpl w:val="A01A89D2"/>
     <w:name w:val="BodyHeads"/>
     <w:numStyleLink w:val="BodyHeadings"/>
   </w:abstractNum>
-  <w:abstractNum w:abstractNumId="27">
+  <w:abstractNum w:abstractNumId="27" w15:restartNumberingAfterBreak="0">
     <w:nsid w:val="509107F9"/>
     <w:multiLevelType w:val="multilevel"/>
     <w:tmpl w:val="A01A89D2"/>
     <w:name w:val="BodyHeadings2"/>
     <w:numStyleLink w:val="BodyHeadings"/>
   </w:abstractNum>
-  <w:abstractNum w:abstractNumId="28">
+  <w:abstractNum w:abstractNumId="28" w15:restartNumberingAfterBreak="0">
     <w:nsid w:val="56DE3ADD"/>
     <w:multiLevelType w:val="multilevel"/>
     <w:tmpl w:val="A01A89D2"/>
@@ -36544,14 +39387,14 @@
       </w:rPr>
     </w:lvl>
   </w:abstractNum>
-  <w:abstractNum w:abstractNumId="29">
+  <w:abstractNum w:abstractNumId="29" w15:restartNumberingAfterBreak="0">
     <w:nsid w:val="57517C54"/>
     <w:multiLevelType w:val="multilevel"/>
     <w:tmpl w:val="62E8B9FA"/>
     <w:name w:val="AppHeads"/>
     <w:numStyleLink w:val="AppendixHeadings"/>
   </w:abstractNum>
-  <w:abstractNum w:abstractNumId="30">
+  <w:abstractNum w:abstractNumId="30" w15:restartNumberingAfterBreak="0">
     <w:nsid w:val="59D75C58"/>
     <w:multiLevelType w:val="hybridMultilevel"/>
     <w:tmpl w:val="E2F0C89A"/>
@@ -36638,14 +39481,14 @@
       </w:pPr>
     </w:lvl>
   </w:abstractNum>
-  <w:abstractNum w:abstractNumId="31">
+  <w:abstractNum w:abstractNumId="31" w15:restartNumberingAfterBreak="0">
     <w:nsid w:val="5C7F389E"/>
     <w:multiLevelType w:val="multilevel"/>
     <w:tmpl w:val="62E8B9FA"/>
     <w:name w:val="AppHeads4"/>
     <w:numStyleLink w:val="AppendixHeadings"/>
   </w:abstractNum>
-  <w:abstractNum w:abstractNumId="32">
+  <w:abstractNum w:abstractNumId="32" w15:restartNumberingAfterBreak="0">
     <w:nsid w:val="5E344E65"/>
     <w:multiLevelType w:val="hybridMultilevel"/>
     <w:tmpl w:val="A5CE6A30"/>
@@ -36732,21 +39575,21 @@
       </w:pPr>
     </w:lvl>
   </w:abstractNum>
-  <w:abstractNum w:abstractNumId="33">
+  <w:abstractNum w:abstractNumId="33" w15:restartNumberingAfterBreak="0">
     <w:nsid w:val="6E365AD2"/>
     <w:multiLevelType w:val="multilevel"/>
     <w:tmpl w:val="A01A89D2"/>
     <w:name w:val="BodyHeadings3"/>
     <w:numStyleLink w:val="BodyHeadings"/>
   </w:abstractNum>
-  <w:abstractNum w:abstractNumId="34">
+  <w:abstractNum w:abstractNumId="34" w15:restartNumberingAfterBreak="0">
     <w:nsid w:val="742E6936"/>
     <w:multiLevelType w:val="multilevel"/>
     <w:tmpl w:val="62E8B9FA"/>
     <w:name w:val="AppHeads3"/>
     <w:numStyleLink w:val="AppendixHeadings"/>
   </w:abstractNum>
-  <w:abstractNum w:abstractNumId="35">
+  <w:abstractNum w:abstractNumId="35" w15:restartNumberingAfterBreak="0">
     <w:nsid w:val="74D14619"/>
     <w:multiLevelType w:val="multilevel"/>
     <w:tmpl w:val="4C4C5A04"/>
@@ -36864,7 +39707,7 @@
       </w:rPr>
     </w:lvl>
   </w:abstractNum>
-  <w:abstractNum w:abstractNumId="36">
+  <w:abstractNum w:abstractNumId="36" w15:restartNumberingAfterBreak="0">
     <w:nsid w:val="79EE763E"/>
     <w:multiLevelType w:val="hybridMultilevel"/>
     <w:tmpl w:val="762E3CD4"/>
@@ -36957,7 +39800,7 @@
       </w:pPr>
     </w:lvl>
   </w:abstractNum>
-  <w:abstractNum w:abstractNumId="37">
+  <w:abstractNum w:abstractNumId="37" w15:restartNumberingAfterBreak="0">
     <w:nsid w:val="7E7350CA"/>
     <w:multiLevelType w:val="hybridMultilevel"/>
     <w:tmpl w:val="28D01D0A"/>
@@ -39055,7 +41898,6 @@
     <w:uiPriority w:val="59"/>
     <w:rsid w:val="00B9002A"/>
     <w:tblPr>
-      <w:tblInd w:w="0" w:type="dxa"/>
       <w:tblBorders>
         <w:top w:val="single" w:sz="4" w:space="0" w:color="000000"/>
         <w:left w:val="single" w:sz="4" w:space="0" w:color="000000"/>
@@ -39064,12 +41906,6 @@
         <w:insideH w:val="single" w:sz="4" w:space="0" w:color="000000"/>
         <w:insideV w:val="single" w:sz="4" w:space="0" w:color="000000"/>
       </w:tblBorders>
-      <w:tblCellMar>
-        <w:top w:w="0" w:type="dxa"/>
-        <w:left w:w="108" w:type="dxa"/>
-        <w:bottom w:w="0" w:type="dxa"/>
-        <w:right w:w="108" w:type="dxa"/>
-      </w:tblCellMar>
     </w:tblPr>
   </w:style>
   <w:style w:type="paragraph" w:styleId="ListContinue2">
@@ -40048,7 +42884,7 @@
 </file>
 
 <file path=customXml/itemProps1.xml><?xml version="1.0" encoding="utf-8"?>
-<ds:datastoreItem xmlns:ds="http://schemas.openxmlformats.org/officeDocument/2006/customXml" ds:itemID="{677236FC-BFBB-4DD8-9ACA-29ACDF5E6460}">
+<ds:datastoreItem xmlns:ds="http://schemas.openxmlformats.org/officeDocument/2006/customXml" ds:itemID="{12FCC35D-C244-400C-A942-6F29FF0BE001}">
   <ds:schemaRefs>
     <ds:schemaRef ds:uri="http://schemas.openxmlformats.org/officeDocument/2006/bibliography"/>
   </ds:schemaRefs>

</xml_diff>

<commit_message>
add in bab 4, sub bab pengujian 2
</commit_message>
<xml_diff>
--- a/DOKUMEN/SKRIPSI MUHAMMAD HASBI A. S (1).docx
+++ b/DOKUMEN/SKRIPSI MUHAMMAD HASBI A. S (1).docx
@@ -179,7 +179,7 @@
       <w:r>
         <w:rPr>
           <w:noProof/>
-          <w:lang w:val="en-US"/>
+          <w:lang w:eastAsia="id-ID"/>
         </w:rPr>
         <w:drawing>
           <wp:inline distT="0" distB="0" distL="0" distR="0" wp14:anchorId="22F25191" wp14:editId="452FE5A4">
@@ -1053,7 +1053,6 @@
       </w:pPr>
       <w:bookmarkStart w:id="2" w:name="_Toc36026888"/>
       <w:r>
-        <w:lastRenderedPageBreak/>
         <w:t>PERNYATAAN</w:t>
       </w:r>
       <w:r>
@@ -1168,7 +1167,7 @@
       <w:r>
         <w:rPr>
           <w:noProof/>
-          <w:lang w:val="en-US"/>
+          <w:lang w:eastAsia="id-ID"/>
         </w:rPr>
         <w:drawing>
           <wp:anchor distT="0" distB="0" distL="114300" distR="114300" simplePos="0" relativeHeight="251657216" behindDoc="0" locked="0" layoutInCell="1" allowOverlap="1" wp14:anchorId="5989A6BC" wp14:editId="10CE5231">
@@ -1293,7 +1292,6 @@
       </w:pPr>
       <w:bookmarkStart w:id="3" w:name="_Toc36026889"/>
       <w:r>
-        <w:lastRenderedPageBreak/>
         <w:t>PRAKATA</w:t>
       </w:r>
       <w:bookmarkEnd w:id="3"/>
@@ -1508,7 +1506,6 @@
       </w:pPr>
       <w:bookmarkStart w:id="4" w:name="_Toc36026890"/>
       <w:r>
-        <w:lastRenderedPageBreak/>
         <w:t>ABSTRAK</w:t>
       </w:r>
       <w:bookmarkEnd w:id="4"/>
@@ -1729,7 +1726,6 @@
       </w:pPr>
       <w:bookmarkStart w:id="5" w:name="_Toc36026891"/>
       <w:r>
-        <w:lastRenderedPageBreak/>
         <w:t>ABSTRACT</w:t>
       </w:r>
       <w:bookmarkEnd w:id="5"/>
@@ -1800,7 +1796,6 @@
       <w:bookmarkStart w:id="6" w:name="_Toc402485257"/>
       <w:bookmarkStart w:id="7" w:name="_Toc36026892"/>
       <w:r>
-        <w:lastRenderedPageBreak/>
         <w:t>DAFTAR ISI</w:t>
       </w:r>
       <w:bookmarkEnd w:id="6"/>
@@ -5884,7 +5879,6 @@
       </w:pPr>
       <w:bookmarkStart w:id="10" w:name="_Toc36026893"/>
       <w:r>
-        <w:lastRenderedPageBreak/>
         <w:t>DAFTAR TABEL</w:t>
       </w:r>
       <w:bookmarkEnd w:id="10"/>
@@ -6367,7 +6361,6 @@
         <w:rPr>
           <w:caps w:val="0"/>
         </w:rPr>
-        <w:lastRenderedPageBreak/>
         <w:t>DAFTAR GAMBAR</w:t>
       </w:r>
       <w:bookmarkEnd w:id="11"/>
@@ -7127,7 +7120,6 @@
         <w:rPr>
           <w:caps w:val="0"/>
         </w:rPr>
-        <w:lastRenderedPageBreak/>
         <w:t>DAFTAR LAMPIRAN</w:t>
       </w:r>
       <w:bookmarkEnd w:id="9"/>
@@ -7726,7 +7718,6 @@
           <w:caps w:val="0"/>
           <w:lang w:val="en-US"/>
         </w:rPr>
-        <w:lastRenderedPageBreak/>
         <w:t>PENDAHULUAN</w:t>
       </w:r>
       <w:commentRangeEnd w:id="14"/>
@@ -8514,14 +8505,7 @@
         <w:rPr>
           <w:noProof/>
         </w:rPr>
-        <w:t xml:space="preserve">(Faragher and Harle, </w:t>
-      </w:r>
-      <w:r>
-        <w:rPr>
-          <w:noProof/>
-        </w:rPr>
-        <w:lastRenderedPageBreak/>
-        <w:t>2015)</w:t>
+        <w:t>(Faragher and Harle, 2015)</w:t>
       </w:r>
       <w:r>
         <w:fldChar w:fldCharType="end"/>
@@ -9089,11 +9073,7 @@
         <w:t>lokasi dari perangkat tersebut</w:t>
       </w:r>
       <w:r>
-        <w:t xml:space="preserve">. Konsep ini </w:t>
-      </w:r>
-      <w:r>
-        <w:lastRenderedPageBreak/>
-        <w:t xml:space="preserve">dapat </w:t>
+        <w:t xml:space="preserve">. Konsep ini dapat </w:t>
       </w:r>
       <w:r>
         <w:t xml:space="preserve">digunakan pada kondisi dimana objek yang dilacak tidak memungkinkan atau tidak dibolehkan membawa perangkat yang dapat melakukan klasifikasi sendiri sehingga objek hanya membawa perangkat berupa </w:t>
@@ -9542,11 +9522,7 @@
         <w:t xml:space="preserve">penentuan lokasi </w:t>
       </w:r>
       <w:r>
-        <w:t xml:space="preserve">yang </w:t>
-      </w:r>
-      <w:r>
-        <w:lastRenderedPageBreak/>
-        <w:t xml:space="preserve">digunakan adalah konsep </w:t>
+        <w:t xml:space="preserve">yang digunakan adalah konsep </w:t>
       </w:r>
       <w:r>
         <w:rPr>
@@ -9913,7 +9889,6 @@
         <w:rPr>
           <w:b/>
         </w:rPr>
-        <w:lastRenderedPageBreak/>
         <w:t xml:space="preserve">BAB </w:t>
       </w:r>
       <w:r>
@@ -10064,7 +10039,6 @@
         <w:rPr>
           <w:lang w:val="en-US"/>
         </w:rPr>
-        <w:lastRenderedPageBreak/>
         <w:t>LANDASAN KEPUSTAKAAN</w:t>
       </w:r>
       <w:bookmarkEnd w:id="31"/>
@@ -11033,7 +11007,6 @@
         <w:rPr>
           <w:b/>
         </w:rPr>
-        <w:lastRenderedPageBreak/>
         <w:t xml:space="preserve">Tabel </w:t>
       </w:r>
       <w:r>
@@ -11954,14 +11927,7 @@
         <w:rPr>
           <w:lang w:eastAsia="id-ID"/>
         </w:rPr>
-        <w:t xml:space="preserve"> adalah tahap pengumpulan data pola sinyal. Pada </w:t>
-      </w:r>
-      <w:r>
-        <w:rPr>
-          <w:lang w:eastAsia="id-ID"/>
-        </w:rPr>
-        <w:lastRenderedPageBreak/>
-        <w:t xml:space="preserve">tahap ini karakteristik sinyal pada masing-masing ruangan diukur dan disimpan pada database bersamaan dengan nama ruangan yang diukur. Data pola sinyal dan nama ruangan yang disimpan disebut dengan </w:t>
+        <w:t xml:space="preserve"> adalah tahap pengumpulan data pola sinyal. Pada tahap ini karakteristik sinyal pada masing-masing ruangan diukur dan disimpan pada database bersamaan dengan nama ruangan yang diukur. Data pola sinyal dan nama ruangan yang disimpan disebut dengan </w:t>
       </w:r>
       <w:r>
         <w:rPr>
@@ -12399,7 +12365,7 @@
       <w:r>
         <w:rPr>
           <w:noProof/>
-          <w:lang w:val="en-US"/>
+          <w:lang w:eastAsia="id-ID"/>
         </w:rPr>
         <w:drawing>
           <wp:inline distT="0" distB="0" distL="0" distR="0" wp14:anchorId="64FE196C" wp14:editId="2ACBF68B">
@@ -12656,7 +12622,6 @@
       <w:bookmarkStart w:id="40" w:name="_Toc20222285"/>
       <w:bookmarkStart w:id="41" w:name="_Toc36026909"/>
       <w:r>
-        <w:lastRenderedPageBreak/>
         <w:t xml:space="preserve">Algoritma </w:t>
       </w:r>
       <w:r>
@@ -12728,7 +12693,7 @@
       <w:r>
         <w:rPr>
           <w:noProof/>
-          <w:lang w:val="en-US"/>
+          <w:lang w:eastAsia="id-ID"/>
         </w:rPr>
         <w:drawing>
           <wp:inline distT="0" distB="0" distL="0" distR="0" wp14:anchorId="4B102038" wp14:editId="4734B49A">
@@ -13146,7 +13111,6 @@
         <w:rPr>
           <w:lang w:val="en-US"/>
         </w:rPr>
-        <w:lastRenderedPageBreak/>
         <w:t>METODOLOGI</w:t>
       </w:r>
       <w:r>
@@ -13182,7 +13146,7 @@
       <w:r>
         <w:rPr>
           <w:noProof/>
-          <w:lang w:val="en-US"/>
+          <w:lang w:eastAsia="id-ID"/>
         </w:rPr>
         <mc:AlternateContent>
           <mc:Choice Requires="wps">
@@ -13309,7 +13273,7 @@
       <w:r>
         <w:rPr>
           <w:noProof/>
-          <w:lang w:val="en-US"/>
+          <w:lang w:eastAsia="id-ID"/>
         </w:rPr>
         <w:drawing>
           <wp:inline distT="0" distB="0" distL="0" distR="0" wp14:anchorId="7FE8BEE5" wp14:editId="1EF05C57">
@@ -13436,7 +13400,6 @@
       <w:bookmarkStart w:id="46" w:name="_Toc20222287"/>
       <w:bookmarkStart w:id="47" w:name="_Toc36026911"/>
       <w:r>
-        <w:lastRenderedPageBreak/>
         <w:t>Identifikasi Masalah</w:t>
       </w:r>
       <w:bookmarkEnd w:id="46"/>
@@ -13712,7 +13675,6 @@
         <w:rPr>
           <w:lang w:val="id-ID"/>
         </w:rPr>
-        <w:lastRenderedPageBreak/>
         <w:t xml:space="preserve">Pada implementasi </w:t>
       </w:r>
       <w:r>
@@ -14214,7 +14176,6 @@
       <w:bookmarkStart w:id="53" w:name="_Toc20222291"/>
       <w:bookmarkStart w:id="54" w:name="_Toc36026914"/>
       <w:r>
-        <w:lastRenderedPageBreak/>
         <w:t>Perancangan Sistem</w:t>
       </w:r>
       <w:bookmarkEnd w:id="53"/>
@@ -14428,7 +14389,7 @@
       <w:r>
         <w:rPr>
           <w:noProof/>
-          <w:lang w:val="en-US"/>
+          <w:lang w:eastAsia="id-ID"/>
         </w:rPr>
         <w:drawing>
           <wp:inline distT="0" distB="0" distL="0" distR="0" wp14:anchorId="59E13A2C" wp14:editId="30819881">
@@ -14671,7 +14632,6 @@
           <w:i/>
           <w:lang w:val="en-US"/>
         </w:rPr>
-        <w:lastRenderedPageBreak/>
         <w:t>offline</w:t>
       </w:r>
       <w:r>
@@ -14971,7 +14931,7 @@
       <w:r>
         <w:rPr>
           <w:noProof/>
-          <w:lang w:val="en-US"/>
+          <w:lang w:eastAsia="id-ID"/>
         </w:rPr>
         <w:drawing>
           <wp:inline distT="0" distB="0" distL="0" distR="0" wp14:anchorId="2DBD2540" wp14:editId="08E19AA3">
@@ -15109,9 +15069,8 @@
       <w:r>
         <w:rPr>
           <w:noProof/>
-          <w:lang w:val="en-US"/>
-        </w:rPr>
-        <w:lastRenderedPageBreak/>
+          <w:lang w:eastAsia="id-ID"/>
+        </w:rPr>
         <w:drawing>
           <wp:inline distT="0" distB="0" distL="0" distR="0" wp14:anchorId="6D3E1BA4" wp14:editId="6F753E55">
             <wp:extent cx="3744095" cy="3619500"/>
@@ -15637,7 +15596,6 @@
       </w:pPr>
       <w:bookmarkStart w:id="59" w:name="_Toc35779062"/>
       <w:r>
-        <w:lastRenderedPageBreak/>
         <w:t xml:space="preserve">Tabel </w:t>
       </w:r>
       <w:r>
@@ -16565,9 +16523,8 @@
       <w:r>
         <w:rPr>
           <w:noProof/>
-          <w:lang w:val="en-US"/>
-        </w:rPr>
-        <w:lastRenderedPageBreak/>
+          <w:lang w:eastAsia="id-ID"/>
+        </w:rPr>
         <w:drawing>
           <wp:inline distT="0" distB="0" distL="0" distR="0" wp14:anchorId="3BE065BA" wp14:editId="2AAB616B">
             <wp:extent cx="5039995" cy="2878574"/>
@@ -16708,7 +16665,7 @@
       <w:r>
         <w:rPr>
           <w:noProof/>
-          <w:lang w:val="en-US"/>
+          <w:lang w:eastAsia="id-ID"/>
         </w:rPr>
         <w:drawing>
           <wp:inline distT="0" distB="0" distL="0" distR="0" wp14:anchorId="6454BA33" wp14:editId="651081E8">
@@ -17035,7 +16992,6 @@
         <w:ind w:left="567"/>
       </w:pPr>
       <w:r>
-        <w:lastRenderedPageBreak/>
         <w:t>Nama lokasi hasil klasifikasi</w:t>
       </w:r>
     </w:p>
@@ -17318,9 +17274,12 @@
         <w:t xml:space="preserve">Perancangan </w:t>
       </w:r>
       <w:r>
-        <w:t>Pengujian Akurasi Kesalahan Umum</w:t>
+        <w:t xml:space="preserve">Pengujian Akurasi Kesalahan </w:t>
       </w:r>
       <w:bookmarkEnd w:id="64"/>
+      <w:r>
+        <w:t>Sistem</w:t>
+      </w:r>
     </w:p>
     <w:p>
       <w:pPr>
@@ -17398,7 +17357,10 @@
         <w:pStyle w:val="Heading4"/>
       </w:pPr>
       <w:r>
-        <w:t>Alur Pengujian Akurasi Kesalahan Umum</w:t>
+        <w:t xml:space="preserve">Alur Pengujian Akurasi Kesalahan </w:t>
+      </w:r>
+      <w:r>
+        <w:t>Sistem</w:t>
       </w:r>
     </w:p>
     <w:p>
@@ -17418,9 +17380,8 @@
       <w:r>
         <w:rPr>
           <w:noProof/>
-          <w:lang w:val="en-US"/>
-        </w:rPr>
-        <w:lastRenderedPageBreak/>
+          <w:lang w:eastAsia="id-ID"/>
+        </w:rPr>
         <w:drawing>
           <wp:inline distT="0" distB="0" distL="0" distR="0" wp14:anchorId="5FB43BD3" wp14:editId="7EE0D844">
             <wp:extent cx="5039995" cy="4761361"/>
@@ -17518,7 +17479,10 @@
         <w:fldChar w:fldCharType="end"/>
       </w:r>
       <w:r>
-        <w:t xml:space="preserve"> Alur Pengujian Akurasi Kesalahan Umum</w:t>
+        <w:t xml:space="preserve"> Alur Pengujian Akurasi Kesalahan </w:t>
+      </w:r>
+      <w:r>
+        <w:t>Sistem</w:t>
       </w:r>
     </w:p>
     <w:p>
@@ -17738,8 +17702,10 @@
         <w:pStyle w:val="Heading4"/>
       </w:pPr>
       <w:r>
-        <w:lastRenderedPageBreak/>
-        <w:t>Format File Log Pengujian Akurasi Kesalahan Umum</w:t>
+        <w:t xml:space="preserve">Format File Log Pengujian Akurasi Kesalahan </w:t>
+      </w:r>
+      <w:r>
+        <w:t>Sistem</w:t>
       </w:r>
     </w:p>
     <w:p>
@@ -17896,7 +17862,10 @@
         <w:t>file log</w:t>
       </w:r>
       <w:r>
-        <w:t xml:space="preserve"> Pengujian Akurasi Kesalahan Umum</w:t>
+        <w:t xml:space="preserve"> Pengujian Akurasi Kesalahan </w:t>
+      </w:r>
+      <w:r>
+        <w:t>Sistem</w:t>
       </w:r>
     </w:p>
     <w:tbl>
@@ -18199,13 +18168,20 @@
     <w:p>
       <w:pPr>
         <w:pStyle w:val="Heading3"/>
+        <w:ind w:left="709" w:hanging="709"/>
       </w:pPr>
       <w:bookmarkStart w:id="65" w:name="_Toc36026918"/>
       <w:r>
         <w:t xml:space="preserve">Perancangan </w:t>
       </w:r>
       <w:r>
-        <w:t>Pengujian Akurasi Kesalahan Tiap Sub-Lokasi</w:t>
+        <w:t xml:space="preserve">Pengujian Akurasi Kesalahan </w:t>
+      </w:r>
+      <w:r>
+        <w:t xml:space="preserve">Sistem Pada Tiap </w:t>
+      </w:r>
+      <w:r>
+        <w:t>Sub-Lokasi</w:t>
       </w:r>
       <w:bookmarkEnd w:id="65"/>
     </w:p>
@@ -18228,9 +18204,8 @@
       <w:r>
         <w:rPr>
           <w:noProof/>
-          <w:lang w:val="en-US"/>
-        </w:rPr>
-        <w:lastRenderedPageBreak/>
+          <w:lang w:eastAsia="id-ID"/>
+        </w:rPr>
         <w:drawing>
           <wp:inline distT="0" distB="0" distL="0" distR="0" wp14:anchorId="539412AE" wp14:editId="729D79F8">
             <wp:extent cx="4400550" cy="2305050"/>
@@ -18374,9 +18349,8 @@
       <w:r>
         <w:rPr>
           <w:noProof/>
-          <w:lang w:val="en-US"/>
-        </w:rPr>
-        <w:lastRenderedPageBreak/>
+          <w:lang w:eastAsia="id-ID"/>
+        </w:rPr>
         <w:drawing>
           <wp:inline distT="0" distB="0" distL="0" distR="0" wp14:anchorId="1E5D1A5A" wp14:editId="74C8C0E4">
             <wp:extent cx="3457575" cy="5321026"/>
@@ -18711,7 +18685,6 @@
         <w:rPr>
           <w:rFonts w:cs="Calibri"/>
         </w:rPr>
-        <w:lastRenderedPageBreak/>
         <w:t xml:space="preserve">Proses pada nomor 2-9 diulang sampai semua sub lokasi pada masing-masing ruangan tercatat hasil klasifikasinya pada </w:t>
       </w:r>
       <w:r>
@@ -18765,8 +18738,16 @@
         </w:numPr>
         <w:ind w:left="567"/>
         <w:jc w:val="both"/>
-      </w:pPr>
-      <w:r>
+        <w:rPr>
+          <w:sz w:val="24"/>
+          <w:szCs w:val="24"/>
+        </w:rPr>
+      </w:pPr>
+      <w:r>
+        <w:rPr>
+          <w:sz w:val="24"/>
+          <w:szCs w:val="24"/>
+        </w:rPr>
         <w:t>Hasil klasifikasi</w:t>
       </w:r>
     </w:p>
@@ -18779,8 +18760,16 @@
         </w:numPr>
         <w:ind w:left="567"/>
         <w:jc w:val="both"/>
-      </w:pPr>
-      <w:r>
+        <w:rPr>
+          <w:sz w:val="24"/>
+          <w:szCs w:val="24"/>
+        </w:rPr>
+      </w:pPr>
+      <w:r>
+        <w:rPr>
+          <w:sz w:val="24"/>
+          <w:szCs w:val="24"/>
+        </w:rPr>
         <w:t>Waktu klasifikasi (HH:MM:SS)</w:t>
       </w:r>
     </w:p>
@@ -18793,8 +18782,16 @@
         </w:numPr>
         <w:ind w:left="567"/>
         <w:jc w:val="both"/>
-      </w:pPr>
-      <w:r>
+        <w:rPr>
+          <w:sz w:val="24"/>
+          <w:szCs w:val="24"/>
+        </w:rPr>
+      </w:pPr>
+      <w:r>
+        <w:rPr>
+          <w:sz w:val="24"/>
+          <w:szCs w:val="24"/>
+        </w:rPr>
         <w:t>Nama Ruangan sebenarnya</w:t>
       </w:r>
     </w:p>
@@ -18807,8 +18804,16 @@
         </w:numPr>
         <w:ind w:left="567"/>
         <w:jc w:val="both"/>
-      </w:pPr>
-      <w:r>
+        <w:rPr>
+          <w:sz w:val="24"/>
+          <w:szCs w:val="24"/>
+        </w:rPr>
+      </w:pPr>
+      <w:r>
+        <w:rPr>
+          <w:sz w:val="24"/>
+          <w:szCs w:val="24"/>
+        </w:rPr>
         <w:t>Sub lokasi pada ruangan</w:t>
       </w:r>
     </w:p>
@@ -18821,8 +18826,16 @@
         </w:numPr>
         <w:ind w:left="567"/>
         <w:jc w:val="both"/>
-      </w:pPr>
-      <w:r>
+        <w:rPr>
+          <w:sz w:val="24"/>
+          <w:szCs w:val="24"/>
+        </w:rPr>
+      </w:pPr>
+      <w:r>
+        <w:rPr>
+          <w:sz w:val="24"/>
+          <w:szCs w:val="24"/>
+        </w:rPr>
         <w:t>Kecocokan, maksudnya adalah apabila hasil klasifikasi sama dengan lokasi sebenarnya, maka hasil pencocokan = cocok (match). Sebaliknya, jika hasil klasifikasi tidak sama dengan lokasi sebenarnya, maka hasil kecocokan = tidak cocok (mismatch)</w:t>
       </w:r>
     </w:p>
@@ -18831,21 +18844,32 @@
         <w:pStyle w:val="ListParagraph"/>
         <w:ind w:left="567"/>
         <w:jc w:val="both"/>
-      </w:pPr>
-      <w:r>
+        <w:rPr>
+          <w:sz w:val="24"/>
+          <w:szCs w:val="24"/>
+        </w:rPr>
+      </w:pPr>
+      <w:r>
+        <w:rPr>
+          <w:sz w:val="24"/>
+          <w:szCs w:val="24"/>
+        </w:rPr>
         <w:t xml:space="preserve">Tabel dibawah ini menunjukkan format dari </w:t>
       </w:r>
       <w:r>
         <w:rPr>
           <w:i/>
+          <w:sz w:val="24"/>
+          <w:szCs w:val="24"/>
         </w:rPr>
         <w:t xml:space="preserve">file log </w:t>
       </w:r>
       <w:r>
-        <w:t>yang digunakan</w:t>
-      </w:r>
-      <w:r>
-        <w:t>.</w:t>
+        <w:rPr>
+          <w:sz w:val="24"/>
+          <w:szCs w:val="24"/>
+        </w:rPr>
+        <w:t>yang digunakan.</w:t>
       </w:r>
     </w:p>
     <w:p>
@@ -19982,7 +20006,6 @@
                 <w:sz w:val="20"/>
                 <w:szCs w:val="20"/>
               </w:rPr>
-              <w:lastRenderedPageBreak/>
               <w:t>2</w:t>
             </w:r>
           </w:p>
@@ -20792,7 +20815,7 @@
         <w:rPr>
           <w:i/>
         </w:rPr>
-        <w:t xml:space="preserve"> online.</w:t>
+        <w:t xml:space="preserve"> online. </w:t>
       </w:r>
       <w:r>
         <w:t xml:space="preserve">Pada tahap implementasi, seluruh perangkat yang digunakan akan diberikan kode sumber untuk dieksekusi. </w:t>
@@ -20949,11 +20972,7 @@
         <w:t xml:space="preserve">Pada  tahap  ini,  sistem  telah  berhasil  dirancang  lalu  penulis  akan  melakukan pengujian  pada  sistem  yang  dibangun.  Pengujian  dilakukan  untuk  mengetahui bahwa  sistem  telah  dapat  berjalan  sesuai  dengan  spesifikasi,  kebutuhan,  dan tujuannya. </w:t>
       </w:r>
       <w:r>
-        <w:t xml:space="preserve">Pengujian ini dibagi menjadi 2 tahap, tahap pertama </w:t>
-      </w:r>
-      <w:r>
-        <w:lastRenderedPageBreak/>
-        <w:t>adalah pengujian untuk memperoleh akurasi kesalahan penentuan lokasi secara umum. Kedua, adalah pengujian untuk memperoleh akurasi kesalahan pada tiap sub-lokasi pada masing-masing lokasi implementasi.</w:t>
+        <w:t>Pengujian ini dibagi menjadi 2 tahap, tahap pertama adalah pengujian untuk memperoleh akurasi kesalahan penentuan lokasi secara umum. Kedua, adalah pengujian untuk memperoleh akurasi kesalahan pada tiap sub-lokasi pada masing-masing lokasi implementasi.</w:t>
       </w:r>
       <w:r>
         <w:t xml:space="preserve"> Implementasi pengujian dilakukan pada kondisi lingkungan yang sebenarnya untuk mengetahui kinerja dari sistem apabila diimplementasikan pada kondisi sebenarnya. </w:t>
@@ -21009,7 +21028,6 @@
         <w:rPr>
           <w:caps w:val="0"/>
         </w:rPr>
-        <w:lastRenderedPageBreak/>
         <w:t>IMPLEMENTASI</w:t>
       </w:r>
       <w:bookmarkEnd w:id="73"/>
@@ -21047,7 +21065,43 @@
         <w:t>Online</w:t>
       </w:r>
       <w:r>
-        <w:t>, ketiga akan menjelaskan mengenai implementasi pengujian akurasi kesalahan umum, dan keempat akan menjelaskan mengenai pengujian akurasi kesalahan pada tiap sub lokasi ruangan.</w:t>
+        <w:t xml:space="preserve">, ketiga akan menjelaskan mengenai implementasi pengujian akurasi kesalahan </w:t>
+      </w:r>
+      <w:r>
+        <w:t>sistem</w:t>
+      </w:r>
+      <w:r>
+        <w:t>, dan keempat akan menjelaskan mengenai pengujian akurasi kesalahan pada tiap sub lokasi ruangan.</w:t>
+      </w:r>
+      <w:r>
+        <w:t xml:space="preserve"> </w:t>
+      </w:r>
+    </w:p>
+    <w:p>
+      <w:pPr>
+        <w:pStyle w:val="BodyText"/>
+        <w:ind w:firstLine="426"/>
+      </w:pPr>
+      <w:r>
+        <w:t xml:space="preserve">Pada tahap implementasi, penulis  menggunakan Mikrokontroller ESP32 sebagai </w:t>
+      </w:r>
+      <w:r>
+        <w:rPr>
+          <w:i/>
+        </w:rPr>
+        <w:t>reference point</w:t>
+      </w:r>
+      <w:r>
+        <w:t xml:space="preserve">. Untuk komponen </w:t>
+      </w:r>
+      <w:r>
+        <w:rPr>
+          <w:i/>
+        </w:rPr>
+        <w:t>passive tag</w:t>
+      </w:r>
+      <w:r>
+        <w:t xml:space="preserve">, penulis menggunakan perangkat dengan nama iTAG. </w:t>
       </w:r>
     </w:p>
     <w:p>
@@ -21472,11 +21526,7 @@
         <w:t xml:space="preserve"> tidak terdeteksi atau nilai RSSI kurang dari -120dBm, maka nilai RSSI yang dikirim ke server akan default bernilai -120dBm.</w:t>
       </w:r>
       <w:r>
-        <w:t xml:space="preserve"> Hal ini dilakukan </w:t>
-      </w:r>
-      <w:r>
-        <w:lastRenderedPageBreak/>
-        <w:t xml:space="preserve">agar nilai RSSI yang terekam dalam </w:t>
+        <w:t xml:space="preserve"> Hal ini dilakukan agar nilai RSSI yang terekam dalam </w:t>
       </w:r>
       <w:r>
         <w:rPr>
@@ -21963,7 +22013,6 @@
                       <w:sz w:val="22"/>
                       <w:lang w:val="en-US"/>
                     </w:rPr>
-                    <w:lastRenderedPageBreak/>
                     <w:t>Ruang 1,13:26:58,-90,-89,-120,-120,-120</w:t>
                   </w:r>
                 </w:p>
@@ -23765,7 +23814,6 @@
                       <w:sz w:val="22"/>
                       <w:lang w:val="en-US"/>
                     </w:rPr>
-                    <w:lastRenderedPageBreak/>
                     <w:t>Lorong,13:36:02,-120,-94,-91,-90,-93</w:t>
                   </w:r>
                 </w:p>
@@ -25567,7 +25615,6 @@
                       <w:sz w:val="22"/>
                       <w:lang w:val="en-US"/>
                     </w:rPr>
-                    <w:lastRenderedPageBreak/>
                     <w:t>Ruang 2,13:40:11,-95,-90,-90,-88,-120</w:t>
                   </w:r>
                 </w:p>
@@ -27028,7 +27075,6 @@
         </w:rPr>
       </w:pPr>
       <w:r>
-        <w:lastRenderedPageBreak/>
         <w:t xml:space="preserve">Implementasi </w:t>
       </w:r>
       <w:r>
@@ -28295,7 +28341,6 @@
               <w:rPr>
                 <w:lang w:val="id-ID"/>
               </w:rPr>
-              <w:lastRenderedPageBreak/>
               <w:t>.......</w:t>
             </w:r>
           </w:p>
@@ -29016,7 +29061,6 @@
               <w:rPr>
                 <w:lang w:val="id-ID"/>
               </w:rPr>
-              <w:lastRenderedPageBreak/>
               <w:t>Lorong,14:58:30</w:t>
             </w:r>
           </w:p>
@@ -29737,7 +29781,6 @@
               <w:rPr>
                 <w:lang w:val="id-ID"/>
               </w:rPr>
-              <w:lastRenderedPageBreak/>
               <w:t>Lorong,14:58:35</w:t>
             </w:r>
           </w:p>
@@ -30460,7 +30503,6 @@
         <w:rPr>
           <w:lang w:val="id-ID"/>
         </w:rPr>
-        <w:lastRenderedPageBreak/>
         <w:t xml:space="preserve">Pada gambar berikut ini merupakan tangkapan layar dari implementasi tahap </w:t>
       </w:r>
       <w:r>
@@ -30538,7 +30580,10 @@
         <w:pStyle w:val="Heading2"/>
       </w:pPr>
       <w:r>
-        <w:t>Implementasi Pengujian Akurasi Kesalahan Umum</w:t>
+        <w:t xml:space="preserve">Implementasi Pengujian Akurasi Kesalahan </w:t>
+      </w:r>
+      <w:r>
+        <w:t>Sistem</w:t>
       </w:r>
     </w:p>
     <w:p>
@@ -30853,7 +30898,6 @@
         <w:ind w:firstLine="426"/>
       </w:pPr>
       <w:r>
-        <w:lastRenderedPageBreak/>
         <w:t xml:space="preserve">Setelah variabel ‘rssi’ tidak ada yang bernilai ‘None’, maka server akan melakukan klasifikasi nama lokasi berdasarkan pola sinyal yang tersimpan pada variabel array ‘rssi’. Apabila hasil klasifikasi tidak sama dengan nama lokasi sebenarnya, maka inisialisasi variabel ‘compatibility’ dengan nilai “Mismatch”. Sebaliknya, jika hasil klasifikasi sama dengan nama lokasi sebenarnya, maka inisialisasi variabel ‘compatibility’ dengan nilai “Match” . Selanjutnya, server menulis hasil klasifikasi pada </w:t>
       </w:r>
       <w:r>
@@ -30871,7 +30915,10 @@
         <w:pStyle w:val="Heading3"/>
       </w:pPr>
       <w:r>
-        <w:t>Hasil Pengambilan Data Pengujian Akurasi Kesalahan Umum</w:t>
+        <w:t xml:space="preserve">Hasil Pengambilan Data Pengujian Akurasi Kesalahan </w:t>
+      </w:r>
+      <w:r>
+        <w:t>Sistem</w:t>
       </w:r>
     </w:p>
     <w:p>
@@ -31408,7 +31455,6 @@
               <w:rPr>
                 <w:lang w:val="id-ID"/>
               </w:rPr>
-              <w:lastRenderedPageBreak/>
               <w:t>Ruang 2,15:32:00,Ruang 1,Mismatch</w:t>
             </w:r>
           </w:p>
@@ -31688,10 +31734,13 @@
     </w:p>
     <w:p>
       <w:pPr>
-        <w:pStyle w:val="Heading2"/>
-      </w:pPr>
-      <w:r>
-        <w:t>Implementasi Pengujian Akurasi Kesalahan Tiap Sub Lokasi</w:t>
+        <w:pStyle w:val="Heading3"/>
+      </w:pPr>
+      <w:r>
+        <w:t xml:space="preserve">Perhitungan Akurasi </w:t>
+      </w:r>
+      <w:r>
+        <w:t>Kesalahan Sistem</w:t>
       </w:r>
     </w:p>
     <w:p>
@@ -31700,10 +31749,28 @@
         <w:ind w:firstLine="426"/>
       </w:pPr>
       <w:r>
-        <w:t>Tahap terakhir adalah melakukan pengujian untuk mengukur akurasi kesalahan pada tiap sub-lokasi. Pengujian ini bertujuan untuk memetakan sub-lokasi mana yang memiliki tingkat akurasi kesalahan yang paling tinggi.</w:t>
-      </w:r>
-      <w:r>
-        <w:t xml:space="preserve"> Langkah pertama adalah mengambil data hasil klasifikasi pada tiap sub lokasi masing-masing ruangan. Data hasil klasifikasi akan ditulis pada </w:t>
+        <w:t xml:space="preserve">Tahap selanjutnya setelah memperoleh data hasil klasifikasi adalah menghitung akurasi kesalahan dari sistem. Perhitungan </w:t>
+      </w:r>
+      <w:r>
+        <w:t xml:space="preserve">akurasi kesalahan sistem menggunakan persamaan 3.1 yang dituangkan pada sebuah </w:t>
+      </w:r>
+      <w:r>
+        <w:rPr>
+          <w:i/>
+        </w:rPr>
+        <w:t>script</w:t>
+      </w:r>
+      <w:r>
+        <w:t xml:space="preserve">. </w:t>
+      </w:r>
+      <w:r>
+        <w:rPr>
+          <w:i/>
+        </w:rPr>
+        <w:t xml:space="preserve">Script </w:t>
+      </w:r>
+      <w:r>
+        <w:t xml:space="preserve">ini bekerja dengan menginput </w:t>
       </w:r>
       <w:r>
         <w:rPr>
@@ -31712,7 +31779,16 @@
         <w:t>file log</w:t>
       </w:r>
       <w:r>
-        <w:t xml:space="preserve"> untuk selanjutnya akan dilakukan perhitungan akurasi kesalahannya. Pada </w:t>
+        <w:t xml:space="preserve"> dari hasil klasifikasi diatas, kemudian </w:t>
+      </w:r>
+      <w:r>
+        <w:rPr>
+          <w:i/>
+        </w:rPr>
+        <w:t xml:space="preserve">script </w:t>
+      </w:r>
+      <w:r>
+        <w:t xml:space="preserve">akan melakukan perhitungan dan memberikan nilai output dari akurasi kesalahan sistem berupa angka dalam persen. Pada </w:t>
       </w:r>
       <w:r>
         <w:rPr>
@@ -31721,16 +31797,7 @@
         <w:t>pseudocode</w:t>
       </w:r>
       <w:r>
-        <w:t xml:space="preserve"> di bawah ini akan menjelaskan mekanisme server dalam melakukan klasifikasi dan menyimpan datanya dalam </w:t>
-      </w:r>
-      <w:r>
-        <w:rPr>
-          <w:i/>
-        </w:rPr>
-        <w:t>file log</w:t>
-      </w:r>
-      <w:r>
-        <w:t>.</w:t>
+        <w:t xml:space="preserve"> dibawah ini akan dijelaskan mengenai mekanisme kerja untuk menghitung akurasi kesalahan sistem.</w:t>
       </w:r>
     </w:p>
     <w:tbl>
@@ -31837,133 +31904,6 @@
         <w:pStyle w:val="BodyText"/>
         <w:ind w:firstLine="426"/>
       </w:pPr>
-      <w:r>
-        <w:t xml:space="preserve">Penjelasan pada </w:t>
-      </w:r>
-      <w:r>
-        <w:rPr>
-          <w:i/>
-        </w:rPr>
-        <w:t xml:space="preserve">pseudocode </w:t>
-      </w:r>
-      <w:r>
-        <w:t>di atas adalah pertama, inisialisasi variabel array ‘mac’,</w:t>
-      </w:r>
-      <w:r>
-        <w:t xml:space="preserve"> </w:t>
-      </w:r>
-      <w:r>
-        <w:t xml:space="preserve">‘rssi’, </w:t>
-      </w:r>
-      <w:r>
-        <w:t>variabel dengan nama ‘true_loc’</w:t>
-      </w:r>
-      <w:r>
-        <w:t xml:space="preserve"> dan ‘sub_loc’</w:t>
-      </w:r>
-      <w:r>
-        <w:t>. Variabel ‘true_loc’ digunakan untuk menyimpan nama lokasi sebenarnya</w:t>
-      </w:r>
-      <w:r>
-        <w:t xml:space="preserve">, </w:t>
-      </w:r>
-      <w:r>
-        <w:t>dan</w:t>
-      </w:r>
-      <w:r>
-        <w:t xml:space="preserve"> variabel ‘sub_loc’ </w:t>
-      </w:r>
-      <w:r>
-        <w:lastRenderedPageBreak/>
-        <w:t xml:space="preserve">digunakan untuk </w:t>
-      </w:r>
-      <w:r>
-        <w:t>menyimpan data sub lokasi</w:t>
-      </w:r>
-      <w:r>
-        <w:t>. Variabel ‘true_loc’</w:t>
-      </w:r>
-      <w:r>
-        <w:t xml:space="preserve"> dan ‘sub_loc’</w:t>
-      </w:r>
-      <w:r>
-        <w:t xml:space="preserve"> ini nantinya akan diberi nilai oleh entitas lain selain </w:t>
-      </w:r>
-      <w:r>
-        <w:rPr>
-          <w:i/>
-        </w:rPr>
-        <w:t>reference point</w:t>
-      </w:r>
-      <w:r>
-        <w:t>. Penulis menggunakan perangkat lunak Postman untuk mengirim data lokasi sebenarnya</w:t>
-      </w:r>
-      <w:r>
-        <w:t xml:space="preserve"> dan data sub lokasi</w:t>
-      </w:r>
-      <w:r>
-        <w:t xml:space="preserve"> yang nantinya akan disimpan pada variabel ‘true_loc’</w:t>
-      </w:r>
-      <w:r>
-        <w:t xml:space="preserve"> dan ‘sub_loc’</w:t>
-      </w:r>
-      <w:r>
-        <w:t>. Selanjutnya, server menerima data JSON dan disimpan pada variabel ‘data’. Apabila nilai dari ‘</w:t>
-      </w:r>
-      <w:r>
-        <w:t>data[‘mac’]</w:t>
-      </w:r>
-      <w:r>
-        <w:t>’ adalah “locator” maka nilai dari ‘data</w:t>
-      </w:r>
-      <w:r>
-        <w:t>[‘true_loc’]</w:t>
-      </w:r>
-      <w:r>
-        <w:t>’ akan disimpan pada variabel ‘true_loc’ sebagai data dari lokasi sebenarnya</w:t>
-      </w:r>
-      <w:r>
-        <w:t xml:space="preserve"> dan nilai dari ‘data[‘sub_loc’]’ akan disimpan pada variabel ‘sub_loc’</w:t>
-      </w:r>
-      <w:r>
-        <w:t>. Apabila nilai dari ‘</w:t>
-      </w:r>
-      <w:r>
-        <w:t>data[‘mac’]</w:t>
-      </w:r>
-      <w:r>
-        <w:t xml:space="preserve">’ adalah data MAC </w:t>
-      </w:r>
-      <w:r>
-        <w:rPr>
-          <w:i/>
-        </w:rPr>
-        <w:t>address</w:t>
-      </w:r>
-      <w:r>
-        <w:t xml:space="preserve"> dari </w:t>
-      </w:r>
-      <w:r>
-        <w:rPr>
-          <w:i/>
-        </w:rPr>
-        <w:t>reference point</w:t>
-      </w:r>
-      <w:r>
-        <w:t xml:space="preserve"> maka nilai pada ‘</w:t>
-      </w:r>
-      <w:r>
-        <w:t>data[‘rssi’]</w:t>
-      </w:r>
-      <w:r>
-        <w:t>’ akan disimpan pada variabel array ‘</w:t>
-      </w:r>
-      <w:r>
-        <w:t>rssi</w:t>
-      </w:r>
-      <w:r>
-        <w:t xml:space="preserve">’. Urutan penulisan pada anggota variabel array ‘rssi’ sesuai dengan urutan anggota pada variabel array ‘mac’. </w:t>
-      </w:r>
     </w:p>
     <w:p>
       <w:pPr>
@@ -31971,36 +31911,16 @@
         <w:ind w:firstLine="426"/>
       </w:pPr>
       <w:r>
-        <w:t xml:space="preserve">Setelah variabel ‘rssi’ tidak ada yang bernilai ‘None’, maka server akan melakukan klasifikasi nama lokasi berdasarkan pola sinyal yang tersimpan pada variabel array ‘rssi’. Apabila hasil klasifikasi tidak sama dengan nama lokasi sebenarnya, maka inisialisasi variabel ‘compatibility’ dengan nilai “Mismatch”. Sebaliknya, jika hasil klasifikasi sama dengan nama lokasi sebenarnya, maka inisialisasi variabel ‘compatibility’ dengan nilai “Match” . Selanjutnya, server menulis hasil klasifikasi pada </w:t>
-      </w:r>
-      <w:r>
-        <w:rPr>
-          <w:i/>
-        </w:rPr>
-        <w:t>file log</w:t>
-      </w:r>
-      <w:r>
-        <w:t xml:space="preserve"> sesuai dengan format pada perancangan untuk dihitung akurasi kesalahan</w:t>
-      </w:r>
-      <w:r>
-        <w:t xml:space="preserve"> tiap sub lokasi</w:t>
-      </w:r>
-      <w:r>
-        <w:t xml:space="preserve"> pada langkah selanjutnya.</w:t>
-      </w:r>
-      <w:r>
-        <w:t xml:space="preserve">  </w:t>
-      </w:r>
-    </w:p>
-    <w:p>
-      <w:pPr>
-        <w:pStyle w:val="Heading3"/>
-      </w:pPr>
-      <w:r>
-        <w:t xml:space="preserve">Hasil Pengambilan Data Pengujian </w:t>
-      </w:r>
-      <w:r>
-        <w:t>Pada Tiap Lokasi</w:t>
+        <w:t xml:space="preserve">Pada Gambar dibawah ini merupakan tangkapan layar dari eksekusi </w:t>
+      </w:r>
+      <w:r>
+        <w:rPr>
+          <w:i/>
+        </w:rPr>
+        <w:t>script</w:t>
+      </w:r>
+      <w:r>
+        <w:t xml:space="preserve"> untuk menghitung akurasi kesalahan sistem.</w:t>
       </w:r>
     </w:p>
     <w:p>
@@ -32008,6 +31928,320 @@
         <w:pStyle w:val="BodyText"/>
         <w:ind w:firstLine="426"/>
       </w:pPr>
+    </w:p>
+    <w:p>
+      <w:pPr>
+        <w:pStyle w:val="Heading2"/>
+        <w:ind w:left="426" w:hanging="426"/>
+      </w:pPr>
+      <w:r>
+        <w:t>Implementasi Pengujian Akurasi Kesalahan</w:t>
+      </w:r>
+      <w:r>
+        <w:t xml:space="preserve"> Sistem Pada</w:t>
+      </w:r>
+      <w:r>
+        <w:t xml:space="preserve"> Tiap Sub Lokasi</w:t>
+      </w:r>
+    </w:p>
+    <w:p>
+      <w:pPr>
+        <w:pStyle w:val="BodyText"/>
+        <w:ind w:firstLine="426"/>
+      </w:pPr>
+      <w:r>
+        <w:t>Tahap terakhir adalah melakukan pengujian untuk mengukur akurasi kesalahan pada tiap sub-lokasi. Pengujian ini bertujuan untuk memetakan sub-lokasi mana yang memiliki tingkat akurasi kesalahan yang paling tinggi.</w:t>
+      </w:r>
+      <w:r>
+        <w:t xml:space="preserve"> Langkah pertama adalah mengambil data hasil klasifikasi pada tiap sub lokasi masing-masing ruangan. Data hasil klasifikasi akan ditulis pada </w:t>
+      </w:r>
+      <w:r>
+        <w:rPr>
+          <w:i/>
+        </w:rPr>
+        <w:t>file log</w:t>
+      </w:r>
+      <w:r>
+        <w:t xml:space="preserve"> untuk selanjutnya akan dilakukan perhitungan akurasi kesalahannya. Pada </w:t>
+      </w:r>
+      <w:r>
+        <w:rPr>
+          <w:i/>
+        </w:rPr>
+        <w:t>pseudocode</w:t>
+      </w:r>
+      <w:r>
+        <w:t xml:space="preserve"> di bawah ini akan menjelaskan mekanisme server dalam melakukan klasifikasi dan menyimpan datanya dalam </w:t>
+      </w:r>
+      <w:r>
+        <w:rPr>
+          <w:i/>
+        </w:rPr>
+        <w:t>file log</w:t>
+      </w:r>
+      <w:r>
+        <w:t>.</w:t>
+      </w:r>
+    </w:p>
+    <w:tbl>
+      <w:tblPr>
+        <w:tblStyle w:val="TableGrid"/>
+        <w:tblW w:w="0" w:type="auto"/>
+        <w:jc w:val="center"/>
+        <w:tblLook w:val="04A0" w:firstRow="1" w:lastRow="0" w:firstColumn="1" w:lastColumn="0" w:noHBand="0" w:noVBand="1"/>
+      </w:tblPr>
+      <w:tblGrid>
+        <w:gridCol w:w="704"/>
+        <w:gridCol w:w="7223"/>
+      </w:tblGrid>
+      <w:tr>
+        <w:trPr>
+          <w:trHeight w:val="227"/>
+          <w:jc w:val="center"/>
+        </w:trPr>
+        <w:tc>
+          <w:tcPr>
+            <w:tcW w:w="7927" w:type="dxa"/>
+            <w:gridSpan w:val="2"/>
+          </w:tcPr>
+          <w:p>
+            <w:pPr>
+              <w:pStyle w:val="BodyText"/>
+              <w:spacing w:after="0"/>
+            </w:pPr>
+          </w:p>
+        </w:tc>
+      </w:tr>
+      <w:tr>
+        <w:trPr>
+          <w:jc w:val="center"/>
+        </w:trPr>
+        <w:tc>
+          <w:tcPr>
+            <w:tcW w:w="704" w:type="dxa"/>
+          </w:tcPr>
+          <w:p>
+            <w:pPr>
+              <w:pStyle w:val="BodyText"/>
+              <w:spacing w:after="0"/>
+            </w:pPr>
+          </w:p>
+        </w:tc>
+        <w:tc>
+          <w:tcPr>
+            <w:tcW w:w="7223" w:type="dxa"/>
+          </w:tcPr>
+          <w:p>
+            <w:pPr>
+              <w:pStyle w:val="BodyText"/>
+              <w:spacing w:after="0"/>
+            </w:pPr>
+          </w:p>
+          <w:p>
+            <w:pPr>
+              <w:pStyle w:val="BodyText"/>
+              <w:spacing w:after="0"/>
+            </w:pPr>
+          </w:p>
+          <w:p>
+            <w:pPr>
+              <w:pStyle w:val="BodyText"/>
+              <w:spacing w:after="0"/>
+            </w:pPr>
+          </w:p>
+          <w:p>
+            <w:pPr>
+              <w:pStyle w:val="BodyText"/>
+              <w:spacing w:after="0"/>
+            </w:pPr>
+          </w:p>
+          <w:p>
+            <w:pPr>
+              <w:pStyle w:val="BodyText"/>
+              <w:spacing w:after="0"/>
+            </w:pPr>
+          </w:p>
+          <w:p>
+            <w:pPr>
+              <w:pStyle w:val="BodyText"/>
+              <w:spacing w:after="0"/>
+            </w:pPr>
+          </w:p>
+          <w:p>
+            <w:pPr>
+              <w:pStyle w:val="BodyText"/>
+              <w:spacing w:after="0"/>
+            </w:pPr>
+          </w:p>
+        </w:tc>
+      </w:tr>
+    </w:tbl>
+    <w:p>
+      <w:pPr>
+        <w:pStyle w:val="BodyText"/>
+        <w:ind w:firstLine="426"/>
+      </w:pPr>
+    </w:p>
+    <w:p>
+      <w:pPr>
+        <w:pStyle w:val="BodyText"/>
+        <w:ind w:firstLine="426"/>
+      </w:pPr>
+      <w:r>
+        <w:t xml:space="preserve">Penjelasan pada </w:t>
+      </w:r>
+      <w:r>
+        <w:rPr>
+          <w:i/>
+        </w:rPr>
+        <w:t xml:space="preserve">pseudocode </w:t>
+      </w:r>
+      <w:r>
+        <w:t xml:space="preserve">di atas adalah pertama, inisialisasi variabel array ‘mac’, </w:t>
+      </w:r>
+      <w:r>
+        <w:t xml:space="preserve">‘rssi’, </w:t>
+      </w:r>
+      <w:r>
+        <w:t xml:space="preserve">variabel dengan nama ‘true_loc’ dan ‘sub_loc’. Variabel ‘true_loc’ digunakan untuk menyimpan nama lokasi sebenarnya, </w:t>
+      </w:r>
+      <w:r>
+        <w:t>dan</w:t>
+      </w:r>
+      <w:r>
+        <w:t xml:space="preserve"> variabel ‘sub_loc’ digunakan untuk </w:t>
+      </w:r>
+      <w:r>
+        <w:t>menyimpan data sub lokasi</w:t>
+      </w:r>
+      <w:r>
+        <w:t>. Variabel ‘true_loc’</w:t>
+      </w:r>
+      <w:r>
+        <w:t xml:space="preserve"> dan ‘sub_loc’</w:t>
+      </w:r>
+      <w:r>
+        <w:t xml:space="preserve"> ini nantinya akan diberi nilai oleh entitas lain selain </w:t>
+      </w:r>
+      <w:r>
+        <w:rPr>
+          <w:i/>
+        </w:rPr>
+        <w:t>reference point</w:t>
+      </w:r>
+      <w:r>
+        <w:t>. Penulis menggunakan perangkat lunak Postman untuk mengirim data lokasi sebenarnya</w:t>
+      </w:r>
+      <w:r>
+        <w:t xml:space="preserve"> dan data sub lokasi</w:t>
+      </w:r>
+      <w:r>
+        <w:t xml:space="preserve"> yang nantinya akan disimpan pada variabel ‘true_loc’</w:t>
+      </w:r>
+      <w:r>
+        <w:t xml:space="preserve"> dan ‘sub_loc’</w:t>
+      </w:r>
+      <w:r>
+        <w:t>. Selanjutnya, server menerima data JSON dan disimpan pada variabel ‘data’. Apabila nilai dari ‘</w:t>
+      </w:r>
+      <w:r>
+        <w:t>data[‘mac’]</w:t>
+      </w:r>
+      <w:r>
+        <w:t>’ adalah “locator” maka nilai dari ‘data</w:t>
+      </w:r>
+      <w:r>
+        <w:t>[‘true_loc’]</w:t>
+      </w:r>
+      <w:r>
+        <w:t>’ akan disimpan pada variabel ‘true_loc’ sebagai data dari lokasi sebenarnya</w:t>
+      </w:r>
+      <w:r>
+        <w:t xml:space="preserve"> dan nilai dari ‘data[‘sub_loc’]’ akan disimpan pada variabel ‘sub_loc’</w:t>
+      </w:r>
+      <w:r>
+        <w:t>. Apabila nilai dari ‘</w:t>
+      </w:r>
+      <w:r>
+        <w:t>data[‘mac’]</w:t>
+      </w:r>
+      <w:r>
+        <w:t xml:space="preserve">’ adalah data MAC </w:t>
+      </w:r>
+      <w:r>
+        <w:rPr>
+          <w:i/>
+        </w:rPr>
+        <w:t>address</w:t>
+      </w:r>
+      <w:r>
+        <w:t xml:space="preserve"> dari </w:t>
+      </w:r>
+      <w:r>
+        <w:rPr>
+          <w:i/>
+        </w:rPr>
+        <w:t>reference point</w:t>
+      </w:r>
+      <w:r>
+        <w:t xml:space="preserve"> maka nilai pada ‘</w:t>
+      </w:r>
+      <w:r>
+        <w:t>data[‘rssi’]</w:t>
+      </w:r>
+      <w:r>
+        <w:t>’ akan disimpan pada variabel array ‘</w:t>
+      </w:r>
+      <w:r>
+        <w:t>rssi</w:t>
+      </w:r>
+      <w:r>
+        <w:t xml:space="preserve">’. Urutan penulisan pada anggota variabel array ‘rssi’ sesuai dengan urutan anggota pada variabel array ‘mac’. </w:t>
+      </w:r>
+    </w:p>
+    <w:p>
+      <w:pPr>
+        <w:pStyle w:val="BodyText"/>
+        <w:ind w:firstLine="426"/>
+      </w:pPr>
+      <w:r>
+        <w:t xml:space="preserve">Setelah variabel ‘rssi’ tidak ada yang bernilai ‘None’, maka server akan melakukan klasifikasi nama lokasi berdasarkan pola sinyal yang tersimpan pada variabel array ‘rssi’. Apabila hasil klasifikasi tidak sama dengan nama lokasi sebenarnya, maka inisialisasi variabel ‘compatibility’ dengan nilai “Mismatch”. Sebaliknya, jika hasil klasifikasi sama dengan nama lokasi sebenarnya, maka inisialisasi variabel ‘compatibility’ dengan nilai “Match” . Selanjutnya, server menulis hasil klasifikasi pada </w:t>
+      </w:r>
+      <w:r>
+        <w:rPr>
+          <w:i/>
+        </w:rPr>
+        <w:t>file log</w:t>
+      </w:r>
+      <w:r>
+        <w:t xml:space="preserve"> sesuai dengan format pada perancangan untuk dihitung akurasi kesalahan</w:t>
+      </w:r>
+      <w:r>
+        <w:t xml:space="preserve"> tiap sub lokasi</w:t>
+      </w:r>
+      <w:r>
+        <w:t xml:space="preserve"> pada langkah selanjutnya.  </w:t>
+      </w:r>
+    </w:p>
+    <w:p>
+      <w:pPr>
+        <w:pStyle w:val="Heading3"/>
+      </w:pPr>
+      <w:r>
+        <w:t xml:space="preserve">Hasil Pengambilan Data Pengujian Pada Tiap </w:t>
+      </w:r>
+      <w:r>
+        <w:t xml:space="preserve">Sub </w:t>
+      </w:r>
+      <w:r>
+        <w:t>Lokasi</w:t>
+      </w:r>
+    </w:p>
+    <w:p>
+      <w:pPr>
+        <w:pStyle w:val="BodyText"/>
+        <w:ind w:firstLine="426"/>
+      </w:pPr>
       <w:r>
         <w:t xml:space="preserve">Implementasi pengambilan data hasil klasifikasi pada tahap ini menghasilkan sebuah </w:t>
       </w:r>
@@ -32018,13 +32252,7 @@
         <w:t>file log</w:t>
       </w:r>
       <w:r>
-        <w:t xml:space="preserve"> yang berisi data hasil klasifikasi</w:t>
-      </w:r>
-      <w:r>
-        <w:t xml:space="preserve"> pada masing-masing sub lokasi</w:t>
-      </w:r>
-      <w:r>
-        <w:t xml:space="preserve">. Data ini kemudian akan di hitung menggunakan </w:t>
+        <w:t xml:space="preserve"> yang berisi data hasil klasifikasi pada masing-masing sub lokasi. Data ini kemudian akan di hitung menggunakan </w:t>
       </w:r>
       <w:r>
         <w:rPr>
@@ -32033,10 +32261,7 @@
         <w:t>script</w:t>
       </w:r>
       <w:r>
-        <w:t xml:space="preserve"> khusus yang akan menghitung akurasi kesalahan pada tiap sub lokasi</w:t>
-      </w:r>
-      <w:r>
-        <w:t xml:space="preserve">. Berikut merupakan </w:t>
+        <w:t xml:space="preserve"> khusus yang akan menghitung akurasi kesalahan pada tiap sub lokasi. Berikut merupakan </w:t>
       </w:r>
       <w:r>
         <w:rPr>
@@ -32347,7 +32572,6 @@
               <w:rPr>
                 <w:lang w:val="id-ID"/>
               </w:rPr>
-              <w:lastRenderedPageBreak/>
               <w:t>Ruang 1,14:02:22,Ruang 1,A,Match</w:t>
             </w:r>
           </w:p>
@@ -33074,7 +33298,6 @@
               <w:rPr>
                 <w:lang w:val="id-ID"/>
               </w:rPr>
-              <w:lastRenderedPageBreak/>
               <w:t>Ruang 2,14:04:04,Ruang 1,B,Mismatch</w:t>
             </w:r>
           </w:p>
@@ -33477,7 +33700,189 @@
         <w:ind w:firstLine="426"/>
       </w:pPr>
       <w:r>
-        <w:t>Pada tabel di atas disajikan hasil dari pengambilan data klasifikasi pada pengujian ini. Penulis hanya menampilkan beberapa baris saja, karena banyaknya jumlah data yang terekam. Hasil ini nantinya akan digunakan untuk mengetahui akurasi kesalahan dari sistem yang diimplementasikan.</w:t>
+        <w:t>Pada tabel di atas disajikan hasil dari pengambilan data klasifikasi pada pengujian ini. Penulis hanya menampilkan beberapa baris saja, karena banyaknya jumlah data yang terekam. Hasil ini nantinya akan digunakan untuk mengetahui akurasi kesalahan</w:t>
+      </w:r>
+      <w:r>
+        <w:t xml:space="preserve"> sistem yang diimplementasikan</w:t>
+      </w:r>
+      <w:r>
+        <w:t xml:space="preserve"> </w:t>
+      </w:r>
+      <w:r>
+        <w:t>pada tiap sub lokasi</w:t>
+      </w:r>
+      <w:r>
+        <w:t>.</w:t>
+      </w:r>
+    </w:p>
+    <w:p>
+      <w:pPr>
+        <w:pStyle w:val="Heading3"/>
+      </w:pPr>
+      <w:r>
+        <w:t>Perhitungan Akurasi Kesalahan Sistem Pada Tiap Sub Lokasi</w:t>
+      </w:r>
+    </w:p>
+    <w:p>
+      <w:pPr>
+        <w:pStyle w:val="BodyText"/>
+        <w:ind w:firstLine="426"/>
+      </w:pPr>
+      <w:r>
+        <w:t xml:space="preserve">Langkah selanjutnya pada pengujian kedua ini adalah menghitung akurasi kesalahan pada tiap sub lokasi. Perhitungan akurasi dilakukan menggunakan </w:t>
+      </w:r>
+      <w:r>
+        <w:rPr>
+          <w:i/>
+        </w:rPr>
+        <w:t>script</w:t>
+      </w:r>
+      <w:r>
+        <w:t xml:space="preserve"> khusus yang dapat menghitung dan menampilkan hasil perhitungan dari tiap sub lokasi dalam bilangan persen. Pada </w:t>
+      </w:r>
+      <w:r>
+        <w:rPr>
+          <w:i/>
+        </w:rPr>
+        <w:t xml:space="preserve">pseudocode </w:t>
+      </w:r>
+      <w:r>
+        <w:t>di bawah ini akan dijelaskan mengenai mekanisme kerja untuk menghitung akurasi kesalahan tiap lokasi.</w:t>
+      </w:r>
+    </w:p>
+    <w:tbl>
+      <w:tblPr>
+        <w:tblStyle w:val="TableGrid"/>
+        <w:tblW w:w="0" w:type="auto"/>
+        <w:jc w:val="center"/>
+        <w:tblLook w:val="04A0" w:firstRow="1" w:lastRow="0" w:firstColumn="1" w:lastColumn="0" w:noHBand="0" w:noVBand="1"/>
+      </w:tblPr>
+      <w:tblGrid>
+        <w:gridCol w:w="704"/>
+        <w:gridCol w:w="7223"/>
+      </w:tblGrid>
+      <w:tr>
+        <w:trPr>
+          <w:trHeight w:val="227"/>
+          <w:jc w:val="center"/>
+        </w:trPr>
+        <w:tc>
+          <w:tcPr>
+            <w:tcW w:w="7927" w:type="dxa"/>
+            <w:gridSpan w:val="2"/>
+          </w:tcPr>
+          <w:p>
+            <w:pPr>
+              <w:pStyle w:val="BodyText"/>
+              <w:spacing w:after="0"/>
+            </w:pPr>
+          </w:p>
+        </w:tc>
+      </w:tr>
+      <w:tr>
+        <w:trPr>
+          <w:jc w:val="center"/>
+        </w:trPr>
+        <w:tc>
+          <w:tcPr>
+            <w:tcW w:w="704" w:type="dxa"/>
+          </w:tcPr>
+          <w:p>
+            <w:pPr>
+              <w:pStyle w:val="BodyText"/>
+              <w:spacing w:after="0"/>
+            </w:pPr>
+          </w:p>
+        </w:tc>
+        <w:tc>
+          <w:tcPr>
+            <w:tcW w:w="7223" w:type="dxa"/>
+          </w:tcPr>
+          <w:p>
+            <w:pPr>
+              <w:pStyle w:val="BodyText"/>
+              <w:spacing w:after="0"/>
+            </w:pPr>
+          </w:p>
+          <w:p>
+            <w:pPr>
+              <w:pStyle w:val="BodyText"/>
+              <w:spacing w:after="0"/>
+            </w:pPr>
+          </w:p>
+          <w:p>
+            <w:pPr>
+              <w:pStyle w:val="BodyText"/>
+              <w:spacing w:after="0"/>
+            </w:pPr>
+          </w:p>
+          <w:p>
+            <w:pPr>
+              <w:pStyle w:val="BodyText"/>
+              <w:spacing w:after="0"/>
+            </w:pPr>
+          </w:p>
+          <w:p>
+            <w:pPr>
+              <w:pStyle w:val="BodyText"/>
+              <w:spacing w:after="0"/>
+            </w:pPr>
+          </w:p>
+          <w:p>
+            <w:pPr>
+              <w:pStyle w:val="BodyText"/>
+              <w:spacing w:after="0"/>
+            </w:pPr>
+          </w:p>
+          <w:p>
+            <w:pPr>
+              <w:pStyle w:val="BodyText"/>
+              <w:spacing w:after="0"/>
+            </w:pPr>
+          </w:p>
+        </w:tc>
+      </w:tr>
+    </w:tbl>
+    <w:p>
+      <w:pPr>
+        <w:pStyle w:val="BodyText"/>
+        <w:ind w:firstLine="426"/>
+      </w:pPr>
+    </w:p>
+    <w:p>
+      <w:pPr>
+        <w:pStyle w:val="BodyText"/>
+        <w:ind w:firstLine="426"/>
+      </w:pPr>
+      <w:r>
+        <w:t xml:space="preserve">Pertama, kita simpan data hasil klasifikasi pada variabel ‘data’. Kemudian, kita inisialisasi variabel array ‘sub_loc’. Variabel array ‘sub_loc’ berfungsi untuk </w:t>
+      </w:r>
+      <w:r>
+        <w:t xml:space="preserve">menyimpan data dari nama sub lokasi. Selanjutnya inisialisai variabel array ‘data_sub_loc_ruang1’, ‘data_sub_loc_ruang2’, dan ‘data_sub_loc_lorong’. Ketiga variabel array tersebut berfungsi untuk menyimpan hasil klasifikasi dari masing-masing sub lokasi pada masing-masing ruangan. Selanjutnya adalah memberi nilai pada variabel array </w:t>
+      </w:r>
+      <w:r>
+        <w:t>‘data_sub_loc_ruang1’, ‘data_sub_loc_ruang2’, dan ‘data_sub_loc_lorong’</w:t>
+      </w:r>
+      <w:r>
+        <w:t xml:space="preserve"> menggunakan fungsi perulangan sehingga semua data hasil klasifikasi berhasil masuk pada masing-masing variabel array sesuai dengan nama lokasinya. Langkah selanjutnya adalah membuat fungsi untuk menghitung akurasi kesalahan. Fungsi ini dibuat berdasarkan pada persamaan 3.1 untuk menghitung akurasi kesalahan dan diberi nama ‘mismatch_calc’. Langkah terakhir adalah menampilkan hasil dari perhitungan dengan memanggil fungsi ‘mismatch_calc’ dengan parameter adalah variabel array dari masing-masing lokasi. Hasil yang ditampilkan adalah akurasi kesalahan pada tiap sub lokasi pada masing-masing ruangan.</w:t>
+      </w:r>
+    </w:p>
+    <w:p>
+      <w:pPr>
+        <w:pStyle w:val="BodyText"/>
+        <w:ind w:firstLine="426"/>
+      </w:pPr>
+      <w:r>
+        <w:t xml:space="preserve">Pada gambar dibawah ini adalah tangkapan layar dari eksekusi </w:t>
+      </w:r>
+      <w:r>
+        <w:rPr>
+          <w:i/>
+        </w:rPr>
+        <w:t>script</w:t>
+      </w:r>
+      <w:r>
+        <w:t xml:space="preserve"> untuk menghitung akurasi kesalahan pada tiap sub lokasi.</w:t>
       </w:r>
       <w:bookmarkStart w:id="74" w:name="_GoBack"/>
       <w:bookmarkEnd w:id="74"/>
@@ -33494,7 +33899,6 @@
         <w:rPr>
           <w:lang w:val="en-US"/>
         </w:rPr>
-        <w:lastRenderedPageBreak/>
         <w:t>PEMBAHASAN</w:t>
       </w:r>
       <w:bookmarkEnd w:id="75"/>
@@ -33692,11 +34096,7 @@
         </w:rPr>
       </w:pPr>
       <w:r>
-        <w:t xml:space="preserve">Penulis dapat merefleksikan apa yang telah dipelajari selama melakukan penelitian, tetapi harus tetap terfokus dengan masalah penelitian ini dan tidak melebar ke masalah lainnya. Hal-hal yang berada di luar fokus peneltian tetapi </w:t>
-      </w:r>
-      <w:r>
-        <w:lastRenderedPageBreak/>
-        <w:t xml:space="preserve">penting dan menarik untuk diteliti dapat disarankan sebagai bahan penelitian berikutnya. Hal ini dapat dipertegas di bab Kesimpulan/ Penutup. </w:t>
+        <w:t xml:space="preserve">Penulis dapat merefleksikan apa yang telah dipelajari selama melakukan penelitian, tetapi harus tetap terfokus dengan masalah penelitian ini dan tidak melebar ke masalah lainnya. Hal-hal yang berada di luar fokus peneltian tetapi penting dan menarik untuk diteliti dapat disarankan sebagai bahan penelitian berikutnya. Hal ini dapat dipertegas di bab Kesimpulan/ Penutup. </w:t>
       </w:r>
     </w:p>
     <w:p>
@@ -34098,7 +34498,6 @@
         <w:rPr>
           <w:lang w:val="en-US"/>
         </w:rPr>
-        <w:lastRenderedPageBreak/>
         <w:t>Bab 5 Perancangan dan I</w:t>
       </w:r>
       <w:r>
@@ -34389,7 +34788,6 @@
         <w:rPr>
           <w:lang w:val="en-US"/>
         </w:rPr>
-        <w:lastRenderedPageBreak/>
         <w:t>Bab 1 Pendahuluan</w:t>
       </w:r>
     </w:p>
@@ -34522,7 +34920,6 @@
         <w:rPr>
           <w:lang w:val="en-US"/>
         </w:rPr>
-        <w:lastRenderedPageBreak/>
         <w:t>Penutup</w:t>
       </w:r>
       <w:bookmarkEnd w:id="85"/>
@@ -34630,7 +35027,6 @@
         <w:rPr>
           <w:caps w:val="0"/>
         </w:rPr>
-        <w:lastRenderedPageBreak/>
         <w:t>DAFTAR REFERENSI</w:t>
       </w:r>
       <w:bookmarkEnd w:id="89"/>
@@ -35226,7 +35622,6 @@
         <w:rPr>
           <w:lang w:val="en-US"/>
         </w:rPr>
-        <w:lastRenderedPageBreak/>
         <w:t xml:space="preserve">Cookson, J. dan Church, S. eds., 2007. </w:t>
       </w:r>
       <w:r>
@@ -35799,7 +36194,6 @@
         <w:rPr>
           <w:lang w:val="en-US"/>
         </w:rPr>
-        <w:lastRenderedPageBreak/>
         <w:t xml:space="preserve">Silverman, D.F. dan Propp, K.K. eds., 1990. </w:t>
       </w:r>
       <w:r>
@@ -36059,7 +36453,6 @@
           <w:caps w:val="0"/>
           <w:lang w:val="en-US"/>
         </w:rPr>
-        <w:lastRenderedPageBreak/>
         <w:t>PERSYARATAN FISIK DAN TATA LETAK</w:t>
       </w:r>
       <w:bookmarkEnd w:id="91"/>
@@ -36575,11 +36968,7 @@
         <w:t xml:space="preserve">Penomoran subbab disarankan tidak lebih dari </w:t>
       </w:r>
       <w:r>
-        <w:t xml:space="preserve">4 level </w:t>
-      </w:r>
-      <w:r>
-        <w:lastRenderedPageBreak/>
-        <w:t>(maksimal sub</w:t>
+        <w:t>4 level (maksimal sub</w:t>
       </w:r>
       <w:r>
         <w:t xml:space="preserve">bab X.X.X.X). </w:t>
@@ -36780,7 +37169,6 @@
         <w:rPr>
           <w:lang w:val="en-US"/>
         </w:rPr>
-        <w:lastRenderedPageBreak/>
         <w:t>PENGGUNAAN BAHASA</w:t>
       </w:r>
       <w:bookmarkEnd w:id="111"/>
@@ -37513,7 +37901,7 @@
 
 <file path=word/numbering.xml><?xml version="1.0" encoding="utf-8"?>
 <w:numbering xmlns:wpc="http://schemas.microsoft.com/office/word/2010/wordprocessingCanvas" xmlns:mc="http://schemas.openxmlformats.org/markup-compatibility/2006" xmlns:o="urn:schemas-microsoft-com:office:office" xmlns:r="http://schemas.openxmlformats.org/officeDocument/2006/relationships" xmlns:m="http://schemas.openxmlformats.org/officeDocument/2006/math" xmlns:v="urn:schemas-microsoft-com:vml" xmlns:wp14="http://schemas.microsoft.com/office/word/2010/wordprocessingDrawing" xmlns:wp="http://schemas.openxmlformats.org/drawingml/2006/wordprocessingDrawing" xmlns:w10="urn:schemas-microsoft-com:office:word" xmlns:w="http://schemas.openxmlformats.org/wordprocessingml/2006/main" xmlns:w14="http://schemas.microsoft.com/office/word/2010/wordml" xmlns:w15="http://schemas.microsoft.com/office/word/2012/wordml" xmlns:wpg="http://schemas.microsoft.com/office/word/2010/wordprocessingGroup" xmlns:wpi="http://schemas.microsoft.com/office/word/2010/wordprocessingInk" xmlns:wne="http://schemas.microsoft.com/office/word/2006/wordml" xmlns:wps="http://schemas.microsoft.com/office/word/2010/wordprocessingShape" mc:Ignorable="w14 w15 wp14">
-  <w:abstractNum w:abstractNumId="0" w15:restartNumberingAfterBreak="0">
+  <w:abstractNum w:abstractNumId="0">
     <w:nsid w:val="FFFFFF7C"/>
     <w:multiLevelType w:val="singleLevel"/>
     <w:tmpl w:val="01346564"/>
@@ -37531,7 +37919,7 @@
       </w:pPr>
     </w:lvl>
   </w:abstractNum>
-  <w:abstractNum w:abstractNumId="1" w15:restartNumberingAfterBreak="0">
+  <w:abstractNum w:abstractNumId="1">
     <w:nsid w:val="FFFFFF7D"/>
     <w:multiLevelType w:val="singleLevel"/>
     <w:tmpl w:val="703AD14E"/>
@@ -37549,7 +37937,7 @@
       </w:pPr>
     </w:lvl>
   </w:abstractNum>
-  <w:abstractNum w:abstractNumId="2" w15:restartNumberingAfterBreak="0">
+  <w:abstractNum w:abstractNumId="2">
     <w:nsid w:val="FFFFFF7F"/>
     <w:multiLevelType w:val="singleLevel"/>
     <w:tmpl w:val="3452B87E"/>
@@ -37570,7 +37958,7 @@
       </w:rPr>
     </w:lvl>
   </w:abstractNum>
-  <w:abstractNum w:abstractNumId="3" w15:restartNumberingAfterBreak="0">
+  <w:abstractNum w:abstractNumId="3">
     <w:nsid w:val="FFFFFF80"/>
     <w:multiLevelType w:val="singleLevel"/>
     <w:tmpl w:val="7A020C2C"/>
@@ -37591,7 +37979,7 @@
       </w:rPr>
     </w:lvl>
   </w:abstractNum>
-  <w:abstractNum w:abstractNumId="4" w15:restartNumberingAfterBreak="0">
+  <w:abstractNum w:abstractNumId="4">
     <w:nsid w:val="FFFFFF81"/>
     <w:multiLevelType w:val="singleLevel"/>
     <w:tmpl w:val="1E6EC984"/>
@@ -37612,7 +38000,7 @@
       </w:rPr>
     </w:lvl>
   </w:abstractNum>
-  <w:abstractNum w:abstractNumId="5" w15:restartNumberingAfterBreak="0">
+  <w:abstractNum w:abstractNumId="5">
     <w:nsid w:val="FFFFFF82"/>
     <w:multiLevelType w:val="singleLevel"/>
     <w:tmpl w:val="FE2EF852"/>
@@ -37633,7 +38021,7 @@
       </w:rPr>
     </w:lvl>
   </w:abstractNum>
-  <w:abstractNum w:abstractNumId="6" w15:restartNumberingAfterBreak="0">
+  <w:abstractNum w:abstractNumId="6">
     <w:nsid w:val="FFFFFF88"/>
     <w:multiLevelType w:val="singleLevel"/>
     <w:tmpl w:val="6A28F0C0"/>
@@ -37654,7 +38042,7 @@
       </w:rPr>
     </w:lvl>
   </w:abstractNum>
-  <w:abstractNum w:abstractNumId="7" w15:restartNumberingAfterBreak="0">
+  <w:abstractNum w:abstractNumId="7">
     <w:nsid w:val="01B63EC0"/>
     <w:multiLevelType w:val="hybridMultilevel"/>
     <w:tmpl w:val="23582AC4"/>
@@ -37771,7 +38159,7 @@
       </w:rPr>
     </w:lvl>
   </w:abstractNum>
-  <w:abstractNum w:abstractNumId="8" w15:restartNumberingAfterBreak="0">
+  <w:abstractNum w:abstractNumId="8">
     <w:nsid w:val="04C35C13"/>
     <w:multiLevelType w:val="multilevel"/>
     <w:tmpl w:val="7FCAF4E0"/>
@@ -37891,7 +38279,7 @@
       </w:rPr>
     </w:lvl>
   </w:abstractNum>
-  <w:abstractNum w:abstractNumId="9" w15:restartNumberingAfterBreak="0">
+  <w:abstractNum w:abstractNumId="9">
     <w:nsid w:val="054423D9"/>
     <w:multiLevelType w:val="hybridMultilevel"/>
     <w:tmpl w:val="CCF672DE"/>
@@ -37978,14 +38366,14 @@
       </w:pPr>
     </w:lvl>
   </w:abstractNum>
-  <w:abstractNum w:abstractNumId="10" w15:restartNumberingAfterBreak="0">
+  <w:abstractNum w:abstractNumId="10">
     <w:nsid w:val="06CF58F6"/>
     <w:multiLevelType w:val="multilevel"/>
     <w:tmpl w:val="62E8B9FA"/>
     <w:name w:val="AppHeads32"/>
     <w:numStyleLink w:val="AppendixHeadings"/>
   </w:abstractNum>
-  <w:abstractNum w:abstractNumId="11" w15:restartNumberingAfterBreak="0">
+  <w:abstractNum w:abstractNumId="11">
     <w:nsid w:val="09454FFD"/>
     <w:multiLevelType w:val="hybridMultilevel"/>
     <w:tmpl w:val="AA0ABC42"/>
@@ -38074,14 +38462,14 @@
       </w:pPr>
     </w:lvl>
   </w:abstractNum>
-  <w:abstractNum w:abstractNumId="12" w15:restartNumberingAfterBreak="0">
+  <w:abstractNum w:abstractNumId="12">
     <w:nsid w:val="142C1CED"/>
     <w:multiLevelType w:val="multilevel"/>
     <w:tmpl w:val="A01A89D2"/>
     <w:name w:val="BodyHeadings"/>
     <w:numStyleLink w:val="BodyHeadings"/>
   </w:abstractNum>
-  <w:abstractNum w:abstractNumId="13" w15:restartNumberingAfterBreak="0">
+  <w:abstractNum w:abstractNumId="13">
     <w:nsid w:val="14A64C38"/>
     <w:multiLevelType w:val="multilevel"/>
     <w:tmpl w:val="62E8B9FA"/>
@@ -38206,7 +38594,7 @@
       </w:rPr>
     </w:lvl>
   </w:abstractNum>
-  <w:abstractNum w:abstractNumId="14" w15:restartNumberingAfterBreak="0">
+  <w:abstractNum w:abstractNumId="14">
     <w:nsid w:val="170300F2"/>
     <w:multiLevelType w:val="multilevel"/>
     <w:tmpl w:val="0421001D"/>
@@ -38293,7 +38681,7 @@
       </w:pPr>
     </w:lvl>
   </w:abstractNum>
-  <w:abstractNum w:abstractNumId="15" w15:restartNumberingAfterBreak="0">
+  <w:abstractNum w:abstractNumId="15">
     <w:nsid w:val="1AC539BF"/>
     <w:multiLevelType w:val="hybridMultilevel"/>
     <w:tmpl w:val="D688A4A2"/>
@@ -38410,7 +38798,7 @@
       </w:rPr>
     </w:lvl>
   </w:abstractNum>
-  <w:abstractNum w:abstractNumId="16" w15:restartNumberingAfterBreak="0">
+  <w:abstractNum w:abstractNumId="16">
     <w:nsid w:val="21ED2DBC"/>
     <w:multiLevelType w:val="hybridMultilevel"/>
     <w:tmpl w:val="A0F4482E"/>
@@ -38497,7 +38885,7 @@
       </w:pPr>
     </w:lvl>
   </w:abstractNum>
-  <w:abstractNum w:abstractNumId="17" w15:restartNumberingAfterBreak="0">
+  <w:abstractNum w:abstractNumId="17">
     <w:nsid w:val="222B0DDA"/>
     <w:multiLevelType w:val="multilevel"/>
     <w:tmpl w:val="4C4C5A04"/>
@@ -38615,7 +39003,7 @@
       </w:rPr>
     </w:lvl>
   </w:abstractNum>
-  <w:abstractNum w:abstractNumId="18" w15:restartNumberingAfterBreak="0">
+  <w:abstractNum w:abstractNumId="18">
     <w:nsid w:val="27CD1339"/>
     <w:multiLevelType w:val="multilevel"/>
     <w:tmpl w:val="2DB4B156"/>
@@ -38732,7 +39120,7 @@
       </w:rPr>
     </w:lvl>
   </w:abstractNum>
-  <w:abstractNum w:abstractNumId="19" w15:restartNumberingAfterBreak="0">
+  <w:abstractNum w:abstractNumId="19">
     <w:nsid w:val="2E3A138C"/>
     <w:multiLevelType w:val="multilevel"/>
     <w:tmpl w:val="4C4C5A04"/>
@@ -38850,21 +39238,21 @@
       </w:rPr>
     </w:lvl>
   </w:abstractNum>
-  <w:abstractNum w:abstractNumId="20" w15:restartNumberingAfterBreak="0">
+  <w:abstractNum w:abstractNumId="20">
     <w:nsid w:val="327B644E"/>
     <w:multiLevelType w:val="multilevel"/>
     <w:tmpl w:val="62E8B9FA"/>
     <w:name w:val="AppHeads2"/>
     <w:numStyleLink w:val="AppendixHeadings"/>
   </w:abstractNum>
-  <w:abstractNum w:abstractNumId="21" w15:restartNumberingAfterBreak="0">
+  <w:abstractNum w:abstractNumId="21">
     <w:nsid w:val="33811249"/>
     <w:multiLevelType w:val="multilevel"/>
     <w:tmpl w:val="62E8B9FA"/>
     <w:name w:val="AppHeads"/>
     <w:numStyleLink w:val="AppendixHeadings"/>
   </w:abstractNum>
-  <w:abstractNum w:abstractNumId="22" w15:restartNumberingAfterBreak="0">
+  <w:abstractNum w:abstractNumId="22">
     <w:nsid w:val="39E671BA"/>
     <w:multiLevelType w:val="hybridMultilevel"/>
     <w:tmpl w:val="092EA394"/>
@@ -38977,7 +39365,7 @@
       </w:rPr>
     </w:lvl>
   </w:abstractNum>
-  <w:abstractNum w:abstractNumId="23" w15:restartNumberingAfterBreak="0">
+  <w:abstractNum w:abstractNumId="23">
     <w:nsid w:val="3F5D1795"/>
     <w:multiLevelType w:val="hybridMultilevel"/>
     <w:tmpl w:val="CFC42DB6"/>
@@ -39064,7 +39452,7 @@
       </w:pPr>
     </w:lvl>
   </w:abstractNum>
-  <w:abstractNum w:abstractNumId="24" w15:restartNumberingAfterBreak="0">
+  <w:abstractNum w:abstractNumId="24">
     <w:nsid w:val="42132298"/>
     <w:multiLevelType w:val="hybridMultilevel"/>
     <w:tmpl w:val="D494D31A"/>
@@ -39157,7 +39545,7 @@
       </w:pPr>
     </w:lvl>
   </w:abstractNum>
-  <w:abstractNum w:abstractNumId="25" w15:restartNumberingAfterBreak="0">
+  <w:abstractNum w:abstractNumId="25">
     <w:nsid w:val="47DE450F"/>
     <w:multiLevelType w:val="hybridMultilevel"/>
     <w:tmpl w:val="D7022A74"/>
@@ -39250,21 +39638,21 @@
       </w:pPr>
     </w:lvl>
   </w:abstractNum>
-  <w:abstractNum w:abstractNumId="26" w15:restartNumberingAfterBreak="0">
+  <w:abstractNum w:abstractNumId="26">
     <w:nsid w:val="49D41C76"/>
     <w:multiLevelType w:val="multilevel"/>
     <w:tmpl w:val="A01A89D2"/>
     <w:name w:val="BodyHeads"/>
     <w:numStyleLink w:val="BodyHeadings"/>
   </w:abstractNum>
-  <w:abstractNum w:abstractNumId="27" w15:restartNumberingAfterBreak="0">
+  <w:abstractNum w:abstractNumId="27">
     <w:nsid w:val="509107F9"/>
     <w:multiLevelType w:val="multilevel"/>
     <w:tmpl w:val="A01A89D2"/>
     <w:name w:val="BodyHeadings2"/>
     <w:numStyleLink w:val="BodyHeadings"/>
   </w:abstractNum>
-  <w:abstractNum w:abstractNumId="28" w15:restartNumberingAfterBreak="0">
+  <w:abstractNum w:abstractNumId="28">
     <w:nsid w:val="56DE3ADD"/>
     <w:multiLevelType w:val="multilevel"/>
     <w:tmpl w:val="A01A89D2"/>
@@ -39387,14 +39775,14 @@
       </w:rPr>
     </w:lvl>
   </w:abstractNum>
-  <w:abstractNum w:abstractNumId="29" w15:restartNumberingAfterBreak="0">
+  <w:abstractNum w:abstractNumId="29">
     <w:nsid w:val="57517C54"/>
     <w:multiLevelType w:val="multilevel"/>
     <w:tmpl w:val="62E8B9FA"/>
     <w:name w:val="AppHeads"/>
     <w:numStyleLink w:val="AppendixHeadings"/>
   </w:abstractNum>
-  <w:abstractNum w:abstractNumId="30" w15:restartNumberingAfterBreak="0">
+  <w:abstractNum w:abstractNumId="30">
     <w:nsid w:val="59D75C58"/>
     <w:multiLevelType w:val="hybridMultilevel"/>
     <w:tmpl w:val="E2F0C89A"/>
@@ -39481,14 +39869,14 @@
       </w:pPr>
     </w:lvl>
   </w:abstractNum>
-  <w:abstractNum w:abstractNumId="31" w15:restartNumberingAfterBreak="0">
+  <w:abstractNum w:abstractNumId="31">
     <w:nsid w:val="5C7F389E"/>
     <w:multiLevelType w:val="multilevel"/>
     <w:tmpl w:val="62E8B9FA"/>
     <w:name w:val="AppHeads4"/>
     <w:numStyleLink w:val="AppendixHeadings"/>
   </w:abstractNum>
-  <w:abstractNum w:abstractNumId="32" w15:restartNumberingAfterBreak="0">
+  <w:abstractNum w:abstractNumId="32">
     <w:nsid w:val="5E344E65"/>
     <w:multiLevelType w:val="hybridMultilevel"/>
     <w:tmpl w:val="A5CE6A30"/>
@@ -39575,21 +39963,21 @@
       </w:pPr>
     </w:lvl>
   </w:abstractNum>
-  <w:abstractNum w:abstractNumId="33" w15:restartNumberingAfterBreak="0">
+  <w:abstractNum w:abstractNumId="33">
     <w:nsid w:val="6E365AD2"/>
     <w:multiLevelType w:val="multilevel"/>
     <w:tmpl w:val="A01A89D2"/>
     <w:name w:val="BodyHeadings3"/>
     <w:numStyleLink w:val="BodyHeadings"/>
   </w:abstractNum>
-  <w:abstractNum w:abstractNumId="34" w15:restartNumberingAfterBreak="0">
+  <w:abstractNum w:abstractNumId="34">
     <w:nsid w:val="742E6936"/>
     <w:multiLevelType w:val="multilevel"/>
     <w:tmpl w:val="62E8B9FA"/>
     <w:name w:val="AppHeads3"/>
     <w:numStyleLink w:val="AppendixHeadings"/>
   </w:abstractNum>
-  <w:abstractNum w:abstractNumId="35" w15:restartNumberingAfterBreak="0">
+  <w:abstractNum w:abstractNumId="35">
     <w:nsid w:val="74D14619"/>
     <w:multiLevelType w:val="multilevel"/>
     <w:tmpl w:val="4C4C5A04"/>
@@ -39707,7 +40095,7 @@
       </w:rPr>
     </w:lvl>
   </w:abstractNum>
-  <w:abstractNum w:abstractNumId="36" w15:restartNumberingAfterBreak="0">
+  <w:abstractNum w:abstractNumId="36">
     <w:nsid w:val="79EE763E"/>
     <w:multiLevelType w:val="hybridMultilevel"/>
     <w:tmpl w:val="762E3CD4"/>
@@ -39800,7 +40188,7 @@
       </w:pPr>
     </w:lvl>
   </w:abstractNum>
-  <w:abstractNum w:abstractNumId="37" w15:restartNumberingAfterBreak="0">
+  <w:abstractNum w:abstractNumId="37">
     <w:nsid w:val="7E7350CA"/>
     <w:multiLevelType w:val="hybridMultilevel"/>
     <w:tmpl w:val="28D01D0A"/>
@@ -41898,6 +42286,7 @@
     <w:uiPriority w:val="59"/>
     <w:rsid w:val="00B9002A"/>
     <w:tblPr>
+      <w:tblInd w:w="0" w:type="dxa"/>
       <w:tblBorders>
         <w:top w:val="single" w:sz="4" w:space="0" w:color="000000"/>
         <w:left w:val="single" w:sz="4" w:space="0" w:color="000000"/>
@@ -41906,6 +42295,12 @@
         <w:insideH w:val="single" w:sz="4" w:space="0" w:color="000000"/>
         <w:insideV w:val="single" w:sz="4" w:space="0" w:color="000000"/>
       </w:tblBorders>
+      <w:tblCellMar>
+        <w:top w:w="0" w:type="dxa"/>
+        <w:left w:w="108" w:type="dxa"/>
+        <w:bottom w:w="0" w:type="dxa"/>
+        <w:right w:w="108" w:type="dxa"/>
+      </w:tblCellMar>
     </w:tblPr>
   </w:style>
   <w:style w:type="paragraph" w:styleId="ListContinue2">
@@ -42884,7 +43279,7 @@
 </file>
 
 <file path=customXml/itemProps1.xml><?xml version="1.0" encoding="utf-8"?>
-<ds:datastoreItem xmlns:ds="http://schemas.openxmlformats.org/officeDocument/2006/customXml" ds:itemID="{12FCC35D-C244-400C-A942-6F29FF0BE001}">
+<ds:datastoreItem xmlns:ds="http://schemas.openxmlformats.org/officeDocument/2006/customXml" ds:itemID="{DA5BA9FD-FECF-4C5A-ADAB-B3623789324E}">
   <ds:schemaRefs>
     <ds:schemaRef ds:uri="http://schemas.openxmlformats.org/officeDocument/2006/bibliography"/>
   </ds:schemaRefs>

</xml_diff>

<commit_message>
tambahan di bab pengujian akurasi
</commit_message>
<xml_diff>
--- a/DOKUMEN/SKRIPSI MUHAMMAD HASBI A. S (1).docx
+++ b/DOKUMEN/SKRIPSI MUHAMMAD HASBI A. S (1).docx
@@ -182,7 +182,7 @@
       <w:r>
         <w:rPr>
           <w:noProof/>
-          <w:lang w:val="en-US"/>
+          <w:lang w:eastAsia="id-ID"/>
         </w:rPr>
         <w:drawing>
           <wp:inline distT="0" distB="0" distL="0" distR="0" wp14:anchorId="22F25191" wp14:editId="452FE5A4">
@@ -1056,7 +1056,6 @@
       </w:pPr>
       <w:bookmarkStart w:id="2" w:name="_Toc37430161"/>
       <w:r>
-        <w:lastRenderedPageBreak/>
         <w:t>PERNYATAAN</w:t>
       </w:r>
       <w:r>
@@ -1171,7 +1170,7 @@
       <w:r>
         <w:rPr>
           <w:noProof/>
-          <w:lang w:val="en-US"/>
+          <w:lang w:eastAsia="id-ID"/>
         </w:rPr>
         <w:drawing>
           <wp:anchor distT="0" distB="0" distL="114300" distR="114300" simplePos="0" relativeHeight="251657216" behindDoc="0" locked="0" layoutInCell="1" allowOverlap="1" wp14:anchorId="5989A6BC" wp14:editId="10CE5231">
@@ -1296,7 +1295,6 @@
       </w:pPr>
       <w:bookmarkStart w:id="3" w:name="_Toc37430162"/>
       <w:r>
-        <w:lastRenderedPageBreak/>
         <w:t>PRAKATA</w:t>
       </w:r>
       <w:bookmarkEnd w:id="3"/>
@@ -1511,7 +1509,6 @@
       </w:pPr>
       <w:bookmarkStart w:id="4" w:name="_Toc37430163"/>
       <w:r>
-        <w:lastRenderedPageBreak/>
         <w:t>ABSTRAK</w:t>
       </w:r>
       <w:bookmarkEnd w:id="4"/>
@@ -1732,7 +1729,6 @@
       </w:pPr>
       <w:bookmarkStart w:id="5" w:name="_Toc37430164"/>
       <w:r>
-        <w:lastRenderedPageBreak/>
         <w:t>ABSTRACT</w:t>
       </w:r>
       <w:bookmarkEnd w:id="5"/>
@@ -1803,14 +1799,13 @@
       <w:bookmarkStart w:id="6" w:name="_Toc402485257"/>
       <w:bookmarkStart w:id="7" w:name="_Toc37430165"/>
       <w:r>
-        <w:lastRenderedPageBreak/>
         <w:t>DAFTAR ISI</w:t>
       </w:r>
       <w:bookmarkEnd w:id="6"/>
       <w:bookmarkEnd w:id="7"/>
     </w:p>
-    <w:bookmarkStart w:id="8" w:name="_Toc402485258" w:displacedByCustomXml="next"/>
-    <w:bookmarkStart w:id="9" w:name="_Ref402284383" w:displacedByCustomXml="next"/>
+    <w:bookmarkStart w:id="8" w:name="_Ref402284383" w:displacedByCustomXml="next"/>
+    <w:bookmarkStart w:id="9" w:name="_Toc402485258" w:displacedByCustomXml="next"/>
     <w:sdt>
       <w:sdtPr>
         <w:rPr>
@@ -6599,7 +6594,6 @@
       </w:pPr>
       <w:bookmarkStart w:id="10" w:name="_Toc37430166"/>
       <w:r>
-        <w:lastRenderedPageBreak/>
         <w:t>DAFTAR TABEL</w:t>
       </w:r>
       <w:bookmarkEnd w:id="10"/>
@@ -8299,7 +8293,6 @@
         <w:rPr>
           <w:caps w:val="0"/>
         </w:rPr>
-        <w:lastRenderedPageBreak/>
         <w:t>DAFTAR GAMBAR</w:t>
       </w:r>
       <w:bookmarkEnd w:id="11"/>
@@ -9586,7 +9579,6 @@
         <w:rPr>
           <w:caps w:val="0"/>
         </w:rPr>
-        <w:lastRenderedPageBreak/>
         <w:t>DAFTAR LAMPIRAN</w:t>
       </w:r>
       <w:bookmarkEnd w:id="9"/>
@@ -10185,7 +10177,6 @@
           <w:caps w:val="0"/>
           <w:lang w:val="en-US"/>
         </w:rPr>
-        <w:lastRenderedPageBreak/>
         <w:t>PENDAHULUAN</w:t>
       </w:r>
       <w:commentRangeEnd w:id="14"/>
@@ -10932,14 +10923,7 @@
         <w:rPr>
           <w:noProof/>
         </w:rPr>
-        <w:t xml:space="preserve">(Faragher and Harle, </w:t>
-      </w:r>
-      <w:r>
-        <w:rPr>
-          <w:noProof/>
-        </w:rPr>
-        <w:lastRenderedPageBreak/>
-        <w:t>2015)</w:t>
+        <w:t>(Faragher and Harle, 2015)</w:t>
       </w:r>
       <w:r>
         <w:fldChar w:fldCharType="end"/>
@@ -11466,11 +11450,7 @@
         <w:t xml:space="preserve">Permasalahan yang muncul karena menggunakan konsep DBL adalah tidak bisa diimplementasikan pada kondisi dimana objek yang akan ditentukan lokasinya </w:t>
       </w:r>
       <w:r>
-        <w:t xml:space="preserve">tidak memungkinkan untuk membawa perangkat yang dapat melakukan </w:t>
-      </w:r>
-      <w:r>
-        <w:lastRenderedPageBreak/>
-        <w:t xml:space="preserve">klasifikasi pola sinyal menjadi lokasi contohnya seperti </w:t>
+        <w:t xml:space="preserve">tidak memungkinkan untuk membawa perangkat yang dapat melakukan klasifikasi pola sinyal menjadi lokasi contohnya seperti </w:t>
       </w:r>
       <w:r>
         <w:rPr>
@@ -11910,11 +11890,7 @@
         <w:t xml:space="preserve">penentuan lokasi </w:t>
       </w:r>
       <w:r>
-        <w:t xml:space="preserve">yang </w:t>
-      </w:r>
-      <w:r>
-        <w:lastRenderedPageBreak/>
-        <w:t xml:space="preserve">digunakan adalah konsep </w:t>
+        <w:t xml:space="preserve">yang digunakan adalah konsep </w:t>
       </w:r>
       <w:r>
         <w:rPr>
@@ -12287,7 +12263,6 @@
         <w:rPr>
           <w:b/>
         </w:rPr>
-        <w:lastRenderedPageBreak/>
         <w:t xml:space="preserve">BAB </w:t>
       </w:r>
       <w:r>
@@ -12438,7 +12413,6 @@
         <w:rPr>
           <w:lang w:val="en-US"/>
         </w:rPr>
-        <w:lastRenderedPageBreak/>
         <w:t>LANDASAN KEPUSTAKAAN</w:t>
       </w:r>
       <w:bookmarkEnd w:id="27"/>
@@ -13407,7 +13381,6 @@
         <w:rPr>
           <w:b/>
         </w:rPr>
-        <w:lastRenderedPageBreak/>
         <w:t xml:space="preserve">Tabel </w:t>
       </w:r>
       <w:r>
@@ -14328,14 +14301,7 @@
         <w:rPr>
           <w:lang w:eastAsia="id-ID"/>
         </w:rPr>
-        <w:t xml:space="preserve"> adalah tahap pengumpulan data pola sinyal. Pada </w:t>
-      </w:r>
-      <w:r>
-        <w:rPr>
-          <w:lang w:eastAsia="id-ID"/>
-        </w:rPr>
-        <w:lastRenderedPageBreak/>
-        <w:t xml:space="preserve">tahap ini karakteristik sinyal pada masing-masing ruangan diukur dan disimpan pada database bersamaan dengan nama ruangan yang diukur. Data pola sinyal dan nama ruangan yang disimpan disebut dengan </w:t>
+        <w:t xml:space="preserve"> adalah tahap pengumpulan data pola sinyal. Pada tahap ini karakteristik sinyal pada masing-masing ruangan diukur dan disimpan pada database bersamaan dengan nama ruangan yang diukur. Data pola sinyal dan nama ruangan yang disimpan disebut dengan </w:t>
       </w:r>
       <w:r>
         <w:rPr>
@@ -14773,7 +14739,7 @@
       <w:r>
         <w:rPr>
           <w:noProof/>
-          <w:lang w:val="en-US"/>
+          <w:lang w:eastAsia="id-ID"/>
         </w:rPr>
         <w:drawing>
           <wp:inline distT="0" distB="0" distL="0" distR="0" wp14:anchorId="64FE196C" wp14:editId="2ACBF68B">
@@ -15030,7 +14996,6 @@
       <w:bookmarkStart w:id="36" w:name="_Toc20222285"/>
       <w:bookmarkStart w:id="37" w:name="_Toc37430182"/>
       <w:r>
-        <w:lastRenderedPageBreak/>
         <w:t xml:space="preserve">Algoritma </w:t>
       </w:r>
       <w:r>
@@ -15102,7 +15067,7 @@
       <w:r>
         <w:rPr>
           <w:noProof/>
-          <w:lang w:val="en-US"/>
+          <w:lang w:eastAsia="id-ID"/>
         </w:rPr>
         <w:drawing>
           <wp:inline distT="0" distB="0" distL="0" distR="0" wp14:anchorId="4B102038" wp14:editId="4734B49A">
@@ -15520,7 +15485,6 @@
         <w:rPr>
           <w:lang w:val="en-US"/>
         </w:rPr>
-        <w:lastRenderedPageBreak/>
         <w:t>METODOLOGI</w:t>
       </w:r>
       <w:r>
@@ -15556,7 +15520,7 @@
       <w:r>
         <w:rPr>
           <w:noProof/>
-          <w:lang w:val="en-US"/>
+          <w:lang w:eastAsia="id-ID"/>
         </w:rPr>
         <mc:AlternateContent>
           <mc:Choice Requires="wps">
@@ -15683,7 +15647,7 @@
       <w:r>
         <w:rPr>
           <w:noProof/>
-          <w:lang w:val="en-US"/>
+          <w:lang w:eastAsia="id-ID"/>
         </w:rPr>
         <w:drawing>
           <wp:inline distT="0" distB="0" distL="0" distR="0" wp14:anchorId="7FE8BEE5" wp14:editId="1EF05C57">
@@ -15810,7 +15774,6 @@
       <w:bookmarkStart w:id="42" w:name="_Toc20222287"/>
       <w:bookmarkStart w:id="43" w:name="_Toc37430184"/>
       <w:r>
-        <w:lastRenderedPageBreak/>
         <w:t>Identifikasi Masalah</w:t>
       </w:r>
       <w:bookmarkEnd w:id="42"/>
@@ -16086,7 +16049,6 @@
         <w:rPr>
           <w:lang w:val="id-ID"/>
         </w:rPr>
-        <w:lastRenderedPageBreak/>
         <w:t xml:space="preserve">Pada implementasi </w:t>
       </w:r>
       <w:r>
@@ -16588,7 +16550,6 @@
       <w:bookmarkStart w:id="49" w:name="_Toc20222291"/>
       <w:bookmarkStart w:id="50" w:name="_Toc37430187"/>
       <w:r>
-        <w:lastRenderedPageBreak/>
         <w:t>Perancangan Sistem</w:t>
       </w:r>
       <w:bookmarkEnd w:id="49"/>
@@ -16802,7 +16763,7 @@
       <w:r>
         <w:rPr>
           <w:noProof/>
-          <w:lang w:val="en-US"/>
+          <w:lang w:eastAsia="id-ID"/>
         </w:rPr>
         <w:drawing>
           <wp:inline distT="0" distB="0" distL="0" distR="0" wp14:anchorId="59E13A2C" wp14:editId="30819881">
@@ -17045,7 +17006,6 @@
           <w:i/>
           <w:lang w:val="en-US"/>
         </w:rPr>
-        <w:lastRenderedPageBreak/>
         <w:t>offline</w:t>
       </w:r>
       <w:r>
@@ -17345,7 +17305,7 @@
       <w:r>
         <w:rPr>
           <w:noProof/>
-          <w:lang w:val="en-US"/>
+          <w:lang w:eastAsia="id-ID"/>
         </w:rPr>
         <w:drawing>
           <wp:inline distT="0" distB="0" distL="0" distR="0" wp14:anchorId="2DBD2540" wp14:editId="08E19AA3">
@@ -17483,9 +17443,8 @@
       <w:r>
         <w:rPr>
           <w:noProof/>
-          <w:lang w:val="en-US"/>
-        </w:rPr>
-        <w:lastRenderedPageBreak/>
+          <w:lang w:eastAsia="id-ID"/>
+        </w:rPr>
         <w:drawing>
           <wp:inline distT="0" distB="0" distL="0" distR="0" wp14:anchorId="6D3E1BA4" wp14:editId="6F753E55">
             <wp:extent cx="3744095" cy="3619500"/>
@@ -18011,7 +17970,6 @@
       </w:pPr>
       <w:bookmarkStart w:id="55" w:name="_Toc37430231"/>
       <w:r>
-        <w:lastRenderedPageBreak/>
         <w:t xml:space="preserve">Tabel </w:t>
       </w:r>
       <w:r>
@@ -18939,9 +18897,8 @@
       <w:r>
         <w:rPr>
           <w:noProof/>
-          <w:lang w:val="en-US"/>
-        </w:rPr>
-        <w:lastRenderedPageBreak/>
+          <w:lang w:eastAsia="id-ID"/>
+        </w:rPr>
         <w:drawing>
           <wp:inline distT="0" distB="0" distL="0" distR="0" wp14:anchorId="3BE065BA" wp14:editId="2AAB616B">
             <wp:extent cx="5039995" cy="2878574"/>
@@ -19082,7 +19039,7 @@
       <w:r>
         <w:rPr>
           <w:noProof/>
-          <w:lang w:val="en-US"/>
+          <w:lang w:eastAsia="id-ID"/>
         </w:rPr>
         <w:drawing>
           <wp:inline distT="0" distB="0" distL="0" distR="0" wp14:anchorId="6454BA33" wp14:editId="651081E8">
@@ -19409,7 +19366,6 @@
         <w:ind w:left="567"/>
       </w:pPr>
       <w:r>
-        <w:lastRenderedPageBreak/>
         <w:t>Nama lokasi hasil klasifikasi</w:t>
       </w:r>
     </w:p>
@@ -19798,9 +19754,8 @@
       <w:r>
         <w:rPr>
           <w:noProof/>
-          <w:lang w:val="en-US"/>
-        </w:rPr>
-        <w:lastRenderedPageBreak/>
+          <w:lang w:eastAsia="id-ID"/>
+        </w:rPr>
         <w:drawing>
           <wp:inline distT="0" distB="0" distL="0" distR="0" wp14:anchorId="5FB43BD3" wp14:editId="7EE0D844">
             <wp:extent cx="5039995" cy="4761361"/>
@@ -20123,7 +20078,6 @@
         <w:pStyle w:val="Heading4"/>
       </w:pPr>
       <w:r>
-        <w:lastRenderedPageBreak/>
         <w:t xml:space="preserve">Format File Log Pengujian Akurasi Kesalahan </w:t>
       </w:r>
       <w:r>
@@ -20629,9 +20583,8 @@
       <w:r>
         <w:rPr>
           <w:noProof/>
-          <w:lang w:val="en-US"/>
-        </w:rPr>
-        <w:lastRenderedPageBreak/>
+          <w:lang w:eastAsia="id-ID"/>
+        </w:rPr>
         <w:drawing>
           <wp:inline distT="0" distB="0" distL="0" distR="0" wp14:anchorId="539412AE" wp14:editId="729D79F8">
             <wp:extent cx="4400550" cy="2305050"/>
@@ -20777,9 +20730,8 @@
       <w:r>
         <w:rPr>
           <w:noProof/>
-          <w:lang w:val="en-US"/>
-        </w:rPr>
-        <w:lastRenderedPageBreak/>
+          <w:lang w:eastAsia="id-ID"/>
+        </w:rPr>
         <w:drawing>
           <wp:inline distT="0" distB="0" distL="0" distR="0" wp14:anchorId="1E5D1A5A" wp14:editId="74C8C0E4">
             <wp:extent cx="3457575" cy="5321026"/>
@@ -21116,7 +21068,6 @@
         <w:rPr>
           <w:rFonts w:cs="Calibri"/>
         </w:rPr>
-        <w:lastRenderedPageBreak/>
         <w:t xml:space="preserve">Proses pada nomor 2-9 diulang sampai semua sub lokasi pada masing-masing ruangan tercatat hasil klasifikasinya pada </w:t>
       </w:r>
       <w:r>
@@ -22440,7 +22391,6 @@
                 <w:sz w:val="20"/>
                 <w:szCs w:val="20"/>
               </w:rPr>
-              <w:lastRenderedPageBreak/>
               <w:t>2</w:t>
             </w:r>
           </w:p>
@@ -23407,11 +23357,7 @@
         <w:t xml:space="preserve">Pada  tahap  ini,  sistem  telah  berhasil  dirancang  lalu  penulis  akan  melakukan pengujian  pada  sistem  yang  dibangun.  Pengujian  dilakukan  untuk  mengetahui bahwa  sistem  telah  dapat  berjalan  sesuai  dengan  spesifikasi,  kebutuhan,  dan tujuannya. </w:t>
       </w:r>
       <w:r>
-        <w:t xml:space="preserve">Pengujian ini dibagi menjadi 2 tahap, tahap pertama </w:t>
-      </w:r>
-      <w:r>
-        <w:lastRenderedPageBreak/>
-        <w:t>adalah pengujian untuk memperoleh akurasi kesalahan penentuan lokasi secara umum. Kedua, adalah pengujian untuk memperoleh akurasi kesalahan pada tiap sub-lokasi pada masing-masing lokasi implementasi.</w:t>
+        <w:t>Pengujian ini dibagi menjadi 2 tahap, tahap pertama adalah pengujian untuk memperoleh akurasi kesalahan penentuan lokasi secara umum. Kedua, adalah pengujian untuk memperoleh akurasi kesalahan pada tiap sub-lokasi pada masing-masing lokasi implementasi.</w:t>
       </w:r>
       <w:r>
         <w:t xml:space="preserve"> Implementasi pengujian dilakukan pada kondisi lingkungan yang sebenarnya untuk mengetahui kinerja dari sistem apabila diimplementasikan pada kondisi sebenarnya. </w:t>
@@ -23467,7 +23413,6 @@
         <w:rPr>
           <w:caps w:val="0"/>
         </w:rPr>
-        <w:lastRenderedPageBreak/>
         <w:t>IMPLEMENTASI</w:t>
       </w:r>
       <w:r>
@@ -24067,7 +24012,6 @@
       </w:pPr>
       <w:bookmarkStart w:id="77" w:name="_Toc37430237"/>
       <w:r>
-        <w:lastRenderedPageBreak/>
         <w:t xml:space="preserve">Tabel </w:t>
       </w:r>
       <w:r>
@@ -24768,7 +24712,6 @@
       </w:pPr>
       <w:bookmarkStart w:id="78" w:name="_Toc37430238"/>
       <w:r>
-        <w:lastRenderedPageBreak/>
         <w:t xml:space="preserve">Tabel </w:t>
       </w:r>
       <w:r>
@@ -25473,11 +25416,7 @@
         <w:t xml:space="preserve">. </w:t>
       </w:r>
       <w:r>
-        <w:t xml:space="preserve">Apabila pada variabel array ‘rssi[]’ masih terdapat anggota dengan nilai “None”, maka server akan menampilkan tulisan “waiting another RSSI”, jika tidak ada yang bernilai “None”, maka selanjutnya </w:t>
-      </w:r>
-      <w:r>
-        <w:lastRenderedPageBreak/>
-        <w:t>server mengecek apakah variabel array ‘rssi[]’ semua anggotanya bernilai -120, jika iya, maka server akan menampilkan tulisan “All RSSI value -120”, jika tidak maka server akan menuliskan hasil pengumpulan rssi pada file dengan format “nama lokasi”, waktu, rssi 1, rssi 2, rssi 3, rssi 4, rssi 5.</w:t>
+        <w:t>Apabila pada variabel array ‘rssi[]’ masih terdapat anggota dengan nilai “None”, maka server akan menampilkan tulisan “waiting another RSSI”, jika tidak ada yang bernilai “None”, maka selanjutnya server mengecek apakah variabel array ‘rssi[]’ semua anggotanya bernilai -120, jika iya, maka server akan menampilkan tulisan “All RSSI value -120”, jika tidak maka server akan menuliskan hasil pengumpulan rssi pada file dengan format “nama lokasi”, waktu, rssi 1, rssi 2, rssi 3, rssi 4, rssi 5.</w:t>
       </w:r>
       <w:r>
         <w:t xml:space="preserve"> Kemudian server akan menampilkan tulisan “1 row inserted”. Proses ini diulang sampai semua ruangan berhasil direkam data pola sinyalnya.</w:t>
@@ -26248,7 +26187,6 @@
         <w:ind w:firstLine="426"/>
       </w:pPr>
       <w:r>
-        <w:lastRenderedPageBreak/>
         <w:tab/>
         <w:t xml:space="preserve">“rssi” = </w:t>
       </w:r>
@@ -27089,7 +27027,6 @@
         <w:rPr>
           <w:lang w:val="id-ID"/>
         </w:rPr>
-        <w:lastRenderedPageBreak/>
         <w:t xml:space="preserve">Penjelasan dari </w:t>
       </w:r>
       <w:r>
@@ -27724,7 +27661,6 @@
               <w:jc w:val="left"/>
             </w:pPr>
             <w:r>
-              <w:lastRenderedPageBreak/>
               <w:t xml:space="preserve">                                                sebenarnya</w:t>
             </w:r>
           </w:p>
@@ -27773,7 +27709,6 @@
               <w:spacing w:after="0"/>
             </w:pPr>
             <w:r>
-              <w:lastRenderedPageBreak/>
               <w:t>BEGIN</w:t>
             </w:r>
           </w:p>
@@ -28230,11 +28165,7 @@
         <w:ind w:firstLine="426"/>
       </w:pPr>
       <w:r>
-        <w:t xml:space="preserve">Server selanjutnya mengecek apakah variabel array ‘rssi[]’ memiliki anggota yang bernilai ‘None’, jika ada, maka server tidak akan melakukan proses klasifikasi. </w:t>
-      </w:r>
-      <w:r>
-        <w:lastRenderedPageBreak/>
-        <w:t xml:space="preserve">Namun, jika tidak ada anggota dari varaiable array ‘rssi[]’ yang bernilai ‘None’, maka server akan mengecek apakah seluruh anggota variabel ‘rssi[]’ bernilai -120. Jika iya, maka server menampilkan tulisan “Beacon tidak terdeteksi”. Namun, jika tidak semua anggota variabel array ‘rssi[]’ bernilai -120, </w:t>
+        <w:t xml:space="preserve">Server selanjutnya mengecek apakah variabel array ‘rssi[]’ memiliki anggota yang bernilai ‘None’, jika ada, maka server tidak akan melakukan proses klasifikasi. Namun, jika tidak ada anggota dari varaiable array ‘rssi[]’ yang bernilai ‘None’, maka server akan mengecek apakah seluruh anggota variabel ‘rssi[]’ bernilai -120. Jika iya, maka server menampilkan tulisan “Beacon tidak terdeteksi”. Namun, jika tidak semua anggota variabel array ‘rssi[]’ bernilai -120, </w:t>
       </w:r>
       <w:r>
         <w:t>maka server akan melakukan klasifikasi nama lokasi berdasarkan pola sinyal yang tersimpan pada variabel array ‘rssi</w:t>
@@ -28623,11 +28554,7 @@
         <w:t>pseudocode</w:t>
       </w:r>
       <w:r>
-        <w:t xml:space="preserve"> di atas adalah pertama inisialisasi variabel array ‘data[]’ yang berfungsi untuk menyimpan data pengujian yang telah dikumpulkan sebelumnya. Selanjutnya inisialisasi variabel ‘mismatch[]’ yang berfungsi untuk menyimpan jumlah kesalahan klasifikasi. Kemudian inisialisasi variabel ‘percent’ untuk menyimpan hasil perhitungan akurasi kesalahan. Langkah selanjutnya adalah memasukkan data pengujian pada variabel ‘data[]’, lalu menghitung </w:t>
-      </w:r>
-      <w:r>
-        <w:lastRenderedPageBreak/>
-        <w:t xml:space="preserve">jumlah kesalahan klasifikasi dengan perulangan. Apabila nilai dalam variabel ‘data[i][2]’ adalah “Mismatch”, maka nilai variabel ‘mismatch’ bertambah 1. Proses ini berulang </w:t>
+        <w:t xml:space="preserve"> di atas adalah pertama inisialisasi variabel array ‘data[]’ yang berfungsi untuk menyimpan data pengujian yang telah dikumpulkan sebelumnya. Selanjutnya inisialisasi variabel ‘mismatch[]’ yang berfungsi untuk menyimpan jumlah kesalahan klasifikasi. Kemudian inisialisasi variabel ‘percent’ untuk menyimpan hasil perhitungan akurasi kesalahan. Langkah selanjutnya adalah memasukkan data pengujian pada variabel ‘data[]’, lalu menghitung jumlah kesalahan klasifikasi dengan perulangan. Apabila nilai dalam variabel ‘data[i][2]’ adalah “Mismatch”, maka nilai variabel ‘mismatch’ bertambah 1. Proses ini berulang </w:t>
       </w:r>
       <w:r>
         <w:t>sebanyak jumlah data pada data pengujian.</w:t>
@@ -29111,7 +29038,6 @@
               </w:rPr>
             </w:pPr>
             <w:r>
-              <w:lastRenderedPageBreak/>
               <w:t xml:space="preserve">  END FOR</w:t>
             </w:r>
           </w:p>
@@ -29541,7 +29467,6 @@
       </w:pPr>
       <w:bookmarkStart w:id="88" w:name="_Toc37430205"/>
       <w:r>
-        <w:lastRenderedPageBreak/>
         <w:t>Perhitungan Akurasi Kesalahan Sistem Pada Tiap Sub Lokasi</w:t>
       </w:r>
       <w:bookmarkEnd w:id="88"/>
@@ -30175,7 +30100,6 @@
               <w:rPr>
                 <w:rFonts w:cs="Calibri"/>
               </w:rPr>
-              <w:lastRenderedPageBreak/>
               <w:t xml:space="preserve">      PRINT “Sub Lokasi “,array[i][0][2], “%”</w:t>
             </w:r>
           </w:p>
@@ -30341,7 +30265,6 @@
         <w:rPr>
           <w:caps w:val="0"/>
         </w:rPr>
-        <w:lastRenderedPageBreak/>
         <w:t xml:space="preserve">HASIL DAN </w:t>
       </w:r>
       <w:r>
@@ -31028,7 +30951,6 @@
               <w:rPr>
                 <w:lang w:val="id-ID"/>
               </w:rPr>
-              <w:lastRenderedPageBreak/>
               <w:t>Ruang 1,13:27:23,-89,-75,-88,-120,-120</w:t>
             </w:r>
           </w:p>
@@ -31749,7 +31671,6 @@
               <w:rPr>
                 <w:lang w:val="id-ID"/>
               </w:rPr>
-              <w:lastRenderedPageBreak/>
               <w:t>Lorong,13:36:27,-120,-91,-97,-87,-80</w:t>
             </w:r>
           </w:p>
@@ -32470,7 +32391,6 @@
               <w:rPr>
                 <w:lang w:val="id-ID"/>
               </w:rPr>
-              <w:lastRenderedPageBreak/>
               <w:t>Ruang 2,13:40:37,-94,-87,-88,-80,-91</w:t>
             </w:r>
           </w:p>
@@ -33051,7 +32971,6 @@
               <w:rPr>
                 <w:lang w:val="id-ID"/>
               </w:rPr>
-              <w:lastRenderedPageBreak/>
               <w:t>Ruang 1,14:58:10</w:t>
             </w:r>
           </w:p>
@@ -33772,7 +33691,6 @@
               <w:rPr>
                 <w:lang w:val="id-ID"/>
               </w:rPr>
-              <w:lastRenderedPageBreak/>
               <w:t>Lorong,14:58:30</w:t>
             </w:r>
           </w:p>
@@ -34488,7 +34406,6 @@
         <w:rPr>
           <w:lang w:val="id-ID"/>
         </w:rPr>
-        <w:lastRenderedPageBreak/>
         <w:t>Pada Tabel 5.2 penulis tidak menampilkan seluruh hasil dari implementasi karena banyaknya baris data yang terekam. Pada tabel diatas dapat dilihat bahwa format penulisan file sudah sesuai dengan perancangan, yakni hasil klasifikasi dan waktu klasifikasi.</w:t>
       </w:r>
       <w:r>
@@ -34538,7 +34455,7 @@
       <w:r>
         <w:rPr>
           <w:noProof/>
-          <w:lang w:val="en-US" w:eastAsia="en-US"/>
+          <w:lang w:val="id-ID" w:eastAsia="id-ID"/>
         </w:rPr>
         <w:drawing>
           <wp:inline distT="0" distB="0" distL="0" distR="0" wp14:anchorId="7E666289" wp14:editId="38DF0CD8">
@@ -34644,7 +34561,7 @@
       <w:r>
         <w:rPr>
           <w:noProof/>
-          <w:lang w:val="en-US" w:eastAsia="en-US"/>
+          <w:lang w:val="id-ID" w:eastAsia="id-ID"/>
         </w:rPr>
         <w:drawing>
           <wp:inline distT="0" distB="0" distL="0" distR="0" wp14:anchorId="5FFC83AC" wp14:editId="75544914">
@@ -34753,7 +34670,7 @@
       <w:r>
         <w:rPr>
           <w:noProof/>
-          <w:lang w:val="en-US" w:eastAsia="en-US"/>
+          <w:lang w:val="id-ID" w:eastAsia="id-ID"/>
         </w:rPr>
         <w:drawing>
           <wp:inline distT="0" distB="0" distL="0" distR="0" wp14:anchorId="3D847E2D" wp14:editId="1EE94C35">
@@ -34992,14 +34909,7 @@
         <w:rPr>
           <w:lang w:val="id-ID"/>
         </w:rPr>
-        <w:t xml:space="preserve">. Lokasi yang telah didapatkan kemudian ditampilkan pada layar beserta waktu penentuan lokasi. Waktu penentuan lokasi yang ditampilkan </w:t>
-      </w:r>
-      <w:r>
-        <w:rPr>
-          <w:lang w:val="id-ID"/>
-        </w:rPr>
-        <w:lastRenderedPageBreak/>
-        <w:t xml:space="preserve">memiliki selang </w:t>
+        <w:t xml:space="preserve">. Lokasi yang telah didapatkan kemudian ditampilkan pada layar beserta waktu penentuan lokasi. Waktu penentuan lokasi yang ditampilkan memiliki selang </w:t>
       </w:r>
       <w:r>
         <w:rPr>
@@ -35630,7 +35540,6 @@
               <w:rPr>
                 <w:lang w:val="id-ID"/>
               </w:rPr>
-              <w:lastRenderedPageBreak/>
               <w:t>.......</w:t>
             </w:r>
           </w:p>
@@ -35997,7 +35906,7 @@
       <w:r>
         <w:rPr>
           <w:noProof/>
-          <w:lang w:val="en-US"/>
+          <w:lang w:eastAsia="id-ID"/>
         </w:rPr>
         <w:drawing>
           <wp:inline distT="0" distB="0" distL="0" distR="0" wp14:anchorId="0225D338" wp14:editId="0024C69E">
@@ -36108,11 +36017,7 @@
         <w:t xml:space="preserve">% - 15,24% = 84,76%. </w:t>
       </w:r>
       <w:r>
-        <w:t xml:space="preserve">Pada pengujian ini belum diketahui pada sub lokasi mana pada suatu </w:t>
-      </w:r>
-      <w:r>
-        <w:lastRenderedPageBreak/>
-        <w:t>ruangan yang memiliki tingkat presentase kesalahan akurasi paling tinggi. Untuk mengetahui pada sub lokasi mana yang memiliki presentase akurasi kesalahan paling tinggi akan dilakukan pada pengujian berikutnya.</w:t>
+        <w:t>Pada pengujian ini belum diketahui pada sub lokasi mana pada suatu ruangan yang memiliki tingkat presentase kesalahan akurasi paling tinggi. Untuk mengetahui pada sub lokasi mana yang memiliki presentase akurasi kesalahan paling tinggi akan dilakukan pada pengujian berikutnya.</w:t>
       </w:r>
       <w:r>
         <w:rPr>
@@ -36703,7 +36608,6 @@
               <w:rPr>
                 <w:lang w:val="id-ID"/>
               </w:rPr>
-              <w:lastRenderedPageBreak/>
               <w:t>Ruang 1,14:02:23,Ruang 1,A,Match</w:t>
             </w:r>
           </w:p>
@@ -37430,7 +37334,6 @@
               <w:rPr>
                 <w:lang w:val="id-ID"/>
               </w:rPr>
-              <w:lastRenderedPageBreak/>
               <w:t>Ruang 2,14:04:04,Ruang 1,B,Mismatch</w:t>
             </w:r>
           </w:p>
@@ -37702,9 +37605,8 @@
       <w:r>
         <w:rPr>
           <w:noProof/>
-          <w:lang w:val="en-US"/>
-        </w:rPr>
-        <w:lastRenderedPageBreak/>
+          <w:lang w:eastAsia="id-ID"/>
+        </w:rPr>
         <w:drawing>
           <wp:inline distT="0" distB="0" distL="0" distR="0" wp14:anchorId="287B8CEF" wp14:editId="09611782">
             <wp:extent cx="5279149" cy="2483600"/>
@@ -37821,7 +37723,7 @@
       <w:r>
         <w:rPr>
           <w:noProof/>
-          <w:lang w:val="en-US"/>
+          <w:lang w:eastAsia="id-ID"/>
         </w:rPr>
         <w:drawing>
           <wp:inline distT="0" distB="0" distL="0" distR="0" wp14:anchorId="622C6869" wp14:editId="1F18A14F">
@@ -37890,6 +37792,122 @@
     </w:p>
     <w:p>
       <w:pPr>
+        <w:pStyle w:val="BodyText"/>
+      </w:pPr>
+    </w:p>
+    <w:p>
+      <w:pPr>
+        <w:pStyle w:val="BodyText"/>
+        <w:keepNext/>
+        <w:ind w:left="-284"/>
+      </w:pPr>
+      <w:r>
+        <w:rPr>
+          <w:noProof/>
+          <w:lang w:eastAsia="id-ID"/>
+        </w:rPr>
+        <w:drawing>
+          <wp:inline distT="0" distB="0" distL="0" distR="0" wp14:anchorId="0491C17C" wp14:editId="55C5B25E">
+            <wp:extent cx="5410200" cy="3355811"/>
+            <wp:effectExtent l="0" t="0" r="0" b="0"/>
+            <wp:docPr id="12" name="Picture 12" descr="D:\Data Hasbi\SKRIPSI\GAMBAR\Hasil Perhitungan Akurasi pada tiap sub lokasi.png"/>
+            <wp:cNvGraphicFramePr>
+              <a:graphicFrameLocks xmlns:a="http://schemas.openxmlformats.org/drawingml/2006/main" noChangeAspect="1"/>
+            </wp:cNvGraphicFramePr>
+            <a:graphic xmlns:a="http://schemas.openxmlformats.org/drawingml/2006/main">
+              <a:graphicData uri="http://schemas.openxmlformats.org/drawingml/2006/picture">
+                <pic:pic xmlns:pic="http://schemas.openxmlformats.org/drawingml/2006/picture">
+                  <pic:nvPicPr>
+                    <pic:cNvPr id="0" name="Picture 1" descr="D:\Data Hasbi\SKRIPSI\GAMBAR\Hasil Perhitungan Akurasi pada tiap sub lokasi.png"/>
+                    <pic:cNvPicPr>
+                      <a:picLocks noChangeAspect="1" noChangeArrowheads="1"/>
+                    </pic:cNvPicPr>
+                  </pic:nvPicPr>
+                  <pic:blipFill>
+                    <a:blip r:embed="rId30">
+                      <a:extLst>
+                        <a:ext uri="{28A0092B-C50C-407E-A947-70E740481C1C}">
+                          <a14:useLocalDpi xmlns:a14="http://schemas.microsoft.com/office/drawing/2010/main" val="0"/>
+                        </a:ext>
+                      </a:extLst>
+                    </a:blip>
+                    <a:srcRect/>
+                    <a:stretch>
+                      <a:fillRect/>
+                    </a:stretch>
+                  </pic:blipFill>
+                  <pic:spPr bwMode="auto">
+                    <a:xfrm>
+                      <a:off x="0" y="0"/>
+                      <a:ext cx="5419995" cy="3361887"/>
+                    </a:xfrm>
+                    <a:prstGeom prst="rect">
+                      <a:avLst/>
+                    </a:prstGeom>
+                    <a:noFill/>
+                    <a:ln>
+                      <a:noFill/>
+                    </a:ln>
+                  </pic:spPr>
+                </pic:pic>
+              </a:graphicData>
+            </a:graphic>
+          </wp:inline>
+        </w:drawing>
+      </w:r>
+    </w:p>
+    <w:p>
+      <w:pPr>
+        <w:pStyle w:val="Caption"/>
+      </w:pPr>
+      <w:r>
+        <w:t xml:space="preserve">Gambar </w:t>
+      </w:r>
+      <w:r>
+        <w:fldChar w:fldCharType="begin"/>
+      </w:r>
+      <w:r>
+        <w:instrText xml:space="preserve"> STYLEREF 1 \s </w:instrText>
+      </w:r>
+      <w:r>
+        <w:fldChar w:fldCharType="separate"/>
+      </w:r>
+      <w:r>
+        <w:rPr>
+          <w:noProof/>
+        </w:rPr>
+        <w:t>5</w:t>
+      </w:r>
+      <w:r>
+        <w:fldChar w:fldCharType="end"/>
+      </w:r>
+      <w:r>
+        <w:t>.</w:t>
+      </w:r>
+      <w:r>
+        <w:fldChar w:fldCharType="begin"/>
+      </w:r>
+      <w:r>
+        <w:instrText xml:space="preserve"> SEQ Gambar \* ARABIC \s 1 </w:instrText>
+      </w:r>
+      <w:r>
+        <w:fldChar w:fldCharType="separate"/>
+      </w:r>
+      <w:r>
+        <w:rPr>
+          <w:noProof/>
+        </w:rPr>
+        <w:t>7</w:t>
+      </w:r>
+      <w:r>
+        <w:fldChar w:fldCharType="end"/>
+      </w:r>
+      <w:r>
+        <w:t xml:space="preserve"> Denah Sub Lokasi Beserta Akurasi Kesalahannya</w:t>
+      </w:r>
+    </w:p>
+    <w:p>
+      <w:pPr>
         <w:pStyle w:val="PTIIKBodyTextFirstIndent"/>
         <w:rPr>
           <w:lang w:val="id-ID"/>
@@ -37899,14 +37917,47 @@
         <w:rPr>
           <w:lang w:val="id-ID"/>
         </w:rPr>
-        <w:t xml:space="preserve">Pada Gambar 5.6 di atas disajikan grafik dari akurasi kesalahan pada tiap sub lokasi. Pada data di atas terlihat sub lokasi B pada Ruang 1 memiliki kesalahan akurasi kesalahan paling </w:t>
+        <w:t xml:space="preserve">Pada Gambar 5.6 di atas disajikan grafik dari akurasi kesalahan pada tiap sub lokasi. </w:t>
       </w:r>
       <w:r>
         <w:rPr>
           <w:lang w:val="id-ID"/>
         </w:rPr>
-        <w:t>tinggi. Untuk memetakan lebih jelas, pada gambar dibawah ini akan ditampilkan akurasi kesalahan sub lokasi pada denah ruang implementasi.</w:t>
-      </w:r>
+        <w:t>Sub lokasi yang berdekatan dengan sub lokasi dari lokasi lainnya memiliki tingkat akurasi kesalahan yang cukup tinggi. Pada Gambar 5.7 terlihat bahwa pada sub lokasi B dan D pada Ruang 1 memiliki akurasi kesalahan tertinggi pada ruangan tersebut. Pada Lorong, sub lokasi A dan C memiliki akurasi kesalahan tertinggi pada lokasi tersebut. Pada Ruang 2, sub lokasi A dan C memiliki akurasi kesalahan tertinggi pada lokasi tersebut. Hal ini menunujukkan bahwa pada sub-sub lokasi tersebut, terdapat kesalahan klasifikasi yang cukup tinggi. Hal ini dapat terjadi karena sub-sub lokasi tersebut memiliki pola sinyal/</w:t>
+      </w:r>
+      <w:r>
+        <w:rPr>
+          <w:i/>
+          <w:lang w:val="id-ID"/>
+        </w:rPr>
+        <w:t>fingerprint</w:t>
+      </w:r>
+      <w:r>
+        <w:rPr>
+          <w:lang w:val="id-ID"/>
+        </w:rPr>
+        <w:t xml:space="preserve"> yang</w:t>
+      </w:r>
+      <w:r>
+        <w:rPr>
+          <w:lang w:val="id-ID"/>
+        </w:rPr>
+        <w:t xml:space="preserve"> cenderung</w:t>
+      </w:r>
+      <w:r>
+        <w:rPr>
+          <w:lang w:val="id-ID"/>
+        </w:rPr>
+        <w:t xml:space="preserve"> sama dengan sub lokasi yang berdekatan pada ruang yang berbeda. </w:t>
+      </w:r>
+    </w:p>
+    <w:p>
+      <w:pPr>
+        <w:pStyle w:val="PTIIKBodyTextFirstIndent"/>
+        <w:rPr>
+          <w:lang w:val="id-ID"/>
+        </w:rPr>
+      </w:pPr>
       <w:bookmarkStart w:id="100" w:name="_GoBack"/>
       <w:bookmarkEnd w:id="100"/>
     </w:p>
@@ -37931,7 +37982,6 @@
         <w:pStyle w:val="BodyTextFirstIndent"/>
       </w:pPr>
       <w:r>
-        <w:lastRenderedPageBreak/>
         <w:t xml:space="preserve">Pembahasan berfungsi untuk menerjemahkan makna dari hasil yang diperoleh untuk menjawab pertanyaan atau masalah penelitian. Fungsi lainnya adalah untuk menjelaskan pemahaman baru yang didapatkan dari hasil penelitian, yang diharapkan berguna dalam pengembangan keilmuan. Dalam penelitian tingkat lanjut, fungsi pembahasan yang kedua ini sangat penting karena dapat menunjukkan kontribusi penulis terhadap pengembangan keilmuan. Akan tetapi, dalam penelitian tingkat skripsi, fungsi yang kedua ini dapat diterapkan secara terbatas karena pendidikan S1 tidak dituntut untuk pengembangan keilmuan secara substansial, tetapi cukup terhadap pemahaman personal dalam implementasi konsep atau teori. </w:t>
       </w:r>
     </w:p>
@@ -38134,7 +38184,6 @@
         <w:rPr>
           <w:lang w:val="en-US"/>
         </w:rPr>
-        <w:lastRenderedPageBreak/>
         <w:t>Subbab</w:t>
       </w:r>
       <w:r>
@@ -38571,7 +38620,6 @@
           <w:szCs w:val="24"/>
           <w:lang w:val="en-US"/>
         </w:rPr>
-        <w:lastRenderedPageBreak/>
         <w:t xml:space="preserve">Bab 1 sampai Bab 3 memuat informasi yang sesuai dengan panduan sebelumnya. Isi dari bab-bab berikutnya: </w:t>
       </w:r>
     </w:p>
@@ -38873,7 +38921,6 @@
         <w:rPr>
           <w:lang w:val="en-US"/>
         </w:rPr>
-        <w:lastRenderedPageBreak/>
         <w:t xml:space="preserve">Bab 4 Hasil </w:t>
       </w:r>
     </w:p>
@@ -38946,7 +38993,6 @@
         <w:rPr>
           <w:lang w:val="en-US"/>
         </w:rPr>
-        <w:lastRenderedPageBreak/>
         <w:t>Penutup</w:t>
       </w:r>
       <w:bookmarkEnd w:id="110"/>
@@ -39054,7 +39100,6 @@
         <w:rPr>
           <w:caps w:val="0"/>
         </w:rPr>
-        <w:lastRenderedPageBreak/>
         <w:t>DAFTAR REFERENSI</w:t>
       </w:r>
       <w:bookmarkEnd w:id="114"/>
@@ -39650,7 +39695,6 @@
         <w:rPr>
           <w:lang w:val="en-US"/>
         </w:rPr>
-        <w:lastRenderedPageBreak/>
         <w:t xml:space="preserve">Cookson, J. dan Church, S. eds., 2007. </w:t>
       </w:r>
       <w:r>
@@ -40223,7 +40267,6 @@
         <w:rPr>
           <w:lang w:val="en-US"/>
         </w:rPr>
-        <w:lastRenderedPageBreak/>
         <w:t xml:space="preserve">Silverman, D.F. dan Propp, K.K. eds., 1990. </w:t>
       </w:r>
       <w:r>
@@ -40483,7 +40526,6 @@
           <w:caps w:val="0"/>
           <w:lang w:val="en-US"/>
         </w:rPr>
-        <w:lastRenderedPageBreak/>
         <w:t>PERSYARATAN FISIK DAN TATA LETAK</w:t>
       </w:r>
       <w:bookmarkEnd w:id="116"/>
@@ -40999,11 +41041,7 @@
         <w:t xml:space="preserve">Penomoran subbab disarankan tidak lebih dari </w:t>
       </w:r>
       <w:r>
-        <w:t xml:space="preserve">4 level </w:t>
-      </w:r>
-      <w:r>
-        <w:lastRenderedPageBreak/>
-        <w:t>(maksimal sub</w:t>
+        <w:t>4 level (maksimal sub</w:t>
       </w:r>
       <w:r>
         <w:t xml:space="preserve">bab X.X.X.X). </w:t>
@@ -41204,7 +41242,6 @@
         <w:rPr>
           <w:lang w:val="en-US"/>
         </w:rPr>
-        <w:lastRenderedPageBreak/>
         <w:t>PENGGUNAAN BAHASA</w:t>
       </w:r>
       <w:bookmarkEnd w:id="136"/>
@@ -41350,7 +41387,7 @@
       </w:r>
     </w:p>
     <w:sectPr>
-      <w:footerReference w:type="default" r:id="rId30"/>
+      <w:footerReference w:type="default" r:id="rId31"/>
       <w:pgSz w:w="11906" w:h="16838"/>
       <w:pgMar w:top="1701" w:right="1701" w:bottom="1701" w:left="2268" w:header="709" w:footer="709" w:gutter="0"/>
       <w:pgNumType w:start="1"/>
@@ -41805,7 +41842,7 @@
       <w:rPr>
         <w:noProof/>
       </w:rPr>
-      <w:t>50</w:t>
+      <w:t>60</w:t>
     </w:r>
     <w:r>
       <w:rPr>
@@ -41866,7 +41903,7 @@
 
 <file path=word/numbering.xml><?xml version="1.0" encoding="utf-8"?>
 <w:numbering xmlns:wpc="http://schemas.microsoft.com/office/word/2010/wordprocessingCanvas" xmlns:mc="http://schemas.openxmlformats.org/markup-compatibility/2006" xmlns:o="urn:schemas-microsoft-com:office:office" xmlns:r="http://schemas.openxmlformats.org/officeDocument/2006/relationships" xmlns:m="http://schemas.openxmlformats.org/officeDocument/2006/math" xmlns:v="urn:schemas-microsoft-com:vml" xmlns:wp14="http://schemas.microsoft.com/office/word/2010/wordprocessingDrawing" xmlns:wp="http://schemas.openxmlformats.org/drawingml/2006/wordprocessingDrawing" xmlns:w10="urn:schemas-microsoft-com:office:word" xmlns:w="http://schemas.openxmlformats.org/wordprocessingml/2006/main" xmlns:w14="http://schemas.microsoft.com/office/word/2010/wordml" xmlns:w15="http://schemas.microsoft.com/office/word/2012/wordml" xmlns:wpg="http://schemas.microsoft.com/office/word/2010/wordprocessingGroup" xmlns:wpi="http://schemas.microsoft.com/office/word/2010/wordprocessingInk" xmlns:wne="http://schemas.microsoft.com/office/word/2006/wordml" xmlns:wps="http://schemas.microsoft.com/office/word/2010/wordprocessingShape" mc:Ignorable="w14 w15 wp14">
-  <w:abstractNum w:abstractNumId="0" w15:restartNumberingAfterBreak="0">
+  <w:abstractNum w:abstractNumId="0">
     <w:nsid w:val="FFFFFF7C"/>
     <w:multiLevelType w:val="singleLevel"/>
     <w:tmpl w:val="01346564"/>
@@ -41884,7 +41921,7 @@
       </w:pPr>
     </w:lvl>
   </w:abstractNum>
-  <w:abstractNum w:abstractNumId="1" w15:restartNumberingAfterBreak="0">
+  <w:abstractNum w:abstractNumId="1">
     <w:nsid w:val="FFFFFF7D"/>
     <w:multiLevelType w:val="singleLevel"/>
     <w:tmpl w:val="703AD14E"/>
@@ -41902,7 +41939,7 @@
       </w:pPr>
     </w:lvl>
   </w:abstractNum>
-  <w:abstractNum w:abstractNumId="2" w15:restartNumberingAfterBreak="0">
+  <w:abstractNum w:abstractNumId="2">
     <w:nsid w:val="FFFFFF7F"/>
     <w:multiLevelType w:val="singleLevel"/>
     <w:tmpl w:val="3452B87E"/>
@@ -41923,7 +41960,7 @@
       </w:rPr>
     </w:lvl>
   </w:abstractNum>
-  <w:abstractNum w:abstractNumId="3" w15:restartNumberingAfterBreak="0">
+  <w:abstractNum w:abstractNumId="3">
     <w:nsid w:val="FFFFFF80"/>
     <w:multiLevelType w:val="singleLevel"/>
     <w:tmpl w:val="7A020C2C"/>
@@ -41944,7 +41981,7 @@
       </w:rPr>
     </w:lvl>
   </w:abstractNum>
-  <w:abstractNum w:abstractNumId="4" w15:restartNumberingAfterBreak="0">
+  <w:abstractNum w:abstractNumId="4">
     <w:nsid w:val="FFFFFF81"/>
     <w:multiLevelType w:val="singleLevel"/>
     <w:tmpl w:val="1E6EC984"/>
@@ -41965,7 +42002,7 @@
       </w:rPr>
     </w:lvl>
   </w:abstractNum>
-  <w:abstractNum w:abstractNumId="5" w15:restartNumberingAfterBreak="0">
+  <w:abstractNum w:abstractNumId="5">
     <w:nsid w:val="FFFFFF82"/>
     <w:multiLevelType w:val="singleLevel"/>
     <w:tmpl w:val="FE2EF852"/>
@@ -41986,7 +42023,7 @@
       </w:rPr>
     </w:lvl>
   </w:abstractNum>
-  <w:abstractNum w:abstractNumId="6" w15:restartNumberingAfterBreak="0">
+  <w:abstractNum w:abstractNumId="6">
     <w:nsid w:val="FFFFFF88"/>
     <w:multiLevelType w:val="singleLevel"/>
     <w:tmpl w:val="6A28F0C0"/>
@@ -42007,7 +42044,7 @@
       </w:rPr>
     </w:lvl>
   </w:abstractNum>
-  <w:abstractNum w:abstractNumId="7" w15:restartNumberingAfterBreak="0">
+  <w:abstractNum w:abstractNumId="7">
     <w:nsid w:val="01B63EC0"/>
     <w:multiLevelType w:val="hybridMultilevel"/>
     <w:tmpl w:val="23582AC4"/>
@@ -42124,7 +42161,7 @@
       </w:rPr>
     </w:lvl>
   </w:abstractNum>
-  <w:abstractNum w:abstractNumId="8" w15:restartNumberingAfterBreak="0">
+  <w:abstractNum w:abstractNumId="8">
     <w:nsid w:val="04C35C13"/>
     <w:multiLevelType w:val="multilevel"/>
     <w:tmpl w:val="7FCAF4E0"/>
@@ -42244,7 +42281,7 @@
       </w:rPr>
     </w:lvl>
   </w:abstractNum>
-  <w:abstractNum w:abstractNumId="9" w15:restartNumberingAfterBreak="0">
+  <w:abstractNum w:abstractNumId="9">
     <w:nsid w:val="054423D9"/>
     <w:multiLevelType w:val="hybridMultilevel"/>
     <w:tmpl w:val="CCF672DE"/>
@@ -42331,14 +42368,14 @@
       </w:pPr>
     </w:lvl>
   </w:abstractNum>
-  <w:abstractNum w:abstractNumId="10" w15:restartNumberingAfterBreak="0">
+  <w:abstractNum w:abstractNumId="10">
     <w:nsid w:val="06CF58F6"/>
     <w:multiLevelType w:val="multilevel"/>
     <w:tmpl w:val="62E8B9FA"/>
     <w:name w:val="AppHeads32"/>
     <w:numStyleLink w:val="AppendixHeadings"/>
   </w:abstractNum>
-  <w:abstractNum w:abstractNumId="11" w15:restartNumberingAfterBreak="0">
+  <w:abstractNum w:abstractNumId="11">
     <w:nsid w:val="09454FFD"/>
     <w:multiLevelType w:val="hybridMultilevel"/>
     <w:tmpl w:val="AA0ABC42"/>
@@ -42427,14 +42464,14 @@
       </w:pPr>
     </w:lvl>
   </w:abstractNum>
-  <w:abstractNum w:abstractNumId="12" w15:restartNumberingAfterBreak="0">
+  <w:abstractNum w:abstractNumId="12">
     <w:nsid w:val="142C1CED"/>
     <w:multiLevelType w:val="multilevel"/>
     <w:tmpl w:val="A01A89D2"/>
     <w:name w:val="BodyHeadings"/>
     <w:numStyleLink w:val="BodyHeadings"/>
   </w:abstractNum>
-  <w:abstractNum w:abstractNumId="13" w15:restartNumberingAfterBreak="0">
+  <w:abstractNum w:abstractNumId="13">
     <w:nsid w:val="14A64C38"/>
     <w:multiLevelType w:val="multilevel"/>
     <w:tmpl w:val="62E8B9FA"/>
@@ -42559,7 +42596,7 @@
       </w:rPr>
     </w:lvl>
   </w:abstractNum>
-  <w:abstractNum w:abstractNumId="14" w15:restartNumberingAfterBreak="0">
+  <w:abstractNum w:abstractNumId="14">
     <w:nsid w:val="170300F2"/>
     <w:multiLevelType w:val="multilevel"/>
     <w:tmpl w:val="0421001D"/>
@@ -42646,7 +42683,7 @@
       </w:pPr>
     </w:lvl>
   </w:abstractNum>
-  <w:abstractNum w:abstractNumId="15" w15:restartNumberingAfterBreak="0">
+  <w:abstractNum w:abstractNumId="15">
     <w:nsid w:val="1AC539BF"/>
     <w:multiLevelType w:val="hybridMultilevel"/>
     <w:tmpl w:val="D688A4A2"/>
@@ -42763,7 +42800,7 @@
       </w:rPr>
     </w:lvl>
   </w:abstractNum>
-  <w:abstractNum w:abstractNumId="16" w15:restartNumberingAfterBreak="0">
+  <w:abstractNum w:abstractNumId="16">
     <w:nsid w:val="21ED2DBC"/>
     <w:multiLevelType w:val="hybridMultilevel"/>
     <w:tmpl w:val="A0F4482E"/>
@@ -42850,7 +42887,7 @@
       </w:pPr>
     </w:lvl>
   </w:abstractNum>
-  <w:abstractNum w:abstractNumId="17" w15:restartNumberingAfterBreak="0">
+  <w:abstractNum w:abstractNumId="17">
     <w:nsid w:val="222B0DDA"/>
     <w:multiLevelType w:val="multilevel"/>
     <w:tmpl w:val="4C4C5A04"/>
@@ -42968,7 +43005,7 @@
       </w:rPr>
     </w:lvl>
   </w:abstractNum>
-  <w:abstractNum w:abstractNumId="18" w15:restartNumberingAfterBreak="0">
+  <w:abstractNum w:abstractNumId="18">
     <w:nsid w:val="27CD1339"/>
     <w:multiLevelType w:val="multilevel"/>
     <w:tmpl w:val="2DB4B156"/>
@@ -43085,7 +43122,7 @@
       </w:rPr>
     </w:lvl>
   </w:abstractNum>
-  <w:abstractNum w:abstractNumId="19" w15:restartNumberingAfterBreak="0">
+  <w:abstractNum w:abstractNumId="19">
     <w:nsid w:val="2E3A138C"/>
     <w:multiLevelType w:val="multilevel"/>
     <w:tmpl w:val="4C4C5A04"/>
@@ -43203,21 +43240,21 @@
       </w:rPr>
     </w:lvl>
   </w:abstractNum>
-  <w:abstractNum w:abstractNumId="20" w15:restartNumberingAfterBreak="0">
+  <w:abstractNum w:abstractNumId="20">
     <w:nsid w:val="327B644E"/>
     <w:multiLevelType w:val="multilevel"/>
     <w:tmpl w:val="62E8B9FA"/>
     <w:name w:val="AppHeads2"/>
     <w:numStyleLink w:val="AppendixHeadings"/>
   </w:abstractNum>
-  <w:abstractNum w:abstractNumId="21" w15:restartNumberingAfterBreak="0">
+  <w:abstractNum w:abstractNumId="21">
     <w:nsid w:val="33811249"/>
     <w:multiLevelType w:val="multilevel"/>
     <w:tmpl w:val="62E8B9FA"/>
     <w:name w:val="AppHeads"/>
     <w:numStyleLink w:val="AppendixHeadings"/>
   </w:abstractNum>
-  <w:abstractNum w:abstractNumId="22" w15:restartNumberingAfterBreak="0">
+  <w:abstractNum w:abstractNumId="22">
     <w:nsid w:val="39E671BA"/>
     <w:multiLevelType w:val="hybridMultilevel"/>
     <w:tmpl w:val="092EA394"/>
@@ -43330,7 +43367,7 @@
       </w:rPr>
     </w:lvl>
   </w:abstractNum>
-  <w:abstractNum w:abstractNumId="23" w15:restartNumberingAfterBreak="0">
+  <w:abstractNum w:abstractNumId="23">
     <w:nsid w:val="3D1E5D8D"/>
     <w:multiLevelType w:val="hybridMultilevel"/>
     <w:tmpl w:val="22103AB2"/>
@@ -43442,7 +43479,7 @@
       </w:rPr>
     </w:lvl>
   </w:abstractNum>
-  <w:abstractNum w:abstractNumId="24" w15:restartNumberingAfterBreak="0">
+  <w:abstractNum w:abstractNumId="24">
     <w:nsid w:val="3F5D1795"/>
     <w:multiLevelType w:val="hybridMultilevel"/>
     <w:tmpl w:val="CFC42DB6"/>
@@ -43529,7 +43566,7 @@
       </w:pPr>
     </w:lvl>
   </w:abstractNum>
-  <w:abstractNum w:abstractNumId="25" w15:restartNumberingAfterBreak="0">
+  <w:abstractNum w:abstractNumId="25">
     <w:nsid w:val="42132298"/>
     <w:multiLevelType w:val="hybridMultilevel"/>
     <w:tmpl w:val="D494D31A"/>
@@ -43622,7 +43659,7 @@
       </w:pPr>
     </w:lvl>
   </w:abstractNum>
-  <w:abstractNum w:abstractNumId="26" w15:restartNumberingAfterBreak="0">
+  <w:abstractNum w:abstractNumId="26">
     <w:nsid w:val="47DE450F"/>
     <w:multiLevelType w:val="hybridMultilevel"/>
     <w:tmpl w:val="D7022A74"/>
@@ -43715,21 +43752,21 @@
       </w:pPr>
     </w:lvl>
   </w:abstractNum>
-  <w:abstractNum w:abstractNumId="27" w15:restartNumberingAfterBreak="0">
+  <w:abstractNum w:abstractNumId="27">
     <w:nsid w:val="49D41C76"/>
     <w:multiLevelType w:val="multilevel"/>
     <w:tmpl w:val="A01A89D2"/>
     <w:name w:val="BodyHeads"/>
     <w:numStyleLink w:val="BodyHeadings"/>
   </w:abstractNum>
-  <w:abstractNum w:abstractNumId="28" w15:restartNumberingAfterBreak="0">
+  <w:abstractNum w:abstractNumId="28">
     <w:nsid w:val="509107F9"/>
     <w:multiLevelType w:val="multilevel"/>
     <w:tmpl w:val="A01A89D2"/>
     <w:name w:val="BodyHeadings2"/>
     <w:numStyleLink w:val="BodyHeadings"/>
   </w:abstractNum>
-  <w:abstractNum w:abstractNumId="29" w15:restartNumberingAfterBreak="0">
+  <w:abstractNum w:abstractNumId="29">
     <w:nsid w:val="56DE3ADD"/>
     <w:multiLevelType w:val="multilevel"/>
     <w:tmpl w:val="A01A89D2"/>
@@ -43852,14 +43889,14 @@
       </w:rPr>
     </w:lvl>
   </w:abstractNum>
-  <w:abstractNum w:abstractNumId="30" w15:restartNumberingAfterBreak="0">
+  <w:abstractNum w:abstractNumId="30">
     <w:nsid w:val="57517C54"/>
     <w:multiLevelType w:val="multilevel"/>
     <w:tmpl w:val="62E8B9FA"/>
     <w:name w:val="AppHeads"/>
     <w:numStyleLink w:val="AppendixHeadings"/>
   </w:abstractNum>
-  <w:abstractNum w:abstractNumId="31" w15:restartNumberingAfterBreak="0">
+  <w:abstractNum w:abstractNumId="31">
     <w:nsid w:val="59D75C58"/>
     <w:multiLevelType w:val="hybridMultilevel"/>
     <w:tmpl w:val="E2F0C89A"/>
@@ -43946,14 +43983,14 @@
       </w:pPr>
     </w:lvl>
   </w:abstractNum>
-  <w:abstractNum w:abstractNumId="32" w15:restartNumberingAfterBreak="0">
+  <w:abstractNum w:abstractNumId="32">
     <w:nsid w:val="5C7F389E"/>
     <w:multiLevelType w:val="multilevel"/>
     <w:tmpl w:val="62E8B9FA"/>
     <w:name w:val="AppHeads4"/>
     <w:numStyleLink w:val="AppendixHeadings"/>
   </w:abstractNum>
-  <w:abstractNum w:abstractNumId="33" w15:restartNumberingAfterBreak="0">
+  <w:abstractNum w:abstractNumId="33">
     <w:nsid w:val="5E344E65"/>
     <w:multiLevelType w:val="hybridMultilevel"/>
     <w:tmpl w:val="A5CE6A30"/>
@@ -44040,21 +44077,21 @@
       </w:pPr>
     </w:lvl>
   </w:abstractNum>
-  <w:abstractNum w:abstractNumId="34" w15:restartNumberingAfterBreak="0">
+  <w:abstractNum w:abstractNumId="34">
     <w:nsid w:val="6E365AD2"/>
     <w:multiLevelType w:val="multilevel"/>
     <w:tmpl w:val="A01A89D2"/>
     <w:name w:val="BodyHeadings3"/>
     <w:numStyleLink w:val="BodyHeadings"/>
   </w:abstractNum>
-  <w:abstractNum w:abstractNumId="35" w15:restartNumberingAfterBreak="0">
+  <w:abstractNum w:abstractNumId="35">
     <w:nsid w:val="742E6936"/>
     <w:multiLevelType w:val="multilevel"/>
     <w:tmpl w:val="62E8B9FA"/>
     <w:name w:val="AppHeads3"/>
     <w:numStyleLink w:val="AppendixHeadings"/>
   </w:abstractNum>
-  <w:abstractNum w:abstractNumId="36" w15:restartNumberingAfterBreak="0">
+  <w:abstractNum w:abstractNumId="36">
     <w:nsid w:val="74D14619"/>
     <w:multiLevelType w:val="multilevel"/>
     <w:tmpl w:val="4C4C5A04"/>
@@ -44172,7 +44209,7 @@
       </w:rPr>
     </w:lvl>
   </w:abstractNum>
-  <w:abstractNum w:abstractNumId="37" w15:restartNumberingAfterBreak="0">
+  <w:abstractNum w:abstractNumId="37">
     <w:nsid w:val="79EE763E"/>
     <w:multiLevelType w:val="hybridMultilevel"/>
     <w:tmpl w:val="762E3CD4"/>
@@ -44265,7 +44302,7 @@
       </w:pPr>
     </w:lvl>
   </w:abstractNum>
-  <w:abstractNum w:abstractNumId="38" w15:restartNumberingAfterBreak="0">
+  <w:abstractNum w:abstractNumId="38">
     <w:nsid w:val="7E7350CA"/>
     <w:multiLevelType w:val="hybridMultilevel"/>
     <w:tmpl w:val="28D01D0A"/>
@@ -46366,6 +46403,7 @@
     <w:uiPriority w:val="59"/>
     <w:rsid w:val="00B9002A"/>
     <w:tblPr>
+      <w:tblInd w:w="0" w:type="dxa"/>
       <w:tblBorders>
         <w:top w:val="single" w:sz="4" w:space="0" w:color="000000"/>
         <w:left w:val="single" w:sz="4" w:space="0" w:color="000000"/>
@@ -46374,6 +46412,12 @@
         <w:insideH w:val="single" w:sz="4" w:space="0" w:color="000000"/>
         <w:insideV w:val="single" w:sz="4" w:space="0" w:color="000000"/>
       </w:tblBorders>
+      <w:tblCellMar>
+        <w:top w:w="0" w:type="dxa"/>
+        <w:left w:w="108" w:type="dxa"/>
+        <w:bottom w:w="0" w:type="dxa"/>
+        <w:right w:w="108" w:type="dxa"/>
+      </w:tblCellMar>
     </w:tblPr>
   </w:style>
   <w:style w:type="paragraph" w:styleId="ListContinue2">
@@ -47140,7 +47184,7 @@
               <a:cs typeface="+mn-cs"/>
             </a:defRPr>
           </a:pPr>
-          <a:endParaRPr lang="en-US"/>
+          <a:endParaRPr lang="id-ID"/>
         </a:p>
       </c:txPr>
     </c:title>
@@ -47202,7 +47246,7 @@
                     <a:cs typeface="+mn-cs"/>
                   </a:defRPr>
                 </a:pPr>
-                <a:endParaRPr lang="en-US"/>
+                <a:endParaRPr lang="id-ID"/>
               </a:p>
             </c:txPr>
             <c:dLblPos val="outEnd"/>
@@ -47320,7 +47364,7 @@
                     <a:cs typeface="+mn-cs"/>
                   </a:defRPr>
                 </a:pPr>
-                <a:endParaRPr lang="en-US"/>
+                <a:endParaRPr lang="id-ID"/>
               </a:p>
             </c:txPr>
             <c:dLblPos val="outEnd"/>
@@ -47438,7 +47482,7 @@
                     <a:cs typeface="+mn-cs"/>
                   </a:defRPr>
                 </a:pPr>
-                <a:endParaRPr lang="en-US"/>
+                <a:endParaRPr lang="id-ID"/>
               </a:p>
             </c:txPr>
             <c:dLblPos val="outEnd"/>
@@ -47556,7 +47600,7 @@
                     <a:cs typeface="+mn-cs"/>
                   </a:defRPr>
                 </a:pPr>
-                <a:endParaRPr lang="en-US"/>
+                <a:endParaRPr lang="id-ID"/>
               </a:p>
             </c:txPr>
             <c:dLblPos val="outEnd"/>
@@ -47634,11 +47678,11 @@
         </c:dLbls>
         <c:gapWidth val="219"/>
         <c:overlap val="-27"/>
-        <c:axId val="805351904"/>
-        <c:axId val="805352296"/>
+        <c:axId val="454105760"/>
+        <c:axId val="454106152"/>
       </c:barChart>
       <c:catAx>
-        <c:axId val="805351904"/>
+        <c:axId val="454105760"/>
         <c:scaling>
           <c:orientation val="minMax"/>
         </c:scaling>
@@ -47678,10 +47722,10 @@
                 <a:cs typeface="+mn-cs"/>
               </a:defRPr>
             </a:pPr>
-            <a:endParaRPr lang="en-US"/>
+            <a:endParaRPr lang="id-ID"/>
           </a:p>
         </c:txPr>
-        <c:crossAx val="805352296"/>
+        <c:crossAx val="454106152"/>
         <c:crosses val="autoZero"/>
         <c:auto val="1"/>
         <c:lblAlgn val="ctr"/>
@@ -47689,7 +47733,7 @@
         <c:noMultiLvlLbl val="0"/>
       </c:catAx>
       <c:valAx>
-        <c:axId val="805352296"/>
+        <c:axId val="454106152"/>
         <c:scaling>
           <c:orientation val="minMax"/>
         </c:scaling>
@@ -47737,10 +47781,10 @@
                 <a:cs typeface="+mn-cs"/>
               </a:defRPr>
             </a:pPr>
-            <a:endParaRPr lang="en-US"/>
+            <a:endParaRPr lang="id-ID"/>
           </a:p>
         </c:txPr>
-        <c:crossAx val="805351904"/>
+        <c:crossAx val="454105760"/>
         <c:crosses val="autoZero"/>
         <c:crossBetween val="between"/>
       </c:valAx>
@@ -47779,7 +47823,7 @@
                 <a:cs typeface="+mn-cs"/>
               </a:defRPr>
             </a:pPr>
-            <a:endParaRPr lang="en-US"/>
+            <a:endParaRPr lang="id-ID"/>
           </a:p>
         </c:txPr>
       </c:dTable>
@@ -47818,7 +47862,7 @@
               <a:cs typeface="+mn-cs"/>
             </a:defRPr>
           </a:pPr>
-          <a:endParaRPr lang="en-US"/>
+          <a:endParaRPr lang="id-ID"/>
         </a:p>
       </c:txPr>
     </c:legend>
@@ -47846,7 +47890,7 @@
       <a:pPr>
         <a:defRPr/>
       </a:pPr>
-      <a:endParaRPr lang="en-US"/>
+      <a:endParaRPr lang="id-ID"/>
     </a:p>
   </c:txPr>
   <c:externalData r:id="rId3">
@@ -48686,7 +48730,7 @@
 </file>
 
 <file path=customXml/itemProps1.xml><?xml version="1.0" encoding="utf-8"?>
-<ds:datastoreItem xmlns:ds="http://schemas.openxmlformats.org/officeDocument/2006/customXml" ds:itemID="{2D71887A-4E09-4E23-99F0-CD825AC3D53D}">
+<ds:datastoreItem xmlns:ds="http://schemas.openxmlformats.org/officeDocument/2006/customXml" ds:itemID="{C736B8A4-6F32-40CB-8AEC-E5CF7F471904}">
   <ds:schemaRefs>
     <ds:schemaRef ds:uri="http://schemas.openxmlformats.org/officeDocument/2006/bibliography"/>
   </ds:schemaRefs>

</xml_diff>

<commit_message>
add penjelasan di kajian pustaka
</commit_message>
<xml_diff>
--- a/DOKUMEN/SKRIPSI MUHAMMAD HASBI A. S (1).docx
+++ b/DOKUMEN/SKRIPSI MUHAMMAD HASBI A. S (1).docx
@@ -1847,8 +1847,8 @@
       <w:bookmarkEnd w:id="5"/>
       <w:bookmarkEnd w:id="6"/>
     </w:p>
-    <w:bookmarkStart w:id="7" w:name="_Ref402284383" w:displacedByCustomXml="next"/>
-    <w:bookmarkStart w:id="8" w:name="_Toc402485258" w:displacedByCustomXml="next"/>
+    <w:bookmarkStart w:id="7" w:name="_Toc402485258" w:displacedByCustomXml="next"/>
+    <w:bookmarkStart w:id="8" w:name="_Ref402284383" w:displacedByCustomXml="next"/>
     <w:sdt>
       <w:sdtPr>
         <w:rPr>
@@ -10109,13 +10109,13 @@
         <w:t>.</w:t>
       </w:r>
       <w:r>
-        <w:t xml:space="preserve"> Oleh karena itu, dalam penentuan lokasi dalam ruangan atau gedung digunakan teknologi nirkabel seperti WiFi dan Bluetooth. </w:t>
+        <w:t xml:space="preserve"> Oleh karena itu, dalam penentuan lokasi dalam ruangan atau gedung digunakan teknologi nirkabel seperti WiFi dan Bluetooth.</w:t>
       </w:r>
       <w:r>
         <w:fldChar w:fldCharType="begin" w:fldLock="1"/>
       </w:r>
       <w:r>
-        <w:instrText>ADDIN CSL_CITATION {"citationItems":[{"id":"ITEM-1","itemData":{"DOI":"10.1109/SIU.2014.6830467","ISBN":"VO -","ISSN":"0022-1325","PMID":"20034186","abstract":"Indoor localization has recently witnessed an increase in interest, due to the potential wide range of services it can provide by leveraging Internet of Things (IoT), and ubiquitous connectivity. Different techniques, wireless technologies and mechanisms have been proposed in the literature to provide indoor localization services in order to improve the services provided to the users. However, there is a lack of an up-to-date survey paper that incorporates some of the recently proposed accurate and reliable localization systems. In this paper, we aim to provide a detailed survey of different indoor localization techniques such as Angle of Arrival (AoA), Time of Flight (ToF), Return Time of Flight (RTOF), Received Signal Strength (RSS); based on technologies such as WiFi, Radio Frequency Identification Device (RFID), Ultra Wideband (UWB), Bluetooth and systems that have been proposed in the literature. The paper primarily discusses localization and positioning of human users and their devices. We highlight the strengths of the existing systems proposed in the literature. In contrast with the existing surveys, we also evaluate different systems from the perspective of energy efficiency, availability, cost, reception range, latency, scalability and tracking accuracy. Rather than comparing the technologies or techniques, we compare the localization systems and summarize their working principle. We also discuss remaining challenges to accurate indoor localization.","author":[{"dropping-particle":"","family":"Zafari","given":"Faheem","non-dropping-particle":"","parse-names":false,"suffix":""},{"dropping-particle":"","family":"Gkelias","given":"Athanasios","non-dropping-particle":"","parse-names":false,"suffix":""},{"dropping-particle":"","family":"Leung","given":"Kin","non-dropping-particle":"","parse-names":false,"suffix":""}],"id":"ITEM-1","issued":{"date-parts":[["2017"]]},"page":"1-32","title":"A Survey of Indoor Localization Systems and Technologies","type":"article-journal"},"uris":["http://www.mendeley.com/documents/?uuid=057b049c-8228-4a66-8b4f-cd27799348e0"]}],"mendeley":{"formattedCitation":"(Zafari, Gkelias and Leung, 2017)","manualFormatting":"(Zafari, Gkelias dan Leung, 2017)","plainTextFormattedCitation":"(Zafari, Gkelias and Leung, 2017)","previouslyFormattedCitation":"(Zafari, Gkelias and Leung, 2017)"},"properties":{"noteIndex":0},"schema":"https://github.com/citation-style-language/schema/raw/master/csl-citation.json"}</w:instrText>
+        <w:instrText>ADDIN CSL_CITATION {"citationItems":[{"id":"ITEM-1","itemData":{"DOI":"10.1109/COMST.2019.2911558","ISSN":"1553877X","abstract":"Indoor localization has recently witnessed an increase in interest, due to the potential wide range of services it can provide by leveraging Internet of Things (IoT), and ubiquitous connectivity. Different techniques, wireless technologies and mechanisms have been proposed in the literature to provide indoor localization services in order to improve the services provided to the users. However, there is a lack of an up-to-date survey paper that incorporates some of the recently proposed accurate and reliable localization systems. In this paper, we aim to provide a detailed survey of different indoor localization techniques, such as angle of arrival (AoA), time of flight (ToF), return time of flight (RTOF), and received signal strength (RSS); based on technologies, such as WiFi, radio frequency identification device (RFID), ultra wideband (UWB), Bluetooth, and systems that have been proposed in the literature. This paper primarily discusses localization and positioning of human users and their devices. We highlight the strengths of the existing systems proposed in the literature. In contrast with the existing surveys, we also evaluate different systems from the perspective of energy efficiency, availability, cost, reception range, latency, scalability, and tracking accuracy. Rather than comparing the technologies or techniques, we compare the localization systems and summarize their working principle. We also discuss remaining challenges to accurate indoor localization.","author":[{"dropping-particle":"","family":"Zafari","given":"Faheem","non-dropping-particle":"","parse-names":false,"suffix":""},{"dropping-particle":"","family":"Gkelias","given":"Athanasios","non-dropping-particle":"","parse-names":false,"suffix":""},{"dropping-particle":"","family":"Leung","given":"Kin K.","non-dropping-particle":"","parse-names":false,"suffix":""}],"container-title":"IEEE Communications Surveys and Tutorials","id":"ITEM-1","issue":"3","issued":{"date-parts":[["2019"]]},"page":"2568-2599","publisher":"IEEE","title":"A Survey of Indoor Localization Systems and Technologies","type":"article-journal","volume":"21"},"uris":["http://www.mendeley.com/documents/?uuid=a7478088-e70d-4361-bcc8-9d22c0951657"]}],"mendeley":{"formattedCitation":"(Zafari, Gkelias and Leung, 2019)","plainTextFormattedCitation":"(Zafari, Gkelias and Leung, 2019)","previouslyFormattedCitation":"(Zafari, Gkelias and Leung, 2019)"},"properties":{"noteIndex":0},"schema":"https://github.com/citation-style-language/schema/raw/master/csl-citation.json"}</w:instrText>
       </w:r>
       <w:r>
         <w:fldChar w:fldCharType="separate"/>
@@ -10124,19 +10124,7 @@
         <w:rPr>
           <w:noProof/>
         </w:rPr>
-        <w:t xml:space="preserve">(Zafari, Gkelias </w:t>
-      </w:r>
-      <w:r>
-        <w:rPr>
-          <w:noProof/>
-        </w:rPr>
-        <w:t>dan</w:t>
-      </w:r>
-      <w:r>
-        <w:rPr>
-          <w:noProof/>
-        </w:rPr>
-        <w:t xml:space="preserve"> Leung, 2017)</w:t>
+        <w:t>(Zafari, Gkelias and Leung, 2019)</w:t>
       </w:r>
       <w:r>
         <w:fldChar w:fldCharType="end"/>
@@ -10880,13 +10868,13 @@
         <w:t>klasifikasi</w:t>
       </w:r>
       <w:r>
-        <w:t xml:space="preserve"> pola sinyal menjadi nama lokasi. </w:t>
+        <w:t xml:space="preserve"> pola sinyal menjadi nama lokasi.</w:t>
       </w:r>
       <w:r>
         <w:fldChar w:fldCharType="begin" w:fldLock="1"/>
       </w:r>
       <w:r>
-        <w:instrText>ADDIN CSL_CITATION {"citationItems":[{"id":"ITEM-1","itemData":{"DOI":"10.1109/SIU.2014.6830467","ISBN":"VO -","ISSN":"0022-1325","PMID":"20034186","abstract":"Indoor localization has recently witnessed an increase in interest, due to the potential wide range of services it can provide by leveraging Internet of Things (IoT), and ubiquitous connectivity. Different techniques, wireless technologies and mechanisms have been proposed in the literature to provide indoor localization services in order to improve the services provided to the users. However, there is a lack of an up-to-date survey paper that incorporates some of the recently proposed accurate and reliable localization systems. In this paper, we aim to provide a detailed survey of different indoor localization techniques such as Angle of Arrival (AoA), Time of Flight (ToF), Return Time of Flight (RTOF), Received Signal Strength (RSS); based on technologies such as WiFi, Radio Frequency Identification Device (RFID), Ultra Wideband (UWB), Bluetooth and systems that have been proposed in the literature. The paper primarily discusses localization and positioning of human users and their devices. We highlight the strengths of the existing systems proposed in the literature. In contrast with the existing surveys, we also evaluate different systems from the perspective of energy efficiency, availability, cost, reception range, latency, scalability and tracking accuracy. Rather than comparing the technologies or techniques, we compare the localization systems and summarize their working principle. We also discuss remaining challenges to accurate indoor localization.","author":[{"dropping-particle":"","family":"Zafari","given":"Faheem","non-dropping-particle":"","parse-names":false,"suffix":""},{"dropping-particle":"","family":"Gkelias","given":"Athanasios","non-dropping-particle":"","parse-names":false,"suffix":""},{"dropping-particle":"","family":"Leung","given":"Kin","non-dropping-particle":"","parse-names":false,"suffix":""}],"id":"ITEM-1","issued":{"date-parts":[["2017"]]},"page":"1-32","title":"A Survey of Indoor Localization Systems and Technologies","type":"article-journal"},"uris":["http://www.mendeley.com/documents/?uuid=057b049c-8228-4a66-8b4f-cd27799348e0"]}],"mendeley":{"formattedCitation":"(Zafari, Gkelias and Leung, 2017)","manualFormatting":"(Zafari, Gkelias dan Leung, 2017)","plainTextFormattedCitation":"(Zafari, Gkelias and Leung, 2017)","previouslyFormattedCitation":"(Zafari, Gkelias and Leung, 2017)"},"properties":{"noteIndex":0},"schema":"https://github.com/citation-style-language/schema/raw/master/csl-citation.json"}</w:instrText>
+        <w:instrText>ADDIN CSL_CITATION {"citationItems":[{"id":"ITEM-1","itemData":{"DOI":"10.1109/COMST.2019.2911558","ISSN":"1553877X","abstract":"Indoor localization has recently witnessed an increase in interest, due to the potential wide range of services it can provide by leveraging Internet of Things (IoT), and ubiquitous connectivity. Different techniques, wireless technologies and mechanisms have been proposed in the literature to provide indoor localization services in order to improve the services provided to the users. However, there is a lack of an up-to-date survey paper that incorporates some of the recently proposed accurate and reliable localization systems. In this paper, we aim to provide a detailed survey of different indoor localization techniques, such as angle of arrival (AoA), time of flight (ToF), return time of flight (RTOF), and received signal strength (RSS); based on technologies, such as WiFi, radio frequency identification device (RFID), ultra wideband (UWB), Bluetooth, and systems that have been proposed in the literature. This paper primarily discusses localization and positioning of human users and their devices. We highlight the strengths of the existing systems proposed in the literature. In contrast with the existing surveys, we also evaluate different systems from the perspective of energy efficiency, availability, cost, reception range, latency, scalability, and tracking accuracy. Rather than comparing the technologies or techniques, we compare the localization systems and summarize their working principle. We also discuss remaining challenges to accurate indoor localization.","author":[{"dropping-particle":"","family":"Zafari","given":"Faheem","non-dropping-particle":"","parse-names":false,"suffix":""},{"dropping-particle":"","family":"Gkelias","given":"Athanasios","non-dropping-particle":"","parse-names":false,"suffix":""},{"dropping-particle":"","family":"Leung","given":"Kin K.","non-dropping-particle":"","parse-names":false,"suffix":""}],"container-title":"IEEE Communications Surveys and Tutorials","id":"ITEM-1","issue":"3","issued":{"date-parts":[["2019"]]},"page":"2568-2599","publisher":"IEEE","title":"A Survey of Indoor Localization Systems and Technologies","type":"article-journal","volume":"21"},"uris":["http://www.mendeley.com/documents/?uuid=a7478088-e70d-4361-bcc8-9d22c0951657"]}],"mendeley":{"formattedCitation":"(Zafari, Gkelias and Leung, 2019)","plainTextFormattedCitation":"(Zafari, Gkelias and Leung, 2019)","previouslyFormattedCitation":"(Zafari, Gkelias and Leung, 2019)"},"properties":{"noteIndex":0},"schema":"https://github.com/citation-style-language/schema/raw/master/csl-citation.json"}</w:instrText>
       </w:r>
       <w:r>
         <w:fldChar w:fldCharType="separate"/>
@@ -10895,19 +10883,7 @@
         <w:rPr>
           <w:noProof/>
         </w:rPr>
-        <w:t xml:space="preserve">(Zafari, Gkelias </w:t>
-      </w:r>
-      <w:r>
-        <w:rPr>
-          <w:noProof/>
-        </w:rPr>
-        <w:t>dan</w:t>
-      </w:r>
-      <w:r>
-        <w:rPr>
-          <w:noProof/>
-        </w:rPr>
-        <w:t xml:space="preserve"> Leung, 2017)</w:t>
+        <w:t>(Zafari, Gkelias and Leung, 2019)</w:t>
       </w:r>
       <w:r>
         <w:fldChar w:fldCharType="end"/>
@@ -12741,7 +12717,7 @@
                 <w:sz w:val="20"/>
                 <w:szCs w:val="20"/>
               </w:rPr>
-              <w:instrText>ADDIN CSL_CITATION {"citationItems":[{"id":"ITEM-1","itemData":{"DOI":"10.1109/SIU.2014.6830467","ISBN":"VO -","ISSN":"0022-1325","PMID":"20034186","abstract":"Indoor localization has recently witnessed an increase in interest, due to the potential wide range of services it can provide by leveraging Internet of Things (IoT), and ubiquitous connectivity. Different techniques, wireless technologies and mechanisms have been proposed in the literature to provide indoor localization services in order to improve the services provided to the users. However, there is a lack of an up-to-date survey paper that incorporates some of the recently proposed accurate and reliable localization systems. In this paper, we aim to provide a detailed survey of different indoor localization techniques such as Angle of Arrival (AoA), Time of Flight (ToF), Return Time of Flight (RTOF), Received Signal Strength (RSS); based on technologies such as WiFi, Radio Frequency Identification Device (RFID), Ultra Wideband (UWB), Bluetooth and systems that have been proposed in the literature. The paper primarily discusses localization and positioning of human users and their devices. We highlight the strengths of the existing systems proposed in the literature. In contrast with the existing surveys, we also evaluate different systems from the perspective of energy efficiency, availability, cost, reception range, latency, scalability and tracking accuracy. Rather than comparing the technologies or techniques, we compare the localization systems and summarize their working principle. We also discuss remaining challenges to accurate indoor localization.","author":[{"dropping-particle":"","family":"Zafari","given":"Faheem","non-dropping-particle":"","parse-names":false,"suffix":""},{"dropping-particle":"","family":"Gkelias","given":"Athanasios","non-dropping-particle":"","parse-names":false,"suffix":""},{"dropping-particle":"","family":"Leung","given":"Kin","non-dropping-particle":"","parse-names":false,"suffix":""}],"id":"ITEM-1","issued":{"date-parts":[["2017"]]},"page":"1-32","title":"A Survey of Indoor Localization Systems and Technologies","type":"article-journal"},"uris":["http://www.mendeley.com/documents/?uuid=057b049c-8228-4a66-8b4f-cd27799348e0"]}],"mendeley":{"formattedCitation":"(Zafari, Gkelias and Leung, 2017)","manualFormatting":"(Zafari, Gkelias dan Leung, 2017)","plainTextFormattedCitation":"(Zafari, Gkelias and Leung, 2017)"},"properties":{"noteIndex":0},"schema":"https://github.com/citation-style-language/schema/raw/master/csl-citation.json"}</w:instrText>
+              <w:instrText>ADDIN CSL_CITATION {"citationItems":[{"id":"ITEM-1","itemData":{"DOI":"10.1109/COMST.2019.2911558","ISSN":"1553877X","abstract":"Indoor localization has recently witnessed an increase in interest, due to the potential wide range of services it can provide by leveraging Internet of Things (IoT), and ubiquitous connectivity. Different techniques, wireless technologies and mechanisms have been proposed in the literature to provide indoor localization services in order to improve the services provided to the users. However, there is a lack of an up-to-date survey paper that incorporates some of the recently proposed accurate and reliable localization systems. In this paper, we aim to provide a detailed survey of different indoor localization techniques, such as angle of arrival (AoA), time of flight (ToF), return time of flight (RTOF), and received signal strength (RSS); based on technologies, such as WiFi, radio frequency identification device (RFID), ultra wideband (UWB), Bluetooth, and systems that have been proposed in the literature. This paper primarily discusses localization and positioning of human users and their devices. We highlight the strengths of the existing systems proposed in the literature. In contrast with the existing surveys, we also evaluate different systems from the perspective of energy efficiency, availability, cost, reception range, latency, scalability, and tracking accuracy. Rather than comparing the technologies or techniques, we compare the localization systems and summarize their working principle. We also discuss remaining challenges to accurate indoor localization.","author":[{"dropping-particle":"","family":"Zafari","given":"Faheem","non-dropping-particle":"","parse-names":false,"suffix":""},{"dropping-particle":"","family":"Gkelias","given":"Athanasios","non-dropping-particle":"","parse-names":false,"suffix":""},{"dropping-particle":"","family":"Leung","given":"Kin K.","non-dropping-particle":"","parse-names":false,"suffix":""}],"container-title":"IEEE Communications Surveys and Tutorials","id":"ITEM-1","issue":"3","issued":{"date-parts":[["2019"]]},"page":"2568-2599","publisher":"IEEE","title":"A Survey of Indoor Localization Systems and Technologies","type":"article-journal","volume":"21"},"uris":["http://www.mendeley.com/documents/?uuid=a7478088-e70d-4361-bcc8-9d22c0951657"]}],"mendeley":{"formattedCitation":"(Zafari, Gkelias and Leung, 2019)","plainTextFormattedCitation":"(Zafari, Gkelias and Leung, 2019)","previouslyFormattedCitation":"(Zafari, Gkelias and Leung, 2019)"},"properties":{"noteIndex":0},"schema":"https://github.com/citation-style-language/schema/raw/master/csl-citation.json"}</w:instrText>
             </w:r>
             <w:r>
               <w:rPr>
@@ -12756,23 +12732,7 @@
                 <w:sz w:val="20"/>
                 <w:szCs w:val="20"/>
               </w:rPr>
-              <w:t xml:space="preserve">(Zafari, Gkelias </w:t>
-            </w:r>
-            <w:r>
-              <w:rPr>
-                <w:noProof/>
-                <w:sz w:val="20"/>
-                <w:szCs w:val="20"/>
-              </w:rPr>
-              <w:t>dan</w:t>
-            </w:r>
-            <w:r>
-              <w:rPr>
-                <w:noProof/>
-                <w:sz w:val="20"/>
-                <w:szCs w:val="20"/>
-              </w:rPr>
-              <w:t xml:space="preserve"> Leung, 2017)</w:t>
+              <w:t>(Zafari, Gkelias and Leung, 2019)</w:t>
             </w:r>
             <w:r>
               <w:rPr>
@@ -12810,14 +12770,7 @@
                 <w:sz w:val="20"/>
                 <w:szCs w:val="20"/>
               </w:rPr>
-              <w:t xml:space="preserve"> mengenai berbagai teknologi, metode, dan algoritma yang digunakan untuk </w:t>
-            </w:r>
-            <w:r>
-              <w:rPr>
-                <w:sz w:val="20"/>
-                <w:szCs w:val="20"/>
-              </w:rPr>
-              <w:t xml:space="preserve">Sistem </w:t>
+              <w:t xml:space="preserve"> mengenai berbagai teknologi, metode, dan algoritma yang digunakan untuk Sistem </w:t>
             </w:r>
             <w:r>
               <w:rPr>
@@ -14278,6 +14231,935 @@
         </w:rPr>
         <w:t>, seperti teknologi apa yang digunakan, dan metode atau teknik yang digunakan, layout dari ruangan atau lokasi yang dipakai, cakupan sistem, biaya yang digunakan, hingga akurasi yang diperoleh sistem dalam penentuan lokasi/posisi.</w:t>
       </w:r>
+    </w:p>
+    <w:p>
+      <w:pPr>
+        <w:pStyle w:val="PTIIKBodyTextFirstIndent"/>
+        <w:rPr>
+          <w:lang w:val="id-ID"/>
+        </w:rPr>
+      </w:pPr>
+      <w:r>
+        <w:rPr>
+          <w:lang w:val="id-ID"/>
+        </w:rPr>
+        <w:t>Penulis juga menggunakan jurnal yang</w:t>
+      </w:r>
+      <w:r>
+        <w:rPr>
+          <w:lang w:val="id-ID"/>
+        </w:rPr>
+        <w:t xml:space="preserve"> ditulis oleh </w:t>
+      </w:r>
+      <w:r>
+        <w:rPr>
+          <w:lang w:val="id-ID"/>
+        </w:rPr>
+        <w:t>Faheem Zafari, Athanasios Gkelias, dan Kin K. Lung</w:t>
+      </w:r>
+      <w:r>
+        <w:rPr>
+          <w:lang w:val="id-ID"/>
+        </w:rPr>
+        <w:t xml:space="preserve"> (2019) berjudul “</w:t>
+      </w:r>
+      <w:r>
+        <w:rPr>
+          <w:lang w:val="id-ID"/>
+        </w:rPr>
+        <w:t>A Survey of Indoor Localization Systems and Technologies</w:t>
+      </w:r>
+      <w:r>
+        <w:rPr>
+          <w:lang w:val="id-ID"/>
+        </w:rPr>
+        <w:t xml:space="preserve">” sebagai dasar acuan dalam mereview teknik dan teknologi yang digunakan dalam </w:t>
+      </w:r>
+      <w:r>
+        <w:rPr>
+          <w:i/>
+          <w:lang w:val="id-ID"/>
+        </w:rPr>
+        <w:t>indoor localization</w:t>
+      </w:r>
+      <w:r>
+        <w:rPr>
+          <w:lang w:val="id-ID"/>
+        </w:rPr>
+        <w:t xml:space="preserve">. Pada jurnal ini dijelaskan mengenai teknik dan tekologi apa saja yang dapat digunakan dalam </w:t>
+      </w:r>
+      <w:r>
+        <w:rPr>
+          <w:i/>
+          <w:lang w:val="id-ID"/>
+        </w:rPr>
+        <w:t>indoor localization</w:t>
+      </w:r>
+      <w:r>
+        <w:rPr>
+          <w:lang w:val="id-ID"/>
+        </w:rPr>
+        <w:t xml:space="preserve">, dan juga dijelaksan kaitan antara </w:t>
+      </w:r>
+      <w:r>
+        <w:rPr>
+          <w:i/>
+          <w:lang w:val="id-ID"/>
+        </w:rPr>
+        <w:t xml:space="preserve">indoor localization </w:t>
+      </w:r>
+      <w:r>
+        <w:rPr>
+          <w:lang w:val="id-ID"/>
+        </w:rPr>
+        <w:t>dengan</w:t>
+      </w:r>
+      <w:r>
+        <w:rPr>
+          <w:lang w:val="id-ID"/>
+        </w:rPr>
+        <w:t xml:space="preserve"> </w:t>
+      </w:r>
+      <w:r>
+        <w:rPr>
+          <w:i/>
+          <w:lang w:val="id-ID"/>
+        </w:rPr>
+        <w:t>Internet of Things</w:t>
+      </w:r>
+      <w:r>
+        <w:rPr>
+          <w:lang w:val="id-ID"/>
+        </w:rPr>
+        <w:t>.</w:t>
+      </w:r>
+    </w:p>
+    <w:p>
+      <w:pPr>
+        <w:pStyle w:val="PTIIKBodyTextFirstIndent"/>
+        <w:rPr>
+          <w:lang w:val="id-ID"/>
+        </w:rPr>
+      </w:pPr>
+      <w:r>
+        <w:rPr>
+          <w:lang w:val="id-ID"/>
+        </w:rPr>
+        <w:t xml:space="preserve">Pada jurnal ini dijelaskan bahwa ada beberapa teknik yang dapat digunakan dalam </w:t>
+      </w:r>
+      <w:r>
+        <w:rPr>
+          <w:i/>
+          <w:lang w:val="id-ID"/>
+        </w:rPr>
+        <w:t>indoor localization</w:t>
+      </w:r>
+      <w:r>
+        <w:rPr>
+          <w:lang w:val="id-ID"/>
+        </w:rPr>
+        <w:t>. Teknik</w:t>
+      </w:r>
+      <w:r>
+        <w:rPr>
+          <w:lang w:val="id-ID"/>
+        </w:rPr>
+        <w:t xml:space="preserve"> tersebut antara lain, a) </w:t>
+      </w:r>
+      <w:r>
+        <w:rPr>
+          <w:i/>
+          <w:lang w:val="id-ID"/>
+        </w:rPr>
+        <w:t>Received Signal Strength Indicator</w:t>
+      </w:r>
+      <w:r>
+        <w:rPr>
+          <w:lang w:val="id-ID"/>
+        </w:rPr>
+        <w:t xml:space="preserve"> (RSSI) atau dalam bahasa lain adalah kuat sinyal, b) </w:t>
+      </w:r>
+      <w:r>
+        <w:rPr>
+          <w:i/>
+          <w:lang w:val="id-ID"/>
+        </w:rPr>
+        <w:t>Channel State Information</w:t>
+      </w:r>
+      <w:r>
+        <w:rPr>
+          <w:lang w:val="id-ID"/>
+        </w:rPr>
+        <w:t xml:space="preserve"> (CSI)</w:t>
+      </w:r>
+      <w:r>
+        <w:rPr>
+          <w:lang w:val="id-ID"/>
+        </w:rPr>
+        <w:t xml:space="preserve">, c) </w:t>
+      </w:r>
+      <w:r>
+        <w:rPr>
+          <w:i/>
+          <w:lang w:val="id-ID"/>
+        </w:rPr>
+        <w:t xml:space="preserve">Angle of Arrival </w:t>
+      </w:r>
+      <w:r>
+        <w:rPr>
+          <w:lang w:val="id-ID"/>
+        </w:rPr>
+        <w:t xml:space="preserve">(AoA), d) </w:t>
+      </w:r>
+      <w:r>
+        <w:rPr>
+          <w:i/>
+          <w:lang w:val="id-ID"/>
+        </w:rPr>
+        <w:t xml:space="preserve">Time of Flight </w:t>
+      </w:r>
+      <w:r>
+        <w:rPr>
+          <w:lang w:val="id-ID"/>
+        </w:rPr>
+        <w:t xml:space="preserve">(ToF), e) </w:t>
+      </w:r>
+      <w:r>
+        <w:rPr>
+          <w:i/>
+          <w:lang w:val="id-ID"/>
+        </w:rPr>
+        <w:t>Time Difference of Arrival</w:t>
+      </w:r>
+      <w:r>
+        <w:rPr>
+          <w:lang w:val="id-ID"/>
+        </w:rPr>
+        <w:t xml:space="preserve">, f) </w:t>
+      </w:r>
+      <w:r>
+        <w:rPr>
+          <w:i/>
+          <w:lang w:val="id-ID"/>
+        </w:rPr>
+        <w:t xml:space="preserve">Return Time of Arrival </w:t>
+      </w:r>
+      <w:r>
+        <w:rPr>
+          <w:lang w:val="id-ID"/>
+        </w:rPr>
+        <w:t xml:space="preserve">(RToF), </w:t>
+      </w:r>
+      <w:r>
+        <w:rPr>
+          <w:lang w:val="id-ID"/>
+        </w:rPr>
+        <w:t xml:space="preserve">g) </w:t>
+      </w:r>
+      <w:r>
+        <w:rPr>
+          <w:i/>
+          <w:lang w:val="id-ID"/>
+        </w:rPr>
+        <w:t xml:space="preserve">Phase of Arrival </w:t>
+      </w:r>
+      <w:r>
+        <w:rPr>
+          <w:lang w:val="id-ID"/>
+        </w:rPr>
+        <w:t>(PoA) dan h</w:t>
+      </w:r>
+      <w:r>
+        <w:rPr>
+          <w:lang w:val="id-ID"/>
+        </w:rPr>
+        <w:t xml:space="preserve">) </w:t>
+      </w:r>
+      <w:r>
+        <w:rPr>
+          <w:i/>
+          <w:lang w:val="id-ID"/>
+        </w:rPr>
+        <w:t>Fingerprinting/Scene Analysis</w:t>
+      </w:r>
+      <w:r>
+        <w:rPr>
+          <w:lang w:val="id-ID"/>
+        </w:rPr>
+        <w:t xml:space="preserve">, pada teknik </w:t>
+      </w:r>
+      <w:r>
+        <w:rPr>
+          <w:i/>
+          <w:lang w:val="id-ID"/>
+        </w:rPr>
+        <w:t>fingerprinting</w:t>
+      </w:r>
+      <w:r>
+        <w:rPr>
+          <w:lang w:val="id-ID"/>
+        </w:rPr>
+        <w:t xml:space="preserve"> biasanya digunakan algoritma untuk menentukan hasil klasifikasi seperti, </w:t>
+      </w:r>
+      <w:r>
+        <w:rPr>
+          <w:i/>
+          <w:lang w:val="id-ID"/>
+        </w:rPr>
+        <w:t>Probabilistic Method</w:t>
+      </w:r>
+      <w:r>
+        <w:rPr>
+          <w:lang w:val="id-ID"/>
+        </w:rPr>
+        <w:t xml:space="preserve">, </w:t>
+      </w:r>
+      <w:r>
+        <w:rPr>
+          <w:i/>
+          <w:lang w:val="id-ID"/>
+        </w:rPr>
+        <w:t>Artificial Neural Networks</w:t>
+      </w:r>
+      <w:r>
+        <w:rPr>
+          <w:lang w:val="id-ID"/>
+        </w:rPr>
+        <w:t xml:space="preserve"> (ANN)</w:t>
+      </w:r>
+      <w:r>
+        <w:rPr>
+          <w:i/>
+          <w:lang w:val="id-ID"/>
+        </w:rPr>
+        <w:t xml:space="preserve">, </w:t>
+      </w:r>
+      <w:r>
+        <w:rPr>
+          <w:i/>
+          <w:lang w:val="id-ID"/>
+        </w:rPr>
+        <w:t xml:space="preserve">k-Nearest Neighbor </w:t>
+      </w:r>
+      <w:r>
+        <w:rPr>
+          <w:lang w:val="id-ID"/>
+        </w:rPr>
+        <w:t>(kNN)</w:t>
+      </w:r>
+      <w:r>
+        <w:rPr>
+          <w:i/>
+          <w:lang w:val="id-ID"/>
+        </w:rPr>
+        <w:t xml:space="preserve">, </w:t>
+      </w:r>
+      <w:r>
+        <w:rPr>
+          <w:lang w:val="id-ID"/>
+        </w:rPr>
+        <w:t xml:space="preserve">dan </w:t>
+      </w:r>
+      <w:r>
+        <w:rPr>
+          <w:i/>
+          <w:lang w:val="id-ID"/>
+        </w:rPr>
+        <w:t xml:space="preserve">Support Vector Machine </w:t>
+      </w:r>
+      <w:r>
+        <w:rPr>
+          <w:lang w:val="id-ID"/>
+        </w:rPr>
+        <w:t>(SVM)</w:t>
+      </w:r>
+      <w:r>
+        <w:rPr>
+          <w:lang w:val="id-ID"/>
+        </w:rPr>
+        <w:t>.</w:t>
+      </w:r>
+    </w:p>
+    <w:p>
+      <w:pPr>
+        <w:pStyle w:val="PTIIKBodyTextFirstIndent"/>
+        <w:rPr>
+          <w:lang w:val="id-ID"/>
+        </w:rPr>
+      </w:pPr>
+      <w:r>
+        <w:rPr>
+          <w:lang w:val="id-ID"/>
+        </w:rPr>
+        <w:lastRenderedPageBreak/>
+        <w:t xml:space="preserve">Pada jurnal ini juga dijelaskan mengenai teknologi yang digunakan dalam </w:t>
+      </w:r>
+      <w:r>
+        <w:rPr>
+          <w:i/>
+          <w:lang w:val="id-ID"/>
+        </w:rPr>
+        <w:t>indoor localization</w:t>
+      </w:r>
+      <w:r>
+        <w:rPr>
+          <w:lang w:val="id-ID"/>
+        </w:rPr>
+        <w:t>. Teknologi yang dapat digunakan adalah WiFi, Bluetooth</w:t>
+      </w:r>
+      <w:r>
+        <w:rPr>
+          <w:lang w:val="id-ID"/>
+        </w:rPr>
+        <w:t>,</w:t>
+      </w:r>
+      <w:r>
+        <w:rPr>
+          <w:lang w:val="id-ID"/>
+        </w:rPr>
+        <w:t xml:space="preserve"> </w:t>
+      </w:r>
+      <w:r>
+        <w:rPr>
+          <w:lang w:val="id-ID"/>
+        </w:rPr>
+        <w:t xml:space="preserve">Zigbee, </w:t>
+      </w:r>
+      <w:r>
+        <w:rPr>
+          <w:i/>
+          <w:lang w:val="id-ID"/>
+        </w:rPr>
+        <w:t>Radio Frequency Identification Device</w:t>
+      </w:r>
+      <w:r>
+        <w:rPr>
+          <w:lang w:val="id-ID"/>
+        </w:rPr>
+        <w:t xml:space="preserve"> (RFID), </w:t>
+      </w:r>
+      <w:r>
+        <w:rPr>
+          <w:i/>
+          <w:lang w:val="id-ID"/>
+        </w:rPr>
+        <w:t>Ultra Wideband</w:t>
+      </w:r>
+      <w:r>
+        <w:rPr>
+          <w:lang w:val="id-ID"/>
+        </w:rPr>
+        <w:t xml:space="preserve"> (UWB)</w:t>
+      </w:r>
+      <w:r>
+        <w:rPr>
+          <w:lang w:val="id-ID"/>
+        </w:rPr>
+        <w:t xml:space="preserve">, </w:t>
+      </w:r>
+      <w:r>
+        <w:rPr>
+          <w:i/>
+          <w:lang w:val="id-ID"/>
+        </w:rPr>
+        <w:t xml:space="preserve">Visible Light Communication </w:t>
+      </w:r>
+      <w:r>
+        <w:rPr>
+          <w:lang w:val="id-ID"/>
+        </w:rPr>
+        <w:t xml:space="preserve">(VLC), Ultrasound, dan </w:t>
+      </w:r>
+      <w:r>
+        <w:rPr>
+          <w:i/>
+          <w:lang w:val="id-ID"/>
+        </w:rPr>
+        <w:t>Acoustic Signal</w:t>
+      </w:r>
+      <w:r>
+        <w:rPr>
+          <w:lang w:val="id-ID"/>
+        </w:rPr>
+        <w:t xml:space="preserve">. Selanjutnya, dijelaskan juga mengenai perbandingan dari penggunaan teknologi </w:t>
+      </w:r>
+      <w:r>
+        <w:rPr>
+          <w:i/>
+          <w:lang w:val="id-ID"/>
+        </w:rPr>
+        <w:t xml:space="preserve">indoor localiztion </w:t>
+      </w:r>
+      <w:r>
+        <w:rPr>
+          <w:lang w:val="id-ID"/>
+        </w:rPr>
+        <w:t xml:space="preserve">tersebut. Perbandingan dilakukan dengan melihat dari berbagai macam aspek, seperti jangkauan maksimal, </w:t>
+      </w:r>
+      <w:r>
+        <w:rPr>
+          <w:i/>
+          <w:lang w:val="id-ID"/>
+        </w:rPr>
+        <w:t>Maximum Throughput</w:t>
+      </w:r>
+      <w:r>
+        <w:rPr>
+          <w:lang w:val="id-ID"/>
+        </w:rPr>
+        <w:t>, Tenaga yang dikonsumsi, keuntungan dan kekurangan.</w:t>
+      </w:r>
+    </w:p>
+    <w:p>
+      <w:pPr>
+        <w:pStyle w:val="PTIIKBodyTextFirstIndent"/>
+        <w:rPr>
+          <w:lang w:val="id-ID"/>
+        </w:rPr>
+      </w:pPr>
+      <w:r>
+        <w:rPr>
+          <w:lang w:val="id-ID"/>
+        </w:rPr>
+        <w:t>Jurnal ini juga menjelaskan mengenai kaitan antara</w:t>
+      </w:r>
+      <w:r>
+        <w:rPr>
+          <w:lang w:val="id-ID"/>
+        </w:rPr>
+        <w:t xml:space="preserve"> sistem</w:t>
+      </w:r>
+      <w:r>
+        <w:rPr>
+          <w:lang w:val="id-ID"/>
+        </w:rPr>
+        <w:t xml:space="preserve"> </w:t>
+      </w:r>
+      <w:r>
+        <w:rPr>
+          <w:i/>
+          <w:lang w:val="id-ID"/>
+        </w:rPr>
+        <w:t>indoor localization</w:t>
+      </w:r>
+      <w:r>
+        <w:rPr>
+          <w:lang w:val="id-ID"/>
+        </w:rPr>
+        <w:t xml:space="preserve"> dan </w:t>
+      </w:r>
+      <w:r>
+        <w:rPr>
+          <w:i/>
+          <w:lang w:val="id-ID"/>
+        </w:rPr>
+        <w:t>Internet of Things</w:t>
+      </w:r>
+      <w:r>
+        <w:rPr>
+          <w:lang w:val="id-ID"/>
+        </w:rPr>
+        <w:t xml:space="preserve"> (IoT). IoT tediri dari 3 komponen dasar, yakni </w:t>
+      </w:r>
+      <w:r>
+        <w:rPr>
+          <w:lang w:val="id-ID"/>
+        </w:rPr>
+        <w:t xml:space="preserve">a) </w:t>
+      </w:r>
+      <w:r>
+        <w:rPr>
+          <w:i/>
+          <w:lang w:val="id-ID"/>
+        </w:rPr>
+        <w:t>Sensing</w:t>
+      </w:r>
+      <w:r>
+        <w:rPr>
+          <w:i/>
+          <w:lang w:val="id-ID"/>
+        </w:rPr>
+        <w:t>/Data Collection</w:t>
+      </w:r>
+      <w:r>
+        <w:rPr>
+          <w:lang w:val="id-ID"/>
+        </w:rPr>
+        <w:t xml:space="preserve">, </w:t>
+      </w:r>
+      <w:r>
+        <w:rPr>
+          <w:lang w:val="id-ID"/>
+        </w:rPr>
+        <w:t xml:space="preserve">dimana pada komponen ini bertindak sebagai pengumpul data seperti data suhu, kelembapan, dsb. b) </w:t>
+      </w:r>
+      <w:r>
+        <w:rPr>
+          <w:i/>
+          <w:lang w:val="id-ID"/>
+        </w:rPr>
+        <w:t>Data Communication</w:t>
+      </w:r>
+      <w:r>
+        <w:rPr>
+          <w:lang w:val="id-ID"/>
+        </w:rPr>
+        <w:t>, dimana data yang telah dikumpulkan pada sensor harus ditransmisikan pada entitas pusat seperti server, c</w:t>
+      </w:r>
+      <w:r>
+        <w:rPr>
+          <w:i/>
+          <w:lang w:val="id-ID"/>
+        </w:rPr>
+        <w:t xml:space="preserve">luster head, </w:t>
+      </w:r>
+      <w:r>
+        <w:rPr>
+          <w:lang w:val="id-ID"/>
+        </w:rPr>
+        <w:t xml:space="preserve">dsb, yang mana hal ini dapat dilakukan menggunakan teknologi kabel atau berbasis </w:t>
+      </w:r>
+      <w:r>
+        <w:rPr>
+          <w:i/>
+          <w:lang w:val="id-ID"/>
+        </w:rPr>
+        <w:t xml:space="preserve">wireless. </w:t>
+      </w:r>
+      <w:r>
+        <w:rPr>
+          <w:lang w:val="id-ID"/>
+        </w:rPr>
+        <w:t>c)</w:t>
+      </w:r>
+      <w:r>
+        <w:rPr>
+          <w:i/>
+          <w:lang w:val="id-ID"/>
+        </w:rPr>
+        <w:t xml:space="preserve"> Data Processing</w:t>
+      </w:r>
+      <w:r>
+        <w:rPr>
+          <w:lang w:val="id-ID"/>
+        </w:rPr>
+        <w:t xml:space="preserve">, setelah data dari sensor dikirimkan menuju server, data perlu diproses untuk selanjutnya ditampilkan pada </w:t>
+      </w:r>
+      <w:r>
+        <w:rPr>
+          <w:i/>
+          <w:lang w:val="id-ID"/>
+        </w:rPr>
+        <w:t>user</w:t>
+      </w:r>
+      <w:r>
+        <w:rPr>
+          <w:lang w:val="id-ID"/>
+        </w:rPr>
+        <w:t>.</w:t>
+      </w:r>
+    </w:p>
+    <w:p>
+      <w:pPr>
+        <w:pStyle w:val="PTIIKBodyTextFirstIndent"/>
+        <w:rPr>
+          <w:lang w:val="id-ID"/>
+        </w:rPr>
+      </w:pPr>
+      <w:r>
+        <w:rPr>
+          <w:lang w:val="id-ID"/>
+        </w:rPr>
+        <w:t xml:space="preserve">Tantangan sistem </w:t>
+      </w:r>
+      <w:r>
+        <w:rPr>
+          <w:i/>
+          <w:lang w:val="id-ID"/>
+        </w:rPr>
+        <w:t>indoor localization</w:t>
+      </w:r>
+      <w:r>
+        <w:rPr>
+          <w:lang w:val="id-ID"/>
+        </w:rPr>
+        <w:t xml:space="preserve"> pada lingkungan IoT adalah : a) Privasi dan Keamanan, yakni bagaimana memberikan keamanan pada lokasi serta privasi dari user dari pihak atau entitas yang tidak </w:t>
+      </w:r>
+      <w:r>
+        <w:rPr>
+          <w:lang w:val="id-ID"/>
+        </w:rPr>
+        <w:t xml:space="preserve">berwenang. b) Heterogenitas dan diversitas, yakni bagaimana memadukan berbagai macam perangkat yang berbeda jenis dalam hal semisal teknologi komunikasi yang digunakan (contoh : SigFox, LoRa, Wifi, BLE, dsb) agar dapat terhubung dan bisa bekerja secara bersamaan. c) Manajemen Jaringan dan </w:t>
+      </w:r>
+      <w:r>
+        <w:rPr>
+          <w:i/>
+          <w:lang w:val="id-ID"/>
+        </w:rPr>
+        <w:t>Scalability</w:t>
+      </w:r>
+      <w:r>
+        <w:rPr>
+          <w:lang w:val="id-ID"/>
+        </w:rPr>
+        <w:t xml:space="preserve">, yakni bagaimana memanajemen jaringan saat ada sinyal/paket tambahan yang digunakan untuk </w:t>
+      </w:r>
+      <w:r>
+        <w:rPr>
+          <w:i/>
+          <w:lang w:val="id-ID"/>
+        </w:rPr>
+        <w:t>localization</w:t>
+      </w:r>
+      <w:r>
+        <w:rPr>
+          <w:lang w:val="id-ID"/>
+        </w:rPr>
+        <w:t xml:space="preserve"> dapat menghasilkan gangguan dalam komunikasi serta mengurangi efisiensi pada jaringan IoT dan jaringan konvensional yang beroperasi dalam frekuensi yang sama. d) Yang terakhir adalah tantangan dalam perangkat IoT yang digunakan, dimana biasanya perangkat-perangkat IoT tersebut memilik</w:t>
+      </w:r>
+      <w:r>
+        <w:rPr>
+          <w:lang w:val="id-ID"/>
+        </w:rPr>
+        <w:t>i harga yang murah sehingga hanya dpat melakukan tugas-tugas yang terbatas seperti mengumpulkan data (</w:t>
+      </w:r>
+      <w:r>
+        <w:rPr>
+          <w:i/>
+          <w:lang w:val="id-ID"/>
+        </w:rPr>
+        <w:t>sensing</w:t>
+      </w:r>
+      <w:r>
+        <w:rPr>
+          <w:lang w:val="id-ID"/>
+        </w:rPr>
+        <w:t xml:space="preserve">) atau hanya sebagai </w:t>
+      </w:r>
+      <w:r>
+        <w:rPr>
+          <w:i/>
+          <w:lang w:val="id-ID"/>
+        </w:rPr>
+        <w:t xml:space="preserve">data transmission </w:t>
+      </w:r>
+      <w:r>
+        <w:rPr>
+          <w:lang w:val="id-ID"/>
+        </w:rPr>
+        <w:t>saja, sehingga hal ini perlu diperhatikan dalam pengimplementasiannya.</w:t>
+      </w:r>
+    </w:p>
+    <w:p>
+      <w:pPr>
+        <w:pStyle w:val="PTIIKBodyTextFirstIndent"/>
+        <w:rPr>
+          <w:lang w:val="id-ID"/>
+        </w:rPr>
+      </w:pPr>
+      <w:r>
+        <w:rPr>
+          <w:lang w:val="id-ID"/>
+        </w:rPr>
+        <w:t xml:space="preserve">Pada jurnal ini, dijelaskan juga evaluasi untuk sistem </w:t>
+      </w:r>
+      <w:r>
+        <w:rPr>
+          <w:i/>
+          <w:lang w:val="id-ID"/>
+        </w:rPr>
+        <w:t>indoor localization</w:t>
+      </w:r>
+      <w:r>
+        <w:rPr>
+          <w:lang w:val="id-ID"/>
+        </w:rPr>
+        <w:t xml:space="preserve">. Adapun aspek-aspek yang dievaluasi pada sistem </w:t>
+      </w:r>
+      <w:r>
+        <w:rPr>
+          <w:i/>
+          <w:lang w:val="id-ID"/>
+        </w:rPr>
+        <w:t>indoor localization</w:t>
+      </w:r>
+      <w:r>
+        <w:rPr>
+          <w:lang w:val="id-ID"/>
+        </w:rPr>
+        <w:t xml:space="preserve"> adalah 1) </w:t>
+      </w:r>
+      <w:r>
+        <w:rPr>
+          <w:i/>
+          <w:lang w:val="id-ID"/>
+        </w:rPr>
+        <w:t>Availbility</w:t>
+      </w:r>
+      <w:r>
+        <w:rPr>
+          <w:lang w:val="id-ID"/>
+        </w:rPr>
+        <w:t xml:space="preserve">, yakni kesiapan dan ketersediaan sistem pada perangkat user. Hal ini adalah salah satu aspek penting pada sistem </w:t>
+      </w:r>
+      <w:r>
+        <w:rPr>
+          <w:i/>
+          <w:lang w:val="id-ID"/>
+        </w:rPr>
+        <w:t>indoor localization</w:t>
+      </w:r>
+      <w:r>
+        <w:rPr>
+          <w:lang w:val="id-ID"/>
+        </w:rPr>
+        <w:t xml:space="preserve">. 2) </w:t>
+      </w:r>
+      <w:r>
+        <w:rPr>
+          <w:i/>
+          <w:lang w:val="id-ID"/>
+        </w:rPr>
+        <w:t>Cost/</w:t>
+      </w:r>
+      <w:r>
+        <w:rPr>
+          <w:lang w:val="id-ID"/>
+        </w:rPr>
+        <w:t xml:space="preserve">Biaya, dimana biaya dari sistem </w:t>
+      </w:r>
+      <w:r>
+        <w:rPr>
+          <w:i/>
+          <w:lang w:val="id-ID"/>
+        </w:rPr>
+        <w:t xml:space="preserve">indoor localization </w:t>
+      </w:r>
+      <w:r>
+        <w:rPr>
+          <w:lang w:val="id-ID"/>
+        </w:rPr>
+        <w:t xml:space="preserve">haruslah terjangkau oleh user, karena sebagian user bisa jadi adalah pelaku bisnis kecil yang tidak mampu membeli apabila harga yang terlalu mahal. 3) Efisiensi Energi, hal ini juga hal yang penting dalam sistem </w:t>
+      </w:r>
+      <w:r>
+        <w:rPr>
+          <w:i/>
+          <w:lang w:val="id-ID"/>
+        </w:rPr>
+        <w:t>indoor localization</w:t>
+      </w:r>
+      <w:r>
+        <w:rPr>
+          <w:lang w:val="id-ID"/>
+        </w:rPr>
+        <w:t xml:space="preserve"> karena tujuan utama dari </w:t>
+      </w:r>
+      <w:r>
+        <w:rPr>
+          <w:i/>
+          <w:lang w:val="id-ID"/>
+        </w:rPr>
+        <w:t>localization</w:t>
+      </w:r>
+      <w:r>
+        <w:rPr>
+          <w:lang w:val="id-ID"/>
+        </w:rPr>
+        <w:t xml:space="preserve"> adalah untuk mengembangkan pelayanan kepada user, sehingga sistem yang menghabiskan energi yang banyak besar kemungkinan tidak akan digunakan. 4) Jangkauan Penerimaan, yakni jangkauan dari sistem harus mencakup bangunan semisal perkantoran, rumah sakit, mall, dsb. 5) Akurasi, hal ini juga salaha satu </w:t>
+      </w:r>
+      <w:r>
+        <w:rPr>
+          <w:lang w:val="id-ID"/>
+        </w:rPr>
+        <w:lastRenderedPageBreak/>
+        <w:t xml:space="preserve">aspek yang penting, karena sistem </w:t>
+      </w:r>
+      <w:r>
+        <w:rPr>
+          <w:i/>
+          <w:lang w:val="id-ID"/>
+        </w:rPr>
+        <w:t>indoor localization</w:t>
+      </w:r>
+      <w:r>
+        <w:rPr>
+          <w:lang w:val="id-ID"/>
+        </w:rPr>
+        <w:t xml:space="preserve"> memiliki tujuan untuk menentukan lokasi dari objek sehingga objek atau user dapat mengetahui lokasi dimana dia berada, maka jika terlalu banyak kesalahan dalam menentukan posisi atau lokasi, tujuan dari menentukan lokasi akan sia-sia dan membuat sistem menjadi tidak berguna. 6) </w:t>
+      </w:r>
+      <w:r>
+        <w:rPr>
+          <w:i/>
+          <w:lang w:val="id-ID"/>
+        </w:rPr>
+        <w:t>Latency/Delay</w:t>
+      </w:r>
+      <w:r>
+        <w:rPr>
+          <w:lang w:val="id-ID"/>
+        </w:rPr>
+        <w:t xml:space="preserve">, hal ini berkaitan dengan seberapa cepat sistem dalam menentukan lokasi dari objek atau user. Sistem </w:t>
+      </w:r>
+      <w:r>
+        <w:rPr>
+          <w:i/>
+          <w:lang w:val="id-ID"/>
+        </w:rPr>
+        <w:t>Indoor localization</w:t>
+      </w:r>
+      <w:r>
+        <w:rPr>
+          <w:lang w:val="id-ID"/>
+        </w:rPr>
+        <w:t xml:space="preserve"> idealnya dapat melakukan penentuan lokasi secara </w:t>
+      </w:r>
+      <w:r>
+        <w:rPr>
+          <w:i/>
+          <w:lang w:val="id-ID"/>
+        </w:rPr>
+        <w:t>real-time</w:t>
+      </w:r>
+      <w:r>
+        <w:rPr>
+          <w:lang w:val="id-ID"/>
+        </w:rPr>
+        <w:t xml:space="preserve"> dimana objek dapat langsung diketahui lokasinya tanpa harus menunggu lama. 7) </w:t>
+      </w:r>
+      <w:r>
+        <w:rPr>
+          <w:i/>
+          <w:lang w:val="id-ID"/>
+        </w:rPr>
+        <w:t>Scalability</w:t>
+      </w:r>
+      <w:r>
+        <w:rPr>
+          <w:lang w:val="id-ID"/>
+        </w:rPr>
+        <w:t xml:space="preserve">, sistem </w:t>
+      </w:r>
+      <w:r>
+        <w:rPr>
+          <w:i/>
+          <w:lang w:val="id-ID"/>
+        </w:rPr>
+        <w:t>indoor localization</w:t>
+      </w:r>
+      <w:r>
+        <w:rPr>
+          <w:lang w:val="id-ID"/>
+        </w:rPr>
+        <w:t xml:space="preserve"> idealnya dapat melakukan penentuan lokasi secara bersamaan kepada sejumlah besar user dan dalam cakupan yang luas.</w:t>
+      </w:r>
+    </w:p>
+    <w:p>
+      <w:pPr>
+        <w:pStyle w:val="PTIIKBodyTextFirstIndent"/>
+        <w:rPr>
+          <w:lang w:val="id-ID"/>
+        </w:rPr>
+      </w:pPr>
       <w:bookmarkStart w:id="27" w:name="_GoBack"/>
       <w:bookmarkEnd w:id="27"/>
     </w:p>
@@ -14428,11 +15310,7 @@
         <w:t>dan</w:t>
       </w:r>
       <w:r>
-        <w:t xml:space="preserve"> (UWB), ZigBee dan lain sebagainya. </w:t>
-      </w:r>
-      <w:r>
-        <w:lastRenderedPageBreak/>
-        <w:t>Jenis teknologi sinyal yang digunakan tergantung pada kebutuhan impelentasi</w:t>
+        <w:t xml:space="preserve"> (UWB), ZigBee dan lain sebagainya. Jenis teknologi sinyal yang digunakan tergantung pada kebutuhan impelentasi</w:t>
       </w:r>
       <w:r>
         <w:t>.</w:t>
@@ -14507,13 +15385,10 @@
         <w:t>(PoA).</w:t>
       </w:r>
       <w:r>
-        <w:t xml:space="preserve"> </w:t>
-      </w:r>
-      <w:r>
         <w:fldChar w:fldCharType="begin" w:fldLock="1"/>
       </w:r>
       <w:r>
-        <w:instrText>ADDIN CSL_CITATION {"citationItems":[{"id":"ITEM-1","itemData":{"DOI":"10.1109/SIU.2014.6830467","ISBN":"VO -","ISSN":"0022-1325","PMID":"20034186","abstract":"Indoor localization has recently witnessed an increase in interest, due to the potential wide range of services it can provide by leveraging Internet of Things (IoT), and ubiquitous connectivity. Different techniques, wireless technologies and mechanisms have been proposed in the literature to provide indoor localization services in order to improve the services provided to the users. However, there is a lack of an up-to-date survey paper that incorporates some of the recently proposed accurate and reliable localization systems. In this paper, we aim to provide a detailed survey of different indoor localization techniques such as Angle of Arrival (AoA), Time of Flight (ToF), Return Time of Flight (RTOF), Received Signal Strength (RSS); based on technologies such as WiFi, Radio Frequency Identification Device (RFID), Ultra Wideband (UWB), Bluetooth and systems that have been proposed in the literature. The paper primarily discusses localization and positioning of human users and their devices. We highlight the strengths of the existing systems proposed in the literature. In contrast with the existing surveys, we also evaluate different systems from the perspective of energy efficiency, availability, cost, reception range, latency, scalability and tracking accuracy. Rather than comparing the technologies or techniques, we compare the localization systems and summarize their working principle. We also discuss remaining challenges to accurate indoor localization.","author":[{"dropping-particle":"","family":"Zafari","given":"Faheem","non-dropping-particle":"","parse-names":false,"suffix":""},{"dropping-particle":"","family":"Gkelias","given":"Athanasios","non-dropping-particle":"","parse-names":false,"suffix":""},{"dropping-particle":"","family":"Leung","given":"Kin","non-dropping-particle":"","parse-names":false,"suffix":""}],"id":"ITEM-1","issued":{"date-parts":[["2017"]]},"page":"1-32","title":"A Survey of Indoor Localization Systems and Technologies","type":"article-journal"},"uris":["http://www.mendeley.com/documents/?uuid=057b049c-8228-4a66-8b4f-cd27799348e0"]}],"mendeley":{"formattedCitation":"(Zafari, Gkelias and Leung, 2017)","manualFormatting":"(Zafari, Gkelias dan Leung, 2017)","plainTextFormattedCitation":"(Zafari, Gkelias and Leung, 2017)","previouslyFormattedCitation":"(Zafari, Gkelias and Leung, 2017)"},"properties":{"noteIndex":0},"schema":"https://github.com/citation-style-language/schema/raw/master/csl-citation.json"}</w:instrText>
+        <w:instrText>ADDIN CSL_CITATION {"citationItems":[{"id":"ITEM-1","itemData":{"DOI":"10.1109/COMST.2019.2911558","ISSN":"1553877X","abstract":"Indoor localization has recently witnessed an increase in interest, due to the potential wide range of services it can provide by leveraging Internet of Things (IoT), and ubiquitous connectivity. Different techniques, wireless technologies and mechanisms have been proposed in the literature to provide indoor localization services in order to improve the services provided to the users. However, there is a lack of an up-to-date survey paper that incorporates some of the recently proposed accurate and reliable localization systems. In this paper, we aim to provide a detailed survey of different indoor localization techniques, such as angle of arrival (AoA), time of flight (ToF), return time of flight (RTOF), and received signal strength (RSS); based on technologies, such as WiFi, radio frequency identification device (RFID), ultra wideband (UWB), Bluetooth, and systems that have been proposed in the literature. This paper primarily discusses localization and positioning of human users and their devices. We highlight the strengths of the existing systems proposed in the literature. In contrast with the existing surveys, we also evaluate different systems from the perspective of energy efficiency, availability, cost, reception range, latency, scalability, and tracking accuracy. Rather than comparing the technologies or techniques, we compare the localization systems and summarize their working principle. We also discuss remaining challenges to accurate indoor localization.","author":[{"dropping-particle":"","family":"Zafari","given":"Faheem","non-dropping-particle":"","parse-names":false,"suffix":""},{"dropping-particle":"","family":"Gkelias","given":"Athanasios","non-dropping-particle":"","parse-names":false,"suffix":""},{"dropping-particle":"","family":"Leung","given":"Kin K.","non-dropping-particle":"","parse-names":false,"suffix":""}],"container-title":"IEEE Communications Surveys and Tutorials","id":"ITEM-1","issue":"3","issued":{"date-parts":[["2019"]]},"page":"2568-2599","publisher":"IEEE","title":"A Survey of Indoor Localization Systems and Technologies","type":"article-journal","volume":"21"},"uris":["http://www.mendeley.com/documents/?uuid=a7478088-e70d-4361-bcc8-9d22c0951657"]}],"mendeley":{"formattedCitation":"(Zafari, Gkelias and Leung, 2019)","plainTextFormattedCitation":"(Zafari, Gkelias and Leung, 2019)","previouslyFormattedCitation":"(Zafari, Gkelias and Leung, 2019)"},"properties":{"noteIndex":0},"schema":"https://github.com/citation-style-language/schema/raw/master/csl-citation.json"}</w:instrText>
       </w:r>
       <w:r>
         <w:fldChar w:fldCharType="separate"/>
@@ -14522,19 +15397,7 @@
         <w:rPr>
           <w:noProof/>
         </w:rPr>
-        <w:t xml:space="preserve">(Zafari, Gkelias </w:t>
-      </w:r>
-      <w:r>
-        <w:rPr>
-          <w:noProof/>
-        </w:rPr>
-        <w:t>dan</w:t>
-      </w:r>
-      <w:r>
-        <w:rPr>
-          <w:noProof/>
-        </w:rPr>
-        <w:t xml:space="preserve"> Leung, 2017)</w:t>
+        <w:t>(Zafari, Gkelias and Leung, 2019)</w:t>
       </w:r>
       <w:r>
         <w:fldChar w:fldCharType="end"/>
@@ -14790,13 +15653,20 @@
         <w:rPr>
           <w:lang w:eastAsia="id-ID"/>
         </w:rPr>
-        <w:t xml:space="preserve"> adalah tahap pengumpulan data pola sinyal. Pada tahap ini karakteristik sinyal pada masing-masing ruangan diukur dan disimpan pada database bersamaan dengan nama ruangan yang diukur. Data pola sinyal dan nama ruangan yang disimpan disebut dengan </w:t>
-      </w:r>
-      <w:r>
-        <w:rPr>
-          <w:i/>
+        <w:t xml:space="preserve"> adalah tahap pengumpulan data pola sinyal. Pada tahap ini karakteristik sinyal pada masing-masing ruangan diukur dan disimpan </w:t>
+      </w:r>
+      <w:r>
+        <w:rPr>
           <w:lang w:eastAsia="id-ID"/>
         </w:rPr>
+        <w:lastRenderedPageBreak/>
+        <w:t xml:space="preserve">pada database bersamaan dengan nama ruangan yang diukur. Data pola sinyal dan nama ruangan yang disimpan disebut dengan </w:t>
+      </w:r>
+      <w:r>
+        <w:rPr>
+          <w:i/>
+          <w:lang w:eastAsia="id-ID"/>
+        </w:rPr>
         <w:t>reference points</w:t>
       </w:r>
       <w:r>
@@ -14886,7 +15756,7 @@
         <w:rPr>
           <w:lang w:eastAsia="id-ID"/>
         </w:rPr>
-        <w:t xml:space="preserve">hasil dari pelacakan. </w:t>
+        <w:t>hasil dari pelacakan.</w:t>
       </w:r>
       <w:r>
         <w:rPr>
@@ -14898,7 +15768,7 @@
         <w:rPr>
           <w:lang w:eastAsia="id-ID"/>
         </w:rPr>
-        <w:instrText>ADDIN CSL_CITATION {"citationItems":[{"id":"ITEM-1","itemData":{"DOI":"10.1109/SIU.2014.6830467","ISBN":"VO -","ISSN":"0022-1325","PMID":"20034186","abstract":"Indoor localization has recently witnessed an increase in interest, due to the potential wide range of services it can provide by leveraging Internet of Things (IoT), and ubiquitous connectivity. Different techniques, wireless technologies and mechanisms have been proposed in the literature to provide indoor localization services in order to improve the services provided to the users. However, there is a lack of an up-to-date survey paper that incorporates some of the recently proposed accurate and reliable localization systems. In this paper, we aim to provide a detailed survey of different indoor localization techniques such as Angle of Arrival (AoA), Time of Flight (ToF), Return Time of Flight (RTOF), Received Signal Strength (RSS); based on technologies such as WiFi, Radio Frequency Identification Device (RFID), Ultra Wideband (UWB), Bluetooth and systems that have been proposed in the literature. The paper primarily discusses localization and positioning of human users and their devices. We highlight the strengths of the existing systems proposed in the literature. In contrast with the existing surveys, we also evaluate different systems from the perspective of energy efficiency, availability, cost, reception range, latency, scalability and tracking accuracy. Rather than comparing the technologies or techniques, we compare the localization systems and summarize their working principle. We also discuss remaining challenges to accurate indoor localization.","author":[{"dropping-particle":"","family":"Zafari","given":"Faheem","non-dropping-particle":"","parse-names":false,"suffix":""},{"dropping-particle":"","family":"Gkelias","given":"Athanasios","non-dropping-particle":"","parse-names":false,"suffix":""},{"dropping-particle":"","family":"Leung","given":"Kin","non-dropping-particle":"","parse-names":false,"suffix":""}],"id":"ITEM-1","issued":{"date-parts":[["2017"]]},"page":"1-32","title":"A Survey of Indoor Localization Systems and Technologies","type":"article-journal"},"uris":["http://www.mendeley.com/documents/?uuid=057b049c-8228-4a66-8b4f-cd27799348e0"]}],"mendeley":{"formattedCitation":"(Zafari, Gkelias and Leung, 2017)","manualFormatting":"(Zafari, Gkelias dan Leung, 2017)","plainTextFormattedCitation":"(Zafari, Gkelias and Leung, 2017)","previouslyFormattedCitation":"(Zafari, Gkelias and Leung, 2017)"},"properties":{"noteIndex":0},"schema":"https://github.com/citation-style-language/schema/raw/master/csl-citation.json"}</w:instrText>
+        <w:instrText>ADDIN CSL_CITATION {"citationItems":[{"id":"ITEM-1","itemData":{"DOI":"10.1109/COMST.2019.2911558","ISSN":"1553877X","abstract":"Indoor localization has recently witnessed an increase in interest, due to the potential wide range of services it can provide by leveraging Internet of Things (IoT), and ubiquitous connectivity. Different techniques, wireless technologies and mechanisms have been proposed in the literature to provide indoor localization services in order to improve the services provided to the users. However, there is a lack of an up-to-date survey paper that incorporates some of the recently proposed accurate and reliable localization systems. In this paper, we aim to provide a detailed survey of different indoor localization techniques, such as angle of arrival (AoA), time of flight (ToF), return time of flight (RTOF), and received signal strength (RSS); based on technologies, such as WiFi, radio frequency identification device (RFID), ultra wideband (UWB), Bluetooth, and systems that have been proposed in the literature. This paper primarily discusses localization and positioning of human users and their devices. We highlight the strengths of the existing systems proposed in the literature. In contrast with the existing surveys, we also evaluate different systems from the perspective of energy efficiency, availability, cost, reception range, latency, scalability, and tracking accuracy. Rather than comparing the technologies or techniques, we compare the localization systems and summarize their working principle. We also discuss remaining challenges to accurate indoor localization.","author":[{"dropping-particle":"","family":"Zafari","given":"Faheem","non-dropping-particle":"","parse-names":false,"suffix":""},{"dropping-particle":"","family":"Gkelias","given":"Athanasios","non-dropping-particle":"","parse-names":false,"suffix":""},{"dropping-particle":"","family":"Leung","given":"Kin K.","non-dropping-particle":"","parse-names":false,"suffix":""}],"container-title":"IEEE Communications Surveys and Tutorials","id":"ITEM-1","issue":"3","issued":{"date-parts":[["2019"]]},"page":"2568-2599","publisher":"IEEE","title":"A Survey of Indoor Localization Systems and Technologies","type":"article-journal","volume":"21"},"uris":["http://www.mendeley.com/documents/?uuid=a7478088-e70d-4361-bcc8-9d22c0951657"]}],"mendeley":{"formattedCitation":"(Zafari, Gkelias and Leung, 2019)","plainTextFormattedCitation":"(Zafari, Gkelias and Leung, 2019)"},"properties":{"noteIndex":0},"schema":"https://github.com/citation-style-language/schema/raw/master/csl-citation.json"}</w:instrText>
       </w:r>
       <w:r>
         <w:rPr>
@@ -14911,21 +15781,7 @@
           <w:noProof/>
           <w:lang w:eastAsia="id-ID"/>
         </w:rPr>
-        <w:t xml:space="preserve">(Zafari, Gkelias </w:t>
-      </w:r>
-      <w:r>
-        <w:rPr>
-          <w:noProof/>
-          <w:lang w:eastAsia="id-ID"/>
-        </w:rPr>
-        <w:t>dan</w:t>
-      </w:r>
-      <w:r>
-        <w:rPr>
-          <w:noProof/>
-          <w:lang w:eastAsia="id-ID"/>
-        </w:rPr>
-        <w:t xml:space="preserve"> Leung, 2017)</w:t>
+        <w:t>(Zafari, Gkelias and Leung, 2019)</w:t>
       </w:r>
       <w:r>
         <w:rPr>
@@ -15282,7 +16138,6 @@
           <w:noProof/>
           <w:lang w:val="en-US"/>
         </w:rPr>
-        <w:lastRenderedPageBreak/>
         <w:drawing>
           <wp:inline distT="0" distB="0" distL="0" distR="0" wp14:anchorId="64FE196C" wp14:editId="2ACBF68B">
             <wp:extent cx="5039995" cy="751205"/>
@@ -15574,6 +16429,7 @@
       <w:bookmarkStart w:id="32" w:name="_Toc20222285"/>
       <w:bookmarkStart w:id="33" w:name="_Toc39072163"/>
       <w:r>
+        <w:lastRenderedPageBreak/>
         <w:t xml:space="preserve">Algoritma </w:t>
       </w:r>
       <w:r>
@@ -16027,11 +16883,7 @@
         <w:t xml:space="preserve">instance </w:t>
       </w:r>
       <w:r>
-        <w:t xml:space="preserve">data pembelajaran terdekat </w:t>
-      </w:r>
-      <w:r>
-        <w:lastRenderedPageBreak/>
-        <w:t>dengan instance baru</w:t>
+        <w:t>data pembelajaran terdekat dengan instance baru</w:t>
       </w:r>
       <w:r>
         <w:t xml:space="preserve">. </w:t>
@@ -39771,7 +40623,25 @@
           <w:noProof/>
           <w:szCs w:val="24"/>
         </w:rPr>
-        <w:t>Zafari, F., Gkelias, A. and Leung, K. (2017) ‘A Survey of Indoor Localization Systems and Technologies’, pp. 1–32. doi: 10.1109/SIU.2014.6830467.</w:t>
+        <w:t xml:space="preserve">Zafari, F., Gkelias, A. and Leung, K. K. (2019) ‘A Survey of Indoor Localization Systems and Technologies’, </w:t>
+      </w:r>
+      <w:r>
+        <w:rPr>
+          <w:rFonts w:cs="Calibri"/>
+          <w:i/>
+          <w:iCs/>
+          <w:noProof/>
+          <w:szCs w:val="24"/>
+        </w:rPr>
+        <w:t>IEEE Communications Surveys and Tutorials</w:t>
+      </w:r>
+      <w:r>
+        <w:rPr>
+          <w:rFonts w:cs="Calibri"/>
+          <w:noProof/>
+          <w:szCs w:val="24"/>
+        </w:rPr>
+        <w:t>. IEEE, 21(3), pp. 2568–2599. doi: 10.1109/COMST.2019.2911558.</w:t>
       </w:r>
     </w:p>
     <w:p>
@@ -40833,7 +41703,7 @@
       <w:rPr>
         <w:noProof/>
       </w:rPr>
-      <w:t>15</w:t>
+      <w:t>10</w:t>
     </w:r>
     <w:r>
       <w:rPr>
@@ -46836,11 +47706,11 @@
         </c:dLbls>
         <c:gapWidth val="219"/>
         <c:overlap val="-27"/>
-        <c:axId val="601996288"/>
-        <c:axId val="602000208"/>
+        <c:axId val="692228168"/>
+        <c:axId val="692237968"/>
       </c:barChart>
       <c:catAx>
-        <c:axId val="601996288"/>
+        <c:axId val="692228168"/>
         <c:scaling>
           <c:orientation val="minMax"/>
         </c:scaling>
@@ -46883,7 +47753,7 @@
             <a:endParaRPr lang="en-US"/>
           </a:p>
         </c:txPr>
-        <c:crossAx val="602000208"/>
+        <c:crossAx val="692237968"/>
         <c:crosses val="autoZero"/>
         <c:auto val="1"/>
         <c:lblAlgn val="ctr"/>
@@ -46891,7 +47761,7 @@
         <c:noMultiLvlLbl val="0"/>
       </c:catAx>
       <c:valAx>
-        <c:axId val="602000208"/>
+        <c:axId val="692237968"/>
         <c:scaling>
           <c:orientation val="minMax"/>
         </c:scaling>
@@ -46942,7 +47812,7 @@
             <a:endParaRPr lang="en-US"/>
           </a:p>
         </c:txPr>
-        <c:crossAx val="601996288"/>
+        <c:crossAx val="692228168"/>
         <c:crosses val="autoZero"/>
         <c:crossBetween val="between"/>
       </c:valAx>
@@ -47888,7 +48758,7 @@
 </file>
 
 <file path=customXml/itemProps1.xml><?xml version="1.0" encoding="utf-8"?>
-<ds:datastoreItem xmlns:ds="http://schemas.openxmlformats.org/officeDocument/2006/customXml" ds:itemID="{51BBBFA3-4811-470C-986E-463FC4D7B937}">
+<ds:datastoreItem xmlns:ds="http://schemas.openxmlformats.org/officeDocument/2006/customXml" ds:itemID="{D2807AC7-2B2A-48E8-8570-F929BBC59AB6}">
   <ds:schemaRefs>
     <ds:schemaRef ds:uri="http://schemas.openxmlformats.org/officeDocument/2006/bibliography"/>
   </ds:schemaRefs>

</xml_diff>